<commit_message>
Update templates after revision
</commit_message>
<xml_diff>
--- a/public/templates/certificates/consultation.docx
+++ b/public/templates/certificates/consultation.docx
@@ -1267,6 +1267,16 @@
               </w:rPr>
               <w:fldChar w:fldCharType="end"/>
             </w:r>
+            <w:r>
+              <w:rPr>
+                <w:rFonts w:ascii="Book Antiqua" w:hAnsi="Book Antiqua"/>
+                <w:sz w:val="20"/>
+                <w:szCs w:val="20"/>
+              </w:rPr>
+              <w:t xml:space="preserve"> cm</w:t>
+            </w:r>
+            <w:bookmarkStart w:id="0" w:name="_GoBack"/>
+            <w:bookmarkEnd w:id="0"/>
           </w:p>
         </w:tc>
         <w:tc>
@@ -3835,8 +3845,6 @@
           <w:szCs w:val="20"/>
         </w:rPr>
       </w:pPr>
-      <w:bookmarkStart w:id="0" w:name="_GoBack"/>
-      <w:bookmarkEnd w:id="0"/>
     </w:p>
     <w:p>
       <w:pPr>

</xml_diff>

<commit_message>
Add oxygen saturation to consultations
</commit_message>
<xml_diff>
--- a/public/templates/certificates/consultation.docx
+++ b/public/templates/certificates/consultation.docx
@@ -176,8 +176,6 @@
         </w:rPr>
         <w:tab/>
       </w:r>
-      <w:bookmarkStart w:id="0" w:name="_GoBack"/>
-      <w:bookmarkEnd w:id="0"/>
       <w:r>
         <w:rPr>
           <w:rFonts w:ascii="Book Antiqua" w:hAnsi="Book Antiqua"/>
@@ -1425,6 +1423,155 @@
           </w:p>
         </w:tc>
       </w:tr>
+      <w:tr>
+        <w:tc>
+          <w:tcPr>
+            <w:tcW w:w="2320" w:type="dxa"/>
+          </w:tcPr>
+          <w:p>
+            <w:pPr>
+              <w:spacing w:line="276" w:lineRule="auto"/>
+              <w:jc w:val="both"/>
+              <w:rPr>
+                <w:rFonts w:ascii="Book Antiqua" w:hAnsi="Book Antiqua"/>
+                <w:b/>
+                <w:sz w:val="20"/>
+                <w:szCs w:val="20"/>
+              </w:rPr>
+            </w:pPr>
+            <w:r>
+              <w:rPr>
+                <w:rFonts w:ascii="Book Antiqua" w:hAnsi="Book Antiqua"/>
+                <w:b/>
+                <w:sz w:val="20"/>
+                <w:szCs w:val="20"/>
+              </w:rPr>
+              <w:t>SAT. O2</w:t>
+            </w:r>
+            <w:r>
+              <w:rPr>
+                <w:rFonts w:ascii="Book Antiqua" w:hAnsi="Book Antiqua"/>
+                <w:sz w:val="20"/>
+                <w:szCs w:val="20"/>
+              </w:rPr>
+              <w:t>:</w:t>
+            </w:r>
+          </w:p>
+        </w:tc>
+        <w:tc>
+          <w:tcPr>
+            <w:tcW w:w="2321" w:type="dxa"/>
+          </w:tcPr>
+          <w:p>
+            <w:pPr>
+              <w:spacing w:line="276" w:lineRule="auto"/>
+              <w:jc w:val="both"/>
+              <w:rPr>
+                <w:rFonts w:ascii="Book Antiqua" w:hAnsi="Book Antiqua"/>
+                <w:sz w:val="20"/>
+                <w:szCs w:val="20"/>
+              </w:rPr>
+            </w:pPr>
+            <w:r>
+              <w:rPr>
+                <w:rFonts w:ascii="Book Antiqua" w:hAnsi="Book Antiqua"/>
+                <w:sz w:val="20"/>
+                <w:szCs w:val="20"/>
+              </w:rPr>
+              <w:fldChar w:fldCharType="begin"/>
+            </w:r>
+            <w:r>
+              <w:rPr>
+                <w:rFonts w:ascii="Book Antiqua" w:hAnsi="Book Antiqua"/>
+                <w:sz w:val="20"/>
+                <w:szCs w:val="20"/>
+              </w:rPr>
+              <w:instrText>MERGEFIELD =consultation.</w:instrText>
+            </w:r>
+            <w:r>
+              <w:rPr>
+                <w:rFonts w:ascii="Book Antiqua" w:hAnsi="Book Antiqua"/>
+                <w:sz w:val="20"/>
+                <w:szCs w:val="20"/>
+              </w:rPr>
+              <w:instrText>oxygen_saturation</w:instrText>
+            </w:r>
+            <w:r>
+              <w:rPr>
+                <w:rFonts w:ascii="Book Antiqua" w:hAnsi="Book Antiqua"/>
+                <w:sz w:val="20"/>
+                <w:szCs w:val="20"/>
+              </w:rPr>
+              <w:instrText xml:space="preserve"> \* MERGEFORMAT </w:instrText>
+            </w:r>
+            <w:r>
+              <w:rPr>
+                <w:rFonts w:ascii="Book Antiqua" w:hAnsi="Book Antiqua"/>
+                <w:sz w:val="20"/>
+                <w:szCs w:val="20"/>
+              </w:rPr>
+              <w:fldChar w:fldCharType="separate"/>
+            </w:r>
+            <w:r>
+              <w:rPr>
+                <w:rFonts w:ascii="Book Antiqua" w:hAnsi="Book Antiqua"/>
+                <w:sz w:val="20"/>
+                <w:szCs w:val="20"/>
+              </w:rPr>
+              <w:t>«=consultation.oxygen_saturation»</w:t>
+            </w:r>
+            <w:r>
+              <w:rPr>
+                <w:rFonts w:ascii="Book Antiqua" w:hAnsi="Book Antiqua"/>
+                <w:sz w:val="20"/>
+                <w:szCs w:val="20"/>
+              </w:rPr>
+              <w:fldChar w:fldCharType="end"/>
+            </w:r>
+            <w:r>
+              <w:rPr>
+                <w:rFonts w:ascii="Book Antiqua" w:hAnsi="Book Antiqua"/>
+                <w:sz w:val="20"/>
+                <w:szCs w:val="20"/>
+              </w:rPr>
+              <w:t xml:space="preserve"> %</w:t>
+            </w:r>
+          </w:p>
+        </w:tc>
+        <w:tc>
+          <w:tcPr>
+            <w:tcW w:w="2320" w:type="dxa"/>
+          </w:tcPr>
+          <w:p>
+            <w:pPr>
+              <w:spacing w:line="276" w:lineRule="auto"/>
+              <w:jc w:val="both"/>
+              <w:rPr>
+                <w:rFonts w:ascii="Book Antiqua" w:hAnsi="Book Antiqua"/>
+                <w:b/>
+                <w:sz w:val="20"/>
+                <w:szCs w:val="20"/>
+              </w:rPr>
+            </w:pPr>
+          </w:p>
+        </w:tc>
+        <w:tc>
+          <w:tcPr>
+            <w:tcW w:w="2321" w:type="dxa"/>
+          </w:tcPr>
+          <w:p>
+            <w:pPr>
+              <w:spacing w:line="276" w:lineRule="auto"/>
+              <w:jc w:val="both"/>
+              <w:rPr>
+                <w:rFonts w:ascii="Book Antiqua" w:hAnsi="Book Antiqua"/>
+                <w:sz w:val="20"/>
+                <w:szCs w:val="20"/>
+              </w:rPr>
+            </w:pPr>
+          </w:p>
+        </w:tc>
+      </w:tr>
     </w:tbl>
     <w:p>
       <w:pPr>
@@ -1436,6 +1583,8 @@
           <w:szCs w:val="20"/>
         </w:rPr>
       </w:pPr>
+      <w:bookmarkStart w:id="0" w:name="_GoBack"/>
+      <w:bookmarkEnd w:id="0"/>
     </w:p>
     <w:p>
       <w:pPr>
@@ -2948,7 +3097,6 @@
           <w:sz w:val="20"/>
           <w:szCs w:val="20"/>
         </w:rPr>
-        <w:lastRenderedPageBreak/>
         <w:t>CODIGO CIE</w:t>
       </w:r>
       <w:r>

</xml_diff>

<commit_message>
Add anamnesis to consultation certificate
</commit_message>
<xml_diff>
--- a/public/templates/certificates/consultation.docx
+++ b/public/templates/certificates/consultation.docx
@@ -409,6 +409,440 @@
           <w:szCs w:val="20"/>
         </w:rPr>
       </w:pPr>
+    </w:p>
+    <w:p>
+      <w:pPr>
+        <w:spacing w:line="276" w:lineRule="auto"/>
+        <w:jc w:val="both"/>
+        <w:rPr>
+          <w:rFonts w:ascii="Book Antiqua" w:hAnsi="Book Antiqua"/>
+          <w:sz w:val="20"/>
+          <w:szCs w:val="20"/>
+        </w:rPr>
+      </w:pPr>
+      <w:r>
+        <w:rPr>
+          <w:rFonts w:ascii="Book Antiqua" w:hAnsi="Book Antiqua"/>
+          <w:b/>
+          <w:sz w:val="20"/>
+          <w:szCs w:val="20"/>
+        </w:rPr>
+        <w:t>ANTECEDENTES PERSONALES</w:t>
+      </w:r>
+      <w:r>
+        <w:rPr>
+          <w:rFonts w:ascii="Book Antiqua" w:hAnsi="Book Antiqua"/>
+          <w:sz w:val="20"/>
+          <w:szCs w:val="20"/>
+        </w:rPr>
+        <w:t xml:space="preserve">: </w:t>
+      </w:r>
+      <w:r>
+        <w:rPr>
+          <w:rFonts w:ascii="Book Antiqua" w:hAnsi="Book Antiqua"/>
+          <w:sz w:val="20"/>
+          <w:szCs w:val="20"/>
+        </w:rPr>
+        <w:fldChar w:fldCharType="begin"/>
+      </w:r>
+      <w:r>
+        <w:rPr>
+          <w:rFonts w:ascii="Book Antiqua" w:hAnsi="Book Antiqua"/>
+          <w:sz w:val="20"/>
+          <w:szCs w:val="20"/>
+        </w:rPr>
+        <w:instrText>MERGEFIELD =patient.</w:instrText>
+      </w:r>
+      <w:r>
+        <w:rPr>
+          <w:rFonts w:ascii="Book Antiqua" w:hAnsi="Book Antiqua"/>
+          <w:sz w:val="20"/>
+          <w:szCs w:val="20"/>
+        </w:rPr>
+        <w:instrText>anamnesis.medical_history</w:instrText>
+      </w:r>
+      <w:r>
+        <w:rPr>
+          <w:rFonts w:ascii="Book Antiqua" w:hAnsi="Book Antiqua"/>
+          <w:sz w:val="20"/>
+          <w:szCs w:val="20"/>
+        </w:rPr>
+        <w:instrText xml:space="preserve"> \* MERGEFORMAT </w:instrText>
+      </w:r>
+      <w:r>
+        <w:rPr>
+          <w:rFonts w:ascii="Book Antiqua" w:hAnsi="Book Antiqua"/>
+          <w:sz w:val="20"/>
+          <w:szCs w:val="20"/>
+        </w:rPr>
+        <w:fldChar w:fldCharType="separate"/>
+      </w:r>
+      <w:r>
+        <w:rPr>
+          <w:rFonts w:ascii="Book Antiqua" w:hAnsi="Book Antiqua"/>
+          <w:sz w:val="20"/>
+          <w:szCs w:val="20"/>
+        </w:rPr>
+        <w:t>«=patient.anamnesis.medical_history»</w:t>
+      </w:r>
+      <w:r>
+        <w:rPr>
+          <w:rFonts w:ascii="Book Antiqua" w:hAnsi="Book Antiqua"/>
+          <w:sz w:val="20"/>
+          <w:szCs w:val="20"/>
+        </w:rPr>
+        <w:fldChar w:fldCharType="end"/>
+      </w:r>
+    </w:p>
+    <w:p>
+      <w:pPr>
+        <w:spacing w:line="276" w:lineRule="auto"/>
+        <w:jc w:val="both"/>
+        <w:rPr>
+          <w:rFonts w:ascii="Book Antiqua" w:hAnsi="Book Antiqua"/>
+          <w:sz w:val="20"/>
+          <w:szCs w:val="20"/>
+        </w:rPr>
+      </w:pPr>
+      <w:r>
+        <w:rPr>
+          <w:rFonts w:ascii="Book Antiqua" w:hAnsi="Book Antiqua"/>
+          <w:b/>
+          <w:sz w:val="20"/>
+          <w:szCs w:val="20"/>
+        </w:rPr>
+        <w:t>ANTECEDENTES QUIRUGICOS</w:t>
+      </w:r>
+      <w:r>
+        <w:rPr>
+          <w:rFonts w:ascii="Book Antiqua" w:hAnsi="Book Antiqua"/>
+          <w:sz w:val="20"/>
+          <w:szCs w:val="20"/>
+        </w:rPr>
+        <w:t xml:space="preserve">: </w:t>
+      </w:r>
+      <w:r>
+        <w:rPr>
+          <w:rFonts w:ascii="Book Antiqua" w:hAnsi="Book Antiqua"/>
+          <w:sz w:val="20"/>
+          <w:szCs w:val="20"/>
+        </w:rPr>
+        <w:fldChar w:fldCharType="begin"/>
+      </w:r>
+      <w:r>
+        <w:rPr>
+          <w:rFonts w:ascii="Book Antiqua" w:hAnsi="Book Antiqua"/>
+          <w:sz w:val="20"/>
+          <w:szCs w:val="20"/>
+        </w:rPr>
+        <w:instrText>MERGEFIELD =patient.</w:instrText>
+      </w:r>
+      <w:r>
+        <w:rPr>
+          <w:rFonts w:ascii="Book Antiqua" w:hAnsi="Book Antiqua"/>
+          <w:sz w:val="20"/>
+          <w:szCs w:val="20"/>
+        </w:rPr>
+        <w:instrText>anamnesis.surgical_history</w:instrText>
+      </w:r>
+      <w:r>
+        <w:rPr>
+          <w:rFonts w:ascii="Book Antiqua" w:hAnsi="Book Antiqua"/>
+          <w:sz w:val="20"/>
+          <w:szCs w:val="20"/>
+        </w:rPr>
+        <w:instrText xml:space="preserve"> \* MERGEFORMAT </w:instrText>
+      </w:r>
+      <w:r>
+        <w:rPr>
+          <w:rFonts w:ascii="Book Antiqua" w:hAnsi="Book Antiqua"/>
+          <w:sz w:val="20"/>
+          <w:szCs w:val="20"/>
+        </w:rPr>
+        <w:fldChar w:fldCharType="separate"/>
+      </w:r>
+      <w:r>
+        <w:rPr>
+          <w:rFonts w:ascii="Book Antiqua" w:hAnsi="Book Antiqua"/>
+          <w:sz w:val="20"/>
+          <w:szCs w:val="20"/>
+        </w:rPr>
+        <w:t>«=patient.anamnesis.surgical_history»</w:t>
+      </w:r>
+      <w:r>
+        <w:rPr>
+          <w:rFonts w:ascii="Book Antiqua" w:hAnsi="Book Antiqua"/>
+          <w:sz w:val="20"/>
+          <w:szCs w:val="20"/>
+        </w:rPr>
+        <w:fldChar w:fldCharType="end"/>
+      </w:r>
+    </w:p>
+    <w:p>
+      <w:pPr>
+        <w:spacing w:line="276" w:lineRule="auto"/>
+        <w:jc w:val="both"/>
+        <w:rPr>
+          <w:rFonts w:ascii="Book Antiqua" w:hAnsi="Book Antiqua"/>
+          <w:sz w:val="20"/>
+          <w:szCs w:val="20"/>
+        </w:rPr>
+      </w:pPr>
+      <w:r>
+        <w:rPr>
+          <w:rFonts w:ascii="Book Antiqua" w:hAnsi="Book Antiqua"/>
+          <w:b/>
+          <w:sz w:val="20"/>
+          <w:szCs w:val="20"/>
+        </w:rPr>
+        <w:t>ALERGIAS</w:t>
+      </w:r>
+      <w:r>
+        <w:rPr>
+          <w:rFonts w:ascii="Book Antiqua" w:hAnsi="Book Antiqua"/>
+          <w:sz w:val="20"/>
+          <w:szCs w:val="20"/>
+        </w:rPr>
+        <w:t xml:space="preserve">: </w:t>
+      </w:r>
+      <w:r>
+        <w:rPr>
+          <w:rFonts w:ascii="Book Antiqua" w:hAnsi="Book Antiqua"/>
+          <w:sz w:val="20"/>
+          <w:szCs w:val="20"/>
+        </w:rPr>
+        <w:fldChar w:fldCharType="begin"/>
+      </w:r>
+      <w:r>
+        <w:rPr>
+          <w:rFonts w:ascii="Book Antiqua" w:hAnsi="Book Antiqua"/>
+          <w:sz w:val="20"/>
+          <w:szCs w:val="20"/>
+        </w:rPr>
+        <w:instrText>MERGEFIELD =patient.</w:instrText>
+      </w:r>
+      <w:r>
+        <w:rPr>
+          <w:rFonts w:ascii="Book Antiqua" w:hAnsi="Book Antiqua"/>
+          <w:sz w:val="20"/>
+          <w:szCs w:val="20"/>
+        </w:rPr>
+        <w:instrText>anamnesis.allergies</w:instrText>
+      </w:r>
+      <w:r>
+        <w:rPr>
+          <w:rFonts w:ascii="Book Antiqua" w:hAnsi="Book Antiqua"/>
+          <w:sz w:val="20"/>
+          <w:szCs w:val="20"/>
+        </w:rPr>
+        <w:instrText xml:space="preserve"> \* MERGEFORMAT </w:instrText>
+      </w:r>
+      <w:r>
+        <w:rPr>
+          <w:rFonts w:ascii="Book Antiqua" w:hAnsi="Book Antiqua"/>
+          <w:sz w:val="20"/>
+          <w:szCs w:val="20"/>
+        </w:rPr>
+        <w:fldChar w:fldCharType="separate"/>
+      </w:r>
+      <w:r>
+        <w:rPr>
+          <w:rFonts w:ascii="Book Antiqua" w:hAnsi="Book Antiqua"/>
+          <w:sz w:val="20"/>
+          <w:szCs w:val="20"/>
+        </w:rPr>
+        <w:t>«=patient.anamnesis.allergies»</w:t>
+      </w:r>
+      <w:r>
+        <w:rPr>
+          <w:rFonts w:ascii="Book Antiqua" w:hAnsi="Book Antiqua"/>
+          <w:sz w:val="20"/>
+          <w:szCs w:val="20"/>
+        </w:rPr>
+        <w:fldChar w:fldCharType="end"/>
+      </w:r>
+    </w:p>
+    <w:p>
+      <w:pPr>
+        <w:spacing w:line="276" w:lineRule="auto"/>
+        <w:jc w:val="both"/>
+        <w:rPr>
+          <w:rFonts w:ascii="Book Antiqua" w:hAnsi="Book Antiqua"/>
+          <w:sz w:val="20"/>
+          <w:szCs w:val="20"/>
+        </w:rPr>
+      </w:pPr>
+      <w:r>
+        <w:rPr>
+          <w:rFonts w:ascii="Book Antiqua" w:hAnsi="Book Antiqua"/>
+          <w:b/>
+          <w:sz w:val="20"/>
+          <w:szCs w:val="20"/>
+        </w:rPr>
+        <w:t>HABITOS</w:t>
+      </w:r>
+      <w:r>
+        <w:rPr>
+          <w:rFonts w:ascii="Book Antiqua" w:hAnsi="Book Antiqua"/>
+          <w:sz w:val="20"/>
+          <w:szCs w:val="20"/>
+        </w:rPr>
+        <w:t xml:space="preserve">: </w:t>
+      </w:r>
+      <w:r>
+        <w:rPr>
+          <w:rFonts w:ascii="Book Antiqua" w:hAnsi="Book Antiqua"/>
+          <w:sz w:val="20"/>
+          <w:szCs w:val="20"/>
+        </w:rPr>
+        <w:fldChar w:fldCharType="begin"/>
+      </w:r>
+      <w:r>
+        <w:rPr>
+          <w:rFonts w:ascii="Book Antiqua" w:hAnsi="Book Antiqua"/>
+          <w:sz w:val="20"/>
+          <w:szCs w:val="20"/>
+        </w:rPr>
+        <w:instrText>MERGEFIELD =patient.</w:instrText>
+      </w:r>
+      <w:r>
+        <w:rPr>
+          <w:rFonts w:ascii="Book Antiqua" w:hAnsi="Book Antiqua"/>
+          <w:sz w:val="20"/>
+          <w:szCs w:val="20"/>
+        </w:rPr>
+        <w:instrText>anamnesis.habits</w:instrText>
+      </w:r>
+      <w:r>
+        <w:rPr>
+          <w:rFonts w:ascii="Book Antiqua" w:hAnsi="Book Antiqua"/>
+          <w:sz w:val="20"/>
+          <w:szCs w:val="20"/>
+        </w:rPr>
+        <w:instrText xml:space="preserve"> \* MERGEFORMAT </w:instrText>
+      </w:r>
+      <w:r>
+        <w:rPr>
+          <w:rFonts w:ascii="Book Antiqua" w:hAnsi="Book Antiqua"/>
+          <w:sz w:val="20"/>
+          <w:szCs w:val="20"/>
+        </w:rPr>
+        <w:fldChar w:fldCharType="separate"/>
+      </w:r>
+      <w:r>
+        <w:rPr>
+          <w:rFonts w:ascii="Book Antiqua" w:hAnsi="Book Antiqua"/>
+          <w:sz w:val="20"/>
+          <w:szCs w:val="20"/>
+        </w:rPr>
+        <w:t>«=patient.anamnesis.habits»</w:t>
+      </w:r>
+      <w:r>
+        <w:rPr>
+          <w:rFonts w:ascii="Book Antiqua" w:hAnsi="Book Antiqua"/>
+          <w:sz w:val="20"/>
+          <w:szCs w:val="20"/>
+        </w:rPr>
+        <w:fldChar w:fldCharType="end"/>
+      </w:r>
+    </w:p>
+    <w:p>
+      <w:pPr>
+        <w:spacing w:line="276" w:lineRule="auto"/>
+        <w:jc w:val="both"/>
+        <w:rPr>
+          <w:rFonts w:ascii="Book Antiqua" w:hAnsi="Book Antiqua"/>
+          <w:sz w:val="20"/>
+          <w:szCs w:val="20"/>
+        </w:rPr>
+      </w:pPr>
+      <w:r>
+        <w:rPr>
+          <w:rFonts w:ascii="Book Antiqua" w:hAnsi="Book Antiqua"/>
+          <w:b/>
+          <w:sz w:val="20"/>
+          <w:szCs w:val="20"/>
+        </w:rPr>
+        <w:t>ANTECEDENTES FAMILIARES</w:t>
+      </w:r>
+      <w:r>
+        <w:rPr>
+          <w:rFonts w:ascii="Book Antiqua" w:hAnsi="Book Antiqua"/>
+          <w:sz w:val="20"/>
+          <w:szCs w:val="20"/>
+        </w:rPr>
+        <w:t xml:space="preserve">: </w:t>
+      </w:r>
+      <w:r>
+        <w:rPr>
+          <w:rFonts w:ascii="Book Antiqua" w:hAnsi="Book Antiqua"/>
+          <w:sz w:val="20"/>
+          <w:szCs w:val="20"/>
+        </w:rPr>
+        <w:fldChar w:fldCharType="begin"/>
+      </w:r>
+      <w:r>
+        <w:rPr>
+          <w:rFonts w:ascii="Book Antiqua" w:hAnsi="Book Antiqua"/>
+          <w:sz w:val="20"/>
+          <w:szCs w:val="20"/>
+        </w:rPr>
+        <w:instrText>MERGEFIELD =patient.</w:instrText>
+      </w:r>
+      <w:r>
+        <w:rPr>
+          <w:rFonts w:ascii="Book Antiqua" w:hAnsi="Book Antiqua"/>
+          <w:sz w:val="20"/>
+          <w:szCs w:val="20"/>
+        </w:rPr>
+        <w:instrText>anamnesis.family_history</w:instrText>
+      </w:r>
+      <w:r>
+        <w:rPr>
+          <w:rFonts w:ascii="Book Antiqua" w:hAnsi="Book Antiqua"/>
+          <w:sz w:val="20"/>
+          <w:szCs w:val="20"/>
+        </w:rPr>
+        <w:instrText xml:space="preserve"> \* MERGEFORMAT </w:instrText>
+      </w:r>
+      <w:r>
+        <w:rPr>
+          <w:rFonts w:ascii="Book Antiqua" w:hAnsi="Book Antiqua"/>
+          <w:sz w:val="20"/>
+          <w:szCs w:val="20"/>
+        </w:rPr>
+        <w:fldChar w:fldCharType="separate"/>
+      </w:r>
+      <w:r>
+        <w:rPr>
+          <w:rFonts w:ascii="Book Antiqua" w:hAnsi="Book Antiqua"/>
+          <w:sz w:val="20"/>
+          <w:szCs w:val="20"/>
+        </w:rPr>
+        <w:t>«=patient.anamnesis.family_history»</w:t>
+      </w:r>
+      <w:r>
+        <w:rPr>
+          <w:rFonts w:ascii="Book Antiqua" w:hAnsi="Book Antiqua"/>
+          <w:sz w:val="20"/>
+          <w:szCs w:val="20"/>
+        </w:rPr>
+        <w:fldChar w:fldCharType="end"/>
+      </w:r>
+    </w:p>
+    <w:p>
+      <w:pPr>
+        <w:spacing w:line="276" w:lineRule="auto"/>
+        <w:jc w:val="both"/>
+        <w:rPr>
+          <w:rFonts w:ascii="Book Antiqua" w:hAnsi="Book Antiqua"/>
+          <w:b/>
+          <w:sz w:val="20"/>
+          <w:szCs w:val="20"/>
+        </w:rPr>
+      </w:pPr>
+      <w:bookmarkStart w:id="0" w:name="_GoBack"/>
+      <w:bookmarkEnd w:id="0"/>
     </w:p>
     <w:p>
       <w:pPr>
@@ -1583,8 +2017,6 @@
           <w:szCs w:val="20"/>
         </w:rPr>
       </w:pPr>
-      <w:bookmarkStart w:id="0" w:name="_GoBack"/>
-      <w:bookmarkEnd w:id="0"/>
     </w:p>
     <w:p>
       <w:pPr>
@@ -2481,6 +2913,7 @@
           <w:sz w:val="20"/>
           <w:szCs w:val="20"/>
         </w:rPr>
+        <w:lastRenderedPageBreak/>
         <w:t>OROFARINGE</w:t>
       </w:r>
       <w:r>

</xml_diff>

<commit_message>
Update consultation template (#45)
</commit_message>
<xml_diff>
--- a/public/templates/certificates/consultation.docx
+++ b/public/templates/certificates/consultation.docx
@@ -1,6 +1,6 @@
 
 <file path=word/document.xml><?xml version="1.0" encoding="utf-8"?>
-<w:document xmlns:wpc="http://schemas.microsoft.com/office/word/2010/wordprocessingCanvas" xmlns:mo="http://schemas.microsoft.com/office/mac/office/2008/main" xmlns:mc="http://schemas.openxmlformats.org/markup-compatibility/2006" xmlns:mv="urn:schemas-microsoft-com:mac:vml" xmlns:o="urn:schemas-microsoft-com:office:office" xmlns:r="http://schemas.openxmlformats.org/officeDocument/2006/relationships" xmlns:m="http://schemas.openxmlformats.org/officeDocument/2006/math" xmlns:v="urn:schemas-microsoft-com:vml" xmlns:wp14="http://schemas.microsoft.com/office/word/2010/wordprocessingDrawing" xmlns:wp="http://schemas.openxmlformats.org/drawingml/2006/wordprocessingDrawing" xmlns:w10="urn:schemas-microsoft-com:office:word" xmlns:w="http://schemas.openxmlformats.org/wordprocessingml/2006/main" xmlns:w14="http://schemas.microsoft.com/office/word/2010/wordml" xmlns:wpg="http://schemas.microsoft.com/office/word/2010/wordprocessingGroup" xmlns:wpi="http://schemas.microsoft.com/office/word/2010/wordprocessingInk" xmlns:wne="http://schemas.microsoft.com/office/word/2006/wordml" xmlns:wps="http://schemas.microsoft.com/office/word/2010/wordprocessingShape" mc:Ignorable="w14 wp14">
+<w:document xmlns:wpc="http://schemas.microsoft.com/office/word/2010/wordprocessingCanvas" xmlns:cx="http://schemas.microsoft.com/office/drawing/2014/chartex" xmlns:cx1="http://schemas.microsoft.com/office/drawing/2015/9/8/chartex" xmlns:cx2="http://schemas.microsoft.com/office/drawing/2015/10/21/chartex" xmlns:cx3="http://schemas.microsoft.com/office/drawing/2016/5/9/chartex" xmlns:cx4="http://schemas.microsoft.com/office/drawing/2016/5/10/chartex" xmlns:cx5="http://schemas.microsoft.com/office/drawing/2016/5/11/chartex" xmlns:cx6="http://schemas.microsoft.com/office/drawing/2016/5/12/chartex" xmlns:cx7="http://schemas.microsoft.com/office/drawing/2016/5/13/chartex" xmlns:cx8="http://schemas.microsoft.com/office/drawing/2016/5/14/chartex" xmlns:mc="http://schemas.openxmlformats.org/markup-compatibility/2006" xmlns:aink="http://schemas.microsoft.com/office/drawing/2016/ink" xmlns:am3d="http://schemas.microsoft.com/office/drawing/2017/model3d" xmlns:o="urn:schemas-microsoft-com:office:office" xmlns:r="http://schemas.openxmlformats.org/officeDocument/2006/relationships" xmlns:m="http://schemas.openxmlformats.org/officeDocument/2006/math" xmlns:v="urn:schemas-microsoft-com:vml" xmlns:wp14="http://schemas.microsoft.com/office/word/2010/wordprocessingDrawing" xmlns:wp="http://schemas.openxmlformats.org/drawingml/2006/wordprocessingDrawing" xmlns:w10="urn:schemas-microsoft-com:office:word" xmlns:w="http://schemas.openxmlformats.org/wordprocessingml/2006/main" xmlns:w14="http://schemas.microsoft.com/office/word/2010/wordml" xmlns:w15="http://schemas.microsoft.com/office/word/2012/wordml" xmlns:w16cex="http://schemas.microsoft.com/office/word/2018/wordml/cex" xmlns:w16cid="http://schemas.microsoft.com/office/word/2016/wordml/cid" xmlns:w16="http://schemas.microsoft.com/office/word/2018/wordml" xmlns:w16se="http://schemas.microsoft.com/office/word/2015/wordml/symex" xmlns:wpg="http://schemas.microsoft.com/office/word/2010/wordprocessingGroup" xmlns:wpi="http://schemas.microsoft.com/office/word/2010/wordprocessingInk" xmlns:wne="http://schemas.microsoft.com/office/word/2006/wordml" xmlns:wps="http://schemas.microsoft.com/office/word/2010/wordprocessingShape" mc:Ignorable="w14 w15 w16se w16cid w16 w16cex wp14">
   <w:body>
     <w:p>
       <w:pPr>
@@ -336,6 +336,14 @@
       <w:r>
         <w:rPr>
           <w:rFonts w:ascii="Book Antiqua" w:hAnsi="Book Antiqua"/>
+          <w:sz w:val="20"/>
+          <w:szCs w:val="20"/>
+        </w:rPr>
+        <w:tab/>
+      </w:r>
+      <w:r>
+        <w:rPr>
+          <w:rFonts w:ascii="Book Antiqua" w:hAnsi="Book Antiqua"/>
           <w:b/>
           <w:sz w:val="20"/>
           <w:szCs w:val="20"/>
@@ -841,8 +849,6 @@
           <w:szCs w:val="20"/>
         </w:rPr>
       </w:pPr>
-      <w:bookmarkStart w:id="0" w:name="_GoBack"/>
-      <w:bookmarkEnd w:id="0"/>
     </w:p>
     <w:p>
       <w:pPr>
@@ -1146,7 +1152,7 @@
     </w:p>
     <w:tbl>
       <w:tblPr>
-        <w:tblStyle w:val="TableGrid"/>
+        <w:tblStyle w:val="Tablaconcuadrcula"/>
         <w:tblW w:w="9282" w:type="dxa"/>
         <w:tblBorders>
           <w:top w:val="none" w:sz="0" w:space="0" w:color="auto"/>
@@ -2577,6 +2583,7 @@
           <w:rFonts w:ascii="Book Antiqua" w:hAnsi="Book Antiqua"/>
           <w:sz w:val="20"/>
           <w:szCs w:val="20"/>
+          <w:lang w:val="en-US"/>
         </w:rPr>
       </w:pPr>
       <w:r>
@@ -2585,6 +2592,7 @@
           <w:b/>
           <w:sz w:val="20"/>
           <w:szCs w:val="20"/>
+          <w:lang w:val="en-US"/>
         </w:rPr>
         <w:t>NASOFARINGE</w:t>
       </w:r>
@@ -2593,6 +2601,7 @@
           <w:rFonts w:ascii="Book Antiqua" w:hAnsi="Book Antiqua"/>
           <w:sz w:val="20"/>
           <w:szCs w:val="20"/>
+          <w:lang w:val="en-US"/>
         </w:rPr>
         <w:t xml:space="preserve">: </w:t>
       </w:r>
@@ -2609,6 +2618,197 @@
           <w:rFonts w:ascii="Book Antiqua" w:hAnsi="Book Antiqua"/>
           <w:sz w:val="20"/>
           <w:szCs w:val="20"/>
+          <w:lang w:val="en-US"/>
+        </w:rPr>
+        <w:instrText xml:space="preserve">MERGEFIELD =consultation.nasopharynx \* MERGEFORMAT </w:instrText>
+      </w:r>
+      <w:r>
+        <w:rPr>
+          <w:rFonts w:ascii="Book Antiqua" w:hAnsi="Book Antiqua"/>
+          <w:sz w:val="20"/>
+          <w:szCs w:val="20"/>
+        </w:rPr>
+        <w:fldChar w:fldCharType="separate"/>
+      </w:r>
+      <w:r>
+        <w:rPr>
+          <w:rFonts w:ascii="Book Antiqua" w:hAnsi="Book Antiqua"/>
+          <w:sz w:val="20"/>
+          <w:szCs w:val="20"/>
+          <w:lang w:val="en-US"/>
+        </w:rPr>
+        <w:t>«=consultation.nasopharynx»</w:t>
+      </w:r>
+      <w:r>
+        <w:rPr>
+          <w:rFonts w:ascii="Book Antiqua" w:hAnsi="Book Antiqua"/>
+          <w:sz w:val="20"/>
+          <w:szCs w:val="20"/>
+        </w:rPr>
+        <w:fldChar w:fldCharType="end"/>
+      </w:r>
+    </w:p>
+    <w:p>
+      <w:pPr>
+        <w:spacing w:line="276" w:lineRule="auto"/>
+        <w:jc w:val="both"/>
+        <w:rPr>
+          <w:rFonts w:ascii="Book Antiqua" w:hAnsi="Book Antiqua"/>
+          <w:sz w:val="20"/>
+          <w:szCs w:val="20"/>
+          <w:lang w:val="en-US"/>
+        </w:rPr>
+      </w:pPr>
+      <w:r>
+        <w:rPr>
+          <w:rFonts w:ascii="Book Antiqua" w:hAnsi="Book Antiqua"/>
+          <w:b/>
+          <w:sz w:val="20"/>
+          <w:szCs w:val="20"/>
+          <w:lang w:val="en-US"/>
+        </w:rPr>
+        <w:t>OTROS</w:t>
+      </w:r>
+      <w:r>
+        <w:rPr>
+          <w:rFonts w:ascii="Book Antiqua" w:hAnsi="Book Antiqua"/>
+          <w:sz w:val="20"/>
+          <w:szCs w:val="20"/>
+          <w:lang w:val="en-US"/>
+        </w:rPr>
+        <w:t xml:space="preserve">: </w:t>
+      </w:r>
+      <w:r>
+        <w:rPr>
+          <w:rFonts w:ascii="Book Antiqua" w:hAnsi="Book Antiqua"/>
+          <w:sz w:val="20"/>
+          <w:szCs w:val="20"/>
+        </w:rPr>
+        <w:fldChar w:fldCharType="begin"/>
+      </w:r>
+      <w:r>
+        <w:rPr>
+          <w:rFonts w:ascii="Book Antiqua" w:hAnsi="Book Antiqua"/>
+          <w:sz w:val="20"/>
+          <w:szCs w:val="20"/>
+          <w:lang w:val="en-US"/>
+        </w:rPr>
+        <w:instrText xml:space="preserve">MERGEFIELD =consultation.nose_others \* MERGEFORMAT </w:instrText>
+      </w:r>
+      <w:r>
+        <w:rPr>
+          <w:rFonts w:ascii="Book Antiqua" w:hAnsi="Book Antiqua"/>
+          <w:sz w:val="20"/>
+          <w:szCs w:val="20"/>
+        </w:rPr>
+        <w:fldChar w:fldCharType="separate"/>
+      </w:r>
+      <w:r>
+        <w:rPr>
+          <w:rFonts w:ascii="Book Antiqua" w:hAnsi="Book Antiqua"/>
+          <w:sz w:val="20"/>
+          <w:szCs w:val="20"/>
+          <w:lang w:val="en-US"/>
+        </w:rPr>
+        <w:t>«=consultation.nose_others»</w:t>
+      </w:r>
+      <w:r>
+        <w:rPr>
+          <w:rFonts w:ascii="Book Antiqua" w:hAnsi="Book Antiqua"/>
+          <w:sz w:val="20"/>
+          <w:szCs w:val="20"/>
+        </w:rPr>
+        <w:fldChar w:fldCharType="end"/>
+      </w:r>
+    </w:p>
+    <w:p>
+      <w:pPr>
+        <w:spacing w:line="276" w:lineRule="auto"/>
+        <w:jc w:val="both"/>
+        <w:rPr>
+          <w:rFonts w:ascii="Book Antiqua" w:hAnsi="Book Antiqua"/>
+          <w:sz w:val="20"/>
+          <w:szCs w:val="20"/>
+          <w:lang w:val="en-US"/>
+        </w:rPr>
+      </w:pPr>
+    </w:p>
+    <w:p>
+      <w:pPr>
+        <w:spacing w:line="276" w:lineRule="auto"/>
+        <w:jc w:val="both"/>
+        <w:rPr>
+          <w:rFonts w:ascii="Book Antiqua" w:hAnsi="Book Antiqua"/>
+          <w:sz w:val="20"/>
+          <w:szCs w:val="20"/>
+        </w:rPr>
+      </w:pPr>
+      <w:r>
+        <w:rPr>
+          <w:rFonts w:ascii="Book Antiqua" w:hAnsi="Book Antiqua"/>
+          <w:b/>
+          <w:sz w:val="20"/>
+          <w:szCs w:val="20"/>
+        </w:rPr>
+        <w:t>GARGANTA</w:t>
+      </w:r>
+      <w:r>
+        <w:rPr>
+          <w:rFonts w:ascii="Book Antiqua" w:hAnsi="Book Antiqua"/>
+          <w:sz w:val="20"/>
+          <w:szCs w:val="20"/>
+        </w:rPr>
+        <w:t xml:space="preserve">: </w:t>
+      </w:r>
+      <w:r>
+        <w:rPr>
+          <w:rFonts w:ascii="Book Antiqua" w:hAnsi="Book Antiqua"/>
+          <w:sz w:val="20"/>
+          <w:szCs w:val="20"/>
+        </w:rPr>
+        <w:tab/>
+      </w:r>
+    </w:p>
+    <w:p>
+      <w:pPr>
+        <w:spacing w:line="276" w:lineRule="auto"/>
+        <w:jc w:val="both"/>
+        <w:rPr>
+          <w:rFonts w:ascii="Book Antiqua" w:hAnsi="Book Antiqua"/>
+          <w:sz w:val="20"/>
+          <w:szCs w:val="20"/>
+        </w:rPr>
+      </w:pPr>
+      <w:r>
+        <w:rPr>
+          <w:rFonts w:ascii="Book Antiqua" w:hAnsi="Book Antiqua"/>
+          <w:b/>
+          <w:sz w:val="20"/>
+          <w:szCs w:val="20"/>
+        </w:rPr>
+        <w:t>CAVIDAD ORAL</w:t>
+      </w:r>
+      <w:r>
+        <w:rPr>
+          <w:rFonts w:ascii="Book Antiqua" w:hAnsi="Book Antiqua"/>
+          <w:sz w:val="20"/>
+          <w:szCs w:val="20"/>
+        </w:rPr>
+        <w:t xml:space="preserve">: </w:t>
+      </w:r>
+      <w:r>
+        <w:rPr>
+          <w:rFonts w:ascii="Book Antiqua" w:hAnsi="Book Antiqua"/>
+          <w:sz w:val="20"/>
+          <w:szCs w:val="20"/>
+        </w:rPr>
+        <w:fldChar w:fldCharType="begin"/>
+      </w:r>
+      <w:r>
+        <w:rPr>
+          <w:rFonts w:ascii="Book Antiqua" w:hAnsi="Book Antiqua"/>
+          <w:sz w:val="20"/>
+          <w:szCs w:val="20"/>
         </w:rPr>
         <w:instrText>MERGEFIELD =consultation.</w:instrText>
       </w:r>
@@ -2618,7 +2818,7 @@
           <w:sz w:val="20"/>
           <w:szCs w:val="20"/>
         </w:rPr>
-        <w:instrText>nasopharynx</w:instrText>
+        <w:instrText>oral_cavity</w:instrText>
       </w:r>
       <w:r>
         <w:rPr>
@@ -2642,7 +2842,7 @@
           <w:sz w:val="20"/>
           <w:szCs w:val="20"/>
         </w:rPr>
-        <w:t>«=consultation.nasopharynx»</w:t>
+        <w:t>«=consultation.oral_cavity»</w:t>
       </w:r>
       <w:r>
         <w:rPr>
@@ -2670,92 +2870,26 @@
           <w:sz w:val="20"/>
           <w:szCs w:val="20"/>
         </w:rPr>
-        <w:t>OTROS</w:t>
-      </w:r>
-      <w:r>
-        <w:rPr>
-          <w:rFonts w:ascii="Book Antiqua" w:hAnsi="Book Antiqua"/>
-          <w:sz w:val="20"/>
-          <w:szCs w:val="20"/>
-        </w:rPr>
-        <w:t xml:space="preserve">: </w:t>
-      </w:r>
-      <w:r>
-        <w:rPr>
-          <w:rFonts w:ascii="Book Antiqua" w:hAnsi="Book Antiqua"/>
-          <w:sz w:val="20"/>
-          <w:szCs w:val="20"/>
-        </w:rPr>
-        <w:fldChar w:fldCharType="begin"/>
-      </w:r>
-      <w:r>
-        <w:rPr>
-          <w:rFonts w:ascii="Book Antiqua" w:hAnsi="Book Antiqua"/>
-          <w:sz w:val="20"/>
-          <w:szCs w:val="20"/>
-        </w:rPr>
-        <w:instrText>MERGEFIELD =consultation.</w:instrText>
-      </w:r>
-      <w:r>
-        <w:rPr>
-          <w:rFonts w:ascii="Book Antiqua" w:hAnsi="Book Antiqua"/>
-          <w:sz w:val="20"/>
-          <w:szCs w:val="20"/>
-        </w:rPr>
-        <w:instrText>nose_others</w:instrText>
-      </w:r>
-      <w:r>
-        <w:rPr>
-          <w:rFonts w:ascii="Book Antiqua" w:hAnsi="Book Antiqua"/>
-          <w:sz w:val="20"/>
-          <w:szCs w:val="20"/>
-        </w:rPr>
-        <w:instrText xml:space="preserve"> \* MERGEFORMAT </w:instrText>
-      </w:r>
-      <w:r>
-        <w:rPr>
-          <w:rFonts w:ascii="Book Antiqua" w:hAnsi="Book Antiqua"/>
-          <w:sz w:val="20"/>
-          <w:szCs w:val="20"/>
-        </w:rPr>
-        <w:fldChar w:fldCharType="separate"/>
-      </w:r>
-      <w:r>
-        <w:rPr>
-          <w:rFonts w:ascii="Book Antiqua" w:hAnsi="Book Antiqua"/>
-          <w:sz w:val="20"/>
-          <w:szCs w:val="20"/>
-        </w:rPr>
-        <w:t>«=consultation.nose_others»</w:t>
-      </w:r>
-      <w:r>
-        <w:rPr>
-          <w:rFonts w:ascii="Book Antiqua" w:hAnsi="Book Antiqua"/>
-          <w:sz w:val="20"/>
-          <w:szCs w:val="20"/>
-        </w:rPr>
-        <w:fldChar w:fldCharType="end"/>
-      </w:r>
-    </w:p>
-    <w:p>
-      <w:pPr>
-        <w:spacing w:line="276" w:lineRule="auto"/>
-        <w:jc w:val="both"/>
-        <w:rPr>
-          <w:rFonts w:ascii="Book Antiqua" w:hAnsi="Book Antiqua"/>
-          <w:sz w:val="20"/>
-          <w:szCs w:val="20"/>
-        </w:rPr>
-      </w:pPr>
-    </w:p>
-    <w:p>
-      <w:pPr>
-        <w:spacing w:line="276" w:lineRule="auto"/>
-        <w:jc w:val="both"/>
-        <w:rPr>
-          <w:rFonts w:ascii="Book Antiqua" w:hAnsi="Book Antiqua"/>
-          <w:sz w:val="20"/>
-          <w:szCs w:val="20"/>
+        <w:t>AMIGDALAS Y PILARES</w:t>
+      </w:r>
+      <w:r>
+        <w:rPr>
+          <w:rFonts w:ascii="Book Antiqua" w:hAnsi="Book Antiqua"/>
+          <w:sz w:val="20"/>
+          <w:szCs w:val="20"/>
+        </w:rPr>
+        <w:t>:</w:t>
+      </w:r>
+    </w:p>
+    <w:p>
+      <w:pPr>
+        <w:spacing w:line="276" w:lineRule="auto"/>
+        <w:jc w:val="both"/>
+        <w:rPr>
+          <w:rFonts w:ascii="Book Antiqua" w:hAnsi="Book Antiqua"/>
+          <w:sz w:val="20"/>
+          <w:szCs w:val="20"/>
+          <w:lang w:val="en-US"/>
         </w:rPr>
       </w:pPr>
       <w:r>
@@ -2764,154 +2898,7 @@
           <w:b/>
           <w:sz w:val="20"/>
           <w:szCs w:val="20"/>
-        </w:rPr>
-        <w:t>GARGANTA</w:t>
-      </w:r>
-      <w:r>
-        <w:rPr>
-          <w:rFonts w:ascii="Book Antiqua" w:hAnsi="Book Antiqua"/>
-          <w:sz w:val="20"/>
-          <w:szCs w:val="20"/>
-        </w:rPr>
-        <w:t xml:space="preserve">: </w:t>
-      </w:r>
-      <w:r>
-        <w:rPr>
-          <w:rFonts w:ascii="Book Antiqua" w:hAnsi="Book Antiqua"/>
-          <w:sz w:val="20"/>
-          <w:szCs w:val="20"/>
-        </w:rPr>
-        <w:tab/>
-      </w:r>
-    </w:p>
-    <w:p>
-      <w:pPr>
-        <w:spacing w:line="276" w:lineRule="auto"/>
-        <w:jc w:val="both"/>
-        <w:rPr>
-          <w:rFonts w:ascii="Book Antiqua" w:hAnsi="Book Antiqua"/>
-          <w:sz w:val="20"/>
-          <w:szCs w:val="20"/>
-        </w:rPr>
-      </w:pPr>
-      <w:r>
-        <w:rPr>
-          <w:rFonts w:ascii="Book Antiqua" w:hAnsi="Book Antiqua"/>
-          <w:b/>
-          <w:sz w:val="20"/>
-          <w:szCs w:val="20"/>
-        </w:rPr>
-        <w:t>CAVIDAD ORAL</w:t>
-      </w:r>
-      <w:r>
-        <w:rPr>
-          <w:rFonts w:ascii="Book Antiqua" w:hAnsi="Book Antiqua"/>
-          <w:sz w:val="20"/>
-          <w:szCs w:val="20"/>
-        </w:rPr>
-        <w:t xml:space="preserve">: </w:t>
-      </w:r>
-      <w:r>
-        <w:rPr>
-          <w:rFonts w:ascii="Book Antiqua" w:hAnsi="Book Antiqua"/>
-          <w:sz w:val="20"/>
-          <w:szCs w:val="20"/>
-        </w:rPr>
-        <w:fldChar w:fldCharType="begin"/>
-      </w:r>
-      <w:r>
-        <w:rPr>
-          <w:rFonts w:ascii="Book Antiqua" w:hAnsi="Book Antiqua"/>
-          <w:sz w:val="20"/>
-          <w:szCs w:val="20"/>
-        </w:rPr>
-        <w:instrText>MERGEFIELD =consultation.</w:instrText>
-      </w:r>
-      <w:r>
-        <w:rPr>
-          <w:rFonts w:ascii="Book Antiqua" w:hAnsi="Book Antiqua"/>
-          <w:sz w:val="20"/>
-          <w:szCs w:val="20"/>
-        </w:rPr>
-        <w:instrText>oral_cavity</w:instrText>
-      </w:r>
-      <w:r>
-        <w:rPr>
-          <w:rFonts w:ascii="Book Antiqua" w:hAnsi="Book Antiqua"/>
-          <w:sz w:val="20"/>
-          <w:szCs w:val="20"/>
-        </w:rPr>
-        <w:instrText xml:space="preserve"> \* MERGEFORMAT </w:instrText>
-      </w:r>
-      <w:r>
-        <w:rPr>
-          <w:rFonts w:ascii="Book Antiqua" w:hAnsi="Book Antiqua"/>
-          <w:sz w:val="20"/>
-          <w:szCs w:val="20"/>
-        </w:rPr>
-        <w:fldChar w:fldCharType="separate"/>
-      </w:r>
-      <w:r>
-        <w:rPr>
-          <w:rFonts w:ascii="Book Antiqua" w:hAnsi="Book Antiqua"/>
-          <w:sz w:val="20"/>
-          <w:szCs w:val="20"/>
-        </w:rPr>
-        <w:t>«=consultation.oral_cavity»</w:t>
-      </w:r>
-      <w:r>
-        <w:rPr>
-          <w:rFonts w:ascii="Book Antiqua" w:hAnsi="Book Antiqua"/>
-          <w:sz w:val="20"/>
-          <w:szCs w:val="20"/>
-        </w:rPr>
-        <w:fldChar w:fldCharType="end"/>
-      </w:r>
-    </w:p>
-    <w:p>
-      <w:pPr>
-        <w:spacing w:line="276" w:lineRule="auto"/>
-        <w:jc w:val="both"/>
-        <w:rPr>
-          <w:rFonts w:ascii="Book Antiqua" w:hAnsi="Book Antiqua"/>
-          <w:sz w:val="20"/>
-          <w:szCs w:val="20"/>
-        </w:rPr>
-      </w:pPr>
-      <w:r>
-        <w:rPr>
-          <w:rFonts w:ascii="Book Antiqua" w:hAnsi="Book Antiqua"/>
-          <w:b/>
-          <w:sz w:val="20"/>
-          <w:szCs w:val="20"/>
-        </w:rPr>
-        <w:t>AMIGDALAS Y PILARES</w:t>
-      </w:r>
-      <w:r>
-        <w:rPr>
-          <w:rFonts w:ascii="Book Antiqua" w:hAnsi="Book Antiqua"/>
-          <w:sz w:val="20"/>
-          <w:szCs w:val="20"/>
-        </w:rPr>
-        <w:t>:</w:t>
-      </w:r>
-    </w:p>
-    <w:p>
-      <w:pPr>
-        <w:spacing w:line="276" w:lineRule="auto"/>
-        <w:jc w:val="both"/>
-        <w:rPr>
-          <w:rFonts w:ascii="Book Antiqua" w:hAnsi="Book Antiqua"/>
-          <w:sz w:val="20"/>
-          <w:szCs w:val="20"/>
-        </w:rPr>
-      </w:pPr>
-      <w:r>
-        <w:rPr>
-          <w:rFonts w:ascii="Book Antiqua" w:hAnsi="Book Antiqua"/>
-          <w:b/>
-          <w:sz w:val="20"/>
-          <w:szCs w:val="20"/>
+          <w:lang w:val="en-US"/>
         </w:rPr>
         <w:lastRenderedPageBreak/>
         <w:t>OROFARINGE</w:t>
@@ -2921,6 +2908,7 @@
           <w:rFonts w:ascii="Book Antiqua" w:hAnsi="Book Antiqua"/>
           <w:sz w:val="20"/>
           <w:szCs w:val="20"/>
+          <w:lang w:val="en-US"/>
         </w:rPr>
         <w:t>:</w:t>
       </w:r>
@@ -2929,6 +2917,7 @@
           <w:rFonts w:ascii="Book Antiqua" w:hAnsi="Book Antiqua"/>
           <w:sz w:val="20"/>
           <w:szCs w:val="20"/>
+          <w:lang w:val="en-US"/>
         </w:rPr>
         <w:t xml:space="preserve"> </w:t>
       </w:r>
@@ -2945,6 +2934,7 @@
           <w:rFonts w:ascii="Book Antiqua" w:hAnsi="Book Antiqua"/>
           <w:sz w:val="20"/>
           <w:szCs w:val="20"/>
+          <w:lang w:val="en-US"/>
         </w:rPr>
         <w:instrText>MERGEFIELD =consultation.</w:instrText>
       </w:r>
@@ -2953,6 +2943,7 @@
           <w:rFonts w:ascii="Book Antiqua" w:hAnsi="Book Antiqua"/>
           <w:sz w:val="20"/>
           <w:szCs w:val="20"/>
+          <w:lang w:val="en-US"/>
         </w:rPr>
         <w:instrText>or</w:instrText>
       </w:r>
@@ -2961,14 +2952,337 @@
           <w:rFonts w:ascii="Book Antiqua" w:hAnsi="Book Antiqua"/>
           <w:sz w:val="20"/>
           <w:szCs w:val="20"/>
-        </w:rPr>
-        <w:instrText>opharynx</w:instrText>
-      </w:r>
-      <w:r>
-        <w:rPr>
-          <w:rFonts w:ascii="Book Antiqua" w:hAnsi="Book Antiqua"/>
-          <w:sz w:val="20"/>
-          <w:szCs w:val="20"/>
+          <w:lang w:val="en-US"/>
+        </w:rPr>
+        <w:instrText xml:space="preserve">opharynx \* MERGEFORMAT </w:instrText>
+      </w:r>
+      <w:r>
+        <w:rPr>
+          <w:rFonts w:ascii="Book Antiqua" w:hAnsi="Book Antiqua"/>
+          <w:sz w:val="20"/>
+          <w:szCs w:val="20"/>
+        </w:rPr>
+        <w:fldChar w:fldCharType="separate"/>
+      </w:r>
+      <w:r>
+        <w:rPr>
+          <w:rFonts w:ascii="Book Antiqua" w:hAnsi="Book Antiqua"/>
+          <w:sz w:val="20"/>
+          <w:szCs w:val="20"/>
+          <w:lang w:val="en-US"/>
+        </w:rPr>
+        <w:t>«=consultation.oropharynx»</w:t>
+      </w:r>
+      <w:r>
+        <w:rPr>
+          <w:rFonts w:ascii="Book Antiqua" w:hAnsi="Book Antiqua"/>
+          <w:sz w:val="20"/>
+          <w:szCs w:val="20"/>
+        </w:rPr>
+        <w:fldChar w:fldCharType="end"/>
+      </w:r>
+    </w:p>
+    <w:p>
+      <w:pPr>
+        <w:spacing w:line="276" w:lineRule="auto"/>
+        <w:jc w:val="both"/>
+        <w:rPr>
+          <w:rFonts w:ascii="Book Antiqua" w:hAnsi="Book Antiqua"/>
+          <w:sz w:val="20"/>
+          <w:szCs w:val="20"/>
+          <w:lang w:val="en-US"/>
+        </w:rPr>
+      </w:pPr>
+      <w:r>
+        <w:rPr>
+          <w:rFonts w:ascii="Book Antiqua" w:hAnsi="Book Antiqua"/>
+          <w:b/>
+          <w:sz w:val="20"/>
+          <w:szCs w:val="20"/>
+          <w:lang w:val="en-US"/>
+        </w:rPr>
+        <w:t>HIPOFARINGE</w:t>
+      </w:r>
+      <w:r>
+        <w:rPr>
+          <w:rFonts w:ascii="Book Antiqua" w:hAnsi="Book Antiqua"/>
+          <w:sz w:val="20"/>
+          <w:szCs w:val="20"/>
+          <w:lang w:val="en-US"/>
+        </w:rPr>
+        <w:t>:</w:t>
+      </w:r>
+      <w:r>
+        <w:rPr>
+          <w:rFonts w:ascii="Book Antiqua" w:hAnsi="Book Antiqua"/>
+          <w:sz w:val="20"/>
+          <w:szCs w:val="20"/>
+          <w:lang w:val="en-US"/>
+        </w:rPr>
+        <w:t xml:space="preserve"> </w:t>
+      </w:r>
+      <w:r>
+        <w:rPr>
+          <w:rFonts w:ascii="Book Antiqua" w:hAnsi="Book Antiqua"/>
+          <w:sz w:val="20"/>
+          <w:szCs w:val="20"/>
+        </w:rPr>
+        <w:fldChar w:fldCharType="begin"/>
+      </w:r>
+      <w:r>
+        <w:rPr>
+          <w:rFonts w:ascii="Book Antiqua" w:hAnsi="Book Antiqua"/>
+          <w:sz w:val="20"/>
+          <w:szCs w:val="20"/>
+          <w:lang w:val="en-US"/>
+        </w:rPr>
+        <w:instrText>MERGEFIELD =consultation.</w:instrText>
+      </w:r>
+      <w:r>
+        <w:rPr>
+          <w:rFonts w:ascii="Book Antiqua" w:hAnsi="Book Antiqua"/>
+          <w:sz w:val="20"/>
+          <w:szCs w:val="20"/>
+          <w:lang w:val="en-US"/>
+        </w:rPr>
+        <w:instrText>hip</w:instrText>
+      </w:r>
+      <w:r>
+        <w:rPr>
+          <w:rFonts w:ascii="Book Antiqua" w:hAnsi="Book Antiqua"/>
+          <w:sz w:val="20"/>
+          <w:szCs w:val="20"/>
+          <w:lang w:val="en-US"/>
+        </w:rPr>
+        <w:instrText xml:space="preserve">opharynx \* MERGEFORMAT </w:instrText>
+      </w:r>
+      <w:r>
+        <w:rPr>
+          <w:rFonts w:ascii="Book Antiqua" w:hAnsi="Book Antiqua"/>
+          <w:sz w:val="20"/>
+          <w:szCs w:val="20"/>
+        </w:rPr>
+        <w:fldChar w:fldCharType="separate"/>
+      </w:r>
+      <w:r>
+        <w:rPr>
+          <w:rFonts w:ascii="Book Antiqua" w:hAnsi="Book Antiqua"/>
+          <w:sz w:val="20"/>
+          <w:szCs w:val="20"/>
+          <w:lang w:val="en-US"/>
+        </w:rPr>
+        <w:t>«=consultation.hipopharynx»</w:t>
+      </w:r>
+      <w:r>
+        <w:rPr>
+          <w:rFonts w:ascii="Book Antiqua" w:hAnsi="Book Antiqua"/>
+          <w:sz w:val="20"/>
+          <w:szCs w:val="20"/>
+        </w:rPr>
+        <w:fldChar w:fldCharType="end"/>
+      </w:r>
+    </w:p>
+    <w:p>
+      <w:pPr>
+        <w:spacing w:line="276" w:lineRule="auto"/>
+        <w:jc w:val="both"/>
+        <w:rPr>
+          <w:rFonts w:ascii="Book Antiqua" w:hAnsi="Book Antiqua"/>
+          <w:sz w:val="20"/>
+          <w:szCs w:val="20"/>
+          <w:lang w:val="en-US"/>
+        </w:rPr>
+      </w:pPr>
+      <w:r>
+        <w:rPr>
+          <w:rFonts w:ascii="Book Antiqua" w:hAnsi="Book Antiqua"/>
+          <w:b/>
+          <w:sz w:val="20"/>
+          <w:szCs w:val="20"/>
+          <w:lang w:val="en-US"/>
+        </w:rPr>
+        <w:t>LARINGE</w:t>
+      </w:r>
+      <w:r>
+        <w:rPr>
+          <w:rFonts w:ascii="Book Antiqua" w:hAnsi="Book Antiqua"/>
+          <w:sz w:val="20"/>
+          <w:szCs w:val="20"/>
+          <w:lang w:val="en-US"/>
+        </w:rPr>
+        <w:t>:</w:t>
+      </w:r>
+      <w:r>
+        <w:rPr>
+          <w:rFonts w:ascii="Book Antiqua" w:hAnsi="Book Antiqua"/>
+          <w:sz w:val="20"/>
+          <w:szCs w:val="20"/>
+          <w:lang w:val="en-US"/>
+        </w:rPr>
+        <w:t xml:space="preserve"> </w:t>
+      </w:r>
+      <w:r>
+        <w:rPr>
+          <w:rFonts w:ascii="Book Antiqua" w:hAnsi="Book Antiqua"/>
+          <w:sz w:val="20"/>
+          <w:szCs w:val="20"/>
+        </w:rPr>
+        <w:fldChar w:fldCharType="begin"/>
+      </w:r>
+      <w:r>
+        <w:rPr>
+          <w:rFonts w:ascii="Book Antiqua" w:hAnsi="Book Antiqua"/>
+          <w:sz w:val="20"/>
+          <w:szCs w:val="20"/>
+          <w:lang w:val="en-US"/>
+        </w:rPr>
+        <w:instrText>MERGEFIELD =consultation.</w:instrText>
+      </w:r>
+      <w:r>
+        <w:rPr>
+          <w:rFonts w:ascii="Book Antiqua" w:hAnsi="Book Antiqua"/>
+          <w:sz w:val="20"/>
+          <w:szCs w:val="20"/>
+          <w:lang w:val="en-US"/>
+        </w:rPr>
+        <w:instrText>l</w:instrText>
+      </w:r>
+      <w:r>
+        <w:rPr>
+          <w:rFonts w:ascii="Book Antiqua" w:hAnsi="Book Antiqua"/>
+          <w:sz w:val="20"/>
+          <w:szCs w:val="20"/>
+          <w:lang w:val="en-US"/>
+        </w:rPr>
+        <w:instrText xml:space="preserve">arynx \* MERGEFORMAT </w:instrText>
+      </w:r>
+      <w:r>
+        <w:rPr>
+          <w:rFonts w:ascii="Book Antiqua" w:hAnsi="Book Antiqua"/>
+          <w:sz w:val="20"/>
+          <w:szCs w:val="20"/>
+        </w:rPr>
+        <w:fldChar w:fldCharType="separate"/>
+      </w:r>
+      <w:r>
+        <w:rPr>
+          <w:rFonts w:ascii="Book Antiqua" w:hAnsi="Book Antiqua"/>
+          <w:sz w:val="20"/>
+          <w:szCs w:val="20"/>
+          <w:lang w:val="en-US"/>
+        </w:rPr>
+        <w:t>«=consultation.larynx»</w:t>
+      </w:r>
+      <w:r>
+        <w:rPr>
+          <w:rFonts w:ascii="Book Antiqua" w:hAnsi="Book Antiqua"/>
+          <w:sz w:val="20"/>
+          <w:szCs w:val="20"/>
+        </w:rPr>
+        <w:fldChar w:fldCharType="end"/>
+      </w:r>
+      <w:r>
+        <w:rPr>
+          <w:rFonts w:ascii="Book Antiqua" w:hAnsi="Book Antiqua"/>
+          <w:sz w:val="20"/>
+          <w:szCs w:val="20"/>
+          <w:lang w:val="en-US"/>
+        </w:rPr>
+        <w:t xml:space="preserve"> </w:t>
+      </w:r>
+    </w:p>
+    <w:p>
+      <w:pPr>
+        <w:spacing w:line="276" w:lineRule="auto"/>
+        <w:jc w:val="both"/>
+        <w:rPr>
+          <w:rFonts w:ascii="Book Antiqua" w:hAnsi="Book Antiqua"/>
+          <w:sz w:val="20"/>
+          <w:szCs w:val="20"/>
+          <w:lang w:val="en-US"/>
+        </w:rPr>
+      </w:pPr>
+      <w:r>
+        <w:rPr>
+          <w:rFonts w:ascii="Book Antiqua" w:hAnsi="Book Antiqua"/>
+          <w:sz w:val="20"/>
+          <w:szCs w:val="20"/>
+          <w:lang w:val="en-US"/>
+        </w:rPr>
+        <w:tab/>
+      </w:r>
+    </w:p>
+    <w:p>
+      <w:pPr>
+        <w:spacing w:line="276" w:lineRule="auto"/>
+        <w:jc w:val="both"/>
+        <w:rPr>
+          <w:rFonts w:ascii="Book Antiqua" w:hAnsi="Book Antiqua"/>
+          <w:sz w:val="20"/>
+          <w:szCs w:val="20"/>
+          <w:lang w:val="en-US"/>
+        </w:rPr>
+      </w:pPr>
+      <w:r>
+        <w:rPr>
+          <w:rFonts w:ascii="Book Antiqua" w:hAnsi="Book Antiqua"/>
+          <w:b/>
+          <w:sz w:val="20"/>
+          <w:szCs w:val="20"/>
+          <w:lang w:val="en-US"/>
+        </w:rPr>
+        <w:t>CUELLO</w:t>
+      </w:r>
+      <w:r>
+        <w:rPr>
+          <w:rFonts w:ascii="Book Antiqua" w:hAnsi="Book Antiqua"/>
+          <w:sz w:val="20"/>
+          <w:szCs w:val="20"/>
+          <w:lang w:val="en-US"/>
+        </w:rPr>
+        <w:t>:</w:t>
+      </w:r>
+      <w:r>
+        <w:rPr>
+          <w:rFonts w:ascii="Book Antiqua" w:hAnsi="Book Antiqua"/>
+          <w:sz w:val="20"/>
+          <w:szCs w:val="20"/>
+          <w:lang w:val="en-US"/>
+        </w:rPr>
+        <w:t xml:space="preserve"> </w:t>
+      </w:r>
+      <w:r>
+        <w:rPr>
+          <w:rFonts w:ascii="Book Antiqua" w:hAnsi="Book Antiqua"/>
+          <w:sz w:val="20"/>
+          <w:szCs w:val="20"/>
+        </w:rPr>
+        <w:fldChar w:fldCharType="begin"/>
+      </w:r>
+      <w:r>
+        <w:rPr>
+          <w:rFonts w:ascii="Book Antiqua" w:hAnsi="Book Antiqua"/>
+          <w:sz w:val="20"/>
+          <w:szCs w:val="20"/>
+          <w:lang w:val="en-US"/>
+        </w:rPr>
+        <w:instrText>MERGEFIELD =consultation.</w:instrText>
+      </w:r>
+      <w:r>
+        <w:rPr>
+          <w:rFonts w:ascii="Book Antiqua" w:hAnsi="Book Antiqua"/>
+          <w:sz w:val="20"/>
+          <w:szCs w:val="20"/>
+          <w:lang w:val="en-US"/>
+        </w:rPr>
+        <w:instrText>neck</w:instrText>
+      </w:r>
+      <w:r>
+        <w:rPr>
+          <w:rFonts w:ascii="Book Antiqua" w:hAnsi="Book Antiqua"/>
+          <w:sz w:val="20"/>
+          <w:szCs w:val="20"/>
+          <w:lang w:val="en-US"/>
         </w:rPr>
         <w:instrText xml:space="preserve"> \* MERGEFORMAT </w:instrText>
       </w:r>
@@ -2985,8 +3299,9 @@
           <w:rFonts w:ascii="Book Antiqua" w:hAnsi="Book Antiqua"/>
           <w:sz w:val="20"/>
           <w:szCs w:val="20"/>
-        </w:rPr>
-        <w:t>«=consultation.oropharynx»</w:t>
+          <w:lang w:val="en-US"/>
+        </w:rPr>
+        <w:t>«=consultation.neck»</w:t>
       </w:r>
       <w:r>
         <w:rPr>
@@ -3014,7 +3329,7 @@
           <w:sz w:val="20"/>
           <w:szCs w:val="20"/>
         </w:rPr>
-        <w:t>HIPOFARINGE</w:t>
+        <w:t>OTROS</w:t>
       </w:r>
       <w:r>
         <w:rPr>
@@ -3054,15 +3369,7 @@
           <w:sz w:val="20"/>
           <w:szCs w:val="20"/>
         </w:rPr>
-        <w:instrText>hip</w:instrText>
-      </w:r>
-      <w:r>
-        <w:rPr>
-          <w:rFonts w:ascii="Book Antiqua" w:hAnsi="Book Antiqua"/>
-          <w:sz w:val="20"/>
-          <w:szCs w:val="20"/>
-        </w:rPr>
-        <w:instrText>opharynx</w:instrText>
+        <w:instrText>others</w:instrText>
       </w:r>
       <w:r>
         <w:rPr>
@@ -3086,7 +3393,7 @@
           <w:sz w:val="20"/>
           <w:szCs w:val="20"/>
         </w:rPr>
-        <w:t>«=consultation.hipopharynx»</w:t>
+        <w:t>«=consultation.others»</w:t>
       </w:r>
       <w:r>
         <w:rPr>
@@ -3103,18 +3410,39 @@
         <w:jc w:val="both"/>
         <w:rPr>
           <w:rFonts w:ascii="Book Antiqua" w:hAnsi="Book Antiqua"/>
-          <w:sz w:val="20"/>
-          <w:szCs w:val="20"/>
-        </w:rPr>
-      </w:pPr>
-      <w:r>
-        <w:rPr>
-          <w:rFonts w:ascii="Book Antiqua" w:hAnsi="Book Antiqua"/>
           <w:b/>
           <w:sz w:val="20"/>
           <w:szCs w:val="20"/>
         </w:rPr>
-        <w:t>LARINGE</w:t>
+      </w:pPr>
+    </w:p>
+    <w:p>
+      <w:pPr>
+        <w:spacing w:line="276" w:lineRule="auto"/>
+        <w:jc w:val="both"/>
+        <w:rPr>
+          <w:rFonts w:ascii="Book Antiqua" w:hAnsi="Book Antiqua"/>
+          <w:sz w:val="20"/>
+          <w:szCs w:val="20"/>
+        </w:rPr>
+      </w:pPr>
+      <w:r>
+        <w:rPr>
+          <w:rFonts w:ascii="Book Antiqua" w:hAnsi="Book Antiqua"/>
+          <w:b/>
+          <w:sz w:val="20"/>
+          <w:szCs w:val="20"/>
+        </w:rPr>
+        <w:t>DIAGNÓ</w:t>
+      </w:r>
+      <w:r>
+        <w:rPr>
+          <w:rFonts w:ascii="Book Antiqua" w:hAnsi="Book Antiqua"/>
+          <w:b/>
+          <w:sz w:val="20"/>
+          <w:szCs w:val="20"/>
+        </w:rPr>
+        <w:t>STICO</w:t>
       </w:r>
       <w:r>
         <w:rPr>
@@ -3124,6 +3452,113 @@
         </w:rPr>
         <w:t>:</w:t>
       </w:r>
+    </w:p>
+    <w:p>
+      <w:pPr>
+        <w:spacing w:line="276" w:lineRule="auto"/>
+        <w:jc w:val="both"/>
+        <w:rPr>
+          <w:rFonts w:ascii="Book Antiqua" w:hAnsi="Book Antiqua"/>
+          <w:sz w:val="20"/>
+          <w:szCs w:val="20"/>
+        </w:rPr>
+      </w:pPr>
+      <w:r>
+        <w:rPr>
+          <w:rFonts w:ascii="Book Antiqua" w:hAnsi="Book Antiqua"/>
+          <w:sz w:val="20"/>
+          <w:szCs w:val="20"/>
+        </w:rPr>
+        <w:fldChar w:fldCharType="begin"/>
+      </w:r>
+      <w:r>
+        <w:rPr>
+          <w:rFonts w:ascii="Book Antiqua" w:hAnsi="Book Antiqua"/>
+          <w:sz w:val="20"/>
+          <w:szCs w:val="20"/>
+        </w:rPr>
+        <w:instrText xml:space="preserve"> MERGEFIELD consultation.diagnoses:each(diagnosis) \* MERGEFORMAT </w:instrText>
+      </w:r>
+      <w:r>
+        <w:rPr>
+          <w:rFonts w:ascii="Book Antiqua" w:hAnsi="Book Antiqua"/>
+          <w:sz w:val="20"/>
+          <w:szCs w:val="20"/>
+        </w:rPr>
+        <w:fldChar w:fldCharType="separate"/>
+      </w:r>
+      <w:r>
+        <w:rPr>
+          <w:rFonts w:ascii="Book Antiqua" w:hAnsi="Book Antiqua"/>
+          <w:sz w:val="20"/>
+          <w:szCs w:val="20"/>
+        </w:rPr>
+        <w:t>«consultation.diagnoses:each(diagnosis)»</w:t>
+      </w:r>
+      <w:r>
+        <w:rPr>
+          <w:rFonts w:ascii="Book Antiqua" w:hAnsi="Book Antiqua"/>
+          <w:sz w:val="20"/>
+          <w:szCs w:val="20"/>
+        </w:rPr>
+        <w:fldChar w:fldCharType="end"/>
+      </w:r>
+    </w:p>
+    <w:p>
+      <w:pPr>
+        <w:pStyle w:val="Prrafodelista"/>
+        <w:numPr>
+          <w:ilvl w:val="0"/>
+          <w:numId w:val="3"/>
+        </w:numPr>
+        <w:spacing w:line="276" w:lineRule="auto"/>
+        <w:jc w:val="both"/>
+        <w:rPr>
+          <w:rFonts w:ascii="Book Antiqua" w:hAnsi="Book Antiqua"/>
+          <w:sz w:val="20"/>
+          <w:szCs w:val="20"/>
+        </w:rPr>
+      </w:pPr>
+      <w:r>
+        <w:rPr>
+          <w:rFonts w:ascii="Book Antiqua" w:hAnsi="Book Antiqua"/>
+          <w:sz w:val="20"/>
+          <w:szCs w:val="20"/>
+        </w:rPr>
+        <w:fldChar w:fldCharType="begin"/>
+      </w:r>
+      <w:r>
+        <w:rPr>
+          <w:rFonts w:ascii="Book Antiqua" w:hAnsi="Book Antiqua"/>
+          <w:sz w:val="20"/>
+          <w:szCs w:val="20"/>
+        </w:rPr>
+        <w:instrText xml:space="preserve"> MERGEFIELD =diagnosis.disease_code \* MERGEFORMAT </w:instrText>
+      </w:r>
+      <w:r>
+        <w:rPr>
+          <w:rFonts w:ascii="Book Antiqua" w:hAnsi="Book Antiqua"/>
+          <w:sz w:val="20"/>
+          <w:szCs w:val="20"/>
+        </w:rPr>
+        <w:fldChar w:fldCharType="separate"/>
+      </w:r>
+      <w:r>
+        <w:rPr>
+          <w:rFonts w:ascii="Book Antiqua" w:hAnsi="Book Antiqua"/>
+          <w:sz w:val="20"/>
+          <w:szCs w:val="20"/>
+        </w:rPr>
+        <w:t>«=diagnosis.disease_code»</w:t>
+      </w:r>
+      <w:r>
+        <w:rPr>
+          <w:rFonts w:ascii="Book Antiqua" w:hAnsi="Book Antiqua"/>
+          <w:sz w:val="20"/>
+          <w:szCs w:val="20"/>
+        </w:rPr>
+        <w:fldChar w:fldCharType="end"/>
+      </w:r>
       <w:r>
         <w:rPr>
           <w:rFonts w:ascii="Book Antiqua" w:hAnsi="Book Antiqua"/>
@@ -3146,23 +3581,173 @@
           <w:sz w:val="20"/>
           <w:szCs w:val="20"/>
         </w:rPr>
-        <w:instrText>MERGEFIELD =consultation.</w:instrText>
-      </w:r>
-      <w:r>
-        <w:rPr>
-          <w:rFonts w:ascii="Book Antiqua" w:hAnsi="Book Antiqua"/>
-          <w:sz w:val="20"/>
-          <w:szCs w:val="20"/>
-        </w:rPr>
-        <w:instrText>l</w:instrText>
-      </w:r>
-      <w:r>
-        <w:rPr>
-          <w:rFonts w:ascii="Book Antiqua" w:hAnsi="Book Antiqua"/>
-          <w:sz w:val="20"/>
-          <w:szCs w:val="20"/>
-        </w:rPr>
-        <w:instrText>arynx</w:instrText>
+        <w:instrText xml:space="preserve"> MERGEFIELD =diagnosis.description \* MERGEFORMAT </w:instrText>
+      </w:r>
+      <w:r>
+        <w:rPr>
+          <w:rFonts w:ascii="Book Antiqua" w:hAnsi="Book Antiqua"/>
+          <w:sz w:val="20"/>
+          <w:szCs w:val="20"/>
+        </w:rPr>
+        <w:fldChar w:fldCharType="separate"/>
+      </w:r>
+      <w:r>
+        <w:rPr>
+          <w:rFonts w:ascii="Book Antiqua" w:hAnsi="Book Antiqua"/>
+          <w:sz w:val="20"/>
+          <w:szCs w:val="20"/>
+        </w:rPr>
+        <w:t>«=diagnosis.description»</w:t>
+      </w:r>
+      <w:r>
+        <w:rPr>
+          <w:rFonts w:ascii="Book Antiqua" w:hAnsi="Book Antiqua"/>
+          <w:sz w:val="20"/>
+          <w:szCs w:val="20"/>
+        </w:rPr>
+        <w:fldChar w:fldCharType="end"/>
+      </w:r>
+    </w:p>
+    <w:p>
+      <w:pPr>
+        <w:spacing w:line="276" w:lineRule="auto"/>
+        <w:jc w:val="both"/>
+        <w:rPr>
+          <w:rFonts w:ascii="Book Antiqua" w:hAnsi="Book Antiqua"/>
+          <w:sz w:val="20"/>
+          <w:szCs w:val="20"/>
+        </w:rPr>
+      </w:pPr>
+      <w:r>
+        <w:rPr>
+          <w:rFonts w:ascii="Book Antiqua" w:hAnsi="Book Antiqua"/>
+          <w:sz w:val="20"/>
+          <w:szCs w:val="20"/>
+        </w:rPr>
+        <w:fldChar w:fldCharType="begin"/>
+      </w:r>
+      <w:r>
+        <w:rPr>
+          <w:rFonts w:ascii="Book Antiqua" w:hAnsi="Book Antiqua"/>
+          <w:sz w:val="20"/>
+          <w:szCs w:val="20"/>
+        </w:rPr>
+        <w:instrText xml:space="preserve"> MERGEFIELD consultation.diagnoses:endEach \* MERGEFORMAT </w:instrText>
+      </w:r>
+      <w:r>
+        <w:rPr>
+          <w:rFonts w:ascii="Book Antiqua" w:hAnsi="Book Antiqua"/>
+          <w:sz w:val="20"/>
+          <w:szCs w:val="20"/>
+        </w:rPr>
+        <w:fldChar w:fldCharType="separate"/>
+      </w:r>
+      <w:r>
+        <w:rPr>
+          <w:rFonts w:ascii="Book Antiqua" w:hAnsi="Book Antiqua"/>
+          <w:sz w:val="20"/>
+          <w:szCs w:val="20"/>
+        </w:rPr>
+        <w:t>«consultation.diagnoses:endEach»</w:t>
+      </w:r>
+      <w:r>
+        <w:rPr>
+          <w:rFonts w:ascii="Book Antiqua" w:hAnsi="Book Antiqua"/>
+          <w:sz w:val="20"/>
+          <w:szCs w:val="20"/>
+        </w:rPr>
+        <w:fldChar w:fldCharType="end"/>
+      </w:r>
+    </w:p>
+    <w:p>
+      <w:pPr>
+        <w:spacing w:line="276" w:lineRule="auto"/>
+        <w:jc w:val="both"/>
+        <w:rPr>
+          <w:rFonts w:ascii="Book Antiqua" w:hAnsi="Book Antiqua"/>
+          <w:sz w:val="20"/>
+          <w:szCs w:val="20"/>
+        </w:rPr>
+      </w:pPr>
+    </w:p>
+    <w:p>
+      <w:pPr>
+        <w:spacing w:line="276" w:lineRule="auto"/>
+        <w:jc w:val="both"/>
+        <w:rPr>
+          <w:rFonts w:ascii="Book Antiqua" w:hAnsi="Book Antiqua"/>
+          <w:sz w:val="20"/>
+          <w:szCs w:val="20"/>
+        </w:rPr>
+      </w:pPr>
+      <w:r>
+        <w:rPr>
+          <w:rFonts w:ascii="Book Antiqua" w:hAnsi="Book Antiqua"/>
+          <w:b/>
+          <w:sz w:val="20"/>
+          <w:szCs w:val="20"/>
+        </w:rPr>
+        <w:t>PLANES</w:t>
+      </w:r>
+      <w:r>
+        <w:rPr>
+          <w:rFonts w:ascii="Book Antiqua" w:hAnsi="Book Antiqua"/>
+          <w:sz w:val="20"/>
+          <w:szCs w:val="20"/>
+        </w:rPr>
+        <w:t>:</w:t>
+      </w:r>
+    </w:p>
+    <w:p>
+      <w:pPr>
+        <w:spacing w:line="276" w:lineRule="auto"/>
+        <w:jc w:val="both"/>
+        <w:rPr>
+          <w:rFonts w:ascii="Book Antiqua" w:hAnsi="Book Antiqua"/>
+          <w:sz w:val="20"/>
+          <w:szCs w:val="20"/>
+        </w:rPr>
+      </w:pPr>
+      <w:r>
+        <w:rPr>
+          <w:rFonts w:ascii="Book Antiqua" w:hAnsi="Book Antiqua"/>
+          <w:b/>
+          <w:sz w:val="20"/>
+          <w:szCs w:val="20"/>
+        </w:rPr>
+        <w:t>PLAN DIAGNOSTICO</w:t>
+      </w:r>
+      <w:r>
+        <w:rPr>
+          <w:rFonts w:ascii="Book Antiqua" w:hAnsi="Book Antiqua"/>
+          <w:sz w:val="20"/>
+          <w:szCs w:val="20"/>
+        </w:rPr>
+        <w:t xml:space="preserve">: </w:t>
+      </w:r>
+      <w:r>
+        <w:rPr>
+          <w:rFonts w:ascii="Book Antiqua" w:hAnsi="Book Antiqua"/>
+          <w:sz w:val="20"/>
+          <w:szCs w:val="20"/>
+        </w:rPr>
+        <w:fldChar w:fldCharType="begin"/>
+      </w:r>
+      <w:r>
+        <w:rPr>
+          <w:rFonts w:ascii="Book Antiqua" w:hAnsi="Book Antiqua"/>
+          <w:sz w:val="20"/>
+          <w:szCs w:val="20"/>
+        </w:rPr>
+        <w:instrText>MERGEFIELD =</w:instrText>
+      </w:r>
+      <w:r>
+        <w:rPr>
+          <w:rFonts w:ascii="Book Antiqua" w:hAnsi="Book Antiqua"/>
+          <w:sz w:val="20"/>
+          <w:szCs w:val="20"/>
+        </w:rPr>
+        <w:instrText>consultation.diagnostic_plan</w:instrText>
       </w:r>
       <w:r>
         <w:rPr>
@@ -3186,7 +3771,7 @@
           <w:sz w:val="20"/>
           <w:szCs w:val="20"/>
         </w:rPr>
-        <w:t>«=consultation.larynx»</w:t>
+        <w:t>«=consultation.diagnostic_plan»</w:t>
       </w:r>
       <w:r>
         <w:rPr>
@@ -3196,42 +3781,27 @@
         </w:rPr>
         <w:fldChar w:fldCharType="end"/>
       </w:r>
-      <w:r>
-        <w:rPr>
-          <w:rFonts w:ascii="Book Antiqua" w:hAnsi="Book Antiqua"/>
-          <w:sz w:val="20"/>
-          <w:szCs w:val="20"/>
-        </w:rPr>
-        <w:t xml:space="preserve"> </w:t>
-      </w:r>
-    </w:p>
-    <w:p>
-      <w:pPr>
-        <w:spacing w:line="276" w:lineRule="auto"/>
-        <w:jc w:val="both"/>
-        <w:rPr>
-          <w:rFonts w:ascii="Book Antiqua" w:hAnsi="Book Antiqua"/>
-          <w:sz w:val="20"/>
-          <w:szCs w:val="20"/>
-        </w:rPr>
-      </w:pPr>
-      <w:r>
-        <w:rPr>
-          <w:rFonts w:ascii="Book Antiqua" w:hAnsi="Book Antiqua"/>
-          <w:sz w:val="20"/>
-          <w:szCs w:val="20"/>
-        </w:rPr>
-        <w:tab/>
-      </w:r>
-    </w:p>
-    <w:p>
-      <w:pPr>
-        <w:spacing w:line="276" w:lineRule="auto"/>
-        <w:jc w:val="both"/>
-        <w:rPr>
-          <w:rFonts w:ascii="Book Antiqua" w:hAnsi="Book Antiqua"/>
-          <w:sz w:val="20"/>
-          <w:szCs w:val="20"/>
+    </w:p>
+    <w:p>
+      <w:pPr>
+        <w:spacing w:line="276" w:lineRule="auto"/>
+        <w:jc w:val="both"/>
+        <w:rPr>
+          <w:rFonts w:ascii="Book Antiqua" w:hAnsi="Book Antiqua"/>
+          <w:sz w:val="20"/>
+          <w:szCs w:val="20"/>
+        </w:rPr>
+      </w:pPr>
+    </w:p>
+    <w:p>
+      <w:pPr>
+        <w:spacing w:line="276" w:lineRule="auto"/>
+        <w:jc w:val="both"/>
+        <w:rPr>
+          <w:rFonts w:ascii="Book Antiqua" w:hAnsi="Book Antiqua"/>
+          <w:sz w:val="20"/>
+          <w:szCs w:val="20"/>
+          <w:lang w:val="en-US"/>
         </w:rPr>
       </w:pPr>
       <w:r>
@@ -3240,24 +3810,18 @@
           <w:b/>
           <w:sz w:val="20"/>
           <w:szCs w:val="20"/>
-        </w:rPr>
-        <w:t>CUELLO</w:t>
-      </w:r>
-      <w:r>
-        <w:rPr>
-          <w:rFonts w:ascii="Book Antiqua" w:hAnsi="Book Antiqua"/>
-          <w:sz w:val="20"/>
-          <w:szCs w:val="20"/>
-        </w:rPr>
-        <w:t>:</w:t>
-      </w:r>
-      <w:r>
-        <w:rPr>
-          <w:rFonts w:ascii="Book Antiqua" w:hAnsi="Book Antiqua"/>
-          <w:sz w:val="20"/>
-          <w:szCs w:val="20"/>
-        </w:rPr>
-        <w:t xml:space="preserve"> </w:t>
+          <w:lang w:val="en-US"/>
+        </w:rPr>
+        <w:t>PLAN TERAPEUTICO</w:t>
+      </w:r>
+      <w:r>
+        <w:rPr>
+          <w:rFonts w:ascii="Book Antiqua" w:hAnsi="Book Antiqua"/>
+          <w:sz w:val="20"/>
+          <w:szCs w:val="20"/>
+          <w:lang w:val="en-US"/>
+        </w:rPr>
+        <w:t xml:space="preserve">: </w:t>
       </w:r>
       <w:r>
         <w:rPr>
@@ -3272,16 +3836,89 @@
           <w:rFonts w:ascii="Book Antiqua" w:hAnsi="Book Antiqua"/>
           <w:sz w:val="20"/>
           <w:szCs w:val="20"/>
-        </w:rPr>
-        <w:instrText>MERGEFIELD =consultation.</w:instrText>
-      </w:r>
-      <w:r>
-        <w:rPr>
-          <w:rFonts w:ascii="Book Antiqua" w:hAnsi="Book Antiqua"/>
-          <w:sz w:val="20"/>
-          <w:szCs w:val="20"/>
-        </w:rPr>
-        <w:instrText>neck</w:instrText>
+          <w:lang w:val="en-US"/>
+        </w:rPr>
+        <w:instrText xml:space="preserve">MERGEFIELD =consultation.treatment_plan \* MERGEFORMAT </w:instrText>
+      </w:r>
+      <w:r>
+        <w:rPr>
+          <w:rFonts w:ascii="Book Antiqua" w:hAnsi="Book Antiqua"/>
+          <w:sz w:val="20"/>
+          <w:szCs w:val="20"/>
+        </w:rPr>
+        <w:fldChar w:fldCharType="separate"/>
+      </w:r>
+      <w:r>
+        <w:rPr>
+          <w:rFonts w:ascii="Book Antiqua" w:hAnsi="Book Antiqua"/>
+          <w:sz w:val="20"/>
+          <w:szCs w:val="20"/>
+          <w:lang w:val="en-US"/>
+        </w:rPr>
+        <w:t>«=consultation.treatment_plan»</w:t>
+      </w:r>
+      <w:r>
+        <w:rPr>
+          <w:rFonts w:ascii="Book Antiqua" w:hAnsi="Book Antiqua"/>
+          <w:sz w:val="20"/>
+          <w:szCs w:val="20"/>
+        </w:rPr>
+        <w:fldChar w:fldCharType="end"/>
+      </w:r>
+    </w:p>
+    <w:p>
+      <w:pPr>
+        <w:spacing w:line="276" w:lineRule="auto"/>
+        <w:jc w:val="both"/>
+        <w:rPr>
+          <w:rFonts w:ascii="Book Antiqua" w:hAnsi="Book Antiqua"/>
+          <w:sz w:val="20"/>
+          <w:szCs w:val="20"/>
+          <w:lang w:val="en-US"/>
+        </w:rPr>
+      </w:pPr>
+    </w:p>
+    <w:p>
+      <w:pPr>
+        <w:spacing w:line="276" w:lineRule="auto"/>
+        <w:jc w:val="both"/>
+        <w:rPr>
+          <w:rFonts w:ascii="Book Antiqua" w:hAnsi="Book Antiqua"/>
+          <w:sz w:val="20"/>
+          <w:szCs w:val="20"/>
+        </w:rPr>
+      </w:pPr>
+      <w:r>
+        <w:rPr>
+          <w:rFonts w:ascii="Book Antiqua" w:hAnsi="Book Antiqua"/>
+          <w:sz w:val="20"/>
+          <w:szCs w:val="20"/>
+        </w:rPr>
+        <w:fldChar w:fldCharType="begin"/>
+      </w:r>
+      <w:r>
+        <w:rPr>
+          <w:rFonts w:ascii="Book Antiqua" w:hAnsi="Book Antiqua"/>
+          <w:sz w:val="20"/>
+          <w:szCs w:val="20"/>
+        </w:rPr>
+        <w:instrText xml:space="preserve">MERGEFIELD </w:instrText>
+      </w:r>
+      <w:r>
+        <w:rPr>
+          <w:rFonts w:ascii="Book Antiqua" w:hAnsi="Book Antiqua"/>
+          <w:sz w:val="20"/>
+          <w:szCs w:val="20"/>
+        </w:rPr>
+        <w:instrText>consultation.prescriptions</w:instrText>
+      </w:r>
+      <w:r>
+        <w:rPr>
+          <w:rFonts w:ascii="Book Antiqua" w:hAnsi="Book Antiqua"/>
+          <w:sz w:val="20"/>
+          <w:szCs w:val="20"/>
+        </w:rPr>
+        <w:instrText>:each(prescription)</w:instrText>
       </w:r>
       <w:r>
         <w:rPr>
@@ -3305,7 +3942,7 @@
           <w:sz w:val="20"/>
           <w:szCs w:val="20"/>
         </w:rPr>
-        <w:t>«=consultation.neck»</w:t>
+        <w:t>«consultation.prescriptions:each(prescrip»</w:t>
       </w:r>
       <w:r>
         <w:rPr>
@@ -3318,627 +3955,7 @@
     </w:p>
     <w:p>
       <w:pPr>
-        <w:spacing w:line="276" w:lineRule="auto"/>
-        <w:jc w:val="both"/>
-        <w:rPr>
-          <w:rFonts w:ascii="Book Antiqua" w:hAnsi="Book Antiqua"/>
-          <w:sz w:val="20"/>
-          <w:szCs w:val="20"/>
-        </w:rPr>
-      </w:pPr>
-      <w:r>
-        <w:rPr>
-          <w:rFonts w:ascii="Book Antiqua" w:hAnsi="Book Antiqua"/>
-          <w:b/>
-          <w:sz w:val="20"/>
-          <w:szCs w:val="20"/>
-        </w:rPr>
-        <w:t>OTROS</w:t>
-      </w:r>
-      <w:r>
-        <w:rPr>
-          <w:rFonts w:ascii="Book Antiqua" w:hAnsi="Book Antiqua"/>
-          <w:sz w:val="20"/>
-          <w:szCs w:val="20"/>
-        </w:rPr>
-        <w:t>:</w:t>
-      </w:r>
-      <w:r>
-        <w:rPr>
-          <w:rFonts w:ascii="Book Antiqua" w:hAnsi="Book Antiqua"/>
-          <w:sz w:val="20"/>
-          <w:szCs w:val="20"/>
-        </w:rPr>
-        <w:t xml:space="preserve"> </w:t>
-      </w:r>
-      <w:r>
-        <w:rPr>
-          <w:rFonts w:ascii="Book Antiqua" w:hAnsi="Book Antiqua"/>
-          <w:sz w:val="20"/>
-          <w:szCs w:val="20"/>
-        </w:rPr>
-        <w:fldChar w:fldCharType="begin"/>
-      </w:r>
-      <w:r>
-        <w:rPr>
-          <w:rFonts w:ascii="Book Antiqua" w:hAnsi="Book Antiqua"/>
-          <w:sz w:val="20"/>
-          <w:szCs w:val="20"/>
-        </w:rPr>
-        <w:instrText>MERGEFIELD =consultation.</w:instrText>
-      </w:r>
-      <w:r>
-        <w:rPr>
-          <w:rFonts w:ascii="Book Antiqua" w:hAnsi="Book Antiqua"/>
-          <w:sz w:val="20"/>
-          <w:szCs w:val="20"/>
-        </w:rPr>
-        <w:instrText>others</w:instrText>
-      </w:r>
-      <w:r>
-        <w:rPr>
-          <w:rFonts w:ascii="Book Antiqua" w:hAnsi="Book Antiqua"/>
-          <w:sz w:val="20"/>
-          <w:szCs w:val="20"/>
-        </w:rPr>
-        <w:instrText xml:space="preserve"> \* MERGEFORMAT </w:instrText>
-      </w:r>
-      <w:r>
-        <w:rPr>
-          <w:rFonts w:ascii="Book Antiqua" w:hAnsi="Book Antiqua"/>
-          <w:sz w:val="20"/>
-          <w:szCs w:val="20"/>
-        </w:rPr>
-        <w:fldChar w:fldCharType="separate"/>
-      </w:r>
-      <w:r>
-        <w:rPr>
-          <w:rFonts w:ascii="Book Antiqua" w:hAnsi="Book Antiqua"/>
-          <w:sz w:val="20"/>
-          <w:szCs w:val="20"/>
-        </w:rPr>
-        <w:t>«=consultation.others»</w:t>
-      </w:r>
-      <w:r>
-        <w:rPr>
-          <w:rFonts w:ascii="Book Antiqua" w:hAnsi="Book Antiqua"/>
-          <w:sz w:val="20"/>
-          <w:szCs w:val="20"/>
-        </w:rPr>
-        <w:fldChar w:fldCharType="end"/>
-      </w:r>
-    </w:p>
-    <w:p>
-      <w:pPr>
-        <w:spacing w:line="276" w:lineRule="auto"/>
-        <w:jc w:val="both"/>
-        <w:rPr>
-          <w:rFonts w:ascii="Book Antiqua" w:hAnsi="Book Antiqua"/>
-          <w:b/>
-          <w:sz w:val="20"/>
-          <w:szCs w:val="20"/>
-        </w:rPr>
-      </w:pPr>
-    </w:p>
-    <w:p>
-      <w:pPr>
-        <w:spacing w:line="276" w:lineRule="auto"/>
-        <w:jc w:val="both"/>
-        <w:rPr>
-          <w:rFonts w:ascii="Book Antiqua" w:hAnsi="Book Antiqua"/>
-          <w:sz w:val="20"/>
-          <w:szCs w:val="20"/>
-        </w:rPr>
-      </w:pPr>
-      <w:r>
-        <w:rPr>
-          <w:rFonts w:ascii="Book Antiqua" w:hAnsi="Book Antiqua"/>
-          <w:b/>
-          <w:sz w:val="20"/>
-          <w:szCs w:val="20"/>
-        </w:rPr>
-        <w:t>DIAGNÓ</w:t>
-      </w:r>
-      <w:r>
-        <w:rPr>
-          <w:rFonts w:ascii="Book Antiqua" w:hAnsi="Book Antiqua"/>
-          <w:b/>
-          <w:sz w:val="20"/>
-          <w:szCs w:val="20"/>
-        </w:rPr>
-        <w:t>STICO</w:t>
-      </w:r>
-      <w:r>
-        <w:rPr>
-          <w:rFonts w:ascii="Book Antiqua" w:hAnsi="Book Antiqua"/>
-          <w:sz w:val="20"/>
-          <w:szCs w:val="20"/>
-        </w:rPr>
-        <w:t xml:space="preserve">: </w:t>
-      </w:r>
-      <w:r>
-        <w:rPr>
-          <w:rFonts w:ascii="Book Antiqua" w:hAnsi="Book Antiqua"/>
-          <w:sz w:val="20"/>
-          <w:szCs w:val="20"/>
-        </w:rPr>
-        <w:fldChar w:fldCharType="begin"/>
-      </w:r>
-      <w:r>
-        <w:rPr>
-          <w:rFonts w:ascii="Book Antiqua" w:hAnsi="Book Antiqua"/>
-          <w:sz w:val="20"/>
-          <w:szCs w:val="20"/>
-        </w:rPr>
-        <w:instrText>MERGEFIELD =</w:instrText>
-      </w:r>
-      <w:r>
-        <w:rPr>
-          <w:rFonts w:ascii="Book Antiqua" w:hAnsi="Book Antiqua"/>
-          <w:sz w:val="20"/>
-          <w:szCs w:val="20"/>
-        </w:rPr>
-        <w:instrText>diagnosis.description</w:instrText>
-      </w:r>
-      <w:r>
-        <w:rPr>
-          <w:rFonts w:ascii="Book Antiqua" w:hAnsi="Book Antiqua"/>
-          <w:sz w:val="20"/>
-          <w:szCs w:val="20"/>
-        </w:rPr>
-        <w:instrText xml:space="preserve"> \* MERGEFORMAT </w:instrText>
-      </w:r>
-      <w:r>
-        <w:rPr>
-          <w:rFonts w:ascii="Book Antiqua" w:hAnsi="Book Antiqua"/>
-          <w:sz w:val="20"/>
-          <w:szCs w:val="20"/>
-        </w:rPr>
-        <w:fldChar w:fldCharType="separate"/>
-      </w:r>
-      <w:r>
-        <w:rPr>
-          <w:rFonts w:ascii="Book Antiqua" w:hAnsi="Book Antiqua"/>
-          <w:sz w:val="20"/>
-          <w:szCs w:val="20"/>
-        </w:rPr>
-        <w:t>«=diagnosis.description»</w:t>
-      </w:r>
-      <w:r>
-        <w:rPr>
-          <w:rFonts w:ascii="Book Antiqua" w:hAnsi="Book Antiqua"/>
-          <w:sz w:val="20"/>
-          <w:szCs w:val="20"/>
-        </w:rPr>
-        <w:fldChar w:fldCharType="end"/>
-      </w:r>
-    </w:p>
-    <w:p>
-      <w:pPr>
-        <w:spacing w:line="276" w:lineRule="auto"/>
-        <w:jc w:val="both"/>
-        <w:rPr>
-          <w:rFonts w:ascii="Book Antiqua" w:hAnsi="Book Antiqua"/>
-          <w:sz w:val="20"/>
-          <w:szCs w:val="20"/>
-        </w:rPr>
-      </w:pPr>
-      <w:r>
-        <w:rPr>
-          <w:rFonts w:ascii="Book Antiqua" w:hAnsi="Book Antiqua"/>
-          <w:b/>
-          <w:sz w:val="20"/>
-          <w:szCs w:val="20"/>
-        </w:rPr>
-        <w:t>CODIGO CIE</w:t>
-      </w:r>
-      <w:r>
-        <w:rPr>
-          <w:rFonts w:ascii="Book Antiqua" w:hAnsi="Book Antiqua"/>
-          <w:b/>
-          <w:sz w:val="20"/>
-          <w:szCs w:val="20"/>
-        </w:rPr>
-        <w:t xml:space="preserve"> </w:t>
-      </w:r>
-      <w:r>
-        <w:rPr>
-          <w:rFonts w:ascii="Book Antiqua" w:hAnsi="Book Antiqua"/>
-          <w:b/>
-          <w:sz w:val="20"/>
-          <w:szCs w:val="20"/>
-        </w:rPr>
-        <w:t>1</w:t>
-      </w:r>
-      <w:r>
-        <w:rPr>
-          <w:rFonts w:ascii="Book Antiqua" w:hAnsi="Book Antiqua"/>
-          <w:b/>
-          <w:sz w:val="20"/>
-          <w:szCs w:val="20"/>
-        </w:rPr>
-        <w:t>0</w:t>
-      </w:r>
-      <w:r>
-        <w:rPr>
-          <w:rFonts w:ascii="Book Antiqua" w:hAnsi="Book Antiqua"/>
-          <w:sz w:val="20"/>
-          <w:szCs w:val="20"/>
-        </w:rPr>
-        <w:t>:</w:t>
-      </w:r>
-      <w:r>
-        <w:rPr>
-          <w:rFonts w:ascii="Book Antiqua" w:hAnsi="Book Antiqua"/>
-          <w:sz w:val="20"/>
-          <w:szCs w:val="20"/>
-        </w:rPr>
-        <w:t xml:space="preserve"> </w:t>
-      </w:r>
-      <w:r>
-        <w:rPr>
-          <w:rFonts w:ascii="Book Antiqua" w:hAnsi="Book Antiqua"/>
-          <w:sz w:val="20"/>
-          <w:szCs w:val="20"/>
-        </w:rPr>
-        <w:fldChar w:fldCharType="begin"/>
-      </w:r>
-      <w:r>
-        <w:rPr>
-          <w:rFonts w:ascii="Book Antiqua" w:hAnsi="Book Antiqua"/>
-          <w:sz w:val="20"/>
-          <w:szCs w:val="20"/>
-        </w:rPr>
-        <w:instrText>MERGEFIELD =</w:instrText>
-      </w:r>
-      <w:r>
-        <w:rPr>
-          <w:rFonts w:ascii="Book Antiqua" w:hAnsi="Book Antiqua"/>
-          <w:sz w:val="20"/>
-          <w:szCs w:val="20"/>
-        </w:rPr>
-        <w:instrText>diagnosis.disease_code</w:instrText>
-      </w:r>
-      <w:r>
-        <w:rPr>
-          <w:rFonts w:ascii="Book Antiqua" w:hAnsi="Book Antiqua"/>
-          <w:sz w:val="20"/>
-          <w:szCs w:val="20"/>
-        </w:rPr>
-        <w:instrText xml:space="preserve"> \* MERGEFORMAT </w:instrText>
-      </w:r>
-      <w:r>
-        <w:rPr>
-          <w:rFonts w:ascii="Book Antiqua" w:hAnsi="Book Antiqua"/>
-          <w:sz w:val="20"/>
-          <w:szCs w:val="20"/>
-        </w:rPr>
-        <w:fldChar w:fldCharType="separate"/>
-      </w:r>
-      <w:r>
-        <w:rPr>
-          <w:rFonts w:ascii="Book Antiqua" w:hAnsi="Book Antiqua"/>
-          <w:sz w:val="20"/>
-          <w:szCs w:val="20"/>
-        </w:rPr>
-        <w:t>«=diagnosis.disease_code»</w:t>
-      </w:r>
-      <w:r>
-        <w:rPr>
-          <w:rFonts w:ascii="Book Antiqua" w:hAnsi="Book Antiqua"/>
-          <w:sz w:val="20"/>
-          <w:szCs w:val="20"/>
-        </w:rPr>
-        <w:fldChar w:fldCharType="end"/>
-      </w:r>
-    </w:p>
-    <w:p>
-      <w:pPr>
-        <w:spacing w:line="276" w:lineRule="auto"/>
-        <w:jc w:val="both"/>
-        <w:rPr>
-          <w:rFonts w:ascii="Book Antiqua" w:hAnsi="Book Antiqua"/>
-          <w:sz w:val="20"/>
-          <w:szCs w:val="20"/>
-        </w:rPr>
-      </w:pPr>
-    </w:p>
-    <w:p>
-      <w:pPr>
-        <w:spacing w:line="276" w:lineRule="auto"/>
-        <w:jc w:val="both"/>
-        <w:rPr>
-          <w:rFonts w:ascii="Book Antiqua" w:hAnsi="Book Antiqua"/>
-          <w:sz w:val="20"/>
-          <w:szCs w:val="20"/>
-        </w:rPr>
-      </w:pPr>
-      <w:r>
-        <w:rPr>
-          <w:rFonts w:ascii="Book Antiqua" w:hAnsi="Book Antiqua"/>
-          <w:b/>
-          <w:sz w:val="20"/>
-          <w:szCs w:val="20"/>
-        </w:rPr>
-        <w:t>PLANES</w:t>
-      </w:r>
-      <w:r>
-        <w:rPr>
-          <w:rFonts w:ascii="Book Antiqua" w:hAnsi="Book Antiqua"/>
-          <w:sz w:val="20"/>
-          <w:szCs w:val="20"/>
-        </w:rPr>
-        <w:t>:</w:t>
-      </w:r>
-    </w:p>
-    <w:p>
-      <w:pPr>
-        <w:spacing w:line="276" w:lineRule="auto"/>
-        <w:jc w:val="both"/>
-        <w:rPr>
-          <w:rFonts w:ascii="Book Antiqua" w:hAnsi="Book Antiqua"/>
-          <w:sz w:val="20"/>
-          <w:szCs w:val="20"/>
-        </w:rPr>
-      </w:pPr>
-      <w:r>
-        <w:rPr>
-          <w:rFonts w:ascii="Book Antiqua" w:hAnsi="Book Antiqua"/>
-          <w:b/>
-          <w:sz w:val="20"/>
-          <w:szCs w:val="20"/>
-        </w:rPr>
-        <w:t>PLAN DIAGNOSTICO</w:t>
-      </w:r>
-      <w:r>
-        <w:rPr>
-          <w:rFonts w:ascii="Book Antiqua" w:hAnsi="Book Antiqua"/>
-          <w:sz w:val="20"/>
-          <w:szCs w:val="20"/>
-        </w:rPr>
-        <w:t xml:space="preserve">: </w:t>
-      </w:r>
-      <w:r>
-        <w:rPr>
-          <w:rFonts w:ascii="Book Antiqua" w:hAnsi="Book Antiqua"/>
-          <w:sz w:val="20"/>
-          <w:szCs w:val="20"/>
-        </w:rPr>
-        <w:fldChar w:fldCharType="begin"/>
-      </w:r>
-      <w:r>
-        <w:rPr>
-          <w:rFonts w:ascii="Book Antiqua" w:hAnsi="Book Antiqua"/>
-          <w:sz w:val="20"/>
-          <w:szCs w:val="20"/>
-        </w:rPr>
-        <w:instrText>MERGEFIELD =</w:instrText>
-      </w:r>
-      <w:r>
-        <w:rPr>
-          <w:rFonts w:ascii="Book Antiqua" w:hAnsi="Book Antiqua"/>
-          <w:sz w:val="20"/>
-          <w:szCs w:val="20"/>
-        </w:rPr>
-        <w:instrText>consultation.diagnostic_plan</w:instrText>
-      </w:r>
-      <w:r>
-        <w:rPr>
-          <w:rFonts w:ascii="Book Antiqua" w:hAnsi="Book Antiqua"/>
-          <w:sz w:val="20"/>
-          <w:szCs w:val="20"/>
-        </w:rPr>
-        <w:instrText xml:space="preserve"> \* MERGEFORMAT </w:instrText>
-      </w:r>
-      <w:r>
-        <w:rPr>
-          <w:rFonts w:ascii="Book Antiqua" w:hAnsi="Book Antiqua"/>
-          <w:sz w:val="20"/>
-          <w:szCs w:val="20"/>
-        </w:rPr>
-        <w:fldChar w:fldCharType="separate"/>
-      </w:r>
-      <w:r>
-        <w:rPr>
-          <w:rFonts w:ascii="Book Antiqua" w:hAnsi="Book Antiqua"/>
-          <w:sz w:val="20"/>
-          <w:szCs w:val="20"/>
-        </w:rPr>
-        <w:t>«=consultation.diagnostic_plan»</w:t>
-      </w:r>
-      <w:r>
-        <w:rPr>
-          <w:rFonts w:ascii="Book Antiqua" w:hAnsi="Book Antiqua"/>
-          <w:sz w:val="20"/>
-          <w:szCs w:val="20"/>
-        </w:rPr>
-        <w:fldChar w:fldCharType="end"/>
-      </w:r>
-    </w:p>
-    <w:p>
-      <w:pPr>
-        <w:spacing w:line="276" w:lineRule="auto"/>
-        <w:jc w:val="both"/>
-        <w:rPr>
-          <w:rFonts w:ascii="Book Antiqua" w:hAnsi="Book Antiqua"/>
-          <w:sz w:val="20"/>
-          <w:szCs w:val="20"/>
-        </w:rPr>
-      </w:pPr>
-    </w:p>
-    <w:p>
-      <w:pPr>
-        <w:spacing w:line="276" w:lineRule="auto"/>
-        <w:jc w:val="both"/>
-        <w:rPr>
-          <w:rFonts w:ascii="Book Antiqua" w:hAnsi="Book Antiqua"/>
-          <w:sz w:val="20"/>
-          <w:szCs w:val="20"/>
-        </w:rPr>
-      </w:pPr>
-      <w:r>
-        <w:rPr>
-          <w:rFonts w:ascii="Book Antiqua" w:hAnsi="Book Antiqua"/>
-          <w:b/>
-          <w:sz w:val="20"/>
-          <w:szCs w:val="20"/>
-        </w:rPr>
-        <w:t>PLAN TERAPEUTICO</w:t>
-      </w:r>
-      <w:r>
-        <w:rPr>
-          <w:rFonts w:ascii="Book Antiqua" w:hAnsi="Book Antiqua"/>
-          <w:sz w:val="20"/>
-          <w:szCs w:val="20"/>
-        </w:rPr>
-        <w:t xml:space="preserve">: </w:t>
-      </w:r>
-      <w:r>
-        <w:rPr>
-          <w:rFonts w:ascii="Book Antiqua" w:hAnsi="Book Antiqua"/>
-          <w:sz w:val="20"/>
-          <w:szCs w:val="20"/>
-        </w:rPr>
-        <w:fldChar w:fldCharType="begin"/>
-      </w:r>
-      <w:r>
-        <w:rPr>
-          <w:rFonts w:ascii="Book Antiqua" w:hAnsi="Book Antiqua"/>
-          <w:sz w:val="20"/>
-          <w:szCs w:val="20"/>
-        </w:rPr>
-        <w:instrText>MERGEFIELD =</w:instrText>
-      </w:r>
-      <w:r>
-        <w:rPr>
-          <w:rFonts w:ascii="Book Antiqua" w:hAnsi="Book Antiqua"/>
-          <w:sz w:val="20"/>
-          <w:szCs w:val="20"/>
-        </w:rPr>
-        <w:instrText>consultation.treatment_plan</w:instrText>
-      </w:r>
-      <w:r>
-        <w:rPr>
-          <w:rFonts w:ascii="Book Antiqua" w:hAnsi="Book Antiqua"/>
-          <w:sz w:val="20"/>
-          <w:szCs w:val="20"/>
-        </w:rPr>
-        <w:instrText xml:space="preserve"> \* MERGEFORMAT </w:instrText>
-      </w:r>
-      <w:r>
-        <w:rPr>
-          <w:rFonts w:ascii="Book Antiqua" w:hAnsi="Book Antiqua"/>
-          <w:sz w:val="20"/>
-          <w:szCs w:val="20"/>
-        </w:rPr>
-        <w:fldChar w:fldCharType="separate"/>
-      </w:r>
-      <w:r>
-        <w:rPr>
-          <w:rFonts w:ascii="Book Antiqua" w:hAnsi="Book Antiqua"/>
-          <w:sz w:val="20"/>
-          <w:szCs w:val="20"/>
-        </w:rPr>
-        <w:t>«=consultation.treatment_plan»</w:t>
-      </w:r>
-      <w:r>
-        <w:rPr>
-          <w:rFonts w:ascii="Book Antiqua" w:hAnsi="Book Antiqua"/>
-          <w:sz w:val="20"/>
-          <w:szCs w:val="20"/>
-        </w:rPr>
-        <w:fldChar w:fldCharType="end"/>
-      </w:r>
-    </w:p>
-    <w:p>
-      <w:pPr>
-        <w:spacing w:line="276" w:lineRule="auto"/>
-        <w:jc w:val="both"/>
-        <w:rPr>
-          <w:rFonts w:ascii="Book Antiqua" w:hAnsi="Book Antiqua"/>
-          <w:sz w:val="20"/>
-          <w:szCs w:val="20"/>
-        </w:rPr>
-      </w:pPr>
-    </w:p>
-    <w:p>
-      <w:pPr>
-        <w:spacing w:line="276" w:lineRule="auto"/>
-        <w:jc w:val="both"/>
-        <w:rPr>
-          <w:rFonts w:ascii="Book Antiqua" w:hAnsi="Book Antiqua"/>
-          <w:sz w:val="20"/>
-          <w:szCs w:val="20"/>
-        </w:rPr>
-      </w:pPr>
-      <w:r>
-        <w:rPr>
-          <w:rFonts w:ascii="Book Antiqua" w:hAnsi="Book Antiqua"/>
-          <w:sz w:val="20"/>
-          <w:szCs w:val="20"/>
-        </w:rPr>
-        <w:fldChar w:fldCharType="begin"/>
-      </w:r>
-      <w:r>
-        <w:rPr>
-          <w:rFonts w:ascii="Book Antiqua" w:hAnsi="Book Antiqua"/>
-          <w:sz w:val="20"/>
-          <w:szCs w:val="20"/>
-        </w:rPr>
-        <w:instrText xml:space="preserve">MERGEFIELD </w:instrText>
-      </w:r>
-      <w:r>
-        <w:rPr>
-          <w:rFonts w:ascii="Book Antiqua" w:hAnsi="Book Antiqua"/>
-          <w:sz w:val="20"/>
-          <w:szCs w:val="20"/>
-        </w:rPr>
-        <w:instrText>consultation.prescriptions</w:instrText>
-      </w:r>
-      <w:r>
-        <w:rPr>
-          <w:rFonts w:ascii="Book Antiqua" w:hAnsi="Book Antiqua"/>
-          <w:sz w:val="20"/>
-          <w:szCs w:val="20"/>
-        </w:rPr>
-        <w:instrText>:each(prescription)</w:instrText>
-      </w:r>
-      <w:r>
-        <w:rPr>
-          <w:rFonts w:ascii="Book Antiqua" w:hAnsi="Book Antiqua"/>
-          <w:sz w:val="20"/>
-          <w:szCs w:val="20"/>
-        </w:rPr>
-        <w:instrText xml:space="preserve"> \* MERGEFORMAT </w:instrText>
-      </w:r>
-      <w:r>
-        <w:rPr>
-          <w:rFonts w:ascii="Book Antiqua" w:hAnsi="Book Antiqua"/>
-          <w:sz w:val="20"/>
-          <w:szCs w:val="20"/>
-        </w:rPr>
-        <w:fldChar w:fldCharType="separate"/>
-      </w:r>
-      <w:r>
-        <w:rPr>
-          <w:rFonts w:ascii="Book Antiqua" w:hAnsi="Book Antiqua"/>
-          <w:sz w:val="20"/>
-          <w:szCs w:val="20"/>
-        </w:rPr>
-        <w:t>«consultation.prescriptions:each(prescrip»</w:t>
-      </w:r>
-      <w:r>
-        <w:rPr>
-          <w:rFonts w:ascii="Book Antiqua" w:hAnsi="Book Antiqua"/>
-          <w:sz w:val="20"/>
-          <w:szCs w:val="20"/>
-        </w:rPr>
-        <w:fldChar w:fldCharType="end"/>
-      </w:r>
-    </w:p>
-    <w:p>
-      <w:pPr>
-        <w:pStyle w:val="ListParagraph"/>
+        <w:pStyle w:val="Prrafodelista"/>
         <w:numPr>
           <w:ilvl w:val="0"/>
           <w:numId w:val="2"/>
@@ -4103,7 +4120,7 @@
           <w:sz w:val="20"/>
           <w:szCs w:val="20"/>
         </w:rPr>
-        <w:t>PLAN EDUCACIONAL</w:t>
+        <w:t>SEGURO MÉDICO</w:t>
       </w:r>
       <w:r>
         <w:rPr>
@@ -4113,13 +4130,44 @@
         </w:rPr>
         <w:t>:</w:t>
       </w:r>
-      <w:r>
-        <w:rPr>
-          <w:rFonts w:ascii="Book Antiqua" w:hAnsi="Book Antiqua"/>
-          <w:sz w:val="20"/>
-          <w:szCs w:val="20"/>
-        </w:rPr>
-        <w:t xml:space="preserve"> </w:t>
+    </w:p>
+    <w:p>
+      <w:pPr>
+        <w:spacing w:line="276" w:lineRule="auto"/>
+        <w:jc w:val="both"/>
+        <w:rPr>
+          <w:rFonts w:ascii="Book Antiqua" w:hAnsi="Book Antiqua"/>
+          <w:sz w:val="20"/>
+          <w:szCs w:val="20"/>
+        </w:rPr>
+      </w:pPr>
+    </w:p>
+    <w:p>
+      <w:pPr>
+        <w:spacing w:line="276" w:lineRule="auto"/>
+        <w:jc w:val="both"/>
+        <w:rPr>
+          <w:rFonts w:ascii="Book Antiqua" w:hAnsi="Book Antiqua"/>
+          <w:sz w:val="20"/>
+          <w:szCs w:val="20"/>
+        </w:rPr>
+      </w:pPr>
+      <w:r>
+        <w:rPr>
+          <w:rFonts w:ascii="Book Antiqua" w:hAnsi="Book Antiqua"/>
+          <w:b/>
+          <w:sz w:val="20"/>
+          <w:szCs w:val="20"/>
+        </w:rPr>
+        <w:t>FECHA DE PRÓXIMA CITA</w:t>
+      </w:r>
+      <w:r>
+        <w:rPr>
+          <w:rFonts w:ascii="Book Antiqua" w:hAnsi="Book Antiqua"/>
+          <w:sz w:val="20"/>
+          <w:szCs w:val="20"/>
+        </w:rPr>
+        <w:t xml:space="preserve">: </w:t>
       </w:r>
       <w:r>
         <w:rPr>
@@ -4143,7 +4191,15 @@
           <w:sz w:val="20"/>
           <w:szCs w:val="20"/>
         </w:rPr>
-        <w:instrText>consultation.educational_plan</w:instrText>
+        <w:instrText>consultation.next_appointment</w:instrText>
+      </w:r>
+      <w:r>
+        <w:rPr>
+          <w:rFonts w:ascii="Book Antiqua" w:hAnsi="Book Antiqua"/>
+          <w:sz w:val="20"/>
+          <w:szCs w:val="20"/>
+        </w:rPr>
+        <w:instrText>_date</w:instrText>
       </w:r>
       <w:r>
         <w:rPr>
@@ -4167,7 +4223,7 @@
           <w:sz w:val="20"/>
           <w:szCs w:val="20"/>
         </w:rPr>
-        <w:t>«=consultation.educational_plan»</w:t>
+        <w:t>«=consultation.next_appointment_date»</w:t>
       </w:r>
       <w:r>
         <w:rPr>
@@ -4188,17 +4244,6 @@
           <w:szCs w:val="20"/>
         </w:rPr>
       </w:pPr>
-    </w:p>
-    <w:p>
-      <w:pPr>
-        <w:spacing w:line="276" w:lineRule="auto"/>
-        <w:jc w:val="both"/>
-        <w:rPr>
-          <w:rFonts w:ascii="Book Antiqua" w:hAnsi="Book Antiqua"/>
-          <w:sz w:val="20"/>
-          <w:szCs w:val="20"/>
-        </w:rPr>
-      </w:pPr>
       <w:r>
         <w:rPr>
           <w:rFonts w:ascii="Book Antiqua" w:hAnsi="Book Antiqua"/>
@@ -4206,212 +4251,120 @@
           <w:sz w:val="20"/>
           <w:szCs w:val="20"/>
         </w:rPr>
-        <w:t>FECHA DE PRÓXIMA CITA</w:t>
-      </w:r>
-      <w:r>
-        <w:rPr>
-          <w:rFonts w:ascii="Book Antiqua" w:hAnsi="Book Antiqua"/>
-          <w:sz w:val="20"/>
-          <w:szCs w:val="20"/>
-        </w:rPr>
-        <w:t xml:space="preserve">: </w:t>
-      </w:r>
-      <w:r>
-        <w:rPr>
-          <w:rFonts w:ascii="Book Antiqua" w:hAnsi="Book Antiqua"/>
-          <w:sz w:val="20"/>
-          <w:szCs w:val="20"/>
-        </w:rPr>
-        <w:fldChar w:fldCharType="begin"/>
-      </w:r>
-      <w:r>
-        <w:rPr>
-          <w:rFonts w:ascii="Book Antiqua" w:hAnsi="Book Antiqua"/>
-          <w:sz w:val="20"/>
-          <w:szCs w:val="20"/>
-        </w:rPr>
-        <w:instrText>MERGEFIELD =</w:instrText>
-      </w:r>
-      <w:r>
-        <w:rPr>
-          <w:rFonts w:ascii="Book Antiqua" w:hAnsi="Book Antiqua"/>
-          <w:sz w:val="20"/>
-          <w:szCs w:val="20"/>
-        </w:rPr>
-        <w:instrText>consultation.next_appointment</w:instrText>
-      </w:r>
-      <w:r>
-        <w:rPr>
-          <w:rFonts w:ascii="Book Antiqua" w:hAnsi="Book Antiqua"/>
-          <w:sz w:val="20"/>
-          <w:szCs w:val="20"/>
-        </w:rPr>
-        <w:instrText>_date</w:instrText>
-      </w:r>
-      <w:r>
-        <w:rPr>
-          <w:rFonts w:ascii="Book Antiqua" w:hAnsi="Book Antiqua"/>
-          <w:sz w:val="20"/>
-          <w:szCs w:val="20"/>
-        </w:rPr>
-        <w:instrText xml:space="preserve"> \* MERGEFORMAT </w:instrText>
-      </w:r>
-      <w:r>
-        <w:rPr>
-          <w:rFonts w:ascii="Book Antiqua" w:hAnsi="Book Antiqua"/>
-          <w:sz w:val="20"/>
-          <w:szCs w:val="20"/>
-        </w:rPr>
-        <w:fldChar w:fldCharType="separate"/>
-      </w:r>
-      <w:r>
-        <w:rPr>
-          <w:rFonts w:ascii="Book Antiqua" w:hAnsi="Book Antiqua"/>
-          <w:sz w:val="20"/>
-          <w:szCs w:val="20"/>
-        </w:rPr>
-        <w:t>«=consultation.next_appointment_date»</w:t>
-      </w:r>
-      <w:r>
-        <w:rPr>
-          <w:rFonts w:ascii="Book Antiqua" w:hAnsi="Book Antiqua"/>
-          <w:sz w:val="20"/>
-          <w:szCs w:val="20"/>
-        </w:rPr>
-        <w:fldChar w:fldCharType="end"/>
-      </w:r>
-    </w:p>
-    <w:p>
-      <w:pPr>
-        <w:spacing w:line="276" w:lineRule="auto"/>
-        <w:jc w:val="both"/>
-        <w:rPr>
-          <w:rFonts w:ascii="Book Antiqua" w:hAnsi="Book Antiqua"/>
-          <w:sz w:val="20"/>
-          <w:szCs w:val="20"/>
-        </w:rPr>
-      </w:pPr>
-      <w:r>
+        <w:t>REGISTRO MEDICO</w:t>
+      </w:r>
+      <w:r>
+        <w:rPr>
+          <w:rFonts w:ascii="Book Antiqua" w:hAnsi="Book Antiqua"/>
+          <w:sz w:val="20"/>
+          <w:szCs w:val="20"/>
+        </w:rPr>
+        <w:t>: 0502141070</w:t>
+      </w:r>
+    </w:p>
+    <w:p>
+      <w:pPr>
+        <w:spacing w:line="276" w:lineRule="auto"/>
+        <w:jc w:val="both"/>
+        <w:rPr>
+          <w:rFonts w:ascii="Book Antiqua" w:hAnsi="Book Antiqua"/>
+          <w:sz w:val="20"/>
+          <w:szCs w:val="20"/>
+        </w:rPr>
+      </w:pPr>
+    </w:p>
+    <w:p>
+      <w:pPr>
+        <w:spacing w:line="276" w:lineRule="auto"/>
+        <w:jc w:val="both"/>
+        <w:rPr>
+          <w:rFonts w:ascii="Book Antiqua" w:hAnsi="Book Antiqua"/>
+          <w:sz w:val="20"/>
+          <w:szCs w:val="20"/>
+        </w:rPr>
+      </w:pPr>
+    </w:p>
+    <w:p>
+      <w:pPr>
+        <w:spacing w:line="276" w:lineRule="auto"/>
+        <w:jc w:val="both"/>
+        <w:rPr>
+          <w:rFonts w:ascii="Book Antiqua" w:hAnsi="Book Antiqua"/>
+          <w:sz w:val="20"/>
+          <w:szCs w:val="20"/>
+        </w:rPr>
+      </w:pPr>
+    </w:p>
+    <w:p>
+      <w:pPr>
+        <w:spacing w:line="276" w:lineRule="auto"/>
+        <w:jc w:val="both"/>
+        <w:rPr>
+          <w:rFonts w:ascii="Book Antiqua" w:hAnsi="Book Antiqua"/>
+          <w:sz w:val="20"/>
+          <w:szCs w:val="20"/>
+        </w:rPr>
+      </w:pPr>
+    </w:p>
+    <w:p>
+      <w:pPr>
+        <w:spacing w:line="276" w:lineRule="auto"/>
+        <w:jc w:val="both"/>
+        <w:rPr>
+          <w:rFonts w:ascii="Book Antiqua" w:hAnsi="Book Antiqua"/>
+          <w:sz w:val="20"/>
+          <w:szCs w:val="20"/>
+        </w:rPr>
+      </w:pPr>
+    </w:p>
+    <w:p>
+      <w:pPr>
+        <w:spacing w:line="276" w:lineRule="auto"/>
+        <w:jc w:val="both"/>
+        <w:rPr>
+          <w:rFonts w:ascii="Book Antiqua" w:hAnsi="Book Antiqua"/>
+          <w:sz w:val="20"/>
+          <w:szCs w:val="20"/>
+        </w:rPr>
+      </w:pPr>
+    </w:p>
+    <w:p>
+      <w:pPr>
+        <w:spacing w:line="276" w:lineRule="auto"/>
+        <w:jc w:val="both"/>
+        <w:rPr>
+          <w:rFonts w:ascii="Book Antiqua" w:hAnsi="Book Antiqua"/>
+          <w:sz w:val="20"/>
+          <w:szCs w:val="20"/>
+        </w:rPr>
+      </w:pPr>
+      <w:r>
+        <w:rPr>
+          <w:rFonts w:ascii="Book Antiqua" w:hAnsi="Book Antiqua"/>
+          <w:sz w:val="20"/>
+          <w:szCs w:val="20"/>
+        </w:rPr>
+        <w:t>Dr. Paúl Dueñas Villacís</w:t>
+      </w:r>
+    </w:p>
+    <w:p>
+      <w:pPr>
+        <w:spacing w:line="276" w:lineRule="auto"/>
+        <w:jc w:val="both"/>
         <w:rPr>
           <w:rFonts w:ascii="Book Antiqua" w:hAnsi="Book Antiqua"/>
           <w:b/>
           <w:sz w:val="20"/>
           <w:szCs w:val="20"/>
         </w:rPr>
-        <w:t>REGISTRO MEDICO</w:t>
-      </w:r>
-      <w:r>
-        <w:rPr>
-          <w:rFonts w:ascii="Book Antiqua" w:hAnsi="Book Antiqua"/>
-          <w:sz w:val="20"/>
-          <w:szCs w:val="20"/>
-        </w:rPr>
-        <w:t>: 0502141070</w:t>
-      </w:r>
-    </w:p>
-    <w:p>
-      <w:pPr>
-        <w:spacing w:line="276" w:lineRule="auto"/>
-        <w:jc w:val="both"/>
-        <w:rPr>
-          <w:rFonts w:ascii="Book Antiqua" w:hAnsi="Book Antiqua"/>
-          <w:sz w:val="20"/>
-          <w:szCs w:val="20"/>
-        </w:rPr>
-      </w:pPr>
-    </w:p>
-    <w:p>
-      <w:pPr>
-        <w:spacing w:line="276" w:lineRule="auto"/>
-        <w:jc w:val="both"/>
-        <w:rPr>
-          <w:rFonts w:ascii="Book Antiqua" w:hAnsi="Book Antiqua"/>
-          <w:sz w:val="20"/>
-          <w:szCs w:val="20"/>
-        </w:rPr>
-      </w:pPr>
-    </w:p>
-    <w:p>
-      <w:pPr>
-        <w:spacing w:line="276" w:lineRule="auto"/>
-        <w:jc w:val="both"/>
-        <w:rPr>
-          <w:rFonts w:ascii="Book Antiqua" w:hAnsi="Book Antiqua"/>
-          <w:sz w:val="20"/>
-          <w:szCs w:val="20"/>
-        </w:rPr>
-      </w:pPr>
-    </w:p>
-    <w:p>
-      <w:pPr>
-        <w:spacing w:line="276" w:lineRule="auto"/>
-        <w:jc w:val="both"/>
-        <w:rPr>
-          <w:rFonts w:ascii="Book Antiqua" w:hAnsi="Book Antiqua"/>
-          <w:sz w:val="20"/>
-          <w:szCs w:val="20"/>
-        </w:rPr>
-      </w:pPr>
-    </w:p>
-    <w:p>
-      <w:pPr>
-        <w:spacing w:line="276" w:lineRule="auto"/>
-        <w:jc w:val="both"/>
-        <w:rPr>
-          <w:rFonts w:ascii="Book Antiqua" w:hAnsi="Book Antiqua"/>
-          <w:sz w:val="20"/>
-          <w:szCs w:val="20"/>
-        </w:rPr>
-      </w:pPr>
-    </w:p>
-    <w:p>
-      <w:pPr>
-        <w:spacing w:line="276" w:lineRule="auto"/>
-        <w:jc w:val="both"/>
-        <w:rPr>
-          <w:rFonts w:ascii="Book Antiqua" w:hAnsi="Book Antiqua"/>
-          <w:sz w:val="20"/>
-          <w:szCs w:val="20"/>
-        </w:rPr>
-      </w:pPr>
-    </w:p>
-    <w:p>
-      <w:pPr>
-        <w:spacing w:line="276" w:lineRule="auto"/>
-        <w:jc w:val="both"/>
-        <w:rPr>
-          <w:rFonts w:ascii="Book Antiqua" w:hAnsi="Book Antiqua"/>
-          <w:sz w:val="20"/>
-          <w:szCs w:val="20"/>
-        </w:rPr>
-      </w:pPr>
-      <w:r>
-        <w:rPr>
-          <w:rFonts w:ascii="Book Antiqua" w:hAnsi="Book Antiqua"/>
-          <w:sz w:val="20"/>
-          <w:szCs w:val="20"/>
-        </w:rPr>
-        <w:t>Dr. Paúl Dueñas Villacís</w:t>
-      </w:r>
-    </w:p>
-    <w:p>
-      <w:pPr>
-        <w:spacing w:line="276" w:lineRule="auto"/>
-        <w:jc w:val="both"/>
+      </w:pPr>
+      <w:r>
         <w:rPr>
           <w:rFonts w:ascii="Book Antiqua" w:hAnsi="Book Antiqua"/>
           <w:b/>
           <w:sz w:val="20"/>
           <w:szCs w:val="20"/>
         </w:rPr>
-      </w:pPr>
-      <w:r>
-        <w:rPr>
-          <w:rFonts w:ascii="Book Antiqua" w:hAnsi="Book Antiqua"/>
-          <w:b/>
-          <w:sz w:val="20"/>
-          <w:szCs w:val="20"/>
-        </w:rPr>
         <w:t>OTORRINOLARINGÓLOGO</w:t>
       </w:r>
     </w:p>
@@ -4423,13 +4376,15 @@
           <w:rFonts w:ascii="Book Antiqua" w:hAnsi="Book Antiqua"/>
           <w:sz w:val="20"/>
           <w:szCs w:val="20"/>
-        </w:rPr>
-      </w:pPr>
-      <w:r>
-        <w:rPr>
-          <w:rFonts w:ascii="Book Antiqua" w:hAnsi="Book Antiqua"/>
-          <w:sz w:val="20"/>
-          <w:szCs w:val="20"/>
+          <w:lang w:val="en-US"/>
+        </w:rPr>
+      </w:pPr>
+      <w:r>
+        <w:rPr>
+          <w:rFonts w:ascii="Book Antiqua" w:hAnsi="Book Antiqua"/>
+          <w:sz w:val="20"/>
+          <w:szCs w:val="20"/>
+          <w:lang w:val="en-US"/>
         </w:rPr>
         <w:t>Reg. Med.: L: I-I F: 17 No. 50</w:t>
       </w:r>
@@ -4462,8 +4417,8 @@
       </w:r>
     </w:p>
     <w:sectPr>
-      <w:headerReference w:type="default" r:id="rId8"/>
-      <w:footerReference w:type="default" r:id="rId9"/>
+      <w:headerReference w:type="default" r:id="rId7"/>
+      <w:footerReference w:type="default" r:id="rId8"/>
       <w:pgSz w:w="11900" w:h="16840"/>
       <w:pgMar w:top="1440" w:right="1418" w:bottom="1440" w:left="1418" w:header="708" w:footer="708" w:gutter="0"/>
       <w:cols w:space="708"/>
@@ -4474,7 +4429,7 @@
 </file>
 
 <file path=word/endnotes.xml><?xml version="1.0" encoding="utf-8"?>
-<w:endnotes xmlns:wpc="http://schemas.microsoft.com/office/word/2010/wordprocessingCanvas" xmlns:mo="http://schemas.microsoft.com/office/mac/office/2008/main" xmlns:mc="http://schemas.openxmlformats.org/markup-compatibility/2006" xmlns:mv="urn:schemas-microsoft-com:mac:vml" xmlns:o="urn:schemas-microsoft-com:office:office" xmlns:r="http://schemas.openxmlformats.org/officeDocument/2006/relationships" xmlns:m="http://schemas.openxmlformats.org/officeDocument/2006/math" xmlns:v="urn:schemas-microsoft-com:vml" xmlns:wp14="http://schemas.microsoft.com/office/word/2010/wordprocessingDrawing" xmlns:wp="http://schemas.openxmlformats.org/drawingml/2006/wordprocessingDrawing" xmlns:w10="urn:schemas-microsoft-com:office:word" xmlns:w="http://schemas.openxmlformats.org/wordprocessingml/2006/main" xmlns:w14="http://schemas.microsoft.com/office/word/2010/wordml" xmlns:wpg="http://schemas.microsoft.com/office/word/2010/wordprocessingGroup" xmlns:wpi="http://schemas.microsoft.com/office/word/2010/wordprocessingInk" xmlns:wne="http://schemas.microsoft.com/office/word/2006/wordml" xmlns:wps="http://schemas.microsoft.com/office/word/2010/wordprocessingShape" mc:Ignorable="w14 wp14">
+<w:endnotes xmlns:wpc="http://schemas.microsoft.com/office/word/2010/wordprocessingCanvas" xmlns:cx="http://schemas.microsoft.com/office/drawing/2014/chartex" xmlns:cx1="http://schemas.microsoft.com/office/drawing/2015/9/8/chartex" xmlns:cx2="http://schemas.microsoft.com/office/drawing/2015/10/21/chartex" xmlns:cx3="http://schemas.microsoft.com/office/drawing/2016/5/9/chartex" xmlns:cx4="http://schemas.microsoft.com/office/drawing/2016/5/10/chartex" xmlns:cx5="http://schemas.microsoft.com/office/drawing/2016/5/11/chartex" xmlns:cx6="http://schemas.microsoft.com/office/drawing/2016/5/12/chartex" xmlns:cx7="http://schemas.microsoft.com/office/drawing/2016/5/13/chartex" xmlns:cx8="http://schemas.microsoft.com/office/drawing/2016/5/14/chartex" xmlns:mc="http://schemas.openxmlformats.org/markup-compatibility/2006" xmlns:aink="http://schemas.microsoft.com/office/drawing/2016/ink" xmlns:am3d="http://schemas.microsoft.com/office/drawing/2017/model3d" xmlns:o="urn:schemas-microsoft-com:office:office" xmlns:r="http://schemas.openxmlformats.org/officeDocument/2006/relationships" xmlns:m="http://schemas.openxmlformats.org/officeDocument/2006/math" xmlns:v="urn:schemas-microsoft-com:vml" xmlns:wp14="http://schemas.microsoft.com/office/word/2010/wordprocessingDrawing" xmlns:wp="http://schemas.openxmlformats.org/drawingml/2006/wordprocessingDrawing" xmlns:w10="urn:schemas-microsoft-com:office:word" xmlns:w="http://schemas.openxmlformats.org/wordprocessingml/2006/main" xmlns:w14="http://schemas.microsoft.com/office/word/2010/wordml" xmlns:w15="http://schemas.microsoft.com/office/word/2012/wordml" xmlns:w16cex="http://schemas.microsoft.com/office/word/2018/wordml/cex" xmlns:w16cid="http://schemas.microsoft.com/office/word/2016/wordml/cid" xmlns:w16="http://schemas.microsoft.com/office/word/2018/wordml" xmlns:w16se="http://schemas.microsoft.com/office/word/2015/wordml/symex" xmlns:wpg="http://schemas.microsoft.com/office/word/2010/wordprocessingGroup" xmlns:wpi="http://schemas.microsoft.com/office/word/2010/wordprocessingInk" xmlns:wne="http://schemas.microsoft.com/office/word/2006/wordml" xmlns:wps="http://schemas.microsoft.com/office/word/2010/wordprocessingShape" mc:Ignorable="w14 w15 w16se w16cid w16 w16cex wp14">
   <w:endnote w:type="separator" w:id="-1">
     <w:p>
       <w:r>
@@ -4493,10 +4448,10 @@
 </file>
 
 <file path=word/footer1.xml><?xml version="1.0" encoding="utf-8"?>
-<w:ftr xmlns:wpc="http://schemas.microsoft.com/office/word/2010/wordprocessingCanvas" xmlns:mo="http://schemas.microsoft.com/office/mac/office/2008/main" xmlns:mc="http://schemas.openxmlformats.org/markup-compatibility/2006" xmlns:mv="urn:schemas-microsoft-com:mac:vml" xmlns:o="urn:schemas-microsoft-com:office:office" xmlns:r="http://schemas.openxmlformats.org/officeDocument/2006/relationships" xmlns:m="http://schemas.openxmlformats.org/officeDocument/2006/math" xmlns:v="urn:schemas-microsoft-com:vml" xmlns:wp14="http://schemas.microsoft.com/office/word/2010/wordprocessingDrawing" xmlns:wp="http://schemas.openxmlformats.org/drawingml/2006/wordprocessingDrawing" xmlns:w10="urn:schemas-microsoft-com:office:word" xmlns:w="http://schemas.openxmlformats.org/wordprocessingml/2006/main" xmlns:w14="http://schemas.microsoft.com/office/word/2010/wordml" xmlns:wpg="http://schemas.microsoft.com/office/word/2010/wordprocessingGroup" xmlns:wpi="http://schemas.microsoft.com/office/word/2010/wordprocessingInk" xmlns:wne="http://schemas.microsoft.com/office/word/2006/wordml" xmlns:wps="http://schemas.microsoft.com/office/word/2010/wordprocessingShape" mc:Ignorable="w14 wp14">
+<w:ftr xmlns:wpc="http://schemas.microsoft.com/office/word/2010/wordprocessingCanvas" xmlns:cx="http://schemas.microsoft.com/office/drawing/2014/chartex" xmlns:cx1="http://schemas.microsoft.com/office/drawing/2015/9/8/chartex" xmlns:cx2="http://schemas.microsoft.com/office/drawing/2015/10/21/chartex" xmlns:cx3="http://schemas.microsoft.com/office/drawing/2016/5/9/chartex" xmlns:cx4="http://schemas.microsoft.com/office/drawing/2016/5/10/chartex" xmlns:cx5="http://schemas.microsoft.com/office/drawing/2016/5/11/chartex" xmlns:cx6="http://schemas.microsoft.com/office/drawing/2016/5/12/chartex" xmlns:cx7="http://schemas.microsoft.com/office/drawing/2016/5/13/chartex" xmlns:cx8="http://schemas.microsoft.com/office/drawing/2016/5/14/chartex" xmlns:mc="http://schemas.openxmlformats.org/markup-compatibility/2006" xmlns:aink="http://schemas.microsoft.com/office/drawing/2016/ink" xmlns:am3d="http://schemas.microsoft.com/office/drawing/2017/model3d" xmlns:o="urn:schemas-microsoft-com:office:office" xmlns:r="http://schemas.openxmlformats.org/officeDocument/2006/relationships" xmlns:m="http://schemas.openxmlformats.org/officeDocument/2006/math" xmlns:v="urn:schemas-microsoft-com:vml" xmlns:wp14="http://schemas.microsoft.com/office/word/2010/wordprocessingDrawing" xmlns:wp="http://schemas.openxmlformats.org/drawingml/2006/wordprocessingDrawing" xmlns:w10="urn:schemas-microsoft-com:office:word" xmlns:w="http://schemas.openxmlformats.org/wordprocessingml/2006/main" xmlns:w14="http://schemas.microsoft.com/office/word/2010/wordml" xmlns:w15="http://schemas.microsoft.com/office/word/2012/wordml" xmlns:w16cex="http://schemas.microsoft.com/office/word/2018/wordml/cex" xmlns:w16cid="http://schemas.microsoft.com/office/word/2016/wordml/cid" xmlns:w16="http://schemas.microsoft.com/office/word/2018/wordml" xmlns:w16se="http://schemas.microsoft.com/office/word/2015/wordml/symex" xmlns:wpg="http://schemas.microsoft.com/office/word/2010/wordprocessingGroup" xmlns:wpi="http://schemas.microsoft.com/office/word/2010/wordprocessingInk" xmlns:wne="http://schemas.microsoft.com/office/word/2006/wordml" xmlns:wps="http://schemas.microsoft.com/office/word/2010/wordprocessingShape" mc:Ignorable="w14 w15 w16se w16cid w16 w16cex wp14">
   <w:p>
     <w:pPr>
-      <w:pStyle w:val="Footer"/>
+      <w:pStyle w:val="Piedepgina"/>
       <w:jc w:val="center"/>
       <w:rPr>
         <w:rFonts w:ascii="Avenir Book" w:hAnsi="Avenir Book"/>
@@ -4565,7 +4520,7 @@
   </w:p>
   <w:p>
     <w:pPr>
-      <w:pStyle w:val="Footer"/>
+      <w:pStyle w:val="Piedepgina"/>
       <w:jc w:val="center"/>
       <w:rPr>
         <w:rFonts w:ascii="Avenir Book" w:hAnsi="Avenir Book"/>
@@ -4593,7 +4548,7 @@
   </w:p>
   <w:p>
     <w:pPr>
-      <w:pStyle w:val="Footer"/>
+      <w:pStyle w:val="Piedepgina"/>
       <w:jc w:val="center"/>
       <w:rPr>
         <w:rFonts w:ascii="Avenir Book" w:hAnsi="Avenir Book"/>
@@ -4638,7 +4593,7 @@
   </w:p>
   <w:p>
     <w:pPr>
-      <w:pStyle w:val="Footer"/>
+      <w:pStyle w:val="Piedepgina"/>
       <w:jc w:val="center"/>
       <w:rPr>
         <w:rFonts w:ascii="Avenir Book" w:hAnsi="Avenir Book"/>
@@ -4666,7 +4621,7 @@
     <w:hyperlink r:id="rId2" w:history="1">
       <w:r>
         <w:rPr>
-          <w:rStyle w:val="Hyperlink"/>
+          <w:rStyle w:val="Hipervnculo"/>
           <w:rFonts w:ascii="Avenir Book" w:hAnsi="Avenir Book"/>
           <w:sz w:val="20"/>
           <w:szCs w:val="20"/>
@@ -4696,7 +4651,7 @@
 </file>
 
 <file path=word/footnotes.xml><?xml version="1.0" encoding="utf-8"?>
-<w:footnotes xmlns:wpc="http://schemas.microsoft.com/office/word/2010/wordprocessingCanvas" xmlns:mo="http://schemas.microsoft.com/office/mac/office/2008/main" xmlns:mc="http://schemas.openxmlformats.org/markup-compatibility/2006" xmlns:mv="urn:schemas-microsoft-com:mac:vml" xmlns:o="urn:schemas-microsoft-com:office:office" xmlns:r="http://schemas.openxmlformats.org/officeDocument/2006/relationships" xmlns:m="http://schemas.openxmlformats.org/officeDocument/2006/math" xmlns:v="urn:schemas-microsoft-com:vml" xmlns:wp14="http://schemas.microsoft.com/office/word/2010/wordprocessingDrawing" xmlns:wp="http://schemas.openxmlformats.org/drawingml/2006/wordprocessingDrawing" xmlns:w10="urn:schemas-microsoft-com:office:word" xmlns:w="http://schemas.openxmlformats.org/wordprocessingml/2006/main" xmlns:w14="http://schemas.microsoft.com/office/word/2010/wordml" xmlns:wpg="http://schemas.microsoft.com/office/word/2010/wordprocessingGroup" xmlns:wpi="http://schemas.microsoft.com/office/word/2010/wordprocessingInk" xmlns:wne="http://schemas.microsoft.com/office/word/2006/wordml" xmlns:wps="http://schemas.microsoft.com/office/word/2010/wordprocessingShape" mc:Ignorable="w14 wp14">
+<w:footnotes xmlns:wpc="http://schemas.microsoft.com/office/word/2010/wordprocessingCanvas" xmlns:cx="http://schemas.microsoft.com/office/drawing/2014/chartex" xmlns:cx1="http://schemas.microsoft.com/office/drawing/2015/9/8/chartex" xmlns:cx2="http://schemas.microsoft.com/office/drawing/2015/10/21/chartex" xmlns:cx3="http://schemas.microsoft.com/office/drawing/2016/5/9/chartex" xmlns:cx4="http://schemas.microsoft.com/office/drawing/2016/5/10/chartex" xmlns:cx5="http://schemas.microsoft.com/office/drawing/2016/5/11/chartex" xmlns:cx6="http://schemas.microsoft.com/office/drawing/2016/5/12/chartex" xmlns:cx7="http://schemas.microsoft.com/office/drawing/2016/5/13/chartex" xmlns:cx8="http://schemas.microsoft.com/office/drawing/2016/5/14/chartex" xmlns:mc="http://schemas.openxmlformats.org/markup-compatibility/2006" xmlns:aink="http://schemas.microsoft.com/office/drawing/2016/ink" xmlns:am3d="http://schemas.microsoft.com/office/drawing/2017/model3d" xmlns:o="urn:schemas-microsoft-com:office:office" xmlns:r="http://schemas.openxmlformats.org/officeDocument/2006/relationships" xmlns:m="http://schemas.openxmlformats.org/officeDocument/2006/math" xmlns:v="urn:schemas-microsoft-com:vml" xmlns:wp14="http://schemas.microsoft.com/office/word/2010/wordprocessingDrawing" xmlns:wp="http://schemas.openxmlformats.org/drawingml/2006/wordprocessingDrawing" xmlns:w10="urn:schemas-microsoft-com:office:word" xmlns:w="http://schemas.openxmlformats.org/wordprocessingml/2006/main" xmlns:w14="http://schemas.microsoft.com/office/word/2010/wordml" xmlns:w15="http://schemas.microsoft.com/office/word/2012/wordml" xmlns:w16cex="http://schemas.microsoft.com/office/word/2018/wordml/cex" xmlns:w16cid="http://schemas.microsoft.com/office/word/2016/wordml/cid" xmlns:w16="http://schemas.microsoft.com/office/word/2018/wordml" xmlns:w16se="http://schemas.microsoft.com/office/word/2015/wordml/symex" xmlns:wpg="http://schemas.microsoft.com/office/word/2010/wordprocessingGroup" xmlns:wpi="http://schemas.microsoft.com/office/word/2010/wordprocessingInk" xmlns:wne="http://schemas.microsoft.com/office/word/2006/wordml" xmlns:wps="http://schemas.microsoft.com/office/word/2010/wordprocessingShape" mc:Ignorable="w14 w15 w16se w16cid w16 w16cex wp14">
   <w:footnote w:type="separator" w:id="-1">
     <w:p>
       <w:r>
@@ -4715,10 +4670,10 @@
 </file>
 
 <file path=word/header1.xml><?xml version="1.0" encoding="utf-8"?>
-<w:hdr xmlns:wpc="http://schemas.microsoft.com/office/word/2010/wordprocessingCanvas" xmlns:mo="http://schemas.microsoft.com/office/mac/office/2008/main" xmlns:mc="http://schemas.openxmlformats.org/markup-compatibility/2006" xmlns:mv="urn:schemas-microsoft-com:mac:vml" xmlns:o="urn:schemas-microsoft-com:office:office" xmlns:r="http://schemas.openxmlformats.org/officeDocument/2006/relationships" xmlns:m="http://schemas.openxmlformats.org/officeDocument/2006/math" xmlns:v="urn:schemas-microsoft-com:vml" xmlns:wp14="http://schemas.microsoft.com/office/word/2010/wordprocessingDrawing" xmlns:wp="http://schemas.openxmlformats.org/drawingml/2006/wordprocessingDrawing" xmlns:w10="urn:schemas-microsoft-com:office:word" xmlns:w="http://schemas.openxmlformats.org/wordprocessingml/2006/main" xmlns:w14="http://schemas.microsoft.com/office/word/2010/wordml" xmlns:wpg="http://schemas.microsoft.com/office/word/2010/wordprocessingGroup" xmlns:wpi="http://schemas.microsoft.com/office/word/2010/wordprocessingInk" xmlns:wne="http://schemas.microsoft.com/office/word/2006/wordml" xmlns:wps="http://schemas.microsoft.com/office/word/2010/wordprocessingShape" mc:Ignorable="w14 wp14">
+<w:hdr xmlns:wpc="http://schemas.microsoft.com/office/word/2010/wordprocessingCanvas" xmlns:cx="http://schemas.microsoft.com/office/drawing/2014/chartex" xmlns:cx1="http://schemas.microsoft.com/office/drawing/2015/9/8/chartex" xmlns:cx2="http://schemas.microsoft.com/office/drawing/2015/10/21/chartex" xmlns:cx3="http://schemas.microsoft.com/office/drawing/2016/5/9/chartex" xmlns:cx4="http://schemas.microsoft.com/office/drawing/2016/5/10/chartex" xmlns:cx5="http://schemas.microsoft.com/office/drawing/2016/5/11/chartex" xmlns:cx6="http://schemas.microsoft.com/office/drawing/2016/5/12/chartex" xmlns:cx7="http://schemas.microsoft.com/office/drawing/2016/5/13/chartex" xmlns:cx8="http://schemas.microsoft.com/office/drawing/2016/5/14/chartex" xmlns:mc="http://schemas.openxmlformats.org/markup-compatibility/2006" xmlns:aink="http://schemas.microsoft.com/office/drawing/2016/ink" xmlns:am3d="http://schemas.microsoft.com/office/drawing/2017/model3d" xmlns:o="urn:schemas-microsoft-com:office:office" xmlns:r="http://schemas.openxmlformats.org/officeDocument/2006/relationships" xmlns:m="http://schemas.openxmlformats.org/officeDocument/2006/math" xmlns:v="urn:schemas-microsoft-com:vml" xmlns:wp14="http://schemas.microsoft.com/office/word/2010/wordprocessingDrawing" xmlns:wp="http://schemas.openxmlformats.org/drawingml/2006/wordprocessingDrawing" xmlns:w10="urn:schemas-microsoft-com:office:word" xmlns:w="http://schemas.openxmlformats.org/wordprocessingml/2006/main" xmlns:w14="http://schemas.microsoft.com/office/word/2010/wordml" xmlns:w15="http://schemas.microsoft.com/office/word/2012/wordml" xmlns:w16cex="http://schemas.microsoft.com/office/word/2018/wordml/cex" xmlns:w16cid="http://schemas.microsoft.com/office/word/2016/wordml/cid" xmlns:w16="http://schemas.microsoft.com/office/word/2018/wordml" xmlns:w16se="http://schemas.microsoft.com/office/word/2015/wordml/symex" xmlns:wpg="http://schemas.microsoft.com/office/word/2010/wordprocessingGroup" xmlns:wpi="http://schemas.microsoft.com/office/word/2010/wordprocessingInk" xmlns:wne="http://schemas.microsoft.com/office/word/2006/wordml" xmlns:wps="http://schemas.microsoft.com/office/word/2010/wordprocessingShape" mc:Ignorable="w14 w15 w16se w16cid w16 w16cex wp14">
   <w:tbl>
     <w:tblPr>
-      <w:tblStyle w:val="TableGrid"/>
+      <w:tblStyle w:val="Tablaconcuadrcula"/>
       <w:tblW w:w="9291" w:type="dxa"/>
       <w:tblBorders>
         <w:top w:val="none" w:sz="0" w:space="0" w:color="auto"/>
@@ -4744,18 +4699,15 @@
         </w:tcPr>
         <w:p>
           <w:pPr>
-            <w:pStyle w:val="Header"/>
+            <w:pStyle w:val="Encabezado"/>
             <w:jc w:val="center"/>
           </w:pPr>
           <w:r>
-            <w:rPr>
-              <w:lang w:val="en-US"/>
-            </w:rPr>
             <w:drawing>
-              <wp:inline distT="0" distB="0" distL="0" distR="0" wp14:anchorId="5E31FB08" wp14:editId="3E785AEA">
-                <wp:extent cx="703686" cy="922867"/>
-                <wp:effectExtent l="0" t="0" r="7620" b="0"/>
-                <wp:docPr id="2" name="Picture 2" descr="Macintosh HD:Users:agustincamino:Documents:orl.png"/>
+              <wp:inline distT="0" distB="0" distL="0" distR="0" wp14:anchorId="7A5D225D" wp14:editId="2C505392">
+                <wp:extent cx="923544" cy="923544"/>
+                <wp:effectExtent l="0" t="0" r="3810" b="3810"/>
+                <wp:docPr id="3" name="Imagen 3"/>
                 <wp:cNvGraphicFramePr>
                   <a:graphicFrameLocks xmlns:a="http://schemas.openxmlformats.org/drawingml/2006/main" noChangeAspect="1"/>
                 </wp:cNvGraphicFramePr>
@@ -4763,36 +4715,23 @@
                   <a:graphicData uri="http://schemas.openxmlformats.org/drawingml/2006/picture">
                     <pic:pic xmlns:pic="http://schemas.openxmlformats.org/drawingml/2006/picture">
                       <pic:nvPicPr>
-                        <pic:cNvPr id="0" name="Picture 1" descr="Macintosh HD:Users:agustincamino:Documents:orl.png"/>
-                        <pic:cNvPicPr>
-                          <a:picLocks noChangeAspect="1" noChangeArrowheads="1"/>
-                        </pic:cNvPicPr>
+                        <pic:cNvPr id="3" name="Imagen 3"/>
+                        <pic:cNvPicPr/>
                       </pic:nvPicPr>
                       <pic:blipFill>
-                        <a:blip r:embed="rId1">
-                          <a:extLst>
-                            <a:ext uri="{28A0092B-C50C-407E-A947-70E740481C1C}">
-                              <a14:useLocalDpi xmlns:a14="http://schemas.microsoft.com/office/drawing/2010/main" val="0"/>
-                            </a:ext>
-                          </a:extLst>
-                        </a:blip>
-                        <a:srcRect/>
+                        <a:blip r:embed="rId1"/>
                         <a:stretch>
                           <a:fillRect/>
                         </a:stretch>
                       </pic:blipFill>
-                      <pic:spPr bwMode="auto">
+                      <pic:spPr>
                         <a:xfrm>
                           <a:off x="0" y="0"/>
-                          <a:ext cx="704617" cy="924088"/>
+                          <a:ext cx="923544" cy="923544"/>
                         </a:xfrm>
                         <a:prstGeom prst="rect">
                           <a:avLst/>
                         </a:prstGeom>
-                        <a:noFill/>
-                        <a:ln>
-                          <a:noFill/>
-                        </a:ln>
                       </pic:spPr>
                     </pic:pic>
                   </a:graphicData>
@@ -4808,7 +4747,7 @@
         </w:tcPr>
         <w:p>
           <w:pPr>
-            <w:pStyle w:val="Header"/>
+            <w:pStyle w:val="Encabezado"/>
             <w:jc w:val="center"/>
             <w:rPr>
               <w:rFonts w:ascii="Avenir Next Demi Bold" w:hAnsi="Avenir Next Demi Bold"/>
@@ -4827,7 +4766,7 @@
         </w:p>
         <w:p>
           <w:pPr>
-            <w:pStyle w:val="Header"/>
+            <w:pStyle w:val="Encabezado"/>
             <w:jc w:val="center"/>
             <w:rPr>
               <w:rFonts w:ascii="Avenir Medium" w:hAnsi="Avenir Medium"/>
@@ -4848,7 +4787,7 @@
         </w:p>
         <w:p>
           <w:pPr>
-            <w:pStyle w:val="Header"/>
+            <w:pStyle w:val="Encabezado"/>
             <w:jc w:val="center"/>
             <w:rPr>
               <w:rFonts w:ascii="Avenir Medium" w:hAnsi="Avenir Medium"/>
@@ -4867,7 +4806,7 @@
         </w:p>
         <w:p>
           <w:pPr>
-            <w:pStyle w:val="Header"/>
+            <w:pStyle w:val="Encabezado"/>
             <w:jc w:val="center"/>
             <w:rPr>
               <w:rFonts w:ascii="Avenir Next Demi Bold" w:hAnsi="Avenir Next Demi Bold"/>
@@ -4886,15 +4825,15 @@
   </w:tbl>
   <w:p>
     <w:pPr>
-      <w:pStyle w:val="Header"/>
+      <w:pStyle w:val="Encabezado"/>
     </w:pPr>
   </w:p>
 </w:hdr>
 </file>
 
 <file path=word/numbering.xml><?xml version="1.0" encoding="utf-8"?>
-<w:numbering xmlns:wpc="http://schemas.microsoft.com/office/word/2010/wordprocessingCanvas" xmlns:mo="http://schemas.microsoft.com/office/mac/office/2008/main" xmlns:mc="http://schemas.openxmlformats.org/markup-compatibility/2006" xmlns:mv="urn:schemas-microsoft-com:mac:vml" xmlns:o="urn:schemas-microsoft-com:office:office" xmlns:r="http://schemas.openxmlformats.org/officeDocument/2006/relationships" xmlns:m="http://schemas.openxmlformats.org/officeDocument/2006/math" xmlns:v="urn:schemas-microsoft-com:vml" xmlns:wp14="http://schemas.microsoft.com/office/word/2010/wordprocessingDrawing" xmlns:wp="http://schemas.openxmlformats.org/drawingml/2006/wordprocessingDrawing" xmlns:w10="urn:schemas-microsoft-com:office:word" xmlns:w="http://schemas.openxmlformats.org/wordprocessingml/2006/main" xmlns:w14="http://schemas.microsoft.com/office/word/2010/wordml" xmlns:wpg="http://schemas.microsoft.com/office/word/2010/wordprocessingGroup" xmlns:wpi="http://schemas.microsoft.com/office/word/2010/wordprocessingInk" xmlns:wne="http://schemas.microsoft.com/office/word/2006/wordml" xmlns:wps="http://schemas.microsoft.com/office/word/2010/wordprocessingShape" mc:Ignorable="w14 wp14">
-  <w:abstractNum w:abstractNumId="0">
+<w:numbering xmlns:wpc="http://schemas.microsoft.com/office/word/2010/wordprocessingCanvas" xmlns:cx="http://schemas.microsoft.com/office/drawing/2014/chartex" xmlns:cx1="http://schemas.microsoft.com/office/drawing/2015/9/8/chartex" xmlns:cx2="http://schemas.microsoft.com/office/drawing/2015/10/21/chartex" xmlns:cx3="http://schemas.microsoft.com/office/drawing/2016/5/9/chartex" xmlns:cx4="http://schemas.microsoft.com/office/drawing/2016/5/10/chartex" xmlns:cx5="http://schemas.microsoft.com/office/drawing/2016/5/11/chartex" xmlns:cx6="http://schemas.microsoft.com/office/drawing/2016/5/12/chartex" xmlns:cx7="http://schemas.microsoft.com/office/drawing/2016/5/13/chartex" xmlns:cx8="http://schemas.microsoft.com/office/drawing/2016/5/14/chartex" xmlns:mc="http://schemas.openxmlformats.org/markup-compatibility/2006" xmlns:aink="http://schemas.microsoft.com/office/drawing/2016/ink" xmlns:am3d="http://schemas.microsoft.com/office/drawing/2017/model3d" xmlns:o="urn:schemas-microsoft-com:office:office" xmlns:r="http://schemas.openxmlformats.org/officeDocument/2006/relationships" xmlns:m="http://schemas.openxmlformats.org/officeDocument/2006/math" xmlns:v="urn:schemas-microsoft-com:vml" xmlns:wp14="http://schemas.microsoft.com/office/word/2010/wordprocessingDrawing" xmlns:wp="http://schemas.openxmlformats.org/drawingml/2006/wordprocessingDrawing" xmlns:w10="urn:schemas-microsoft-com:office:word" xmlns:w="http://schemas.openxmlformats.org/wordprocessingml/2006/main" xmlns:w14="http://schemas.microsoft.com/office/word/2010/wordml" xmlns:w15="http://schemas.microsoft.com/office/word/2012/wordml" xmlns:w16cex="http://schemas.microsoft.com/office/word/2018/wordml/cex" xmlns:w16cid="http://schemas.microsoft.com/office/word/2016/wordml/cid" xmlns:w16="http://schemas.microsoft.com/office/word/2018/wordml" xmlns:w16se="http://schemas.microsoft.com/office/word/2015/wordml/symex" xmlns:wpg="http://schemas.microsoft.com/office/word/2010/wordprocessingGroup" xmlns:wpi="http://schemas.microsoft.com/office/word/2010/wordprocessingInk" xmlns:wne="http://schemas.microsoft.com/office/word/2006/wordml" xmlns:wps="http://schemas.microsoft.com/office/word/2010/wordprocessingShape" mc:Ignorable="w14 w15 w16se w16cid w16 w16cex wp14">
+  <w:abstractNum w:abstractNumId="0" w15:restartNumberingAfterBreak="0">
     <w:nsid w:val="290F64E0"/>
     <w:multiLevelType w:val="hybridMultilevel"/>
     <w:tmpl w:val="65D89D3C"/>
@@ -5007,7 +4946,120 @@
       </w:rPr>
     </w:lvl>
   </w:abstractNum>
-  <w:abstractNum w:abstractNumId="1">
+  <w:abstractNum w:abstractNumId="1" w15:restartNumberingAfterBreak="0">
+    <w:nsid w:val="3BDA58B1"/>
+    <w:multiLevelType w:val="hybridMultilevel"/>
+    <w:tmpl w:val="98E63C86"/>
+    <w:lvl w:ilvl="0" w:tplc="080A0001">
+      <w:start w:val="1"/>
+      <w:numFmt w:val="bullet"/>
+      <w:lvlText w:val=""/>
+      <w:lvlJc w:val="left"/>
+      <w:pPr>
+        <w:ind w:left="720" w:hanging="360"/>
+      </w:pPr>
+      <w:rPr>
+        <w:rFonts w:ascii="Symbol" w:hAnsi="Symbol" w:hint="default"/>
+      </w:rPr>
+    </w:lvl>
+    <w:lvl w:ilvl="1" w:tplc="080A0003" w:tentative="1">
+      <w:start w:val="1"/>
+      <w:numFmt w:val="bullet"/>
+      <w:lvlText w:val="o"/>
+      <w:lvlJc w:val="left"/>
+      <w:pPr>
+        <w:ind w:left="1440" w:hanging="360"/>
+      </w:pPr>
+      <w:rPr>
+        <w:rFonts w:ascii="Courier New" w:hAnsi="Courier New" w:cs="Courier New" w:hint="default"/>
+      </w:rPr>
+    </w:lvl>
+    <w:lvl w:ilvl="2" w:tplc="080A0005" w:tentative="1">
+      <w:start w:val="1"/>
+      <w:numFmt w:val="bullet"/>
+      <w:lvlText w:val=""/>
+      <w:lvlJc w:val="left"/>
+      <w:pPr>
+        <w:ind w:left="2160" w:hanging="360"/>
+      </w:pPr>
+      <w:rPr>
+        <w:rFonts w:ascii="Wingdings" w:hAnsi="Wingdings" w:hint="default"/>
+      </w:rPr>
+    </w:lvl>
+    <w:lvl w:ilvl="3" w:tplc="080A0001" w:tentative="1">
+      <w:start w:val="1"/>
+      <w:numFmt w:val="bullet"/>
+      <w:lvlText w:val=""/>
+      <w:lvlJc w:val="left"/>
+      <w:pPr>
+        <w:ind w:left="2880" w:hanging="360"/>
+      </w:pPr>
+      <w:rPr>
+        <w:rFonts w:ascii="Symbol" w:hAnsi="Symbol" w:hint="default"/>
+      </w:rPr>
+    </w:lvl>
+    <w:lvl w:ilvl="4" w:tplc="080A0003" w:tentative="1">
+      <w:start w:val="1"/>
+      <w:numFmt w:val="bullet"/>
+      <w:lvlText w:val="o"/>
+      <w:lvlJc w:val="left"/>
+      <w:pPr>
+        <w:ind w:left="3600" w:hanging="360"/>
+      </w:pPr>
+      <w:rPr>
+        <w:rFonts w:ascii="Courier New" w:hAnsi="Courier New" w:cs="Courier New" w:hint="default"/>
+      </w:rPr>
+    </w:lvl>
+    <w:lvl w:ilvl="5" w:tplc="080A0005" w:tentative="1">
+      <w:start w:val="1"/>
+      <w:numFmt w:val="bullet"/>
+      <w:lvlText w:val=""/>
+      <w:lvlJc w:val="left"/>
+      <w:pPr>
+        <w:ind w:left="4320" w:hanging="360"/>
+      </w:pPr>
+      <w:rPr>
+        <w:rFonts w:ascii="Wingdings" w:hAnsi="Wingdings" w:hint="default"/>
+      </w:rPr>
+    </w:lvl>
+    <w:lvl w:ilvl="6" w:tplc="080A0001" w:tentative="1">
+      <w:start w:val="1"/>
+      <w:numFmt w:val="bullet"/>
+      <w:lvlText w:val=""/>
+      <w:lvlJc w:val="left"/>
+      <w:pPr>
+        <w:ind w:left="5040" w:hanging="360"/>
+      </w:pPr>
+      <w:rPr>
+        <w:rFonts w:ascii="Symbol" w:hAnsi="Symbol" w:hint="default"/>
+      </w:rPr>
+    </w:lvl>
+    <w:lvl w:ilvl="7" w:tplc="080A0003" w:tentative="1">
+      <w:start w:val="1"/>
+      <w:numFmt w:val="bullet"/>
+      <w:lvlText w:val="o"/>
+      <w:lvlJc w:val="left"/>
+      <w:pPr>
+        <w:ind w:left="5760" w:hanging="360"/>
+      </w:pPr>
+      <w:rPr>
+        <w:rFonts w:ascii="Courier New" w:hAnsi="Courier New" w:cs="Courier New" w:hint="default"/>
+      </w:rPr>
+    </w:lvl>
+    <w:lvl w:ilvl="8" w:tplc="080A0005" w:tentative="1">
+      <w:start w:val="1"/>
+      <w:numFmt w:val="bullet"/>
+      <w:lvlText w:val=""/>
+      <w:lvlJc w:val="left"/>
+      <w:pPr>
+        <w:ind w:left="6480" w:hanging="360"/>
+      </w:pPr>
+      <w:rPr>
+        <w:rFonts w:ascii="Wingdings" w:hAnsi="Wingdings" w:hint="default"/>
+      </w:rPr>
+    </w:lvl>
+  </w:abstractNum>
+  <w:abstractNum w:abstractNumId="2" w15:restartNumberingAfterBreak="0">
     <w:nsid w:val="4A9D4017"/>
     <w:multiLevelType w:val="hybridMultilevel"/>
     <w:tmpl w:val="F4C25BD8"/>
@@ -5124,13 +5176,16 @@
     <w:abstractNumId w:val="0"/>
   </w:num>
   <w:num w:numId="2">
+    <w:abstractNumId w:val="2"/>
+  </w:num>
+  <w:num w:numId="3">
     <w:abstractNumId w:val="1"/>
   </w:num>
 </w:numbering>
 </file>
 
 <file path=word/styles.xml><?xml version="1.0" encoding="utf-8"?>
-<w:styles xmlns:mc="http://schemas.openxmlformats.org/markup-compatibility/2006" xmlns:r="http://schemas.openxmlformats.org/officeDocument/2006/relationships" xmlns:w="http://schemas.openxmlformats.org/wordprocessingml/2006/main" xmlns:w14="http://schemas.microsoft.com/office/word/2010/wordml" mc:Ignorable="w14">
+<w:styles xmlns:mc="http://schemas.openxmlformats.org/markup-compatibility/2006" xmlns:r="http://schemas.openxmlformats.org/officeDocument/2006/relationships" xmlns:w="http://schemas.openxmlformats.org/wordprocessingml/2006/main" xmlns:w14="http://schemas.microsoft.com/office/word/2010/wordml" xmlns:w15="http://schemas.microsoft.com/office/word/2012/wordml" xmlns:w16cex="http://schemas.microsoft.com/office/word/2018/wordml/cex" xmlns:w16cid="http://schemas.microsoft.com/office/word/2016/wordml/cid" xmlns:w16="http://schemas.microsoft.com/office/word/2018/wordml" xmlns:w16se="http://schemas.microsoft.com/office/word/2015/wordml/symex" mc:Ignorable="w14 w15 w16se w16cid w16 w16cex">
   <w:docDefaults>
     <w:rPrDefault>
       <w:rPr>
@@ -5142,144 +5197,379 @@
     </w:rPrDefault>
     <w:pPrDefault/>
   </w:docDefaults>
-  <w:latentStyles w:defLockedState="0" w:defUIPriority="99" w:defSemiHidden="1" w:defUnhideWhenUsed="1" w:defQFormat="0" w:count="276">
-    <w:lsdException w:name="Normal" w:semiHidden="0" w:uiPriority="0" w:unhideWhenUsed="0" w:qFormat="1"/>
-    <w:lsdException w:name="heading 1" w:semiHidden="0" w:uiPriority="9" w:unhideWhenUsed="0" w:qFormat="1"/>
-    <w:lsdException w:name="heading 2" w:uiPriority="9" w:qFormat="1"/>
-    <w:lsdException w:name="heading 3" w:uiPriority="9" w:qFormat="1"/>
-    <w:lsdException w:name="heading 4" w:uiPriority="9" w:qFormat="1"/>
-    <w:lsdException w:name="heading 5" w:uiPriority="9" w:qFormat="1"/>
-    <w:lsdException w:name="heading 6" w:uiPriority="9" w:qFormat="1"/>
-    <w:lsdException w:name="heading 7" w:uiPriority="9" w:qFormat="1"/>
-    <w:lsdException w:name="heading 8" w:uiPriority="9" w:qFormat="1"/>
-    <w:lsdException w:name="heading 9" w:uiPriority="9" w:qFormat="1"/>
-    <w:lsdException w:name="toc 1" w:uiPriority="39"/>
-    <w:lsdException w:name="toc 2" w:uiPriority="39"/>
-    <w:lsdException w:name="toc 3" w:uiPriority="39"/>
-    <w:lsdException w:name="toc 4" w:uiPriority="39"/>
-    <w:lsdException w:name="toc 5" w:uiPriority="39"/>
-    <w:lsdException w:name="toc 6" w:uiPriority="39"/>
-    <w:lsdException w:name="toc 7" w:uiPriority="39"/>
-    <w:lsdException w:name="toc 8" w:uiPriority="39"/>
-    <w:lsdException w:name="toc 9" w:uiPriority="39"/>
-    <w:lsdException w:name="caption" w:uiPriority="35" w:qFormat="1"/>
-    <w:lsdException w:name="Title" w:semiHidden="0" w:uiPriority="10" w:unhideWhenUsed="0" w:qFormat="1"/>
-    <w:lsdException w:name="Default Paragraph Font" w:uiPriority="1"/>
-    <w:lsdException w:name="Subtitle" w:semiHidden="0" w:uiPriority="11" w:unhideWhenUsed="0" w:qFormat="1"/>
-    <w:lsdException w:name="Strong" w:semiHidden="0" w:uiPriority="22" w:unhideWhenUsed="0" w:qFormat="1"/>
-    <w:lsdException w:name="Emphasis" w:semiHidden="0" w:uiPriority="20" w:unhideWhenUsed="0" w:qFormat="1"/>
-    <w:lsdException w:name="Table Grid" w:semiHidden="0" w:uiPriority="59" w:unhideWhenUsed="0"/>
-    <w:lsdException w:name="Placeholder Text" w:unhideWhenUsed="0"/>
-    <w:lsdException w:name="No Spacing" w:semiHidden="0" w:uiPriority="1" w:unhideWhenUsed="0" w:qFormat="1"/>
-    <w:lsdException w:name="Light Shading" w:semiHidden="0" w:uiPriority="60" w:unhideWhenUsed="0"/>
-    <w:lsdException w:name="Light List" w:semiHidden="0" w:uiPriority="61" w:unhideWhenUsed="0"/>
-    <w:lsdException w:name="Light Grid" w:semiHidden="0" w:uiPriority="62" w:unhideWhenUsed="0"/>
-    <w:lsdException w:name="Medium Shading 1" w:semiHidden="0" w:uiPriority="63" w:unhideWhenUsed="0"/>
-    <w:lsdException w:name="Medium Shading 2" w:semiHidden="0" w:uiPriority="64" w:unhideWhenUsed="0"/>
-    <w:lsdException w:name="Medium List 1" w:semiHidden="0" w:uiPriority="65" w:unhideWhenUsed="0"/>
-    <w:lsdException w:name="Medium List 2" w:semiHidden="0" w:uiPriority="66" w:unhideWhenUsed="0"/>
-    <w:lsdException w:name="Medium Grid 1" w:semiHidden="0" w:uiPriority="67" w:unhideWhenUsed="0"/>
-    <w:lsdException w:name="Medium Grid 2" w:semiHidden="0" w:uiPriority="68" w:unhideWhenUsed="0"/>
-    <w:lsdException w:name="Medium Grid 3" w:semiHidden="0" w:uiPriority="69" w:unhideWhenUsed="0"/>
-    <w:lsdException w:name="Dark List" w:semiHidden="0" w:uiPriority="70" w:unhideWhenUsed="0"/>
-    <w:lsdException w:name="Colorful Shading" w:semiHidden="0" w:uiPriority="71" w:unhideWhenUsed="0"/>
-    <w:lsdException w:name="Colorful List" w:semiHidden="0" w:uiPriority="72" w:unhideWhenUsed="0"/>
-    <w:lsdException w:name="Colorful Grid" w:semiHidden="0" w:uiPriority="73" w:unhideWhenUsed="0"/>
-    <w:lsdException w:name="Light Shading Accent 1" w:semiHidden="0" w:uiPriority="60" w:unhideWhenUsed="0"/>
-    <w:lsdException w:name="Light List Accent 1" w:semiHidden="0" w:uiPriority="61" w:unhideWhenUsed="0"/>
-    <w:lsdException w:name="Light Grid Accent 1" w:semiHidden="0" w:uiPriority="62" w:unhideWhenUsed="0"/>
-    <w:lsdException w:name="Medium Shading 1 Accent 1" w:semiHidden="0" w:uiPriority="63" w:unhideWhenUsed="0"/>
-    <w:lsdException w:name="Medium Shading 2 Accent 1" w:semiHidden="0" w:uiPriority="64" w:unhideWhenUsed="0"/>
-    <w:lsdException w:name="Medium List 1 Accent 1" w:semiHidden="0" w:uiPriority="65" w:unhideWhenUsed="0"/>
-    <w:lsdException w:name="Revision" w:unhideWhenUsed="0"/>
-    <w:lsdException w:name="List Paragraph" w:semiHidden="0" w:uiPriority="34" w:unhideWhenUsed="0" w:qFormat="1"/>
-    <w:lsdException w:name="Quote" w:semiHidden="0" w:uiPriority="29" w:unhideWhenUsed="0" w:qFormat="1"/>
-    <w:lsdException w:name="Intense Quote" w:semiHidden="0" w:uiPriority="30" w:unhideWhenUsed="0" w:qFormat="1"/>
-    <w:lsdException w:name="Medium List 2 Accent 1" w:semiHidden="0" w:uiPriority="66" w:unhideWhenUsed="0"/>
-    <w:lsdException w:name="Medium Grid 1 Accent 1" w:semiHidden="0" w:uiPriority="67" w:unhideWhenUsed="0"/>
-    <w:lsdException w:name="Medium Grid 2 Accent 1" w:semiHidden="0" w:uiPriority="68" w:unhideWhenUsed="0"/>
-    <w:lsdException w:name="Medium Grid 3 Accent 1" w:semiHidden="0" w:uiPriority="69" w:unhideWhenUsed="0"/>
-    <w:lsdException w:name="Dark List Accent 1" w:semiHidden="0" w:uiPriority="70" w:unhideWhenUsed="0"/>
-    <w:lsdException w:name="Colorful Shading Accent 1" w:semiHidden="0" w:uiPriority="71" w:unhideWhenUsed="0"/>
-    <w:lsdException w:name="Colorful List Accent 1" w:semiHidden="0" w:uiPriority="72" w:unhideWhenUsed="0"/>
-    <w:lsdException w:name="Colorful Grid Accent 1" w:semiHidden="0" w:uiPriority="73" w:unhideWhenUsed="0"/>
-    <w:lsdException w:name="Light Shading Accent 2" w:semiHidden="0" w:uiPriority="60" w:unhideWhenUsed="0"/>
-    <w:lsdException w:name="Light List Accent 2" w:semiHidden="0" w:uiPriority="61" w:unhideWhenUsed="0"/>
-    <w:lsdException w:name="Light Grid Accent 2" w:semiHidden="0" w:uiPriority="62" w:unhideWhenUsed="0"/>
-    <w:lsdException w:name="Medium Shading 1 Accent 2" w:semiHidden="0" w:uiPriority="63" w:unhideWhenUsed="0"/>
-    <w:lsdException w:name="Medium Shading 2 Accent 2" w:semiHidden="0" w:uiPriority="64" w:unhideWhenUsed="0"/>
-    <w:lsdException w:name="Medium List 1 Accent 2" w:semiHidden="0" w:uiPriority="65" w:unhideWhenUsed="0"/>
-    <w:lsdException w:name="Medium List 2 Accent 2" w:semiHidden="0" w:uiPriority="66" w:unhideWhenUsed="0"/>
-    <w:lsdException w:name="Medium Grid 1 Accent 2" w:semiHidden="0" w:uiPriority="67" w:unhideWhenUsed="0"/>
-    <w:lsdException w:name="Medium Grid 2 Accent 2" w:semiHidden="0" w:uiPriority="68" w:unhideWhenUsed="0"/>
-    <w:lsdException w:name="Medium Grid 3 Accent 2" w:semiHidden="0" w:uiPriority="69" w:unhideWhenUsed="0"/>
-    <w:lsdException w:name="Dark List Accent 2" w:semiHidden="0" w:uiPriority="70" w:unhideWhenUsed="0"/>
-    <w:lsdException w:name="Colorful Shading Accent 2" w:semiHidden="0" w:uiPriority="71" w:unhideWhenUsed="0"/>
-    <w:lsdException w:name="Colorful List Accent 2" w:semiHidden="0" w:uiPriority="72" w:unhideWhenUsed="0"/>
-    <w:lsdException w:name="Colorful Grid Accent 2" w:semiHidden="0" w:uiPriority="73" w:unhideWhenUsed="0"/>
-    <w:lsdException w:name="Light Shading Accent 3" w:semiHidden="0" w:uiPriority="60" w:unhideWhenUsed="0"/>
-    <w:lsdException w:name="Light List Accent 3" w:semiHidden="0" w:uiPriority="61" w:unhideWhenUsed="0"/>
-    <w:lsdException w:name="Light Grid Accent 3" w:semiHidden="0" w:uiPriority="62" w:unhideWhenUsed="0"/>
-    <w:lsdException w:name="Medium Shading 1 Accent 3" w:semiHidden="0" w:uiPriority="63" w:unhideWhenUsed="0"/>
-    <w:lsdException w:name="Medium Shading 2 Accent 3" w:semiHidden="0" w:uiPriority="64" w:unhideWhenUsed="0"/>
-    <w:lsdException w:name="Medium List 1 Accent 3" w:semiHidden="0" w:uiPriority="65" w:unhideWhenUsed="0"/>
-    <w:lsdException w:name="Medium List 2 Accent 3" w:semiHidden="0" w:uiPriority="66" w:unhideWhenUsed="0"/>
-    <w:lsdException w:name="Medium Grid 1 Accent 3" w:semiHidden="0" w:uiPriority="67" w:unhideWhenUsed="0"/>
-    <w:lsdException w:name="Medium Grid 2 Accent 3" w:semiHidden="0" w:uiPriority="68" w:unhideWhenUsed="0"/>
-    <w:lsdException w:name="Medium Grid 3 Accent 3" w:semiHidden="0" w:uiPriority="69" w:unhideWhenUsed="0"/>
-    <w:lsdException w:name="Dark List Accent 3" w:semiHidden="0" w:uiPriority="70" w:unhideWhenUsed="0"/>
-    <w:lsdException w:name="Colorful Shading Accent 3" w:semiHidden="0" w:uiPriority="71" w:unhideWhenUsed="0"/>
-    <w:lsdException w:name="Colorful List Accent 3" w:semiHidden="0" w:uiPriority="72" w:unhideWhenUsed="0"/>
-    <w:lsdException w:name="Colorful Grid Accent 3" w:semiHidden="0" w:uiPriority="73" w:unhideWhenUsed="0"/>
-    <w:lsdException w:name="Light Shading Accent 4" w:semiHidden="0" w:uiPriority="60" w:unhideWhenUsed="0"/>
-    <w:lsdException w:name="Light List Accent 4" w:semiHidden="0" w:uiPriority="61" w:unhideWhenUsed="0"/>
-    <w:lsdException w:name="Light Grid Accent 4" w:semiHidden="0" w:uiPriority="62" w:unhideWhenUsed="0"/>
-    <w:lsdException w:name="Medium Shading 1 Accent 4" w:semiHidden="0" w:uiPriority="63" w:unhideWhenUsed="0"/>
-    <w:lsdException w:name="Medium Shading 2 Accent 4" w:semiHidden="0" w:uiPriority="64" w:unhideWhenUsed="0"/>
-    <w:lsdException w:name="Medium List 1 Accent 4" w:semiHidden="0" w:uiPriority="65" w:unhideWhenUsed="0"/>
-    <w:lsdException w:name="Medium List 2 Accent 4" w:semiHidden="0" w:uiPriority="66" w:unhideWhenUsed="0"/>
-    <w:lsdException w:name="Medium Grid 1 Accent 4" w:semiHidden="0" w:uiPriority="67" w:unhideWhenUsed="0"/>
-    <w:lsdException w:name="Medium Grid 2 Accent 4" w:semiHidden="0" w:uiPriority="68" w:unhideWhenUsed="0"/>
-    <w:lsdException w:name="Medium Grid 3 Accent 4" w:semiHidden="0" w:uiPriority="69" w:unhideWhenUsed="0"/>
-    <w:lsdException w:name="Dark List Accent 4" w:semiHidden="0" w:uiPriority="70" w:unhideWhenUsed="0"/>
-    <w:lsdException w:name="Colorful Shading Accent 4" w:semiHidden="0" w:uiPriority="71" w:unhideWhenUsed="0"/>
-    <w:lsdException w:name="Colorful List Accent 4" w:semiHidden="0" w:uiPriority="72" w:unhideWhenUsed="0"/>
-    <w:lsdException w:name="Colorful Grid Accent 4" w:semiHidden="0" w:uiPriority="73" w:unhideWhenUsed="0"/>
-    <w:lsdException w:name="Light Shading Accent 5" w:semiHidden="0" w:uiPriority="60" w:unhideWhenUsed="0"/>
-    <w:lsdException w:name="Light List Accent 5" w:semiHidden="0" w:uiPriority="61" w:unhideWhenUsed="0"/>
-    <w:lsdException w:name="Light Grid Accent 5" w:semiHidden="0" w:uiPriority="62" w:unhideWhenUsed="0"/>
-    <w:lsdException w:name="Medium Shading 1 Accent 5" w:semiHidden="0" w:uiPriority="63" w:unhideWhenUsed="0"/>
-    <w:lsdException w:name="Medium Shading 2 Accent 5" w:semiHidden="0" w:uiPriority="64" w:unhideWhenUsed="0"/>
-    <w:lsdException w:name="Medium List 1 Accent 5" w:semiHidden="0" w:uiPriority="65" w:unhideWhenUsed="0"/>
-    <w:lsdException w:name="Medium List 2 Accent 5" w:semiHidden="0" w:uiPriority="66" w:unhideWhenUsed="0"/>
-    <w:lsdException w:name="Medium Grid 1 Accent 5" w:semiHidden="0" w:uiPriority="67" w:unhideWhenUsed="0"/>
-    <w:lsdException w:name="Medium Grid 2 Accent 5" w:semiHidden="0" w:uiPriority="68" w:unhideWhenUsed="0"/>
-    <w:lsdException w:name="Medium Grid 3 Accent 5" w:semiHidden="0" w:uiPriority="69" w:unhideWhenUsed="0"/>
-    <w:lsdException w:name="Dark List Accent 5" w:semiHidden="0" w:uiPriority="70" w:unhideWhenUsed="0"/>
-    <w:lsdException w:name="Colorful Shading Accent 5" w:semiHidden="0" w:uiPriority="71" w:unhideWhenUsed="0"/>
-    <w:lsdException w:name="Colorful List Accent 5" w:semiHidden="0" w:uiPriority="72" w:unhideWhenUsed="0"/>
-    <w:lsdException w:name="Colorful Grid Accent 5" w:semiHidden="0" w:uiPriority="73" w:unhideWhenUsed="0"/>
-    <w:lsdException w:name="Light Shading Accent 6" w:semiHidden="0" w:uiPriority="60" w:unhideWhenUsed="0"/>
-    <w:lsdException w:name="Light List Accent 6" w:semiHidden="0" w:uiPriority="61" w:unhideWhenUsed="0"/>
-    <w:lsdException w:name="Light Grid Accent 6" w:semiHidden="0" w:uiPriority="62" w:unhideWhenUsed="0"/>
-    <w:lsdException w:name="Medium Shading 1 Accent 6" w:semiHidden="0" w:uiPriority="63" w:unhideWhenUsed="0"/>
-    <w:lsdException w:name="Medium Shading 2 Accent 6" w:semiHidden="0" w:uiPriority="64" w:unhideWhenUsed="0"/>
-    <w:lsdException w:name="Medium List 1 Accent 6" w:semiHidden="0" w:uiPriority="65" w:unhideWhenUsed="0"/>
-    <w:lsdException w:name="Medium List 2 Accent 6" w:semiHidden="0" w:uiPriority="66" w:unhideWhenUsed="0"/>
-    <w:lsdException w:name="Medium Grid 1 Accent 6" w:semiHidden="0" w:uiPriority="67" w:unhideWhenUsed="0"/>
-    <w:lsdException w:name="Medium Grid 2 Accent 6" w:semiHidden="0" w:uiPriority="68" w:unhideWhenUsed="0"/>
-    <w:lsdException w:name="Medium Grid 3 Accent 6" w:semiHidden="0" w:uiPriority="69" w:unhideWhenUsed="0"/>
-    <w:lsdException w:name="Dark List Accent 6" w:semiHidden="0" w:uiPriority="70" w:unhideWhenUsed="0"/>
-    <w:lsdException w:name="Colorful Shading Accent 6" w:semiHidden="0" w:uiPriority="71" w:unhideWhenUsed="0"/>
-    <w:lsdException w:name="Colorful List Accent 6" w:semiHidden="0" w:uiPriority="72" w:unhideWhenUsed="0"/>
-    <w:lsdException w:name="Colorful Grid Accent 6" w:semiHidden="0" w:uiPriority="73" w:unhideWhenUsed="0"/>
-    <w:lsdException w:name="Subtle Emphasis" w:semiHidden="0" w:uiPriority="19" w:unhideWhenUsed="0" w:qFormat="1"/>
-    <w:lsdException w:name="Intense Emphasis" w:semiHidden="0" w:uiPriority="21" w:unhideWhenUsed="0" w:qFormat="1"/>
-    <w:lsdException w:name="Subtle Reference" w:semiHidden="0" w:uiPriority="31" w:unhideWhenUsed="0" w:qFormat="1"/>
-    <w:lsdException w:name="Intense Reference" w:semiHidden="0" w:uiPriority="32" w:unhideWhenUsed="0" w:qFormat="1"/>
-    <w:lsdException w:name="Book Title" w:semiHidden="0" w:uiPriority="33" w:unhideWhenUsed="0" w:qFormat="1"/>
-    <w:lsdException w:name="Bibliography" w:uiPriority="37"/>
-    <w:lsdException w:name="TOC Heading" w:uiPriority="39" w:qFormat="1"/>
+  <w:latentStyles w:defLockedState="0" w:defUIPriority="99" w:defSemiHidden="0" w:defUnhideWhenUsed="0" w:defQFormat="0" w:count="376">
+    <w:lsdException w:name="Normal" w:uiPriority="0" w:qFormat="1"/>
+    <w:lsdException w:name="heading 1" w:uiPriority="9" w:qFormat="1"/>
+    <w:lsdException w:name="heading 2" w:semiHidden="1" w:uiPriority="9" w:unhideWhenUsed="1" w:qFormat="1"/>
+    <w:lsdException w:name="heading 3" w:semiHidden="1" w:uiPriority="9" w:unhideWhenUsed="1" w:qFormat="1"/>
+    <w:lsdException w:name="heading 4" w:semiHidden="1" w:uiPriority="9" w:unhideWhenUsed="1" w:qFormat="1"/>
+    <w:lsdException w:name="heading 5" w:semiHidden="1" w:uiPriority="9" w:unhideWhenUsed="1" w:qFormat="1"/>
+    <w:lsdException w:name="heading 6" w:semiHidden="1" w:uiPriority="9" w:unhideWhenUsed="1" w:qFormat="1"/>
+    <w:lsdException w:name="heading 7" w:semiHidden="1" w:uiPriority="9" w:unhideWhenUsed="1" w:qFormat="1"/>
+    <w:lsdException w:name="heading 8" w:semiHidden="1" w:uiPriority="9" w:unhideWhenUsed="1" w:qFormat="1"/>
+    <w:lsdException w:name="heading 9" w:semiHidden="1" w:uiPriority="9" w:unhideWhenUsed="1" w:qFormat="1"/>
+    <w:lsdException w:name="index 1" w:semiHidden="1" w:unhideWhenUsed="1"/>
+    <w:lsdException w:name="index 2" w:semiHidden="1" w:unhideWhenUsed="1"/>
+    <w:lsdException w:name="index 3" w:semiHidden="1" w:unhideWhenUsed="1"/>
+    <w:lsdException w:name="index 4" w:semiHidden="1" w:unhideWhenUsed="1"/>
+    <w:lsdException w:name="index 5" w:semiHidden="1" w:unhideWhenUsed="1"/>
+    <w:lsdException w:name="index 6" w:semiHidden="1" w:unhideWhenUsed="1"/>
+    <w:lsdException w:name="index 7" w:semiHidden="1" w:unhideWhenUsed="1"/>
+    <w:lsdException w:name="index 8" w:semiHidden="1" w:unhideWhenUsed="1"/>
+    <w:lsdException w:name="index 9" w:semiHidden="1" w:unhideWhenUsed="1"/>
+    <w:lsdException w:name="toc 1" w:semiHidden="1" w:uiPriority="39" w:unhideWhenUsed="1"/>
+    <w:lsdException w:name="toc 2" w:semiHidden="1" w:uiPriority="39" w:unhideWhenUsed="1"/>
+    <w:lsdException w:name="toc 3" w:semiHidden="1" w:uiPriority="39" w:unhideWhenUsed="1"/>
+    <w:lsdException w:name="toc 4" w:semiHidden="1" w:uiPriority="39" w:unhideWhenUsed="1"/>
+    <w:lsdException w:name="toc 5" w:semiHidden="1" w:uiPriority="39" w:unhideWhenUsed="1"/>
+    <w:lsdException w:name="toc 6" w:semiHidden="1" w:uiPriority="39" w:unhideWhenUsed="1"/>
+    <w:lsdException w:name="toc 7" w:semiHidden="1" w:uiPriority="39" w:unhideWhenUsed="1"/>
+    <w:lsdException w:name="toc 8" w:semiHidden="1" w:uiPriority="39" w:unhideWhenUsed="1"/>
+    <w:lsdException w:name="toc 9" w:semiHidden="1" w:uiPriority="39" w:unhideWhenUsed="1"/>
+    <w:lsdException w:name="Normal Indent" w:semiHidden="1" w:unhideWhenUsed="1"/>
+    <w:lsdException w:name="footnote text" w:semiHidden="1" w:unhideWhenUsed="1"/>
+    <w:lsdException w:name="annotation text" w:semiHidden="1" w:unhideWhenUsed="1"/>
+    <w:lsdException w:name="header" w:semiHidden="1" w:unhideWhenUsed="1"/>
+    <w:lsdException w:name="footer" w:semiHidden="1" w:unhideWhenUsed="1"/>
+    <w:lsdException w:name="index heading" w:semiHidden="1" w:unhideWhenUsed="1"/>
+    <w:lsdException w:name="caption" w:semiHidden="1" w:uiPriority="35" w:unhideWhenUsed="1" w:qFormat="1"/>
+    <w:lsdException w:name="table of figures" w:semiHidden="1" w:unhideWhenUsed="1"/>
+    <w:lsdException w:name="envelope address" w:semiHidden="1" w:unhideWhenUsed="1"/>
+    <w:lsdException w:name="envelope return" w:semiHidden="1" w:unhideWhenUsed="1"/>
+    <w:lsdException w:name="footnote reference" w:semiHidden="1" w:unhideWhenUsed="1"/>
+    <w:lsdException w:name="annotation reference" w:semiHidden="1" w:unhideWhenUsed="1"/>
+    <w:lsdException w:name="line number" w:semiHidden="1" w:unhideWhenUsed="1"/>
+    <w:lsdException w:name="page number" w:semiHidden="1" w:unhideWhenUsed="1"/>
+    <w:lsdException w:name="endnote reference" w:semiHidden="1" w:unhideWhenUsed="1"/>
+    <w:lsdException w:name="endnote text" w:semiHidden="1" w:unhideWhenUsed="1"/>
+    <w:lsdException w:name="table of authorities" w:semiHidden="1" w:unhideWhenUsed="1"/>
+    <w:lsdException w:name="macro" w:semiHidden="1" w:unhideWhenUsed="1"/>
+    <w:lsdException w:name="toa heading" w:semiHidden="1" w:unhideWhenUsed="1"/>
+    <w:lsdException w:name="List" w:semiHidden="1" w:unhideWhenUsed="1"/>
+    <w:lsdException w:name="List Bullet" w:semiHidden="1" w:unhideWhenUsed="1"/>
+    <w:lsdException w:name="List Number" w:semiHidden="1" w:unhideWhenUsed="1"/>
+    <w:lsdException w:name="List 2" w:semiHidden="1" w:unhideWhenUsed="1"/>
+    <w:lsdException w:name="List 3" w:semiHidden="1" w:unhideWhenUsed="1"/>
+    <w:lsdException w:name="List 4" w:semiHidden="1" w:unhideWhenUsed="1"/>
+    <w:lsdException w:name="List 5" w:semiHidden="1" w:unhideWhenUsed="1"/>
+    <w:lsdException w:name="List Bullet 2" w:semiHidden="1" w:unhideWhenUsed="1"/>
+    <w:lsdException w:name="List Bullet 3" w:semiHidden="1" w:unhideWhenUsed="1"/>
+    <w:lsdException w:name="List Bullet 4" w:semiHidden="1" w:unhideWhenUsed="1"/>
+    <w:lsdException w:name="List Bullet 5" w:semiHidden="1" w:unhideWhenUsed="1"/>
+    <w:lsdException w:name="List Number 2" w:semiHidden="1" w:unhideWhenUsed="1"/>
+    <w:lsdException w:name="List Number 3" w:semiHidden="1" w:unhideWhenUsed="1"/>
+    <w:lsdException w:name="List Number 4" w:semiHidden="1" w:unhideWhenUsed="1"/>
+    <w:lsdException w:name="List Number 5" w:semiHidden="1" w:unhideWhenUsed="1"/>
+    <w:lsdException w:name="Title" w:uiPriority="10" w:qFormat="1"/>
+    <w:lsdException w:name="Closing" w:semiHidden="1" w:unhideWhenUsed="1"/>
+    <w:lsdException w:name="Signature" w:semiHidden="1" w:unhideWhenUsed="1"/>
+    <w:lsdException w:name="Default Paragraph Font" w:semiHidden="1" w:uiPriority="1" w:unhideWhenUsed="1"/>
+    <w:lsdException w:name="Body Text" w:semiHidden="1" w:unhideWhenUsed="1"/>
+    <w:lsdException w:name="Body Text Indent" w:semiHidden="1" w:unhideWhenUsed="1"/>
+    <w:lsdException w:name="List Continue" w:semiHidden="1" w:unhideWhenUsed="1"/>
+    <w:lsdException w:name="List Continue 2" w:semiHidden="1" w:unhideWhenUsed="1"/>
+    <w:lsdException w:name="List Continue 3" w:semiHidden="1" w:unhideWhenUsed="1"/>
+    <w:lsdException w:name="List Continue 4" w:semiHidden="1" w:unhideWhenUsed="1"/>
+    <w:lsdException w:name="List Continue 5" w:semiHidden="1" w:unhideWhenUsed="1"/>
+    <w:lsdException w:name="Message Header" w:semiHidden="1" w:unhideWhenUsed="1"/>
+    <w:lsdException w:name="Subtitle" w:uiPriority="11" w:qFormat="1"/>
+    <w:lsdException w:name="Salutation" w:semiHidden="1" w:unhideWhenUsed="1"/>
+    <w:lsdException w:name="Date" w:semiHidden="1" w:unhideWhenUsed="1"/>
+    <w:lsdException w:name="Body Text First Indent" w:semiHidden="1" w:unhideWhenUsed="1"/>
+    <w:lsdException w:name="Body Text First Indent 2" w:semiHidden="1" w:unhideWhenUsed="1"/>
+    <w:lsdException w:name="Note Heading" w:semiHidden="1" w:unhideWhenUsed="1"/>
+    <w:lsdException w:name="Body Text 2" w:semiHidden="1" w:unhideWhenUsed="1"/>
+    <w:lsdException w:name="Body Text 3" w:semiHidden="1" w:unhideWhenUsed="1"/>
+    <w:lsdException w:name="Body Text Indent 2" w:semiHidden="1" w:unhideWhenUsed="1"/>
+    <w:lsdException w:name="Body Text Indent 3" w:semiHidden="1" w:unhideWhenUsed="1"/>
+    <w:lsdException w:name="Block Text" w:semiHidden="1" w:unhideWhenUsed="1"/>
+    <w:lsdException w:name="Hyperlink" w:semiHidden="1" w:unhideWhenUsed="1"/>
+    <w:lsdException w:name="FollowedHyperlink" w:semiHidden="1" w:unhideWhenUsed="1"/>
+    <w:lsdException w:name="Strong" w:uiPriority="22" w:qFormat="1"/>
+    <w:lsdException w:name="Emphasis" w:uiPriority="20" w:qFormat="1"/>
+    <w:lsdException w:name="Document Map" w:semiHidden="1" w:unhideWhenUsed="1"/>
+    <w:lsdException w:name="Plain Text" w:semiHidden="1" w:unhideWhenUsed="1"/>
+    <w:lsdException w:name="E-mail Signature" w:semiHidden="1" w:unhideWhenUsed="1"/>
+    <w:lsdException w:name="HTML Top of Form" w:semiHidden="1" w:unhideWhenUsed="1"/>
+    <w:lsdException w:name="HTML Bottom of Form" w:semiHidden="1" w:unhideWhenUsed="1"/>
+    <w:lsdException w:name="Normal (Web)" w:semiHidden="1" w:unhideWhenUsed="1"/>
+    <w:lsdException w:name="HTML Acronym" w:semiHidden="1" w:unhideWhenUsed="1"/>
+    <w:lsdException w:name="HTML Address" w:semiHidden="1" w:unhideWhenUsed="1"/>
+    <w:lsdException w:name="HTML Cite" w:semiHidden="1" w:unhideWhenUsed="1"/>
+    <w:lsdException w:name="HTML Code" w:semiHidden="1" w:unhideWhenUsed="1"/>
+    <w:lsdException w:name="HTML Definition" w:semiHidden="1" w:unhideWhenUsed="1"/>
+    <w:lsdException w:name="HTML Keyboard" w:semiHidden="1" w:unhideWhenUsed="1"/>
+    <w:lsdException w:name="HTML Preformatted" w:semiHidden="1" w:unhideWhenUsed="1"/>
+    <w:lsdException w:name="HTML Sample" w:semiHidden="1" w:unhideWhenUsed="1"/>
+    <w:lsdException w:name="HTML Typewriter" w:semiHidden="1" w:unhideWhenUsed="1"/>
+    <w:lsdException w:name="HTML Variable" w:semiHidden="1" w:unhideWhenUsed="1"/>
+    <w:lsdException w:name="Normal Table" w:semiHidden="1" w:unhideWhenUsed="1"/>
+    <w:lsdException w:name="annotation subject" w:semiHidden="1" w:unhideWhenUsed="1"/>
+    <w:lsdException w:name="No List" w:semiHidden="1" w:unhideWhenUsed="1"/>
+    <w:lsdException w:name="Outline List 1" w:semiHidden="1" w:unhideWhenUsed="1"/>
+    <w:lsdException w:name="Outline List 2" w:semiHidden="1" w:unhideWhenUsed="1"/>
+    <w:lsdException w:name="Outline List 3" w:semiHidden="1" w:unhideWhenUsed="1"/>
+    <w:lsdException w:name="Table Simple 1" w:semiHidden="1" w:unhideWhenUsed="1"/>
+    <w:lsdException w:name="Table Simple 2" w:semiHidden="1" w:unhideWhenUsed="1"/>
+    <w:lsdException w:name="Table Simple 3" w:semiHidden="1" w:unhideWhenUsed="1"/>
+    <w:lsdException w:name="Table Classic 1" w:semiHidden="1" w:unhideWhenUsed="1"/>
+    <w:lsdException w:name="Table Classic 2" w:semiHidden="1" w:unhideWhenUsed="1"/>
+    <w:lsdException w:name="Table Classic 3" w:semiHidden="1" w:unhideWhenUsed="1"/>
+    <w:lsdException w:name="Table Classic 4" w:semiHidden="1" w:unhideWhenUsed="1"/>
+    <w:lsdException w:name="Table Colorful 1" w:semiHidden="1" w:unhideWhenUsed="1"/>
+    <w:lsdException w:name="Table Colorful 2" w:semiHidden="1" w:unhideWhenUsed="1"/>
+    <w:lsdException w:name="Table Colorful 3" w:semiHidden="1" w:unhideWhenUsed="1"/>
+    <w:lsdException w:name="Table Columns 1" w:semiHidden="1" w:unhideWhenUsed="1"/>
+    <w:lsdException w:name="Table Columns 2" w:semiHidden="1" w:unhideWhenUsed="1"/>
+    <w:lsdException w:name="Table Columns 3" w:semiHidden="1" w:unhideWhenUsed="1"/>
+    <w:lsdException w:name="Table Columns 4" w:semiHidden="1" w:unhideWhenUsed="1"/>
+    <w:lsdException w:name="Table Columns 5" w:semiHidden="1" w:unhideWhenUsed="1"/>
+    <w:lsdException w:name="Table Grid 1" w:semiHidden="1" w:unhideWhenUsed="1"/>
+    <w:lsdException w:name="Table Grid 2" w:semiHidden="1" w:unhideWhenUsed="1"/>
+    <w:lsdException w:name="Table Grid 3" w:semiHidden="1" w:unhideWhenUsed="1"/>
+    <w:lsdException w:name="Table Grid 4" w:semiHidden="1" w:unhideWhenUsed="1"/>
+    <w:lsdException w:name="Table Grid 5" w:semiHidden="1" w:unhideWhenUsed="1"/>
+    <w:lsdException w:name="Table Grid 6" w:semiHidden="1" w:unhideWhenUsed="1"/>
+    <w:lsdException w:name="Table Grid 7" w:semiHidden="1" w:unhideWhenUsed="1"/>
+    <w:lsdException w:name="Table Grid 8" w:semiHidden="1" w:unhideWhenUsed="1"/>
+    <w:lsdException w:name="Table List 1" w:semiHidden="1" w:unhideWhenUsed="1"/>
+    <w:lsdException w:name="Table List 2" w:semiHidden="1" w:unhideWhenUsed="1"/>
+    <w:lsdException w:name="Table List 3" w:semiHidden="1" w:unhideWhenUsed="1"/>
+    <w:lsdException w:name="Table List 4" w:semiHidden="1" w:unhideWhenUsed="1"/>
+    <w:lsdException w:name="Table List 5" w:semiHidden="1" w:unhideWhenUsed="1"/>
+    <w:lsdException w:name="Table List 6" w:semiHidden="1" w:unhideWhenUsed="1"/>
+    <w:lsdException w:name="Table List 7" w:semiHidden="1" w:unhideWhenUsed="1"/>
+    <w:lsdException w:name="Table List 8" w:semiHidden="1" w:unhideWhenUsed="1"/>
+    <w:lsdException w:name="Table 3D effects 1" w:semiHidden="1" w:unhideWhenUsed="1"/>
+    <w:lsdException w:name="Table 3D effects 2" w:semiHidden="1" w:unhideWhenUsed="1"/>
+    <w:lsdException w:name="Table 3D effects 3" w:semiHidden="1" w:unhideWhenUsed="1"/>
+    <w:lsdException w:name="Table Contemporary" w:semiHidden="1" w:unhideWhenUsed="1"/>
+    <w:lsdException w:name="Table Elegant" w:semiHidden="1" w:unhideWhenUsed="1"/>
+    <w:lsdException w:name="Table Professional" w:semiHidden="1" w:unhideWhenUsed="1"/>
+    <w:lsdException w:name="Table Subtle 1" w:semiHidden="1" w:unhideWhenUsed="1"/>
+    <w:lsdException w:name="Table Subtle 2" w:semiHidden="1" w:unhideWhenUsed="1"/>
+    <w:lsdException w:name="Table Web 1" w:semiHidden="1" w:unhideWhenUsed="1"/>
+    <w:lsdException w:name="Table Web 2" w:semiHidden="1" w:unhideWhenUsed="1"/>
+    <w:lsdException w:name="Table Web 3" w:semiHidden="1" w:unhideWhenUsed="1"/>
+    <w:lsdException w:name="Balloon Text" w:semiHidden="1" w:unhideWhenUsed="1"/>
+    <w:lsdException w:name="Table Grid" w:uiPriority="59"/>
+    <w:lsdException w:name="Table Theme" w:semiHidden="1" w:unhideWhenUsed="1"/>
+    <w:lsdException w:name="Placeholder Text" w:semiHidden="1"/>
+    <w:lsdException w:name="No Spacing" w:uiPriority="1" w:qFormat="1"/>
+    <w:lsdException w:name="Light Shading" w:uiPriority="60"/>
+    <w:lsdException w:name="Light List" w:uiPriority="61"/>
+    <w:lsdException w:name="Light Grid" w:uiPriority="62"/>
+    <w:lsdException w:name="Medium Shading 1" w:uiPriority="63"/>
+    <w:lsdException w:name="Medium Shading 2" w:uiPriority="64"/>
+    <w:lsdException w:name="Medium List 1" w:uiPriority="65"/>
+    <w:lsdException w:name="Medium List 2" w:uiPriority="66"/>
+    <w:lsdException w:name="Medium Grid 1" w:uiPriority="67"/>
+    <w:lsdException w:name="Medium Grid 2" w:uiPriority="68"/>
+    <w:lsdException w:name="Medium Grid 3" w:uiPriority="69"/>
+    <w:lsdException w:name="Dark List" w:uiPriority="70"/>
+    <w:lsdException w:name="Colorful Shading" w:uiPriority="71"/>
+    <w:lsdException w:name="Colorful List" w:uiPriority="72"/>
+    <w:lsdException w:name="Colorful Grid" w:uiPriority="73"/>
+    <w:lsdException w:name="Light Shading Accent 1" w:uiPriority="60"/>
+    <w:lsdException w:name="Light List Accent 1" w:uiPriority="61"/>
+    <w:lsdException w:name="Light Grid Accent 1" w:uiPriority="62"/>
+    <w:lsdException w:name="Medium Shading 1 Accent 1" w:uiPriority="63"/>
+    <w:lsdException w:name="Medium Shading 2 Accent 1" w:uiPriority="64"/>
+    <w:lsdException w:name="Medium List 1 Accent 1" w:uiPriority="65"/>
+    <w:lsdException w:name="Revision" w:semiHidden="1"/>
+    <w:lsdException w:name="List Paragraph" w:uiPriority="34" w:qFormat="1"/>
+    <w:lsdException w:name="Quote" w:uiPriority="29" w:qFormat="1"/>
+    <w:lsdException w:name="Intense Quote" w:uiPriority="30" w:qFormat="1"/>
+    <w:lsdException w:name="Medium List 2 Accent 1" w:uiPriority="66"/>
+    <w:lsdException w:name="Medium Grid 1 Accent 1" w:uiPriority="67"/>
+    <w:lsdException w:name="Medium Grid 2 Accent 1" w:uiPriority="68"/>
+    <w:lsdException w:name="Medium Grid 3 Accent 1" w:uiPriority="69"/>
+    <w:lsdException w:name="Dark List Accent 1" w:uiPriority="70"/>
+    <w:lsdException w:name="Colorful Shading Accent 1" w:uiPriority="71"/>
+    <w:lsdException w:name="Colorful List Accent 1" w:uiPriority="72"/>
+    <w:lsdException w:name="Colorful Grid Accent 1" w:uiPriority="73"/>
+    <w:lsdException w:name="Light Shading Accent 2" w:uiPriority="60"/>
+    <w:lsdException w:name="Light List Accent 2" w:uiPriority="61"/>
+    <w:lsdException w:name="Light Grid Accent 2" w:uiPriority="62"/>
+    <w:lsdException w:name="Medium Shading 1 Accent 2" w:uiPriority="63"/>
+    <w:lsdException w:name="Medium Shading 2 Accent 2" w:uiPriority="64"/>
+    <w:lsdException w:name="Medium List 1 Accent 2" w:uiPriority="65"/>
+    <w:lsdException w:name="Medium List 2 Accent 2" w:uiPriority="66"/>
+    <w:lsdException w:name="Medium Grid 1 Accent 2" w:uiPriority="67"/>
+    <w:lsdException w:name="Medium Grid 2 Accent 2" w:uiPriority="68"/>
+    <w:lsdException w:name="Medium Grid 3 Accent 2" w:uiPriority="69"/>
+    <w:lsdException w:name="Dark List Accent 2" w:uiPriority="70"/>
+    <w:lsdException w:name="Colorful Shading Accent 2" w:uiPriority="71"/>
+    <w:lsdException w:name="Colorful List Accent 2" w:uiPriority="72"/>
+    <w:lsdException w:name="Colorful Grid Accent 2" w:uiPriority="73"/>
+    <w:lsdException w:name="Light Shading Accent 3" w:uiPriority="60"/>
+    <w:lsdException w:name="Light List Accent 3" w:uiPriority="61"/>
+    <w:lsdException w:name="Light Grid Accent 3" w:uiPriority="62"/>
+    <w:lsdException w:name="Medium Shading 1 Accent 3" w:uiPriority="63"/>
+    <w:lsdException w:name="Medium Shading 2 Accent 3" w:uiPriority="64"/>
+    <w:lsdException w:name="Medium List 1 Accent 3" w:uiPriority="65"/>
+    <w:lsdException w:name="Medium List 2 Accent 3" w:uiPriority="66"/>
+    <w:lsdException w:name="Medium Grid 1 Accent 3" w:uiPriority="67"/>
+    <w:lsdException w:name="Medium Grid 2 Accent 3" w:uiPriority="68"/>
+    <w:lsdException w:name="Medium Grid 3 Accent 3" w:uiPriority="69"/>
+    <w:lsdException w:name="Dark List Accent 3" w:uiPriority="70"/>
+    <w:lsdException w:name="Colorful Shading Accent 3" w:uiPriority="71"/>
+    <w:lsdException w:name="Colorful List Accent 3" w:uiPriority="72"/>
+    <w:lsdException w:name="Colorful Grid Accent 3" w:uiPriority="73"/>
+    <w:lsdException w:name="Light Shading Accent 4" w:uiPriority="60"/>
+    <w:lsdException w:name="Light List Accent 4" w:uiPriority="61"/>
+    <w:lsdException w:name="Light Grid Accent 4" w:uiPriority="62"/>
+    <w:lsdException w:name="Medium Shading 1 Accent 4" w:uiPriority="63"/>
+    <w:lsdException w:name="Medium Shading 2 Accent 4" w:uiPriority="64"/>
+    <w:lsdException w:name="Medium List 1 Accent 4" w:uiPriority="65"/>
+    <w:lsdException w:name="Medium List 2 Accent 4" w:uiPriority="66"/>
+    <w:lsdException w:name="Medium Grid 1 Accent 4" w:uiPriority="67"/>
+    <w:lsdException w:name="Medium Grid 2 Accent 4" w:uiPriority="68"/>
+    <w:lsdException w:name="Medium Grid 3 Accent 4" w:uiPriority="69"/>
+    <w:lsdException w:name="Dark List Accent 4" w:uiPriority="70"/>
+    <w:lsdException w:name="Colorful Shading Accent 4" w:uiPriority="71"/>
+    <w:lsdException w:name="Colorful List Accent 4" w:uiPriority="72"/>
+    <w:lsdException w:name="Colorful Grid Accent 4" w:uiPriority="73"/>
+    <w:lsdException w:name="Light Shading Accent 5" w:uiPriority="60"/>
+    <w:lsdException w:name="Light List Accent 5" w:uiPriority="61"/>
+    <w:lsdException w:name="Light Grid Accent 5" w:uiPriority="62"/>
+    <w:lsdException w:name="Medium Shading 1 Accent 5" w:uiPriority="63"/>
+    <w:lsdException w:name="Medium Shading 2 Accent 5" w:uiPriority="64"/>
+    <w:lsdException w:name="Medium List 1 Accent 5" w:uiPriority="65"/>
+    <w:lsdException w:name="Medium List 2 Accent 5" w:uiPriority="66"/>
+    <w:lsdException w:name="Medium Grid 1 Accent 5" w:uiPriority="67"/>
+    <w:lsdException w:name="Medium Grid 2 Accent 5" w:uiPriority="68"/>
+    <w:lsdException w:name="Medium Grid 3 Accent 5" w:uiPriority="69"/>
+    <w:lsdException w:name="Dark List Accent 5" w:uiPriority="70"/>
+    <w:lsdException w:name="Colorful Shading Accent 5" w:uiPriority="71"/>
+    <w:lsdException w:name="Colorful List Accent 5" w:uiPriority="72"/>
+    <w:lsdException w:name="Colorful Grid Accent 5" w:uiPriority="73"/>
+    <w:lsdException w:name="Light Shading Accent 6" w:uiPriority="60"/>
+    <w:lsdException w:name="Light List Accent 6" w:uiPriority="61"/>
+    <w:lsdException w:name="Light Grid Accent 6" w:uiPriority="62"/>
+    <w:lsdException w:name="Medium Shading 1 Accent 6" w:uiPriority="63"/>
+    <w:lsdException w:name="Medium Shading 2 Accent 6" w:uiPriority="64"/>
+    <w:lsdException w:name="Medium List 1 Accent 6" w:uiPriority="65"/>
+    <w:lsdException w:name="Medium List 2 Accent 6" w:uiPriority="66"/>
+    <w:lsdException w:name="Medium Grid 1 Accent 6" w:uiPriority="67"/>
+    <w:lsdException w:name="Medium Grid 2 Accent 6" w:uiPriority="68"/>
+    <w:lsdException w:name="Medium Grid 3 Accent 6" w:uiPriority="69"/>
+    <w:lsdException w:name="Dark List Accent 6" w:uiPriority="70"/>
+    <w:lsdException w:name="Colorful Shading Accent 6" w:uiPriority="71"/>
+    <w:lsdException w:name="Colorful List Accent 6" w:uiPriority="72"/>
+    <w:lsdException w:name="Colorful Grid Accent 6" w:uiPriority="73"/>
+    <w:lsdException w:name="Subtle Emphasis" w:uiPriority="19" w:qFormat="1"/>
+    <w:lsdException w:name="Intense Emphasis" w:uiPriority="21" w:qFormat="1"/>
+    <w:lsdException w:name="Subtle Reference" w:uiPriority="31" w:qFormat="1"/>
+    <w:lsdException w:name="Intense Reference" w:uiPriority="32" w:qFormat="1"/>
+    <w:lsdException w:name="Book Title" w:uiPriority="33" w:qFormat="1"/>
+    <w:lsdException w:name="Bibliography" w:semiHidden="1" w:uiPriority="37" w:unhideWhenUsed="1"/>
+    <w:lsdException w:name="TOC Heading" w:semiHidden="1" w:uiPriority="39" w:unhideWhenUsed="1" w:qFormat="1"/>
+    <w:lsdException w:name="Plain Table 5" w:semiHidden="1" w:unhideWhenUsed="1"/>
+    <w:lsdException w:name="Grid Table Light" w:semiHidden="1" w:unhideWhenUsed="1"/>
+    <w:lsdException w:name="Grid Table 1 Light" w:semiHidden="1" w:unhideWhenUsed="1"/>
+    <w:lsdException w:name="Grid Table 2" w:semiHidden="1" w:unhideWhenUsed="1"/>
+    <w:lsdException w:name="Grid Table 3" w:semiHidden="1" w:unhideWhenUsed="1"/>
+    <w:lsdException w:name="Grid Table 4" w:uiPriority="49"/>
+    <w:lsdException w:name="Grid Table 5 Dark" w:uiPriority="50"/>
+    <w:lsdException w:name="Grid Table 6 Colorful" w:uiPriority="51"/>
+    <w:lsdException w:name="Grid Table 7 Colorful" w:uiPriority="52"/>
+    <w:lsdException w:name="Grid Table 1 Light Accent 1" w:uiPriority="46"/>
+    <w:lsdException w:name="Grid Table 2 Accent 1" w:uiPriority="47"/>
+    <w:lsdException w:name="Grid Table 3 Accent 1" w:uiPriority="48"/>
+    <w:lsdException w:name="Grid Table 4 Accent 1" w:uiPriority="49"/>
+    <w:lsdException w:name="Grid Table 5 Dark Accent 1" w:uiPriority="50"/>
+    <w:lsdException w:name="Grid Table 6 Colorful Accent 1" w:uiPriority="51"/>
+    <w:lsdException w:name="Grid Table 7 Colorful Accent 1" w:uiPriority="52"/>
+    <w:lsdException w:name="Grid Table 1 Light Accent 2" w:uiPriority="46"/>
+    <w:lsdException w:name="Grid Table 2 Accent 2" w:uiPriority="47"/>
+    <w:lsdException w:name="Grid Table 3 Accent 2" w:uiPriority="48"/>
+    <w:lsdException w:name="Grid Table 4 Accent 2" w:uiPriority="49"/>
+    <w:lsdException w:name="Grid Table 5 Dark Accent 2" w:uiPriority="50"/>
+    <w:lsdException w:name="Grid Table 6 Colorful Accent 2" w:uiPriority="51"/>
+    <w:lsdException w:name="Grid Table 7 Colorful Accent 2" w:uiPriority="52"/>
+    <w:lsdException w:name="Grid Table 1 Light Accent 3" w:uiPriority="46"/>
+    <w:lsdException w:name="Grid Table 2 Accent 3" w:uiPriority="47"/>
+    <w:lsdException w:name="Grid Table 3 Accent 3" w:uiPriority="48"/>
+    <w:lsdException w:name="Grid Table 4 Accent 3" w:uiPriority="49"/>
+    <w:lsdException w:name="Grid Table 5 Dark Accent 3" w:uiPriority="50"/>
+    <w:lsdException w:name="Grid Table 6 Colorful Accent 3" w:uiPriority="51"/>
+    <w:lsdException w:name="Grid Table 7 Colorful Accent 3" w:uiPriority="52"/>
+    <w:lsdException w:name="Grid Table 1 Light Accent 4" w:uiPriority="46"/>
+    <w:lsdException w:name="Grid Table 2 Accent 4" w:uiPriority="47"/>
+    <w:lsdException w:name="Grid Table 3 Accent 4" w:uiPriority="48"/>
+    <w:lsdException w:name="Grid Table 4 Accent 4" w:uiPriority="49"/>
+    <w:lsdException w:name="Grid Table 5 Dark Accent 4" w:uiPriority="50"/>
+    <w:lsdException w:name="Grid Table 6 Colorful Accent 4" w:uiPriority="51"/>
+    <w:lsdException w:name="Grid Table 7 Colorful Accent 4" w:uiPriority="52"/>
+    <w:lsdException w:name="Grid Table 1 Light Accent 5" w:uiPriority="46"/>
+    <w:lsdException w:name="Grid Table 2 Accent 5" w:uiPriority="47"/>
+    <w:lsdException w:name="Grid Table 3 Accent 5" w:uiPriority="48"/>
+    <w:lsdException w:name="Grid Table 4 Accent 5" w:uiPriority="49"/>
+    <w:lsdException w:name="Grid Table 5 Dark Accent 5" w:uiPriority="50"/>
+    <w:lsdException w:name="Grid Table 6 Colorful Accent 5" w:uiPriority="51"/>
+    <w:lsdException w:name="Grid Table 7 Colorful Accent 5" w:uiPriority="52"/>
+    <w:lsdException w:name="Grid Table 1 Light Accent 6" w:uiPriority="46"/>
+    <w:lsdException w:name="Grid Table 2 Accent 6" w:uiPriority="47"/>
+    <w:lsdException w:name="Grid Table 3 Accent 6" w:uiPriority="48"/>
+    <w:lsdException w:name="Grid Table 4 Accent 6" w:uiPriority="49"/>
+    <w:lsdException w:name="Grid Table 5 Dark Accent 6" w:uiPriority="50"/>
+    <w:lsdException w:name="Grid Table 6 Colorful Accent 6" w:uiPriority="51"/>
+    <w:lsdException w:name="Grid Table 7 Colorful Accent 6" w:uiPriority="52"/>
+    <w:lsdException w:name="List Table 1 Light" w:uiPriority="46"/>
+    <w:lsdException w:name="List Table 2" w:uiPriority="47"/>
+    <w:lsdException w:name="List Table 3" w:uiPriority="48"/>
+    <w:lsdException w:name="List Table 4" w:uiPriority="49"/>
+    <w:lsdException w:name="List Table 5 Dark" w:uiPriority="50"/>
+    <w:lsdException w:name="List Table 6 Colorful" w:uiPriority="51"/>
+    <w:lsdException w:name="List Table 7 Colorful" w:uiPriority="52"/>
+    <w:lsdException w:name="List Table 1 Light Accent 1" w:uiPriority="46"/>
+    <w:lsdException w:name="List Table 2 Accent 1" w:uiPriority="47"/>
+    <w:lsdException w:name="List Table 3 Accent 1" w:uiPriority="48"/>
+    <w:lsdException w:name="List Table 4 Accent 1" w:uiPriority="49"/>
+    <w:lsdException w:name="List Table 5 Dark Accent 1" w:uiPriority="50"/>
+    <w:lsdException w:name="List Table 6 Colorful Accent 1" w:uiPriority="51"/>
+    <w:lsdException w:name="List Table 7 Colorful Accent 1" w:uiPriority="52"/>
+    <w:lsdException w:name="List Table 1 Light Accent 2" w:uiPriority="46"/>
+    <w:lsdException w:name="List Table 2 Accent 2" w:uiPriority="47"/>
+    <w:lsdException w:name="List Table 3 Accent 2" w:uiPriority="48"/>
+    <w:lsdException w:name="List Table 4 Accent 2" w:uiPriority="49"/>
+    <w:lsdException w:name="List Table 5 Dark Accent 2" w:uiPriority="50"/>
+    <w:lsdException w:name="List Table 6 Colorful Accent 2" w:uiPriority="51"/>
+    <w:lsdException w:name="List Table 7 Colorful Accent 2" w:uiPriority="52"/>
+    <w:lsdException w:name="List Table 1 Light Accent 3" w:uiPriority="46"/>
+    <w:lsdException w:name="List Table 2 Accent 3" w:uiPriority="47"/>
+    <w:lsdException w:name="List Table 3 Accent 3" w:uiPriority="48"/>
+    <w:lsdException w:name="List Table 4 Accent 3" w:uiPriority="49"/>
+    <w:lsdException w:name="List Table 5 Dark Accent 3" w:uiPriority="50"/>
+    <w:lsdException w:name="List Table 6 Colorful Accent 3" w:uiPriority="51"/>
+    <w:lsdException w:name="List Table 7 Colorful Accent 3" w:uiPriority="52"/>
+    <w:lsdException w:name="List Table 1 Light Accent 4" w:uiPriority="46"/>
+    <w:lsdException w:name="List Table 2 Accent 4" w:uiPriority="47"/>
+    <w:lsdException w:name="List Table 3 Accent 4" w:uiPriority="48"/>
+    <w:lsdException w:name="List Table 4 Accent 4" w:uiPriority="49"/>
+    <w:lsdException w:name="List Table 5 Dark Accent 4" w:uiPriority="50"/>
+    <w:lsdException w:name="List Table 6 Colorful Accent 4" w:uiPriority="51"/>
+    <w:lsdException w:name="List Table 7 Colorful Accent 4" w:uiPriority="52"/>
+    <w:lsdException w:name="List Table 1 Light Accent 5" w:uiPriority="46"/>
+    <w:lsdException w:name="List Table 2 Accent 5" w:uiPriority="47"/>
+    <w:lsdException w:name="List Table 3 Accent 5" w:uiPriority="48"/>
+    <w:lsdException w:name="List Table 4 Accent 5" w:uiPriority="49"/>
+    <w:lsdException w:name="List Table 5 Dark Accent 5" w:uiPriority="50"/>
+    <w:lsdException w:name="List Table 6 Colorful Accent 5" w:uiPriority="51"/>
+    <w:lsdException w:name="List Table 7 Colorful Accent 5" w:uiPriority="52"/>
+    <w:lsdException w:name="List Table 1 Light Accent 6" w:uiPriority="46"/>
+    <w:lsdException w:name="List Table 2 Accent 6" w:uiPriority="47"/>
+    <w:lsdException w:name="List Table 3 Accent 6" w:uiPriority="48"/>
+    <w:lsdException w:name="List Table 4 Accent 6" w:uiPriority="49"/>
+    <w:lsdException w:name="List Table 5 Dark Accent 6" w:uiPriority="50"/>
+    <w:lsdException w:name="List Table 6 Colorful Accent 6" w:uiPriority="51"/>
+    <w:lsdException w:name="List Table 7 Colorful Accent 6" w:uiPriority="52"/>
+    <w:lsdException w:name="Mention" w:semiHidden="1" w:unhideWhenUsed="1"/>
+    <w:lsdException w:name="Smart Hyperlink" w:semiHidden="1" w:unhideWhenUsed="1"/>
+    <w:lsdException w:name="Hashtag" w:semiHidden="1" w:unhideWhenUsed="1"/>
+    <w:lsdException w:name="Unresolved Mention" w:semiHidden="1" w:unhideWhenUsed="1"/>
+    <w:lsdException w:name="Smart Link" w:semiHidden="1" w:unhideWhenUsed="1"/>
   </w:latentStyles>
   <w:style w:type="paragraph" w:default="1" w:styleId="Normal">
     <w:name w:val="Normal"/>
@@ -5289,13 +5579,13 @@
       <w:lang w:val="es-ES_tradnl"/>
     </w:rPr>
   </w:style>
-  <w:style w:type="character" w:default="1" w:styleId="DefaultParagraphFont">
+  <w:style w:type="character" w:default="1" w:styleId="Fuentedeprrafopredeter">
     <w:name w:val="Default Paragraph Font"/>
     <w:uiPriority w:val="1"/>
     <w:semiHidden/>
     <w:unhideWhenUsed/>
   </w:style>
-  <w:style w:type="table" w:default="1" w:styleId="TableNormal">
+  <w:style w:type="table" w:default="1" w:styleId="Tablanormal">
     <w:name w:val="Normal Table"/>
     <w:uiPriority w:val="99"/>
     <w:semiHidden/>
@@ -5310,16 +5600,16 @@
       </w:tblCellMar>
     </w:tblPr>
   </w:style>
-  <w:style w:type="numbering" w:default="1" w:styleId="NoList">
+  <w:style w:type="numbering" w:default="1" w:styleId="Sinlista">
     <w:name w:val="No List"/>
     <w:uiPriority w:val="99"/>
     <w:semiHidden/>
     <w:unhideWhenUsed/>
   </w:style>
-  <w:style w:type="paragraph" w:styleId="Header">
+  <w:style w:type="paragraph" w:styleId="Encabezado">
     <w:name w:val="header"/>
     <w:basedOn w:val="Normal"/>
-    <w:link w:val="HeaderChar"/>
+    <w:link w:val="EncabezadoCar"/>
     <w:uiPriority w:val="99"/>
     <w:unhideWhenUsed/>
     <w:rsid w:val="00B13337"/>
@@ -5330,10 +5620,10 @@
       </w:tabs>
     </w:pPr>
   </w:style>
-  <w:style w:type="character" w:customStyle="1" w:styleId="HeaderChar">
-    <w:name w:val="Header Char"/>
-    <w:basedOn w:val="DefaultParagraphFont"/>
-    <w:link w:val="Header"/>
+  <w:style w:type="character" w:customStyle="1" w:styleId="EncabezadoCar">
+    <w:name w:val="Encabezado Car"/>
+    <w:basedOn w:val="Fuentedeprrafopredeter"/>
+    <w:link w:val="Encabezado"/>
     <w:uiPriority w:val="99"/>
     <w:rsid w:val="00B13337"/>
     <w:rPr>
@@ -5341,10 +5631,10 @@
       <w:lang w:val="es-ES_tradnl"/>
     </w:rPr>
   </w:style>
-  <w:style w:type="paragraph" w:styleId="Footer">
+  <w:style w:type="paragraph" w:styleId="Piedepgina">
     <w:name w:val="footer"/>
     <w:basedOn w:val="Normal"/>
-    <w:link w:val="FooterChar"/>
+    <w:link w:val="PiedepginaCar"/>
     <w:uiPriority w:val="99"/>
     <w:unhideWhenUsed/>
     <w:rsid w:val="00B13337"/>
@@ -5355,10 +5645,10 @@
       </w:tabs>
     </w:pPr>
   </w:style>
-  <w:style w:type="character" w:customStyle="1" w:styleId="FooterChar">
-    <w:name w:val="Footer Char"/>
-    <w:basedOn w:val="DefaultParagraphFont"/>
-    <w:link w:val="Footer"/>
+  <w:style w:type="character" w:customStyle="1" w:styleId="PiedepginaCar">
+    <w:name w:val="Pie de página Car"/>
+    <w:basedOn w:val="Fuentedeprrafopredeter"/>
+    <w:link w:val="Piedepgina"/>
     <w:uiPriority w:val="99"/>
     <w:rsid w:val="00B13337"/>
     <w:rPr>
@@ -5366,13 +5656,12 @@
       <w:lang w:val="es-ES_tradnl"/>
     </w:rPr>
   </w:style>
-  <w:style w:type="table" w:styleId="TableGrid">
+  <w:style w:type="table" w:styleId="Tablaconcuadrcula">
     <w:name w:val="Table Grid"/>
-    <w:basedOn w:val="TableNormal"/>
+    <w:basedOn w:val="Tablanormal"/>
     <w:uiPriority w:val="59"/>
     <w:rsid w:val="00B13337"/>
     <w:tblPr>
-      <w:tblInd w:w="0" w:type="dxa"/>
       <w:tblBorders>
         <w:top w:val="single" w:sz="4" w:space="0" w:color="auto"/>
         <w:left w:val="single" w:sz="4" w:space="0" w:color="auto"/>
@@ -5381,17 +5670,11 @@
         <w:insideH w:val="single" w:sz="4" w:space="0" w:color="auto"/>
         <w:insideV w:val="single" w:sz="4" w:space="0" w:color="auto"/>
       </w:tblBorders>
-      <w:tblCellMar>
-        <w:top w:w="0" w:type="dxa"/>
-        <w:left w:w="108" w:type="dxa"/>
-        <w:bottom w:w="0" w:type="dxa"/>
-        <w:right w:w="108" w:type="dxa"/>
-      </w:tblCellMar>
     </w:tblPr>
   </w:style>
-  <w:style w:type="character" w:styleId="Hyperlink">
+  <w:style w:type="character" w:styleId="Hipervnculo">
     <w:name w:val="Hyperlink"/>
-    <w:basedOn w:val="DefaultParagraphFont"/>
+    <w:basedOn w:val="Fuentedeprrafopredeter"/>
     <w:uiPriority w:val="99"/>
     <w:unhideWhenUsed/>
     <w:rsid w:val="003F1688"/>
@@ -5400,10 +5683,10 @@
       <w:u w:val="single"/>
     </w:rPr>
   </w:style>
-  <w:style w:type="paragraph" w:styleId="BalloonText">
+  <w:style w:type="paragraph" w:styleId="Textodeglobo">
     <w:name w:val="Balloon Text"/>
     <w:basedOn w:val="Normal"/>
-    <w:link w:val="BalloonTextChar"/>
+    <w:link w:val="TextodegloboCar"/>
     <w:uiPriority w:val="99"/>
     <w:semiHidden/>
     <w:unhideWhenUsed/>
@@ -5414,10 +5697,10 @@
       <w:szCs w:val="18"/>
     </w:rPr>
   </w:style>
-  <w:style w:type="character" w:customStyle="1" w:styleId="BalloonTextChar">
-    <w:name w:val="Balloon Text Char"/>
-    <w:basedOn w:val="DefaultParagraphFont"/>
-    <w:link w:val="BalloonText"/>
+  <w:style w:type="character" w:customStyle="1" w:styleId="TextodegloboCar">
+    <w:name w:val="Texto de globo Car"/>
+    <w:basedOn w:val="Fuentedeprrafopredeter"/>
+    <w:link w:val="Textodeglobo"/>
     <w:uiPriority w:val="99"/>
     <w:semiHidden/>
     <w:rsid w:val="003F1688"/>
@@ -5429,321 +5712,7 @@
       <w:lang w:val="es-ES_tradnl"/>
     </w:rPr>
   </w:style>
-  <w:style w:type="paragraph" w:styleId="ListParagraph">
-    <w:name w:val="List Paragraph"/>
-    <w:basedOn w:val="Normal"/>
-    <w:uiPriority w:val="34"/>
-    <w:qFormat/>
-    <w:rsid w:val="001A5422"/>
-    <w:pPr>
-      <w:ind w:left="720"/>
-      <w:contextualSpacing/>
-    </w:pPr>
-  </w:style>
-</w:styles>
-</file>
-
-<file path=word/stylesWithEffects.xml><?xml version="1.0" encoding="utf-8"?>
-<w:styles xmlns:wpc="http://schemas.microsoft.com/office/word/2010/wordprocessingCanvas" xmlns:mo="http://schemas.microsoft.com/office/mac/office/2008/main" xmlns:mc="http://schemas.openxmlformats.org/markup-compatibility/2006" xmlns:mv="urn:schemas-microsoft-com:mac:vml" xmlns:o="urn:schemas-microsoft-com:office:office" xmlns:r="http://schemas.openxmlformats.org/officeDocument/2006/relationships" xmlns:m="http://schemas.openxmlformats.org/officeDocument/2006/math" xmlns:v="urn:schemas-microsoft-com:vml" xmlns:wp14="http://schemas.microsoft.com/office/word/2010/wordprocessingDrawing" xmlns:wp="http://schemas.openxmlformats.org/drawingml/2006/wordprocessingDrawing" xmlns:w10="urn:schemas-microsoft-com:office:word" xmlns:w="http://schemas.openxmlformats.org/wordprocessingml/2006/main" xmlns:w14="http://schemas.microsoft.com/office/word/2010/wordml" xmlns:wpg="http://schemas.microsoft.com/office/word/2010/wordprocessingGroup" xmlns:wpi="http://schemas.microsoft.com/office/word/2010/wordprocessingInk" xmlns:wne="http://schemas.microsoft.com/office/word/2006/wordml" xmlns:wps="http://schemas.microsoft.com/office/word/2010/wordprocessingShape" mc:Ignorable="w14 wp14">
-  <w:docDefaults>
-    <w:rPrDefault>
-      <w:rPr>
-        <w:rFonts w:asciiTheme="minorHAnsi" w:eastAsiaTheme="minorEastAsia" w:hAnsiTheme="minorHAnsi" w:cstheme="minorBidi"/>
-        <w:sz w:val="24"/>
-        <w:szCs w:val="24"/>
-        <w:lang w:val="en-US" w:eastAsia="en-US" w:bidi="ar-SA"/>
-      </w:rPr>
-    </w:rPrDefault>
-    <w:pPrDefault/>
-  </w:docDefaults>
-  <w:latentStyles w:defLockedState="0" w:defUIPriority="99" w:defSemiHidden="1" w:defUnhideWhenUsed="1" w:defQFormat="0" w:count="276">
-    <w:lsdException w:name="Normal" w:semiHidden="0" w:uiPriority="0" w:unhideWhenUsed="0" w:qFormat="1"/>
-    <w:lsdException w:name="heading 1" w:semiHidden="0" w:uiPriority="9" w:unhideWhenUsed="0" w:qFormat="1"/>
-    <w:lsdException w:name="heading 2" w:uiPriority="9" w:qFormat="1"/>
-    <w:lsdException w:name="heading 3" w:uiPriority="9" w:qFormat="1"/>
-    <w:lsdException w:name="heading 4" w:uiPriority="9" w:qFormat="1"/>
-    <w:lsdException w:name="heading 5" w:uiPriority="9" w:qFormat="1"/>
-    <w:lsdException w:name="heading 6" w:uiPriority="9" w:qFormat="1"/>
-    <w:lsdException w:name="heading 7" w:uiPriority="9" w:qFormat="1"/>
-    <w:lsdException w:name="heading 8" w:uiPriority="9" w:qFormat="1"/>
-    <w:lsdException w:name="heading 9" w:uiPriority="9" w:qFormat="1"/>
-    <w:lsdException w:name="toc 1" w:uiPriority="39"/>
-    <w:lsdException w:name="toc 2" w:uiPriority="39"/>
-    <w:lsdException w:name="toc 3" w:uiPriority="39"/>
-    <w:lsdException w:name="toc 4" w:uiPriority="39"/>
-    <w:lsdException w:name="toc 5" w:uiPriority="39"/>
-    <w:lsdException w:name="toc 6" w:uiPriority="39"/>
-    <w:lsdException w:name="toc 7" w:uiPriority="39"/>
-    <w:lsdException w:name="toc 8" w:uiPriority="39"/>
-    <w:lsdException w:name="toc 9" w:uiPriority="39"/>
-    <w:lsdException w:name="caption" w:uiPriority="35" w:qFormat="1"/>
-    <w:lsdException w:name="Title" w:semiHidden="0" w:uiPriority="10" w:unhideWhenUsed="0" w:qFormat="1"/>
-    <w:lsdException w:name="Default Paragraph Font" w:uiPriority="1"/>
-    <w:lsdException w:name="Subtitle" w:semiHidden="0" w:uiPriority="11" w:unhideWhenUsed="0" w:qFormat="1"/>
-    <w:lsdException w:name="Strong" w:semiHidden="0" w:uiPriority="22" w:unhideWhenUsed="0" w:qFormat="1"/>
-    <w:lsdException w:name="Emphasis" w:semiHidden="0" w:uiPriority="20" w:unhideWhenUsed="0" w:qFormat="1"/>
-    <w:lsdException w:name="Table Grid" w:semiHidden="0" w:uiPriority="59" w:unhideWhenUsed="0"/>
-    <w:lsdException w:name="Placeholder Text" w:unhideWhenUsed="0"/>
-    <w:lsdException w:name="No Spacing" w:semiHidden="0" w:uiPriority="1" w:unhideWhenUsed="0" w:qFormat="1"/>
-    <w:lsdException w:name="Light Shading" w:semiHidden="0" w:uiPriority="60" w:unhideWhenUsed="0"/>
-    <w:lsdException w:name="Light List" w:semiHidden="0" w:uiPriority="61" w:unhideWhenUsed="0"/>
-    <w:lsdException w:name="Light Grid" w:semiHidden="0" w:uiPriority="62" w:unhideWhenUsed="0"/>
-    <w:lsdException w:name="Medium Shading 1" w:semiHidden="0" w:uiPriority="63" w:unhideWhenUsed="0"/>
-    <w:lsdException w:name="Medium Shading 2" w:semiHidden="0" w:uiPriority="64" w:unhideWhenUsed="0"/>
-    <w:lsdException w:name="Medium List 1" w:semiHidden="0" w:uiPriority="65" w:unhideWhenUsed="0"/>
-    <w:lsdException w:name="Medium List 2" w:semiHidden="0" w:uiPriority="66" w:unhideWhenUsed="0"/>
-    <w:lsdException w:name="Medium Grid 1" w:semiHidden="0" w:uiPriority="67" w:unhideWhenUsed="0"/>
-    <w:lsdException w:name="Medium Grid 2" w:semiHidden="0" w:uiPriority="68" w:unhideWhenUsed="0"/>
-    <w:lsdException w:name="Medium Grid 3" w:semiHidden="0" w:uiPriority="69" w:unhideWhenUsed="0"/>
-    <w:lsdException w:name="Dark List" w:semiHidden="0" w:uiPriority="70" w:unhideWhenUsed="0"/>
-    <w:lsdException w:name="Colorful Shading" w:semiHidden="0" w:uiPriority="71" w:unhideWhenUsed="0"/>
-    <w:lsdException w:name="Colorful List" w:semiHidden="0" w:uiPriority="72" w:unhideWhenUsed="0"/>
-    <w:lsdException w:name="Colorful Grid" w:semiHidden="0" w:uiPriority="73" w:unhideWhenUsed="0"/>
-    <w:lsdException w:name="Light Shading Accent 1" w:semiHidden="0" w:uiPriority="60" w:unhideWhenUsed="0"/>
-    <w:lsdException w:name="Light List Accent 1" w:semiHidden="0" w:uiPriority="61" w:unhideWhenUsed="0"/>
-    <w:lsdException w:name="Light Grid Accent 1" w:semiHidden="0" w:uiPriority="62" w:unhideWhenUsed="0"/>
-    <w:lsdException w:name="Medium Shading 1 Accent 1" w:semiHidden="0" w:uiPriority="63" w:unhideWhenUsed="0"/>
-    <w:lsdException w:name="Medium Shading 2 Accent 1" w:semiHidden="0" w:uiPriority="64" w:unhideWhenUsed="0"/>
-    <w:lsdException w:name="Medium List 1 Accent 1" w:semiHidden="0" w:uiPriority="65" w:unhideWhenUsed="0"/>
-    <w:lsdException w:name="Revision" w:unhideWhenUsed="0"/>
-    <w:lsdException w:name="List Paragraph" w:semiHidden="0" w:uiPriority="34" w:unhideWhenUsed="0" w:qFormat="1"/>
-    <w:lsdException w:name="Quote" w:semiHidden="0" w:uiPriority="29" w:unhideWhenUsed="0" w:qFormat="1"/>
-    <w:lsdException w:name="Intense Quote" w:semiHidden="0" w:uiPriority="30" w:unhideWhenUsed="0" w:qFormat="1"/>
-    <w:lsdException w:name="Medium List 2 Accent 1" w:semiHidden="0" w:uiPriority="66" w:unhideWhenUsed="0"/>
-    <w:lsdException w:name="Medium Grid 1 Accent 1" w:semiHidden="0" w:uiPriority="67" w:unhideWhenUsed="0"/>
-    <w:lsdException w:name="Medium Grid 2 Accent 1" w:semiHidden="0" w:uiPriority="68" w:unhideWhenUsed="0"/>
-    <w:lsdException w:name="Medium Grid 3 Accent 1" w:semiHidden="0" w:uiPriority="69" w:unhideWhenUsed="0"/>
-    <w:lsdException w:name="Dark List Accent 1" w:semiHidden="0" w:uiPriority="70" w:unhideWhenUsed="0"/>
-    <w:lsdException w:name="Colorful Shading Accent 1" w:semiHidden="0" w:uiPriority="71" w:unhideWhenUsed="0"/>
-    <w:lsdException w:name="Colorful List Accent 1" w:semiHidden="0" w:uiPriority="72" w:unhideWhenUsed="0"/>
-    <w:lsdException w:name="Colorful Grid Accent 1" w:semiHidden="0" w:uiPriority="73" w:unhideWhenUsed="0"/>
-    <w:lsdException w:name="Light Shading Accent 2" w:semiHidden="0" w:uiPriority="60" w:unhideWhenUsed="0"/>
-    <w:lsdException w:name="Light List Accent 2" w:semiHidden="0" w:uiPriority="61" w:unhideWhenUsed="0"/>
-    <w:lsdException w:name="Light Grid Accent 2" w:semiHidden="0" w:uiPriority="62" w:unhideWhenUsed="0"/>
-    <w:lsdException w:name="Medium Shading 1 Accent 2" w:semiHidden="0" w:uiPriority="63" w:unhideWhenUsed="0"/>
-    <w:lsdException w:name="Medium Shading 2 Accent 2" w:semiHidden="0" w:uiPriority="64" w:unhideWhenUsed="0"/>
-    <w:lsdException w:name="Medium List 1 Accent 2" w:semiHidden="0" w:uiPriority="65" w:unhideWhenUsed="0"/>
-    <w:lsdException w:name="Medium List 2 Accent 2" w:semiHidden="0" w:uiPriority="66" w:unhideWhenUsed="0"/>
-    <w:lsdException w:name="Medium Grid 1 Accent 2" w:semiHidden="0" w:uiPriority="67" w:unhideWhenUsed="0"/>
-    <w:lsdException w:name="Medium Grid 2 Accent 2" w:semiHidden="0" w:uiPriority="68" w:unhideWhenUsed="0"/>
-    <w:lsdException w:name="Medium Grid 3 Accent 2" w:semiHidden="0" w:uiPriority="69" w:unhideWhenUsed="0"/>
-    <w:lsdException w:name="Dark List Accent 2" w:semiHidden="0" w:uiPriority="70" w:unhideWhenUsed="0"/>
-    <w:lsdException w:name="Colorful Shading Accent 2" w:semiHidden="0" w:uiPriority="71" w:unhideWhenUsed="0"/>
-    <w:lsdException w:name="Colorful List Accent 2" w:semiHidden="0" w:uiPriority="72" w:unhideWhenUsed="0"/>
-    <w:lsdException w:name="Colorful Grid Accent 2" w:semiHidden="0" w:uiPriority="73" w:unhideWhenUsed="0"/>
-    <w:lsdException w:name="Light Shading Accent 3" w:semiHidden="0" w:uiPriority="60" w:unhideWhenUsed="0"/>
-    <w:lsdException w:name="Light List Accent 3" w:semiHidden="0" w:uiPriority="61" w:unhideWhenUsed="0"/>
-    <w:lsdException w:name="Light Grid Accent 3" w:semiHidden="0" w:uiPriority="62" w:unhideWhenUsed="0"/>
-    <w:lsdException w:name="Medium Shading 1 Accent 3" w:semiHidden="0" w:uiPriority="63" w:unhideWhenUsed="0"/>
-    <w:lsdException w:name="Medium Shading 2 Accent 3" w:semiHidden="0" w:uiPriority="64" w:unhideWhenUsed="0"/>
-    <w:lsdException w:name="Medium List 1 Accent 3" w:semiHidden="0" w:uiPriority="65" w:unhideWhenUsed="0"/>
-    <w:lsdException w:name="Medium List 2 Accent 3" w:semiHidden="0" w:uiPriority="66" w:unhideWhenUsed="0"/>
-    <w:lsdException w:name="Medium Grid 1 Accent 3" w:semiHidden="0" w:uiPriority="67" w:unhideWhenUsed="0"/>
-    <w:lsdException w:name="Medium Grid 2 Accent 3" w:semiHidden="0" w:uiPriority="68" w:unhideWhenUsed="0"/>
-    <w:lsdException w:name="Medium Grid 3 Accent 3" w:semiHidden="0" w:uiPriority="69" w:unhideWhenUsed="0"/>
-    <w:lsdException w:name="Dark List Accent 3" w:semiHidden="0" w:uiPriority="70" w:unhideWhenUsed="0"/>
-    <w:lsdException w:name="Colorful Shading Accent 3" w:semiHidden="0" w:uiPriority="71" w:unhideWhenUsed="0"/>
-    <w:lsdException w:name="Colorful List Accent 3" w:semiHidden="0" w:uiPriority="72" w:unhideWhenUsed="0"/>
-    <w:lsdException w:name="Colorful Grid Accent 3" w:semiHidden="0" w:uiPriority="73" w:unhideWhenUsed="0"/>
-    <w:lsdException w:name="Light Shading Accent 4" w:semiHidden="0" w:uiPriority="60" w:unhideWhenUsed="0"/>
-    <w:lsdException w:name="Light List Accent 4" w:semiHidden="0" w:uiPriority="61" w:unhideWhenUsed="0"/>
-    <w:lsdException w:name="Light Grid Accent 4" w:semiHidden="0" w:uiPriority="62" w:unhideWhenUsed="0"/>
-    <w:lsdException w:name="Medium Shading 1 Accent 4" w:semiHidden="0" w:uiPriority="63" w:unhideWhenUsed="0"/>
-    <w:lsdException w:name="Medium Shading 2 Accent 4" w:semiHidden="0" w:uiPriority="64" w:unhideWhenUsed="0"/>
-    <w:lsdException w:name="Medium List 1 Accent 4" w:semiHidden="0" w:uiPriority="65" w:unhideWhenUsed="0"/>
-    <w:lsdException w:name="Medium List 2 Accent 4" w:semiHidden="0" w:uiPriority="66" w:unhideWhenUsed="0"/>
-    <w:lsdException w:name="Medium Grid 1 Accent 4" w:semiHidden="0" w:uiPriority="67" w:unhideWhenUsed="0"/>
-    <w:lsdException w:name="Medium Grid 2 Accent 4" w:semiHidden="0" w:uiPriority="68" w:unhideWhenUsed="0"/>
-    <w:lsdException w:name="Medium Grid 3 Accent 4" w:semiHidden="0" w:uiPriority="69" w:unhideWhenUsed="0"/>
-    <w:lsdException w:name="Dark List Accent 4" w:semiHidden="0" w:uiPriority="70" w:unhideWhenUsed="0"/>
-    <w:lsdException w:name="Colorful Shading Accent 4" w:semiHidden="0" w:uiPriority="71" w:unhideWhenUsed="0"/>
-    <w:lsdException w:name="Colorful List Accent 4" w:semiHidden="0" w:uiPriority="72" w:unhideWhenUsed="0"/>
-    <w:lsdException w:name="Colorful Grid Accent 4" w:semiHidden="0" w:uiPriority="73" w:unhideWhenUsed="0"/>
-    <w:lsdException w:name="Light Shading Accent 5" w:semiHidden="0" w:uiPriority="60" w:unhideWhenUsed="0"/>
-    <w:lsdException w:name="Light List Accent 5" w:semiHidden="0" w:uiPriority="61" w:unhideWhenUsed="0"/>
-    <w:lsdException w:name="Light Grid Accent 5" w:semiHidden="0" w:uiPriority="62" w:unhideWhenUsed="0"/>
-    <w:lsdException w:name="Medium Shading 1 Accent 5" w:semiHidden="0" w:uiPriority="63" w:unhideWhenUsed="0"/>
-    <w:lsdException w:name="Medium Shading 2 Accent 5" w:semiHidden="0" w:uiPriority="64" w:unhideWhenUsed="0"/>
-    <w:lsdException w:name="Medium List 1 Accent 5" w:semiHidden="0" w:uiPriority="65" w:unhideWhenUsed="0"/>
-    <w:lsdException w:name="Medium List 2 Accent 5" w:semiHidden="0" w:uiPriority="66" w:unhideWhenUsed="0"/>
-    <w:lsdException w:name="Medium Grid 1 Accent 5" w:semiHidden="0" w:uiPriority="67" w:unhideWhenUsed="0"/>
-    <w:lsdException w:name="Medium Grid 2 Accent 5" w:semiHidden="0" w:uiPriority="68" w:unhideWhenUsed="0"/>
-    <w:lsdException w:name="Medium Grid 3 Accent 5" w:semiHidden="0" w:uiPriority="69" w:unhideWhenUsed="0"/>
-    <w:lsdException w:name="Dark List Accent 5" w:semiHidden="0" w:uiPriority="70" w:unhideWhenUsed="0"/>
-    <w:lsdException w:name="Colorful Shading Accent 5" w:semiHidden="0" w:uiPriority="71" w:unhideWhenUsed="0"/>
-    <w:lsdException w:name="Colorful List Accent 5" w:semiHidden="0" w:uiPriority="72" w:unhideWhenUsed="0"/>
-    <w:lsdException w:name="Colorful Grid Accent 5" w:semiHidden="0" w:uiPriority="73" w:unhideWhenUsed="0"/>
-    <w:lsdException w:name="Light Shading Accent 6" w:semiHidden="0" w:uiPriority="60" w:unhideWhenUsed="0"/>
-    <w:lsdException w:name="Light List Accent 6" w:semiHidden="0" w:uiPriority="61" w:unhideWhenUsed="0"/>
-    <w:lsdException w:name="Light Grid Accent 6" w:semiHidden="0" w:uiPriority="62" w:unhideWhenUsed="0"/>
-    <w:lsdException w:name="Medium Shading 1 Accent 6" w:semiHidden="0" w:uiPriority="63" w:unhideWhenUsed="0"/>
-    <w:lsdException w:name="Medium Shading 2 Accent 6" w:semiHidden="0" w:uiPriority="64" w:unhideWhenUsed="0"/>
-    <w:lsdException w:name="Medium List 1 Accent 6" w:semiHidden="0" w:uiPriority="65" w:unhideWhenUsed="0"/>
-    <w:lsdException w:name="Medium List 2 Accent 6" w:semiHidden="0" w:uiPriority="66" w:unhideWhenUsed="0"/>
-    <w:lsdException w:name="Medium Grid 1 Accent 6" w:semiHidden="0" w:uiPriority="67" w:unhideWhenUsed="0"/>
-    <w:lsdException w:name="Medium Grid 2 Accent 6" w:semiHidden="0" w:uiPriority="68" w:unhideWhenUsed="0"/>
-    <w:lsdException w:name="Medium Grid 3 Accent 6" w:semiHidden="0" w:uiPriority="69" w:unhideWhenUsed="0"/>
-    <w:lsdException w:name="Dark List Accent 6" w:semiHidden="0" w:uiPriority="70" w:unhideWhenUsed="0"/>
-    <w:lsdException w:name="Colorful Shading Accent 6" w:semiHidden="0" w:uiPriority="71" w:unhideWhenUsed="0"/>
-    <w:lsdException w:name="Colorful List Accent 6" w:semiHidden="0" w:uiPriority="72" w:unhideWhenUsed="0"/>
-    <w:lsdException w:name="Colorful Grid Accent 6" w:semiHidden="0" w:uiPriority="73" w:unhideWhenUsed="0"/>
-    <w:lsdException w:name="Subtle Emphasis" w:semiHidden="0" w:uiPriority="19" w:unhideWhenUsed="0" w:qFormat="1"/>
-    <w:lsdException w:name="Intense Emphasis" w:semiHidden="0" w:uiPriority="21" w:unhideWhenUsed="0" w:qFormat="1"/>
-    <w:lsdException w:name="Subtle Reference" w:semiHidden="0" w:uiPriority="31" w:unhideWhenUsed="0" w:qFormat="1"/>
-    <w:lsdException w:name="Intense Reference" w:semiHidden="0" w:uiPriority="32" w:unhideWhenUsed="0" w:qFormat="1"/>
-    <w:lsdException w:name="Book Title" w:semiHidden="0" w:uiPriority="33" w:unhideWhenUsed="0" w:qFormat="1"/>
-    <w:lsdException w:name="Bibliography" w:uiPriority="37"/>
-    <w:lsdException w:name="TOC Heading" w:uiPriority="39" w:qFormat="1"/>
-  </w:latentStyles>
-  <w:style w:type="paragraph" w:default="1" w:styleId="Normal">
-    <w:name w:val="Normal"/>
-    <w:qFormat/>
-    <w:rPr>
-      <w:noProof/>
-      <w:lang w:val="es-ES_tradnl"/>
-    </w:rPr>
-  </w:style>
-  <w:style w:type="character" w:default="1" w:styleId="DefaultParagraphFont">
-    <w:name w:val="Default Paragraph Font"/>
-    <w:uiPriority w:val="1"/>
-    <w:semiHidden/>
-    <w:unhideWhenUsed/>
-  </w:style>
-  <w:style w:type="table" w:default="1" w:styleId="TableNormal">
-    <w:name w:val="Normal Table"/>
-    <w:uiPriority w:val="99"/>
-    <w:semiHidden/>
-    <w:unhideWhenUsed/>
-    <w:tblPr>
-      <w:tblInd w:w="0" w:type="dxa"/>
-      <w:tblCellMar>
-        <w:top w:w="0" w:type="dxa"/>
-        <w:left w:w="108" w:type="dxa"/>
-        <w:bottom w:w="0" w:type="dxa"/>
-        <w:right w:w="108" w:type="dxa"/>
-      </w:tblCellMar>
-    </w:tblPr>
-  </w:style>
-  <w:style w:type="numbering" w:default="1" w:styleId="NoList">
-    <w:name w:val="No List"/>
-    <w:uiPriority w:val="99"/>
-    <w:semiHidden/>
-    <w:unhideWhenUsed/>
-  </w:style>
-  <w:style w:type="paragraph" w:styleId="Header">
-    <w:name w:val="header"/>
-    <w:basedOn w:val="Normal"/>
-    <w:link w:val="HeaderChar"/>
-    <w:uiPriority w:val="99"/>
-    <w:unhideWhenUsed/>
-    <w:rsid w:val="00B13337"/>
-    <w:pPr>
-      <w:tabs>
-        <w:tab w:val="center" w:pos="4320"/>
-        <w:tab w:val="right" w:pos="8640"/>
-      </w:tabs>
-    </w:pPr>
-  </w:style>
-  <w:style w:type="character" w:customStyle="1" w:styleId="HeaderChar">
-    <w:name w:val="Header Char"/>
-    <w:basedOn w:val="DefaultParagraphFont"/>
-    <w:link w:val="Header"/>
-    <w:uiPriority w:val="99"/>
-    <w:rsid w:val="00B13337"/>
-    <w:rPr>
-      <w:noProof/>
-      <w:lang w:val="es-ES_tradnl"/>
-    </w:rPr>
-  </w:style>
-  <w:style w:type="paragraph" w:styleId="Footer">
-    <w:name w:val="footer"/>
-    <w:basedOn w:val="Normal"/>
-    <w:link w:val="FooterChar"/>
-    <w:uiPriority w:val="99"/>
-    <w:unhideWhenUsed/>
-    <w:rsid w:val="00B13337"/>
-    <w:pPr>
-      <w:tabs>
-        <w:tab w:val="center" w:pos="4320"/>
-        <w:tab w:val="right" w:pos="8640"/>
-      </w:tabs>
-    </w:pPr>
-  </w:style>
-  <w:style w:type="character" w:customStyle="1" w:styleId="FooterChar">
-    <w:name w:val="Footer Char"/>
-    <w:basedOn w:val="DefaultParagraphFont"/>
-    <w:link w:val="Footer"/>
-    <w:uiPriority w:val="99"/>
-    <w:rsid w:val="00B13337"/>
-    <w:rPr>
-      <w:noProof/>
-      <w:lang w:val="es-ES_tradnl"/>
-    </w:rPr>
-  </w:style>
-  <w:style w:type="table" w:styleId="TableGrid">
-    <w:name w:val="Table Grid"/>
-    <w:basedOn w:val="TableNormal"/>
-    <w:uiPriority w:val="59"/>
-    <w:rsid w:val="00B13337"/>
-    <w:tblPr>
-      <w:tblInd w:w="0" w:type="dxa"/>
-      <w:tblBorders>
-        <w:top w:val="single" w:sz="4" w:space="0" w:color="auto"/>
-        <w:left w:val="single" w:sz="4" w:space="0" w:color="auto"/>
-        <w:bottom w:val="single" w:sz="4" w:space="0" w:color="auto"/>
-        <w:right w:val="single" w:sz="4" w:space="0" w:color="auto"/>
-        <w:insideH w:val="single" w:sz="4" w:space="0" w:color="auto"/>
-        <w:insideV w:val="single" w:sz="4" w:space="0" w:color="auto"/>
-      </w:tblBorders>
-      <w:tblCellMar>
-        <w:top w:w="0" w:type="dxa"/>
-        <w:left w:w="108" w:type="dxa"/>
-        <w:bottom w:w="0" w:type="dxa"/>
-        <w:right w:w="108" w:type="dxa"/>
-      </w:tblCellMar>
-    </w:tblPr>
-  </w:style>
-  <w:style w:type="character" w:styleId="Hyperlink">
-    <w:name w:val="Hyperlink"/>
-    <w:basedOn w:val="DefaultParagraphFont"/>
-    <w:uiPriority w:val="99"/>
-    <w:unhideWhenUsed/>
-    <w:rsid w:val="003F1688"/>
-    <w:rPr>
-      <w:color w:val="0000FF" w:themeColor="hyperlink"/>
-      <w:u w:val="single"/>
-    </w:rPr>
-  </w:style>
-  <w:style w:type="paragraph" w:styleId="BalloonText">
-    <w:name w:val="Balloon Text"/>
-    <w:basedOn w:val="Normal"/>
-    <w:link w:val="BalloonTextChar"/>
-    <w:uiPriority w:val="99"/>
-    <w:semiHidden/>
-    <w:unhideWhenUsed/>
-    <w:rsid w:val="003F1688"/>
-    <w:rPr>
-      <w:rFonts w:ascii="Lucida Grande" w:hAnsi="Lucida Grande" w:cs="Lucida Grande"/>
-      <w:sz w:val="18"/>
-      <w:szCs w:val="18"/>
-    </w:rPr>
-  </w:style>
-  <w:style w:type="character" w:customStyle="1" w:styleId="BalloonTextChar">
-    <w:name w:val="Balloon Text Char"/>
-    <w:basedOn w:val="DefaultParagraphFont"/>
-    <w:link w:val="BalloonText"/>
-    <w:uiPriority w:val="99"/>
-    <w:semiHidden/>
-    <w:rsid w:val="003F1688"/>
-    <w:rPr>
-      <w:rFonts w:ascii="Lucida Grande" w:hAnsi="Lucida Grande" w:cs="Lucida Grande"/>
-      <w:noProof/>
-      <w:sz w:val="18"/>
-      <w:szCs w:val="18"/>
-      <w:lang w:val="es-ES_tradnl"/>
-    </w:rPr>
-  </w:style>
-  <w:style w:type="paragraph" w:styleId="ListParagraph">
+  <w:style w:type="paragraph" w:styleId="Prrafodelista">
     <w:name w:val="List Paragraph"/>
     <w:basedOn w:val="Normal"/>
     <w:uiPriority w:val="34"/>

</xml_diff>

<commit_message>
Add health insurance (#49)
</commit_message>
<xml_diff>
--- a/public/templates/certificates/consultation.docx
+++ b/public/templates/certificates/consultation.docx
@@ -1152,7 +1152,7 @@
     </w:p>
     <w:tbl>
       <w:tblPr>
-        <w:tblStyle w:val="Tablaconcuadrcula"/>
+        <w:tblStyle w:val="TableGrid"/>
         <w:tblW w:w="9282" w:type="dxa"/>
         <w:tblBorders>
           <w:top w:val="none" w:sz="0" w:space="0" w:color="auto"/>
@@ -3506,7 +3506,7 @@
     </w:p>
     <w:p>
       <w:pPr>
-        <w:pStyle w:val="Prrafodelista"/>
+        <w:pStyle w:val="ListParagraph"/>
         <w:numPr>
           <w:ilvl w:val="0"/>
           <w:numId w:val="3"/>
@@ -3955,7 +3955,7 @@
     </w:p>
     <w:p>
       <w:pPr>
-        <w:pStyle w:val="Prrafodelista"/>
+        <w:pStyle w:val="ListParagraph"/>
         <w:numPr>
           <w:ilvl w:val="0"/>
           <w:numId w:val="2"/>
@@ -4129,6 +4129,73 @@
           <w:szCs w:val="20"/>
         </w:rPr>
         <w:t>:</w:t>
+      </w:r>
+    </w:p>
+    <w:p>
+      <w:pPr>
+        <w:spacing w:line="276" w:lineRule="auto"/>
+        <w:jc w:val="both"/>
+        <w:rPr>
+          <w:rFonts w:ascii="Book Antiqua" w:hAnsi="Book Antiqua"/>
+          <w:sz w:val="20"/>
+          <w:szCs w:val="20"/>
+        </w:rPr>
+      </w:pPr>
+      <w:r>
+        <w:rPr>
+          <w:rFonts w:ascii="Book Antiqua" w:hAnsi="Book Antiqua"/>
+          <w:sz w:val="20"/>
+          <w:szCs w:val="20"/>
+        </w:rPr>
+        <w:fldChar w:fldCharType="begin"/>
+      </w:r>
+      <w:r>
+        <w:rPr>
+          <w:rFonts w:ascii="Book Antiqua" w:hAnsi="Book Antiqua"/>
+          <w:sz w:val="20"/>
+          <w:szCs w:val="20"/>
+        </w:rPr>
+        <w:instrText xml:space="preserve"> MERGEFIELD =</w:instrText>
+      </w:r>
+      <w:r>
+        <w:rPr>
+          <w:rFonts w:ascii="Book Antiqua" w:hAnsi="Book Antiqua"/>
+          <w:sz w:val="20"/>
+          <w:szCs w:val="20"/>
+        </w:rPr>
+        <w:instrText>patient</w:instrText>
+      </w:r>
+      <w:r>
+        <w:rPr>
+          <w:rFonts w:ascii="Book Antiqua" w:hAnsi="Book Antiqua"/>
+          <w:sz w:val="20"/>
+          <w:szCs w:val="20"/>
+        </w:rPr>
+        <w:instrText xml:space="preserve">.health_insurance \* MERGEFORMAT </w:instrText>
+      </w:r>
+      <w:r>
+        <w:rPr>
+          <w:rFonts w:ascii="Book Antiqua" w:hAnsi="Book Antiqua"/>
+          <w:sz w:val="20"/>
+          <w:szCs w:val="20"/>
+        </w:rPr>
+        <w:fldChar w:fldCharType="separate"/>
+      </w:r>
+      <w:r>
+        <w:rPr>
+          <w:rFonts w:ascii="Book Antiqua" w:hAnsi="Book Antiqua"/>
+          <w:sz w:val="20"/>
+          <w:szCs w:val="20"/>
+        </w:rPr>
+        <w:t>«=patient.health_insurance»</w:t>
+      </w:r>
+      <w:r>
+        <w:rPr>
+          <w:rFonts w:ascii="Book Antiqua" w:hAnsi="Book Antiqua"/>
+          <w:sz w:val="20"/>
+          <w:szCs w:val="20"/>
+        </w:rPr>
+        <w:fldChar w:fldCharType="end"/>
       </w:r>
     </w:p>
     <w:p>
@@ -4451,7 +4518,7 @@
 <w:ftr xmlns:wpc="http://schemas.microsoft.com/office/word/2010/wordprocessingCanvas" xmlns:cx="http://schemas.microsoft.com/office/drawing/2014/chartex" xmlns:cx1="http://schemas.microsoft.com/office/drawing/2015/9/8/chartex" xmlns:cx2="http://schemas.microsoft.com/office/drawing/2015/10/21/chartex" xmlns:cx3="http://schemas.microsoft.com/office/drawing/2016/5/9/chartex" xmlns:cx4="http://schemas.microsoft.com/office/drawing/2016/5/10/chartex" xmlns:cx5="http://schemas.microsoft.com/office/drawing/2016/5/11/chartex" xmlns:cx6="http://schemas.microsoft.com/office/drawing/2016/5/12/chartex" xmlns:cx7="http://schemas.microsoft.com/office/drawing/2016/5/13/chartex" xmlns:cx8="http://schemas.microsoft.com/office/drawing/2016/5/14/chartex" xmlns:mc="http://schemas.openxmlformats.org/markup-compatibility/2006" xmlns:aink="http://schemas.microsoft.com/office/drawing/2016/ink" xmlns:am3d="http://schemas.microsoft.com/office/drawing/2017/model3d" xmlns:o="urn:schemas-microsoft-com:office:office" xmlns:r="http://schemas.openxmlformats.org/officeDocument/2006/relationships" xmlns:m="http://schemas.openxmlformats.org/officeDocument/2006/math" xmlns:v="urn:schemas-microsoft-com:vml" xmlns:wp14="http://schemas.microsoft.com/office/word/2010/wordprocessingDrawing" xmlns:wp="http://schemas.openxmlformats.org/drawingml/2006/wordprocessingDrawing" xmlns:w10="urn:schemas-microsoft-com:office:word" xmlns:w="http://schemas.openxmlformats.org/wordprocessingml/2006/main" xmlns:w14="http://schemas.microsoft.com/office/word/2010/wordml" xmlns:w15="http://schemas.microsoft.com/office/word/2012/wordml" xmlns:w16cex="http://schemas.microsoft.com/office/word/2018/wordml/cex" xmlns:w16cid="http://schemas.microsoft.com/office/word/2016/wordml/cid" xmlns:w16="http://schemas.microsoft.com/office/word/2018/wordml" xmlns:w16se="http://schemas.microsoft.com/office/word/2015/wordml/symex" xmlns:wpg="http://schemas.microsoft.com/office/word/2010/wordprocessingGroup" xmlns:wpi="http://schemas.microsoft.com/office/word/2010/wordprocessingInk" xmlns:wne="http://schemas.microsoft.com/office/word/2006/wordml" xmlns:wps="http://schemas.microsoft.com/office/word/2010/wordprocessingShape" mc:Ignorable="w14 w15 w16se w16cid w16 w16cex wp14">
   <w:p>
     <w:pPr>
-      <w:pStyle w:val="Piedepgina"/>
+      <w:pStyle w:val="Footer"/>
       <w:jc w:val="center"/>
       <w:rPr>
         <w:rFonts w:ascii="Avenir Book" w:hAnsi="Avenir Book"/>
@@ -4520,7 +4587,7 @@
   </w:p>
   <w:p>
     <w:pPr>
-      <w:pStyle w:val="Piedepgina"/>
+      <w:pStyle w:val="Footer"/>
       <w:jc w:val="center"/>
       <w:rPr>
         <w:rFonts w:ascii="Avenir Book" w:hAnsi="Avenir Book"/>
@@ -4548,7 +4615,7 @@
   </w:p>
   <w:p>
     <w:pPr>
-      <w:pStyle w:val="Piedepgina"/>
+      <w:pStyle w:val="Footer"/>
       <w:jc w:val="center"/>
       <w:rPr>
         <w:rFonts w:ascii="Avenir Book" w:hAnsi="Avenir Book"/>
@@ -4593,7 +4660,7 @@
   </w:p>
   <w:p>
     <w:pPr>
-      <w:pStyle w:val="Piedepgina"/>
+      <w:pStyle w:val="Footer"/>
       <w:jc w:val="center"/>
       <w:rPr>
         <w:rFonts w:ascii="Avenir Book" w:hAnsi="Avenir Book"/>
@@ -4621,7 +4688,7 @@
     <w:hyperlink r:id="rId2" w:history="1">
       <w:r>
         <w:rPr>
-          <w:rStyle w:val="Hipervnculo"/>
+          <w:rStyle w:val="Hyperlink"/>
           <w:rFonts w:ascii="Avenir Book" w:hAnsi="Avenir Book"/>
           <w:sz w:val="20"/>
           <w:szCs w:val="20"/>
@@ -4673,7 +4740,7 @@
 <w:hdr xmlns:wpc="http://schemas.microsoft.com/office/word/2010/wordprocessingCanvas" xmlns:cx="http://schemas.microsoft.com/office/drawing/2014/chartex" xmlns:cx1="http://schemas.microsoft.com/office/drawing/2015/9/8/chartex" xmlns:cx2="http://schemas.microsoft.com/office/drawing/2015/10/21/chartex" xmlns:cx3="http://schemas.microsoft.com/office/drawing/2016/5/9/chartex" xmlns:cx4="http://schemas.microsoft.com/office/drawing/2016/5/10/chartex" xmlns:cx5="http://schemas.microsoft.com/office/drawing/2016/5/11/chartex" xmlns:cx6="http://schemas.microsoft.com/office/drawing/2016/5/12/chartex" xmlns:cx7="http://schemas.microsoft.com/office/drawing/2016/5/13/chartex" xmlns:cx8="http://schemas.microsoft.com/office/drawing/2016/5/14/chartex" xmlns:mc="http://schemas.openxmlformats.org/markup-compatibility/2006" xmlns:aink="http://schemas.microsoft.com/office/drawing/2016/ink" xmlns:am3d="http://schemas.microsoft.com/office/drawing/2017/model3d" xmlns:o="urn:schemas-microsoft-com:office:office" xmlns:r="http://schemas.openxmlformats.org/officeDocument/2006/relationships" xmlns:m="http://schemas.openxmlformats.org/officeDocument/2006/math" xmlns:v="urn:schemas-microsoft-com:vml" xmlns:wp14="http://schemas.microsoft.com/office/word/2010/wordprocessingDrawing" xmlns:wp="http://schemas.openxmlformats.org/drawingml/2006/wordprocessingDrawing" xmlns:w10="urn:schemas-microsoft-com:office:word" xmlns:w="http://schemas.openxmlformats.org/wordprocessingml/2006/main" xmlns:w14="http://schemas.microsoft.com/office/word/2010/wordml" xmlns:w15="http://schemas.microsoft.com/office/word/2012/wordml" xmlns:w16cex="http://schemas.microsoft.com/office/word/2018/wordml/cex" xmlns:w16cid="http://schemas.microsoft.com/office/word/2016/wordml/cid" xmlns:w16="http://schemas.microsoft.com/office/word/2018/wordml" xmlns:w16se="http://schemas.microsoft.com/office/word/2015/wordml/symex" xmlns:wpg="http://schemas.microsoft.com/office/word/2010/wordprocessingGroup" xmlns:wpi="http://schemas.microsoft.com/office/word/2010/wordprocessingInk" xmlns:wne="http://schemas.microsoft.com/office/word/2006/wordml" xmlns:wps="http://schemas.microsoft.com/office/word/2010/wordprocessingShape" mc:Ignorable="w14 w15 w16se w16cid w16 w16cex wp14">
   <w:tbl>
     <w:tblPr>
-      <w:tblStyle w:val="Tablaconcuadrcula"/>
+      <w:tblStyle w:val="TableGrid"/>
       <w:tblW w:w="9291" w:type="dxa"/>
       <w:tblBorders>
         <w:top w:val="none" w:sz="0" w:space="0" w:color="auto"/>
@@ -4699,7 +4766,7 @@
         </w:tcPr>
         <w:p>
           <w:pPr>
-            <w:pStyle w:val="Encabezado"/>
+            <w:pStyle w:val="Header"/>
             <w:jc w:val="center"/>
           </w:pPr>
           <w:r>
@@ -4747,7 +4814,7 @@
         </w:tcPr>
         <w:p>
           <w:pPr>
-            <w:pStyle w:val="Encabezado"/>
+            <w:pStyle w:val="Header"/>
             <w:jc w:val="center"/>
             <w:rPr>
               <w:rFonts w:ascii="Avenir Next Demi Bold" w:hAnsi="Avenir Next Demi Bold"/>
@@ -4766,7 +4833,7 @@
         </w:p>
         <w:p>
           <w:pPr>
-            <w:pStyle w:val="Encabezado"/>
+            <w:pStyle w:val="Header"/>
             <w:jc w:val="center"/>
             <w:rPr>
               <w:rFonts w:ascii="Avenir Medium" w:hAnsi="Avenir Medium"/>
@@ -4787,7 +4854,7 @@
         </w:p>
         <w:p>
           <w:pPr>
-            <w:pStyle w:val="Encabezado"/>
+            <w:pStyle w:val="Header"/>
             <w:jc w:val="center"/>
             <w:rPr>
               <w:rFonts w:ascii="Avenir Medium" w:hAnsi="Avenir Medium"/>
@@ -4806,7 +4873,7 @@
         </w:p>
         <w:p>
           <w:pPr>
-            <w:pStyle w:val="Encabezado"/>
+            <w:pStyle w:val="Header"/>
             <w:jc w:val="center"/>
             <w:rPr>
               <w:rFonts w:ascii="Avenir Next Demi Bold" w:hAnsi="Avenir Next Demi Bold"/>
@@ -4825,7 +4892,7 @@
   </w:tbl>
   <w:p>
     <w:pPr>
-      <w:pStyle w:val="Encabezado"/>
+      <w:pStyle w:val="Header"/>
     </w:pPr>
   </w:p>
 </w:hdr>
@@ -5465,11 +5532,6 @@
     <w:lsdException w:name="Book Title" w:uiPriority="33" w:qFormat="1"/>
     <w:lsdException w:name="Bibliography" w:semiHidden="1" w:uiPriority="37" w:unhideWhenUsed="1"/>
     <w:lsdException w:name="TOC Heading" w:semiHidden="1" w:uiPriority="39" w:unhideWhenUsed="1" w:qFormat="1"/>
-    <w:lsdException w:name="Plain Table 5" w:semiHidden="1" w:unhideWhenUsed="1"/>
-    <w:lsdException w:name="Grid Table Light" w:semiHidden="1" w:unhideWhenUsed="1"/>
-    <w:lsdException w:name="Grid Table 1 Light" w:semiHidden="1" w:unhideWhenUsed="1"/>
-    <w:lsdException w:name="Grid Table 2" w:semiHidden="1" w:unhideWhenUsed="1"/>
-    <w:lsdException w:name="Grid Table 3" w:semiHidden="1" w:unhideWhenUsed="1"/>
     <w:lsdException w:name="Grid Table 4" w:uiPriority="49"/>
     <w:lsdException w:name="Grid Table 5 Dark" w:uiPriority="50"/>
     <w:lsdException w:name="Grid Table 6 Colorful" w:uiPriority="51"/>
@@ -5579,13 +5641,13 @@
       <w:lang w:val="es-ES_tradnl"/>
     </w:rPr>
   </w:style>
-  <w:style w:type="character" w:default="1" w:styleId="Fuentedeprrafopredeter">
+  <w:style w:type="character" w:default="1" w:styleId="DefaultParagraphFont">
     <w:name w:val="Default Paragraph Font"/>
     <w:uiPriority w:val="1"/>
     <w:semiHidden/>
     <w:unhideWhenUsed/>
   </w:style>
-  <w:style w:type="table" w:default="1" w:styleId="Tablanormal">
+  <w:style w:type="table" w:default="1" w:styleId="TableNormal">
     <w:name w:val="Normal Table"/>
     <w:uiPriority w:val="99"/>
     <w:semiHidden/>
@@ -5600,16 +5662,16 @@
       </w:tblCellMar>
     </w:tblPr>
   </w:style>
-  <w:style w:type="numbering" w:default="1" w:styleId="Sinlista">
+  <w:style w:type="numbering" w:default="1" w:styleId="NoList">
     <w:name w:val="No List"/>
     <w:uiPriority w:val="99"/>
     <w:semiHidden/>
     <w:unhideWhenUsed/>
   </w:style>
-  <w:style w:type="paragraph" w:styleId="Encabezado">
+  <w:style w:type="paragraph" w:styleId="Header">
     <w:name w:val="header"/>
     <w:basedOn w:val="Normal"/>
-    <w:link w:val="EncabezadoCar"/>
+    <w:link w:val="HeaderChar"/>
     <w:uiPriority w:val="99"/>
     <w:unhideWhenUsed/>
     <w:rsid w:val="00B13337"/>
@@ -5620,10 +5682,10 @@
       </w:tabs>
     </w:pPr>
   </w:style>
-  <w:style w:type="character" w:customStyle="1" w:styleId="EncabezadoCar">
-    <w:name w:val="Encabezado Car"/>
-    <w:basedOn w:val="Fuentedeprrafopredeter"/>
-    <w:link w:val="Encabezado"/>
+  <w:style w:type="character" w:customStyle="1" w:styleId="HeaderChar">
+    <w:name w:val="Header Char"/>
+    <w:basedOn w:val="DefaultParagraphFont"/>
+    <w:link w:val="Header"/>
     <w:uiPriority w:val="99"/>
     <w:rsid w:val="00B13337"/>
     <w:rPr>
@@ -5631,10 +5693,10 @@
       <w:lang w:val="es-ES_tradnl"/>
     </w:rPr>
   </w:style>
-  <w:style w:type="paragraph" w:styleId="Piedepgina">
+  <w:style w:type="paragraph" w:styleId="Footer">
     <w:name w:val="footer"/>
     <w:basedOn w:val="Normal"/>
-    <w:link w:val="PiedepginaCar"/>
+    <w:link w:val="FooterChar"/>
     <w:uiPriority w:val="99"/>
     <w:unhideWhenUsed/>
     <w:rsid w:val="00B13337"/>
@@ -5645,10 +5707,10 @@
       </w:tabs>
     </w:pPr>
   </w:style>
-  <w:style w:type="character" w:customStyle="1" w:styleId="PiedepginaCar">
-    <w:name w:val="Pie de página Car"/>
-    <w:basedOn w:val="Fuentedeprrafopredeter"/>
-    <w:link w:val="Piedepgina"/>
+  <w:style w:type="character" w:customStyle="1" w:styleId="FooterChar">
+    <w:name w:val="Footer Char"/>
+    <w:basedOn w:val="DefaultParagraphFont"/>
+    <w:link w:val="Footer"/>
     <w:uiPriority w:val="99"/>
     <w:rsid w:val="00B13337"/>
     <w:rPr>
@@ -5656,9 +5718,9 @@
       <w:lang w:val="es-ES_tradnl"/>
     </w:rPr>
   </w:style>
-  <w:style w:type="table" w:styleId="Tablaconcuadrcula">
+  <w:style w:type="table" w:styleId="TableGrid">
     <w:name w:val="Table Grid"/>
-    <w:basedOn w:val="Tablanormal"/>
+    <w:basedOn w:val="TableNormal"/>
     <w:uiPriority w:val="59"/>
     <w:rsid w:val="00B13337"/>
     <w:tblPr>
@@ -5672,9 +5734,9 @@
       </w:tblBorders>
     </w:tblPr>
   </w:style>
-  <w:style w:type="character" w:styleId="Hipervnculo">
+  <w:style w:type="character" w:styleId="Hyperlink">
     <w:name w:val="Hyperlink"/>
-    <w:basedOn w:val="Fuentedeprrafopredeter"/>
+    <w:basedOn w:val="DefaultParagraphFont"/>
     <w:uiPriority w:val="99"/>
     <w:unhideWhenUsed/>
     <w:rsid w:val="003F1688"/>
@@ -5683,10 +5745,10 @@
       <w:u w:val="single"/>
     </w:rPr>
   </w:style>
-  <w:style w:type="paragraph" w:styleId="Textodeglobo">
+  <w:style w:type="paragraph" w:styleId="BalloonText">
     <w:name w:val="Balloon Text"/>
     <w:basedOn w:val="Normal"/>
-    <w:link w:val="TextodegloboCar"/>
+    <w:link w:val="BalloonTextChar"/>
     <w:uiPriority w:val="99"/>
     <w:semiHidden/>
     <w:unhideWhenUsed/>
@@ -5697,10 +5759,10 @@
       <w:szCs w:val="18"/>
     </w:rPr>
   </w:style>
-  <w:style w:type="character" w:customStyle="1" w:styleId="TextodegloboCar">
-    <w:name w:val="Texto de globo Car"/>
-    <w:basedOn w:val="Fuentedeprrafopredeter"/>
-    <w:link w:val="Textodeglobo"/>
+  <w:style w:type="character" w:customStyle="1" w:styleId="BalloonTextChar">
+    <w:name w:val="Balloon Text Char"/>
+    <w:basedOn w:val="DefaultParagraphFont"/>
+    <w:link w:val="BalloonText"/>
     <w:uiPriority w:val="99"/>
     <w:semiHidden/>
     <w:rsid w:val="003F1688"/>
@@ -5712,7 +5774,7 @@
       <w:lang w:val="es-ES_tradnl"/>
     </w:rPr>
   </w:style>
-  <w:style w:type="paragraph" w:styleId="Prrafodelista">
+  <w:style w:type="paragraph" w:styleId="ListParagraph">
     <w:name w:val="List Paragraph"/>
     <w:basedOn w:val="Normal"/>
     <w:uiPriority w:val="34"/>

</xml_diff>

<commit_message>
Add birthdate to the certificate
</commit_message>
<xml_diff>
--- a/public/templates/certificates/consultation.docx
+++ b/public/templates/certificates/consultation.docx
@@ -397,6 +397,101 @@
           <w:szCs w:val="20"/>
         </w:rPr>
         <w:t>«=patient.first_name»</w:t>
+      </w:r>
+      <w:r>
+        <w:rPr>
+          <w:rFonts w:ascii="Book Antiqua" w:hAnsi="Book Antiqua"/>
+          <w:sz w:val="20"/>
+          <w:szCs w:val="20"/>
+        </w:rPr>
+        <w:fldChar w:fldCharType="end"/>
+      </w:r>
+    </w:p>
+    <w:p>
+      <w:pPr>
+        <w:spacing w:line="276" w:lineRule="auto"/>
+        <w:jc w:val="both"/>
+        <w:rPr>
+          <w:rFonts w:ascii="Book Antiqua" w:hAnsi="Book Antiqua"/>
+          <w:b/>
+          <w:bCs/>
+          <w:sz w:val="20"/>
+          <w:szCs w:val="20"/>
+        </w:rPr>
+      </w:pPr>
+      <w:r>
+        <w:rPr>
+          <w:rFonts w:ascii="Book Antiqua" w:hAnsi="Book Antiqua"/>
+          <w:b/>
+          <w:bCs/>
+          <w:sz w:val="20"/>
+          <w:szCs w:val="20"/>
+        </w:rPr>
+        <w:t>EDAD:</w:t>
+      </w:r>
+      <w:r>
+        <w:rPr>
+          <w:rFonts w:ascii="Book Antiqua" w:hAnsi="Book Antiqua"/>
+          <w:sz w:val="20"/>
+          <w:szCs w:val="20"/>
+        </w:rPr>
+        <w:tab/>
+      </w:r>
+      <w:r>
+        <w:rPr>
+          <w:rFonts w:ascii="Book Antiqua" w:hAnsi="Book Antiqua"/>
+          <w:sz w:val="20"/>
+          <w:szCs w:val="20"/>
+        </w:rPr>
+        <w:tab/>
+      </w:r>
+      <w:r>
+        <w:rPr>
+          <w:rFonts w:ascii="Book Antiqua" w:hAnsi="Book Antiqua"/>
+          <w:sz w:val="20"/>
+          <w:szCs w:val="20"/>
+        </w:rPr>
+        <w:fldChar w:fldCharType="begin"/>
+      </w:r>
+      <w:r>
+        <w:rPr>
+          <w:rFonts w:ascii="Book Antiqua" w:hAnsi="Book Antiqua"/>
+          <w:sz w:val="20"/>
+          <w:szCs w:val="20"/>
+        </w:rPr>
+        <w:instrText xml:space="preserve"> MERGEFIELD </w:instrText>
+      </w:r>
+      <w:r>
+        <w:rPr>
+          <w:rFonts w:ascii="Book Antiqua" w:hAnsi="Book Antiqua"/>
+          <w:sz w:val="20"/>
+          <w:szCs w:val="20"/>
+        </w:rPr>
+        <w:instrText>=</w:instrText>
+      </w:r>
+      <w:r>
+        <w:rPr>
+          <w:rFonts w:ascii="Book Antiqua" w:hAnsi="Book Antiqua"/>
+          <w:sz w:val="20"/>
+          <w:szCs w:val="20"/>
+        </w:rPr>
+        <w:instrText xml:space="preserve">patient.formatted_age \* MERGEFORMAT </w:instrText>
+      </w:r>
+      <w:r>
+        <w:rPr>
+          <w:rFonts w:ascii="Book Antiqua" w:hAnsi="Book Antiqua"/>
+          <w:sz w:val="20"/>
+          <w:szCs w:val="20"/>
+        </w:rPr>
+        <w:fldChar w:fldCharType="separate"/>
+      </w:r>
+      <w:r>
+        <w:rPr>
+          <w:rFonts w:ascii="Book Antiqua" w:hAnsi="Book Antiqua"/>
+          <w:sz w:val="20"/>
+          <w:szCs w:val="20"/>
+        </w:rPr>
+        <w:t>«=patient.formatted_age»</w:t>
       </w:r>
       <w:r>
         <w:rPr>
@@ -2870,6 +2965,7 @@
           <w:sz w:val="20"/>
           <w:szCs w:val="20"/>
         </w:rPr>
+        <w:lastRenderedPageBreak/>
         <w:t>AMIGDALAS Y PILARES</w:t>
       </w:r>
       <w:r>
@@ -2900,7 +2996,6 @@
           <w:szCs w:val="20"/>
           <w:lang w:val="en-US"/>
         </w:rPr>
-        <w:lastRenderedPageBreak/>
         <w:t>OROFARINGE</w:t>
       </w:r>
       <w:r>

</xml_diff>

<commit_message>
Add birthdate to the certificate (#52)
</commit_message>
<xml_diff>
--- a/public/templates/certificates/consultation.docx
+++ b/public/templates/certificates/consultation.docx
@@ -397,6 +397,101 @@
           <w:szCs w:val="20"/>
         </w:rPr>
         <w:t>«=patient.first_name»</w:t>
+      </w:r>
+      <w:r>
+        <w:rPr>
+          <w:rFonts w:ascii="Book Antiqua" w:hAnsi="Book Antiqua"/>
+          <w:sz w:val="20"/>
+          <w:szCs w:val="20"/>
+        </w:rPr>
+        <w:fldChar w:fldCharType="end"/>
+      </w:r>
+    </w:p>
+    <w:p>
+      <w:pPr>
+        <w:spacing w:line="276" w:lineRule="auto"/>
+        <w:jc w:val="both"/>
+        <w:rPr>
+          <w:rFonts w:ascii="Book Antiqua" w:hAnsi="Book Antiqua"/>
+          <w:b/>
+          <w:bCs/>
+          <w:sz w:val="20"/>
+          <w:szCs w:val="20"/>
+        </w:rPr>
+      </w:pPr>
+      <w:r>
+        <w:rPr>
+          <w:rFonts w:ascii="Book Antiqua" w:hAnsi="Book Antiqua"/>
+          <w:b/>
+          <w:bCs/>
+          <w:sz w:val="20"/>
+          <w:szCs w:val="20"/>
+        </w:rPr>
+        <w:t>EDAD:</w:t>
+      </w:r>
+      <w:r>
+        <w:rPr>
+          <w:rFonts w:ascii="Book Antiqua" w:hAnsi="Book Antiqua"/>
+          <w:sz w:val="20"/>
+          <w:szCs w:val="20"/>
+        </w:rPr>
+        <w:tab/>
+      </w:r>
+      <w:r>
+        <w:rPr>
+          <w:rFonts w:ascii="Book Antiqua" w:hAnsi="Book Antiqua"/>
+          <w:sz w:val="20"/>
+          <w:szCs w:val="20"/>
+        </w:rPr>
+        <w:tab/>
+      </w:r>
+      <w:r>
+        <w:rPr>
+          <w:rFonts w:ascii="Book Antiqua" w:hAnsi="Book Antiqua"/>
+          <w:sz w:val="20"/>
+          <w:szCs w:val="20"/>
+        </w:rPr>
+        <w:fldChar w:fldCharType="begin"/>
+      </w:r>
+      <w:r>
+        <w:rPr>
+          <w:rFonts w:ascii="Book Antiqua" w:hAnsi="Book Antiqua"/>
+          <w:sz w:val="20"/>
+          <w:szCs w:val="20"/>
+        </w:rPr>
+        <w:instrText xml:space="preserve"> MERGEFIELD </w:instrText>
+      </w:r>
+      <w:r>
+        <w:rPr>
+          <w:rFonts w:ascii="Book Antiqua" w:hAnsi="Book Antiqua"/>
+          <w:sz w:val="20"/>
+          <w:szCs w:val="20"/>
+        </w:rPr>
+        <w:instrText>=</w:instrText>
+      </w:r>
+      <w:r>
+        <w:rPr>
+          <w:rFonts w:ascii="Book Antiqua" w:hAnsi="Book Antiqua"/>
+          <w:sz w:val="20"/>
+          <w:szCs w:val="20"/>
+        </w:rPr>
+        <w:instrText xml:space="preserve">patient.formatted_age \* MERGEFORMAT </w:instrText>
+      </w:r>
+      <w:r>
+        <w:rPr>
+          <w:rFonts w:ascii="Book Antiqua" w:hAnsi="Book Antiqua"/>
+          <w:sz w:val="20"/>
+          <w:szCs w:val="20"/>
+        </w:rPr>
+        <w:fldChar w:fldCharType="separate"/>
+      </w:r>
+      <w:r>
+        <w:rPr>
+          <w:rFonts w:ascii="Book Antiqua" w:hAnsi="Book Antiqua"/>
+          <w:sz w:val="20"/>
+          <w:szCs w:val="20"/>
+        </w:rPr>
+        <w:t>«=patient.formatted_age»</w:t>
       </w:r>
       <w:r>
         <w:rPr>
@@ -2870,6 +2965,7 @@
           <w:sz w:val="20"/>
           <w:szCs w:val="20"/>
         </w:rPr>
+        <w:lastRenderedPageBreak/>
         <w:t>AMIGDALAS Y PILARES</w:t>
       </w:r>
       <w:r>
@@ -2900,7 +2996,6 @@
           <w:szCs w:val="20"/>
           <w:lang w:val="en-US"/>
         </w:rPr>
-        <w:lastRenderedPageBreak/>
         <w:t>OROFARINGE</w:t>
       </w:r>
       <w:r>

</xml_diff>

<commit_message>
Add extra information to the certificate
</commit_message>
<xml_diff>
--- a/public/templates/certificates/consultation.docx
+++ b/public/templates/certificates/consultation.docx
@@ -53,360 +53,890 @@
         </w:rPr>
       </w:pPr>
     </w:p>
-    <w:p>
-      <w:pPr>
-        <w:spacing w:line="276" w:lineRule="auto"/>
-        <w:jc w:val="both"/>
-        <w:rPr>
-          <w:rFonts w:ascii="Book Antiqua" w:hAnsi="Book Antiqua"/>
-          <w:sz w:val="20"/>
-          <w:szCs w:val="20"/>
-        </w:rPr>
-      </w:pPr>
-      <w:r>
-        <w:rPr>
-          <w:rFonts w:ascii="Book Antiqua" w:hAnsi="Book Antiqua"/>
-          <w:b/>
-          <w:sz w:val="20"/>
-          <w:szCs w:val="20"/>
-        </w:rPr>
-        <w:t>FECHA</w:t>
-      </w:r>
-      <w:r>
-        <w:rPr>
-          <w:rFonts w:ascii="Book Antiqua" w:hAnsi="Book Antiqua"/>
-          <w:sz w:val="20"/>
-          <w:szCs w:val="20"/>
-        </w:rPr>
-        <w:t>:</w:t>
-      </w:r>
-      <w:r>
-        <w:rPr>
-          <w:rFonts w:ascii="Book Antiqua" w:hAnsi="Book Antiqua"/>
-          <w:sz w:val="20"/>
-          <w:szCs w:val="20"/>
-        </w:rPr>
-        <w:tab/>
-      </w:r>
-      <w:r>
-        <w:rPr>
-          <w:rFonts w:ascii="Book Antiqua" w:hAnsi="Book Antiqua"/>
-          <w:sz w:val="20"/>
-          <w:szCs w:val="20"/>
-        </w:rPr>
-        <w:fldChar w:fldCharType="begin"/>
-      </w:r>
-      <w:r>
-        <w:rPr>
-          <w:rFonts w:ascii="Book Antiqua" w:hAnsi="Book Antiqua"/>
-          <w:sz w:val="20"/>
-          <w:szCs w:val="20"/>
-        </w:rPr>
-        <w:instrText>MERGEFIELD =</w:instrText>
-      </w:r>
-      <w:r>
-        <w:rPr>
-          <w:rFonts w:ascii="Book Antiqua" w:hAnsi="Book Antiqua"/>
-          <w:sz w:val="20"/>
-          <w:szCs w:val="20"/>
-        </w:rPr>
-        <w:instrText>consultation.</w:instrText>
-      </w:r>
-      <w:r>
-        <w:rPr>
-          <w:rFonts w:ascii="Book Antiqua" w:hAnsi="Book Antiqua"/>
-          <w:sz w:val="20"/>
-          <w:szCs w:val="20"/>
-        </w:rPr>
-        <w:instrText>pretty_</w:instrText>
-      </w:r>
-      <w:r>
-        <w:rPr>
-          <w:rFonts w:ascii="Book Antiqua" w:hAnsi="Book Antiqua"/>
-          <w:sz w:val="20"/>
-          <w:szCs w:val="20"/>
-        </w:rPr>
-        <w:instrText>date</w:instrText>
-      </w:r>
-      <w:r>
-        <w:rPr>
-          <w:rFonts w:ascii="Book Antiqua" w:hAnsi="Book Antiqua"/>
-          <w:sz w:val="20"/>
-          <w:szCs w:val="20"/>
-        </w:rPr>
-        <w:instrText xml:space="preserve"> \* MERGEFORMAT </w:instrText>
-      </w:r>
-      <w:r>
-        <w:rPr>
-          <w:rFonts w:ascii="Book Antiqua" w:hAnsi="Book Antiqua"/>
-          <w:sz w:val="20"/>
-          <w:szCs w:val="20"/>
-        </w:rPr>
-        <w:fldChar w:fldCharType="separate"/>
-      </w:r>
-      <w:r>
-        <w:rPr>
-          <w:rFonts w:ascii="Book Antiqua" w:hAnsi="Book Antiqua"/>
-          <w:sz w:val="20"/>
-          <w:szCs w:val="20"/>
-        </w:rPr>
-        <w:t>«=consultation.pretty_date»</w:t>
-      </w:r>
-      <w:r>
-        <w:rPr>
-          <w:rFonts w:ascii="Book Antiqua" w:hAnsi="Book Antiqua"/>
-          <w:sz w:val="20"/>
-          <w:szCs w:val="20"/>
-        </w:rPr>
-        <w:fldChar w:fldCharType="end"/>
-      </w:r>
-      <w:r>
-        <w:rPr>
-          <w:rFonts w:ascii="Book Antiqua" w:hAnsi="Book Antiqua"/>
-          <w:sz w:val="20"/>
-          <w:szCs w:val="20"/>
-        </w:rPr>
-        <w:tab/>
-      </w:r>
-      <w:r>
-        <w:rPr>
-          <w:rFonts w:ascii="Book Antiqua" w:hAnsi="Book Antiqua"/>
-          <w:sz w:val="20"/>
-          <w:szCs w:val="20"/>
-        </w:rPr>
-        <w:tab/>
-      </w:r>
-      <w:r>
-        <w:rPr>
-          <w:rFonts w:ascii="Book Antiqua" w:hAnsi="Book Antiqua"/>
-          <w:b/>
-          <w:sz w:val="20"/>
-          <w:szCs w:val="20"/>
-        </w:rPr>
-        <w:t>HISTORIA</w:t>
-      </w:r>
-      <w:r>
-        <w:rPr>
-          <w:rFonts w:ascii="Book Antiqua" w:hAnsi="Book Antiqua"/>
-          <w:sz w:val="20"/>
-          <w:szCs w:val="20"/>
-        </w:rPr>
-        <w:t>:</w:t>
-      </w:r>
-      <w:r>
-        <w:rPr>
-          <w:rFonts w:ascii="Book Antiqua" w:hAnsi="Book Antiqua"/>
-          <w:sz w:val="20"/>
-          <w:szCs w:val="20"/>
-        </w:rPr>
-        <w:tab/>
-      </w:r>
-      <w:r>
-        <w:rPr>
-          <w:rFonts w:ascii="Book Antiqua" w:hAnsi="Book Antiqua"/>
-          <w:sz w:val="20"/>
-          <w:szCs w:val="20"/>
-        </w:rPr>
-        <w:fldChar w:fldCharType="begin"/>
-      </w:r>
-      <w:r>
-        <w:rPr>
-          <w:rFonts w:ascii="Book Antiqua" w:hAnsi="Book Antiqua"/>
-          <w:sz w:val="20"/>
-          <w:szCs w:val="20"/>
-        </w:rPr>
-        <w:instrText xml:space="preserve">MERGEFIELD =patient.medical_history \* MERGEFORMAT </w:instrText>
-      </w:r>
-      <w:r>
-        <w:rPr>
-          <w:rFonts w:ascii="Book Antiqua" w:hAnsi="Book Antiqua"/>
-          <w:sz w:val="20"/>
-          <w:szCs w:val="20"/>
-        </w:rPr>
-        <w:fldChar w:fldCharType="separate"/>
-      </w:r>
-      <w:r>
-        <w:rPr>
-          <w:rFonts w:ascii="Book Antiqua" w:hAnsi="Book Antiqua"/>
-          <w:sz w:val="20"/>
-          <w:szCs w:val="20"/>
-        </w:rPr>
-        <w:t>«=patient.medical_history»</w:t>
-      </w:r>
-      <w:r>
-        <w:rPr>
-          <w:rFonts w:ascii="Book Antiqua" w:hAnsi="Book Antiqua"/>
-          <w:sz w:val="20"/>
-          <w:szCs w:val="20"/>
-        </w:rPr>
-        <w:fldChar w:fldCharType="end"/>
-      </w:r>
-    </w:p>
-    <w:p>
-      <w:pPr>
-        <w:spacing w:line="276" w:lineRule="auto"/>
-        <w:jc w:val="both"/>
-        <w:rPr>
-          <w:rFonts w:ascii="Book Antiqua" w:hAnsi="Book Antiqua"/>
-          <w:sz w:val="20"/>
-          <w:szCs w:val="20"/>
-        </w:rPr>
-      </w:pPr>
-      <w:r>
-        <w:rPr>
-          <w:rFonts w:ascii="Book Antiqua" w:hAnsi="Book Antiqua"/>
-          <w:b/>
-          <w:sz w:val="20"/>
-          <w:szCs w:val="20"/>
-        </w:rPr>
-        <w:t>APELLIDOS</w:t>
-      </w:r>
-      <w:r>
-        <w:rPr>
-          <w:rFonts w:ascii="Book Antiqua" w:hAnsi="Book Antiqua"/>
-          <w:sz w:val="20"/>
-          <w:szCs w:val="20"/>
-        </w:rPr>
-        <w:t>:</w:t>
-      </w:r>
-      <w:r>
-        <w:rPr>
-          <w:rFonts w:ascii="Book Antiqua" w:hAnsi="Book Antiqua"/>
-          <w:sz w:val="20"/>
-          <w:szCs w:val="20"/>
-        </w:rPr>
-        <w:tab/>
-      </w:r>
-      <w:r>
-        <w:rPr>
-          <w:rFonts w:ascii="Book Antiqua" w:hAnsi="Book Antiqua"/>
-          <w:sz w:val="20"/>
-          <w:szCs w:val="20"/>
-        </w:rPr>
-        <w:fldChar w:fldCharType="begin"/>
-      </w:r>
-      <w:r>
-        <w:rPr>
-          <w:rFonts w:ascii="Book Antiqua" w:hAnsi="Book Antiqua"/>
-          <w:sz w:val="20"/>
-          <w:szCs w:val="20"/>
-        </w:rPr>
-        <w:instrText xml:space="preserve">MERGEFIELD =patient.last_name \* MERGEFORMAT </w:instrText>
-      </w:r>
-      <w:r>
-        <w:rPr>
-          <w:rFonts w:ascii="Book Antiqua" w:hAnsi="Book Antiqua"/>
-          <w:sz w:val="20"/>
-          <w:szCs w:val="20"/>
-        </w:rPr>
-        <w:fldChar w:fldCharType="separate"/>
-      </w:r>
-      <w:r>
-        <w:rPr>
-          <w:rFonts w:ascii="Book Antiqua" w:hAnsi="Book Antiqua"/>
-          <w:sz w:val="20"/>
-          <w:szCs w:val="20"/>
-        </w:rPr>
-        <w:t>«=patient.last_name»</w:t>
-      </w:r>
-      <w:r>
-        <w:rPr>
-          <w:rFonts w:ascii="Book Antiqua" w:hAnsi="Book Antiqua"/>
-          <w:sz w:val="20"/>
-          <w:szCs w:val="20"/>
-        </w:rPr>
-        <w:fldChar w:fldCharType="end"/>
-      </w:r>
-      <w:r>
-        <w:rPr>
-          <w:rFonts w:ascii="Book Antiqua" w:hAnsi="Book Antiqua"/>
-          <w:sz w:val="20"/>
-          <w:szCs w:val="20"/>
-        </w:rPr>
-        <w:tab/>
-      </w:r>
-      <w:r>
-        <w:rPr>
-          <w:rFonts w:ascii="Book Antiqua" w:hAnsi="Book Antiqua"/>
-          <w:sz w:val="20"/>
-          <w:szCs w:val="20"/>
-        </w:rPr>
-        <w:tab/>
-      </w:r>
-      <w:r>
-        <w:rPr>
-          <w:rFonts w:ascii="Book Antiqua" w:hAnsi="Book Antiqua"/>
-          <w:sz w:val="20"/>
-          <w:szCs w:val="20"/>
-        </w:rPr>
-        <w:tab/>
-      </w:r>
-      <w:r>
-        <w:rPr>
-          <w:rFonts w:ascii="Book Antiqua" w:hAnsi="Book Antiqua"/>
-          <w:b/>
-          <w:sz w:val="20"/>
-          <w:szCs w:val="20"/>
-        </w:rPr>
-        <w:t>NOMBRES</w:t>
-      </w:r>
-      <w:r>
-        <w:rPr>
-          <w:rFonts w:ascii="Book Antiqua" w:hAnsi="Book Antiqua"/>
-          <w:sz w:val="20"/>
-          <w:szCs w:val="20"/>
-        </w:rPr>
-        <w:t>:</w:t>
-      </w:r>
-      <w:r>
-        <w:rPr>
-          <w:rFonts w:ascii="Book Antiqua" w:hAnsi="Book Antiqua"/>
-          <w:sz w:val="20"/>
-          <w:szCs w:val="20"/>
-        </w:rPr>
-        <w:tab/>
-      </w:r>
-      <w:r>
-        <w:rPr>
-          <w:rFonts w:ascii="Book Antiqua" w:hAnsi="Book Antiqua"/>
-          <w:sz w:val="20"/>
-          <w:szCs w:val="20"/>
-        </w:rPr>
-        <w:fldChar w:fldCharType="begin"/>
-      </w:r>
-      <w:r>
-        <w:rPr>
-          <w:rFonts w:ascii="Book Antiqua" w:hAnsi="Book Antiqua"/>
-          <w:sz w:val="20"/>
-          <w:szCs w:val="20"/>
-        </w:rPr>
-        <w:instrText xml:space="preserve">MERGEFIELD =patient.first_name \* MERGEFORMAT </w:instrText>
-      </w:r>
-      <w:r>
-        <w:rPr>
-          <w:rFonts w:ascii="Book Antiqua" w:hAnsi="Book Antiqua"/>
-          <w:sz w:val="20"/>
-          <w:szCs w:val="20"/>
-        </w:rPr>
-        <w:fldChar w:fldCharType="separate"/>
-      </w:r>
-      <w:r>
-        <w:rPr>
-          <w:rFonts w:ascii="Book Antiqua" w:hAnsi="Book Antiqua"/>
-          <w:sz w:val="20"/>
-          <w:szCs w:val="20"/>
-        </w:rPr>
-        <w:t>«=patient.first_name»</w:t>
-      </w:r>
-      <w:r>
-        <w:rPr>
-          <w:rFonts w:ascii="Book Antiqua" w:hAnsi="Book Antiqua"/>
-          <w:sz w:val="20"/>
-          <w:szCs w:val="20"/>
-        </w:rPr>
-        <w:fldChar w:fldCharType="end"/>
-      </w:r>
-    </w:p>
+    <w:tbl>
+      <w:tblPr>
+        <w:tblStyle w:val="TableGrid"/>
+        <w:tblW w:w="0" w:type="auto"/>
+        <w:tblBorders>
+          <w:top w:val="none" w:sz="0" w:space="0" w:color="auto"/>
+          <w:left w:val="none" w:sz="0" w:space="0" w:color="auto"/>
+          <w:bottom w:val="none" w:sz="0" w:space="0" w:color="auto"/>
+          <w:right w:val="none" w:sz="0" w:space="0" w:color="auto"/>
+          <w:insideH w:val="none" w:sz="0" w:space="0" w:color="auto"/>
+          <w:insideV w:val="none" w:sz="0" w:space="0" w:color="auto"/>
+        </w:tblBorders>
+        <w:tblLook w:val="04A0" w:firstRow="1" w:lastRow="0" w:firstColumn="1" w:lastColumn="0" w:noHBand="0" w:noVBand="1"/>
+      </w:tblPr>
+      <w:tblGrid>
+        <w:gridCol w:w="1594"/>
+        <w:gridCol w:w="3001"/>
+        <w:gridCol w:w="1495"/>
+        <w:gridCol w:w="3190"/>
+      </w:tblGrid>
+      <w:tr>
+        <w:tc>
+          <w:tcPr>
+            <w:tcW w:w="1638" w:type="dxa"/>
+          </w:tcPr>
+          <w:p>
+            <w:pPr>
+              <w:spacing w:line="276" w:lineRule="auto"/>
+              <w:jc w:val="both"/>
+              <w:rPr>
+                <w:rFonts w:ascii="Book Antiqua" w:hAnsi="Book Antiqua"/>
+                <w:b/>
+                <w:sz w:val="20"/>
+                <w:szCs w:val="20"/>
+              </w:rPr>
+            </w:pPr>
+            <w:r>
+              <w:rPr>
+                <w:rFonts w:ascii="Book Antiqua" w:hAnsi="Book Antiqua"/>
+                <w:b/>
+                <w:sz w:val="20"/>
+                <w:szCs w:val="20"/>
+              </w:rPr>
+              <w:t>FECHA:</w:t>
+            </w:r>
+          </w:p>
+        </w:tc>
+        <w:tc>
+          <w:tcPr>
+            <w:tcW w:w="3002" w:type="dxa"/>
+          </w:tcPr>
+          <w:p>
+            <w:pPr>
+              <w:spacing w:line="276" w:lineRule="auto"/>
+              <w:jc w:val="both"/>
+              <w:rPr>
+                <w:rFonts w:ascii="Book Antiqua" w:hAnsi="Book Antiqua"/>
+                <w:b/>
+                <w:sz w:val="20"/>
+                <w:szCs w:val="20"/>
+              </w:rPr>
+            </w:pPr>
+            <w:r>
+              <w:rPr>
+                <w:rFonts w:ascii="Book Antiqua" w:hAnsi="Book Antiqua"/>
+                <w:sz w:val="20"/>
+                <w:szCs w:val="20"/>
+              </w:rPr>
+              <w:fldChar w:fldCharType="begin"/>
+            </w:r>
+            <w:r>
+              <w:rPr>
+                <w:rFonts w:ascii="Book Antiqua" w:hAnsi="Book Antiqua"/>
+                <w:sz w:val="20"/>
+                <w:szCs w:val="20"/>
+              </w:rPr>
+              <w:instrText>MERGEFIELD =</w:instrText>
+            </w:r>
+            <w:r>
+              <w:rPr>
+                <w:rFonts w:ascii="Book Antiqua" w:hAnsi="Book Antiqua"/>
+                <w:sz w:val="20"/>
+                <w:szCs w:val="20"/>
+              </w:rPr>
+              <w:instrText>consultation.pretty_date</w:instrText>
+            </w:r>
+            <w:r>
+              <w:rPr>
+                <w:rFonts w:ascii="Book Antiqua" w:hAnsi="Book Antiqua"/>
+                <w:sz w:val="20"/>
+                <w:szCs w:val="20"/>
+              </w:rPr>
+              <w:instrText xml:space="preserve"> \* MERGEFORMAT </w:instrText>
+            </w:r>
+            <w:r>
+              <w:rPr>
+                <w:rFonts w:ascii="Book Antiqua" w:hAnsi="Book Antiqua"/>
+                <w:sz w:val="20"/>
+                <w:szCs w:val="20"/>
+              </w:rPr>
+              <w:fldChar w:fldCharType="separate"/>
+            </w:r>
+            <w:r>
+              <w:rPr>
+                <w:rFonts w:ascii="Book Antiqua" w:hAnsi="Book Antiqua"/>
+                <w:sz w:val="20"/>
+                <w:szCs w:val="20"/>
+              </w:rPr>
+              <w:t>«=consultation.pretty_date»</w:t>
+            </w:r>
+            <w:r>
+              <w:rPr>
+                <w:rFonts w:ascii="Book Antiqua" w:hAnsi="Book Antiqua"/>
+                <w:sz w:val="20"/>
+                <w:szCs w:val="20"/>
+              </w:rPr>
+              <w:fldChar w:fldCharType="end"/>
+            </w:r>
+          </w:p>
+        </w:tc>
+        <w:tc>
+          <w:tcPr>
+            <w:tcW w:w="1768" w:type="dxa"/>
+          </w:tcPr>
+          <w:p>
+            <w:pPr>
+              <w:spacing w:line="276" w:lineRule="auto"/>
+              <w:jc w:val="both"/>
+              <w:rPr>
+                <w:rFonts w:ascii="Book Antiqua" w:hAnsi="Book Antiqua"/>
+                <w:b/>
+                <w:sz w:val="20"/>
+                <w:szCs w:val="20"/>
+              </w:rPr>
+            </w:pPr>
+            <w:r>
+              <w:rPr>
+                <w:rFonts w:ascii="Book Antiqua" w:hAnsi="Book Antiqua"/>
+                <w:b/>
+                <w:sz w:val="20"/>
+                <w:szCs w:val="20"/>
+              </w:rPr>
+              <w:t>HISTORIA:</w:t>
+            </w:r>
+          </w:p>
+        </w:tc>
+        <w:tc>
+          <w:tcPr>
+            <w:tcW w:w="2872" w:type="dxa"/>
+          </w:tcPr>
+          <w:p>
+            <w:pPr>
+              <w:spacing w:line="276" w:lineRule="auto"/>
+              <w:jc w:val="both"/>
+              <w:rPr>
+                <w:rFonts w:ascii="Book Antiqua" w:hAnsi="Book Antiqua"/>
+                <w:b/>
+                <w:sz w:val="20"/>
+                <w:szCs w:val="20"/>
+              </w:rPr>
+            </w:pPr>
+            <w:r>
+              <w:rPr>
+                <w:rFonts w:ascii="Book Antiqua" w:hAnsi="Book Antiqua"/>
+                <w:sz w:val="20"/>
+                <w:szCs w:val="20"/>
+              </w:rPr>
+              <w:fldChar w:fldCharType="begin"/>
+            </w:r>
+            <w:r>
+              <w:rPr>
+                <w:rFonts w:ascii="Book Antiqua" w:hAnsi="Book Antiqua"/>
+                <w:sz w:val="20"/>
+                <w:szCs w:val="20"/>
+              </w:rPr>
+              <w:instrText xml:space="preserve">MERGEFIELD =patient.medical_history \* MERGEFORMAT </w:instrText>
+            </w:r>
+            <w:r>
+              <w:rPr>
+                <w:rFonts w:ascii="Book Antiqua" w:hAnsi="Book Antiqua"/>
+                <w:sz w:val="20"/>
+                <w:szCs w:val="20"/>
+              </w:rPr>
+              <w:fldChar w:fldCharType="separate"/>
+            </w:r>
+            <w:r>
+              <w:rPr>
+                <w:rFonts w:ascii="Book Antiqua" w:hAnsi="Book Antiqua"/>
+                <w:sz w:val="20"/>
+                <w:szCs w:val="20"/>
+              </w:rPr>
+              <w:t>«=patient.medical_history»</w:t>
+            </w:r>
+            <w:r>
+              <w:rPr>
+                <w:rFonts w:ascii="Book Antiqua" w:hAnsi="Book Antiqua"/>
+                <w:sz w:val="20"/>
+                <w:szCs w:val="20"/>
+              </w:rPr>
+              <w:fldChar w:fldCharType="end"/>
+            </w:r>
+          </w:p>
+        </w:tc>
+      </w:tr>
+      <w:tr>
+        <w:tc>
+          <w:tcPr>
+            <w:tcW w:w="1638" w:type="dxa"/>
+          </w:tcPr>
+          <w:p>
+            <w:pPr>
+              <w:spacing w:line="276" w:lineRule="auto"/>
+              <w:jc w:val="both"/>
+              <w:rPr>
+                <w:rFonts w:ascii="Book Antiqua" w:hAnsi="Book Antiqua"/>
+                <w:b/>
+                <w:sz w:val="20"/>
+                <w:szCs w:val="20"/>
+              </w:rPr>
+            </w:pPr>
+            <w:r>
+              <w:rPr>
+                <w:rFonts w:ascii="Book Antiqua" w:hAnsi="Book Antiqua"/>
+                <w:b/>
+                <w:sz w:val="20"/>
+                <w:szCs w:val="20"/>
+              </w:rPr>
+              <w:t>APELLIDOS:</w:t>
+            </w:r>
+          </w:p>
+        </w:tc>
+        <w:tc>
+          <w:tcPr>
+            <w:tcW w:w="3002" w:type="dxa"/>
+          </w:tcPr>
+          <w:p>
+            <w:pPr>
+              <w:spacing w:line="276" w:lineRule="auto"/>
+              <w:jc w:val="both"/>
+              <w:rPr>
+                <w:rFonts w:ascii="Book Antiqua" w:hAnsi="Book Antiqua"/>
+                <w:b/>
+                <w:sz w:val="20"/>
+                <w:szCs w:val="20"/>
+              </w:rPr>
+            </w:pPr>
+            <w:r>
+              <w:rPr>
+                <w:rFonts w:ascii="Book Antiqua" w:hAnsi="Book Antiqua"/>
+                <w:sz w:val="20"/>
+                <w:szCs w:val="20"/>
+              </w:rPr>
+              <w:fldChar w:fldCharType="begin"/>
+            </w:r>
+            <w:r>
+              <w:rPr>
+                <w:rFonts w:ascii="Book Antiqua" w:hAnsi="Book Antiqua"/>
+                <w:sz w:val="20"/>
+                <w:szCs w:val="20"/>
+              </w:rPr>
+              <w:instrText xml:space="preserve">MERGEFIELD =patient.last_name \* MERGEFORMAT </w:instrText>
+            </w:r>
+            <w:r>
+              <w:rPr>
+                <w:rFonts w:ascii="Book Antiqua" w:hAnsi="Book Antiqua"/>
+                <w:sz w:val="20"/>
+                <w:szCs w:val="20"/>
+              </w:rPr>
+              <w:fldChar w:fldCharType="separate"/>
+            </w:r>
+            <w:r>
+              <w:rPr>
+                <w:rFonts w:ascii="Book Antiqua" w:hAnsi="Book Antiqua"/>
+                <w:sz w:val="20"/>
+                <w:szCs w:val="20"/>
+              </w:rPr>
+              <w:t>«=patient.last_name»</w:t>
+            </w:r>
+            <w:r>
+              <w:rPr>
+                <w:rFonts w:ascii="Book Antiqua" w:hAnsi="Book Antiqua"/>
+                <w:sz w:val="20"/>
+                <w:szCs w:val="20"/>
+              </w:rPr>
+              <w:fldChar w:fldCharType="end"/>
+            </w:r>
+          </w:p>
+        </w:tc>
+        <w:tc>
+          <w:tcPr>
+            <w:tcW w:w="1768" w:type="dxa"/>
+          </w:tcPr>
+          <w:p>
+            <w:pPr>
+              <w:spacing w:line="276" w:lineRule="auto"/>
+              <w:jc w:val="both"/>
+              <w:rPr>
+                <w:rFonts w:ascii="Book Antiqua" w:hAnsi="Book Antiqua"/>
+                <w:b/>
+                <w:sz w:val="20"/>
+                <w:szCs w:val="20"/>
+              </w:rPr>
+            </w:pPr>
+            <w:r>
+              <w:rPr>
+                <w:rFonts w:ascii="Book Antiqua" w:hAnsi="Book Antiqua"/>
+                <w:b/>
+                <w:sz w:val="20"/>
+                <w:szCs w:val="20"/>
+              </w:rPr>
+              <w:t>NOMBRES:</w:t>
+            </w:r>
+          </w:p>
+        </w:tc>
+        <w:tc>
+          <w:tcPr>
+            <w:tcW w:w="2872" w:type="dxa"/>
+          </w:tcPr>
+          <w:p>
+            <w:pPr>
+              <w:spacing w:line="276" w:lineRule="auto"/>
+              <w:jc w:val="both"/>
+              <w:rPr>
+                <w:rFonts w:ascii="Book Antiqua" w:hAnsi="Book Antiqua"/>
+                <w:b/>
+                <w:sz w:val="20"/>
+                <w:szCs w:val="20"/>
+              </w:rPr>
+            </w:pPr>
+            <w:r>
+              <w:rPr>
+                <w:rFonts w:ascii="Book Antiqua" w:hAnsi="Book Antiqua"/>
+                <w:sz w:val="20"/>
+                <w:szCs w:val="20"/>
+              </w:rPr>
+              <w:fldChar w:fldCharType="begin"/>
+            </w:r>
+            <w:r>
+              <w:rPr>
+                <w:rFonts w:ascii="Book Antiqua" w:hAnsi="Book Antiqua"/>
+                <w:sz w:val="20"/>
+                <w:szCs w:val="20"/>
+              </w:rPr>
+              <w:instrText xml:space="preserve">MERGEFIELD =patient.first_name \* MERGEFORMAT </w:instrText>
+            </w:r>
+            <w:r>
+              <w:rPr>
+                <w:rFonts w:ascii="Book Antiqua" w:hAnsi="Book Antiqua"/>
+                <w:sz w:val="20"/>
+                <w:szCs w:val="20"/>
+              </w:rPr>
+              <w:fldChar w:fldCharType="separate"/>
+            </w:r>
+            <w:r>
+              <w:rPr>
+                <w:rFonts w:ascii="Book Antiqua" w:hAnsi="Book Antiqua"/>
+                <w:sz w:val="20"/>
+                <w:szCs w:val="20"/>
+              </w:rPr>
+              <w:t>«=patient.first_name»</w:t>
+            </w:r>
+            <w:r>
+              <w:rPr>
+                <w:rFonts w:ascii="Book Antiqua" w:hAnsi="Book Antiqua"/>
+                <w:sz w:val="20"/>
+                <w:szCs w:val="20"/>
+              </w:rPr>
+              <w:fldChar w:fldCharType="end"/>
+            </w:r>
+          </w:p>
+        </w:tc>
+      </w:tr>
+      <w:tr>
+        <w:tc>
+          <w:tcPr>
+            <w:tcW w:w="1638" w:type="dxa"/>
+          </w:tcPr>
+          <w:p>
+            <w:pPr>
+              <w:spacing w:line="276" w:lineRule="auto"/>
+              <w:jc w:val="both"/>
+              <w:rPr>
+                <w:rFonts w:ascii="Book Antiqua" w:hAnsi="Book Antiqua"/>
+                <w:b/>
+                <w:sz w:val="20"/>
+                <w:szCs w:val="20"/>
+              </w:rPr>
+            </w:pPr>
+            <w:r>
+              <w:rPr>
+                <w:rFonts w:ascii="Book Antiqua" w:hAnsi="Book Antiqua"/>
+                <w:b/>
+                <w:sz w:val="20"/>
+                <w:szCs w:val="20"/>
+              </w:rPr>
+              <w:t>EDAD:</w:t>
+            </w:r>
+          </w:p>
+        </w:tc>
+        <w:tc>
+          <w:tcPr>
+            <w:tcW w:w="3002" w:type="dxa"/>
+          </w:tcPr>
+          <w:p>
+            <w:pPr>
+              <w:spacing w:line="276" w:lineRule="auto"/>
+              <w:jc w:val="both"/>
+              <w:rPr>
+                <w:rFonts w:ascii="Book Antiqua" w:hAnsi="Book Antiqua"/>
+                <w:b/>
+                <w:sz w:val="20"/>
+                <w:szCs w:val="20"/>
+              </w:rPr>
+            </w:pPr>
+            <w:r>
+              <w:rPr>
+                <w:rFonts w:ascii="Book Antiqua" w:hAnsi="Book Antiqua"/>
+                <w:sz w:val="20"/>
+                <w:szCs w:val="20"/>
+              </w:rPr>
+              <w:fldChar w:fldCharType="begin"/>
+            </w:r>
+            <w:r>
+              <w:rPr>
+                <w:rFonts w:ascii="Book Antiqua" w:hAnsi="Book Antiqua"/>
+                <w:sz w:val="20"/>
+                <w:szCs w:val="20"/>
+              </w:rPr>
+              <w:instrText xml:space="preserve"> MERGEFIELD =patient.relative_age.years \* MERGEFORMAT </w:instrText>
+            </w:r>
+            <w:r>
+              <w:rPr>
+                <w:rFonts w:ascii="Book Antiqua" w:hAnsi="Book Antiqua"/>
+                <w:sz w:val="20"/>
+                <w:szCs w:val="20"/>
+              </w:rPr>
+              <w:fldChar w:fldCharType="separate"/>
+            </w:r>
+            <w:r>
+              <w:rPr>
+                <w:rFonts w:ascii="Book Antiqua" w:hAnsi="Book Antiqua"/>
+                <w:sz w:val="20"/>
+                <w:szCs w:val="20"/>
+              </w:rPr>
+              <w:t>«=patient.relative_age.years»</w:t>
+            </w:r>
+            <w:r>
+              <w:rPr>
+                <w:rFonts w:ascii="Book Antiqua" w:hAnsi="Book Antiqua"/>
+                <w:sz w:val="20"/>
+                <w:szCs w:val="20"/>
+              </w:rPr>
+              <w:fldChar w:fldCharType="end"/>
+            </w:r>
+            <w:r>
+              <w:rPr>
+                <w:rFonts w:ascii="Book Antiqua" w:hAnsi="Book Antiqua"/>
+                <w:sz w:val="20"/>
+                <w:szCs w:val="20"/>
+              </w:rPr>
+              <w:t xml:space="preserve"> AÑOS </w:t>
+            </w:r>
+            <w:r>
+              <w:rPr>
+                <w:rFonts w:ascii="Book Antiqua" w:hAnsi="Book Antiqua"/>
+                <w:sz w:val="20"/>
+                <w:szCs w:val="20"/>
+              </w:rPr>
+              <w:fldChar w:fldCharType="begin"/>
+            </w:r>
+            <w:r>
+              <w:rPr>
+                <w:rFonts w:ascii="Book Antiqua" w:hAnsi="Book Antiqua"/>
+                <w:sz w:val="20"/>
+                <w:szCs w:val="20"/>
+              </w:rPr>
+              <w:instrText xml:space="preserve"> MERGEFIELD =patient.relative_age.months \* MERGEFORMAT </w:instrText>
+            </w:r>
+            <w:r>
+              <w:rPr>
+                <w:rFonts w:ascii="Book Antiqua" w:hAnsi="Book Antiqua"/>
+                <w:sz w:val="20"/>
+                <w:szCs w:val="20"/>
+              </w:rPr>
+              <w:fldChar w:fldCharType="separate"/>
+            </w:r>
+            <w:r>
+              <w:rPr>
+                <w:rFonts w:ascii="Book Antiqua" w:hAnsi="Book Antiqua"/>
+                <w:sz w:val="20"/>
+                <w:szCs w:val="20"/>
+              </w:rPr>
+              <w:t>«=patient.relative_age.months»</w:t>
+            </w:r>
+            <w:r>
+              <w:rPr>
+                <w:rFonts w:ascii="Book Antiqua" w:hAnsi="Book Antiqua"/>
+                <w:sz w:val="20"/>
+                <w:szCs w:val="20"/>
+              </w:rPr>
+              <w:fldChar w:fldCharType="end"/>
+            </w:r>
+            <w:r>
+              <w:rPr>
+                <w:rFonts w:ascii="Book Antiqua" w:hAnsi="Book Antiqua"/>
+                <w:sz w:val="20"/>
+                <w:szCs w:val="20"/>
+              </w:rPr>
+              <w:t xml:space="preserve"> MESES</w:t>
+            </w:r>
+          </w:p>
+        </w:tc>
+        <w:tc>
+          <w:tcPr>
+            <w:tcW w:w="1768" w:type="dxa"/>
+          </w:tcPr>
+          <w:p>
+            <w:pPr>
+              <w:spacing w:line="276" w:lineRule="auto"/>
+              <w:jc w:val="both"/>
+              <w:rPr>
+                <w:rFonts w:ascii="Book Antiqua" w:hAnsi="Book Antiqua"/>
+                <w:b/>
+                <w:sz w:val="20"/>
+                <w:szCs w:val="20"/>
+              </w:rPr>
+            </w:pPr>
+            <w:r>
+              <w:rPr>
+                <w:rFonts w:ascii="Book Antiqua" w:hAnsi="Book Antiqua"/>
+                <w:b/>
+                <w:sz w:val="20"/>
+                <w:szCs w:val="20"/>
+              </w:rPr>
+              <w:t>CÉDULA:</w:t>
+            </w:r>
+          </w:p>
+        </w:tc>
+        <w:tc>
+          <w:tcPr>
+            <w:tcW w:w="2872" w:type="dxa"/>
+          </w:tcPr>
+          <w:p>
+            <w:pPr>
+              <w:spacing w:line="276" w:lineRule="auto"/>
+              <w:jc w:val="both"/>
+              <w:rPr>
+                <w:rFonts w:ascii="Book Antiqua" w:hAnsi="Book Antiqua"/>
+                <w:b/>
+                <w:sz w:val="20"/>
+                <w:szCs w:val="20"/>
+              </w:rPr>
+            </w:pPr>
+            <w:r>
+              <w:rPr>
+                <w:rFonts w:ascii="Book Antiqua" w:hAnsi="Book Antiqua"/>
+                <w:sz w:val="20"/>
+                <w:szCs w:val="20"/>
+              </w:rPr>
+              <w:fldChar w:fldCharType="begin"/>
+            </w:r>
+            <w:r>
+              <w:rPr>
+                <w:rFonts w:ascii="Book Antiqua" w:hAnsi="Book Antiqua"/>
+                <w:sz w:val="20"/>
+                <w:szCs w:val="20"/>
+              </w:rPr>
+              <w:instrText xml:space="preserve"> MERGEFIELD =patient.identity_card_number \* MERGEFORMAT </w:instrText>
+            </w:r>
+            <w:r>
+              <w:rPr>
+                <w:rFonts w:ascii="Book Antiqua" w:hAnsi="Book Antiqua"/>
+                <w:sz w:val="20"/>
+                <w:szCs w:val="20"/>
+              </w:rPr>
+              <w:fldChar w:fldCharType="separate"/>
+            </w:r>
+            <w:r>
+              <w:rPr>
+                <w:rFonts w:ascii="Book Antiqua" w:hAnsi="Book Antiqua"/>
+                <w:sz w:val="20"/>
+                <w:szCs w:val="20"/>
+              </w:rPr>
+              <w:t>«=patient.identity_card_number»</w:t>
+            </w:r>
+            <w:r>
+              <w:rPr>
+                <w:rFonts w:ascii="Book Antiqua" w:hAnsi="Book Antiqua"/>
+                <w:sz w:val="20"/>
+                <w:szCs w:val="20"/>
+              </w:rPr>
+              <w:fldChar w:fldCharType="end"/>
+            </w:r>
+          </w:p>
+        </w:tc>
+      </w:tr>
+      <w:tr>
+        <w:tc>
+          <w:tcPr>
+            <w:tcW w:w="1638" w:type="dxa"/>
+          </w:tcPr>
+          <w:p>
+            <w:pPr>
+              <w:spacing w:line="276" w:lineRule="auto"/>
+              <w:jc w:val="both"/>
+              <w:rPr>
+                <w:rFonts w:ascii="Book Antiqua" w:hAnsi="Book Antiqua"/>
+                <w:b/>
+                <w:sz w:val="20"/>
+                <w:szCs w:val="20"/>
+              </w:rPr>
+            </w:pPr>
+            <w:r>
+              <w:rPr>
+                <w:rFonts w:ascii="Book Antiqua" w:hAnsi="Book Antiqua"/>
+                <w:b/>
+                <w:sz w:val="20"/>
+                <w:szCs w:val="20"/>
+              </w:rPr>
+              <w:t>SEXO:</w:t>
+            </w:r>
+          </w:p>
+        </w:tc>
+        <w:tc>
+          <w:tcPr>
+            <w:tcW w:w="3002" w:type="dxa"/>
+          </w:tcPr>
+          <w:p>
+            <w:pPr>
+              <w:spacing w:line="276" w:lineRule="auto"/>
+              <w:jc w:val="both"/>
+              <w:rPr>
+                <w:rFonts w:ascii="Book Antiqua" w:hAnsi="Book Antiqua"/>
+                <w:b/>
+                <w:sz w:val="20"/>
+                <w:szCs w:val="20"/>
+              </w:rPr>
+            </w:pPr>
+            <w:r>
+              <w:rPr>
+                <w:rFonts w:ascii="Book Antiqua" w:hAnsi="Book Antiqua"/>
+                <w:sz w:val="20"/>
+                <w:szCs w:val="20"/>
+              </w:rPr>
+              <w:fldChar w:fldCharType="begin"/>
+            </w:r>
+            <w:r>
+              <w:rPr>
+                <w:rFonts w:ascii="Book Antiqua" w:hAnsi="Book Antiqua"/>
+                <w:sz w:val="20"/>
+                <w:szCs w:val="20"/>
+              </w:rPr>
+              <w:instrText xml:space="preserve"> MERGEFIELD =patient.gender_es \* MERGEFORMAT </w:instrText>
+            </w:r>
+            <w:r>
+              <w:rPr>
+                <w:rFonts w:ascii="Book Antiqua" w:hAnsi="Book Antiqua"/>
+                <w:sz w:val="20"/>
+                <w:szCs w:val="20"/>
+              </w:rPr>
+              <w:fldChar w:fldCharType="separate"/>
+            </w:r>
+            <w:r>
+              <w:rPr>
+                <w:rFonts w:ascii="Book Antiqua" w:hAnsi="Book Antiqua"/>
+                <w:sz w:val="20"/>
+                <w:szCs w:val="20"/>
+              </w:rPr>
+              <w:t>«=patient.gender_es»</w:t>
+            </w:r>
+            <w:r>
+              <w:rPr>
+                <w:rFonts w:ascii="Book Antiqua" w:hAnsi="Book Antiqua"/>
+                <w:sz w:val="20"/>
+                <w:szCs w:val="20"/>
+              </w:rPr>
+              <w:fldChar w:fldCharType="end"/>
+            </w:r>
+          </w:p>
+        </w:tc>
+        <w:tc>
+          <w:tcPr>
+            <w:tcW w:w="1768" w:type="dxa"/>
+          </w:tcPr>
+          <w:p>
+            <w:pPr>
+              <w:spacing w:line="276" w:lineRule="auto"/>
+              <w:jc w:val="both"/>
+              <w:rPr>
+                <w:rFonts w:ascii="Book Antiqua" w:hAnsi="Book Antiqua"/>
+                <w:b/>
+                <w:sz w:val="20"/>
+                <w:szCs w:val="20"/>
+              </w:rPr>
+            </w:pPr>
+            <w:r>
+              <w:rPr>
+                <w:rFonts w:ascii="Book Antiqua" w:hAnsi="Book Antiqua"/>
+                <w:b/>
+                <w:sz w:val="20"/>
+                <w:szCs w:val="20"/>
+              </w:rPr>
+              <w:t>ESTADO CIVIL:</w:t>
+            </w:r>
+          </w:p>
+        </w:tc>
+        <w:tc>
+          <w:tcPr>
+            <w:tcW w:w="2872" w:type="dxa"/>
+          </w:tcPr>
+          <w:p>
+            <w:pPr>
+              <w:spacing w:line="276" w:lineRule="auto"/>
+              <w:jc w:val="both"/>
+              <w:rPr>
+                <w:rFonts w:ascii="Book Antiqua" w:hAnsi="Book Antiqua"/>
+                <w:b/>
+                <w:sz w:val="20"/>
+                <w:szCs w:val="20"/>
+              </w:rPr>
+            </w:pPr>
+            <w:r>
+              <w:rPr>
+                <w:rFonts w:ascii="Book Antiqua" w:hAnsi="Book Antiqua"/>
+                <w:sz w:val="20"/>
+                <w:szCs w:val="20"/>
+              </w:rPr>
+              <w:fldChar w:fldCharType="begin"/>
+            </w:r>
+            <w:r>
+              <w:rPr>
+                <w:rFonts w:ascii="Book Antiqua" w:hAnsi="Book Antiqua"/>
+                <w:sz w:val="20"/>
+                <w:szCs w:val="20"/>
+              </w:rPr>
+              <w:instrText xml:space="preserve"> MERGEFIELD =patient.civil_status_es \* MERGEFORMAT </w:instrText>
+            </w:r>
+            <w:r>
+              <w:rPr>
+                <w:rFonts w:ascii="Book Antiqua" w:hAnsi="Book Antiqua"/>
+                <w:sz w:val="20"/>
+                <w:szCs w:val="20"/>
+              </w:rPr>
+              <w:fldChar w:fldCharType="separate"/>
+            </w:r>
+            <w:r>
+              <w:rPr>
+                <w:rFonts w:ascii="Book Antiqua" w:hAnsi="Book Antiqua"/>
+                <w:sz w:val="20"/>
+                <w:szCs w:val="20"/>
+              </w:rPr>
+              <w:t>«=patient.civil_status_es»</w:t>
+            </w:r>
+            <w:r>
+              <w:rPr>
+                <w:rFonts w:ascii="Book Antiqua" w:hAnsi="Book Antiqua"/>
+                <w:sz w:val="20"/>
+                <w:szCs w:val="20"/>
+              </w:rPr>
+              <w:fldChar w:fldCharType="end"/>
+            </w:r>
+          </w:p>
+        </w:tc>
+      </w:tr>
+      <w:tr>
+        <w:tc>
+          <w:tcPr>
+            <w:tcW w:w="1638" w:type="dxa"/>
+          </w:tcPr>
+          <w:p>
+            <w:pPr>
+              <w:spacing w:line="276" w:lineRule="auto"/>
+              <w:jc w:val="both"/>
+              <w:rPr>
+                <w:rFonts w:ascii="Book Antiqua" w:hAnsi="Book Antiqua"/>
+                <w:b/>
+                <w:sz w:val="20"/>
+                <w:szCs w:val="20"/>
+              </w:rPr>
+            </w:pPr>
+            <w:r>
+              <w:rPr>
+                <w:rFonts w:ascii="Book Antiqua" w:hAnsi="Book Antiqua"/>
+                <w:b/>
+                <w:sz w:val="20"/>
+                <w:szCs w:val="20"/>
+              </w:rPr>
+              <w:t>OCUPACIÓN:</w:t>
+            </w:r>
+          </w:p>
+        </w:tc>
+        <w:tc>
+          <w:tcPr>
+            <w:tcW w:w="3002" w:type="dxa"/>
+          </w:tcPr>
+          <w:p>
+            <w:pPr>
+              <w:spacing w:line="276" w:lineRule="auto"/>
+              <w:jc w:val="both"/>
+              <w:rPr>
+                <w:rFonts w:ascii="Book Antiqua" w:hAnsi="Book Antiqua"/>
+                <w:b/>
+                <w:sz w:val="20"/>
+                <w:szCs w:val="20"/>
+              </w:rPr>
+            </w:pPr>
+            <w:r>
+              <w:rPr>
+                <w:rFonts w:ascii="Book Antiqua" w:hAnsi="Book Antiqua"/>
+                <w:sz w:val="20"/>
+                <w:szCs w:val="20"/>
+              </w:rPr>
+              <w:fldChar w:fldCharType="begin"/>
+            </w:r>
+            <w:r>
+              <w:rPr>
+                <w:rFonts w:ascii="Book Antiqua" w:hAnsi="Book Antiqua"/>
+                <w:sz w:val="20"/>
+                <w:szCs w:val="20"/>
+              </w:rPr>
+              <w:instrText xml:space="preserve"> MERGEFIELD =patient.profession \* MERGEFORMAT </w:instrText>
+            </w:r>
+            <w:r>
+              <w:rPr>
+                <w:rFonts w:ascii="Book Antiqua" w:hAnsi="Book Antiqua"/>
+                <w:sz w:val="20"/>
+                <w:szCs w:val="20"/>
+              </w:rPr>
+              <w:fldChar w:fldCharType="separate"/>
+            </w:r>
+            <w:r>
+              <w:rPr>
+                <w:rFonts w:ascii="Book Antiqua" w:hAnsi="Book Antiqua"/>
+                <w:sz w:val="20"/>
+                <w:szCs w:val="20"/>
+              </w:rPr>
+              <w:t>«=patient.profession»</w:t>
+            </w:r>
+            <w:r>
+              <w:rPr>
+                <w:rFonts w:ascii="Book Antiqua" w:hAnsi="Book Antiqua"/>
+                <w:sz w:val="20"/>
+                <w:szCs w:val="20"/>
+              </w:rPr>
+              <w:fldChar w:fldCharType="end"/>
+            </w:r>
+          </w:p>
+        </w:tc>
+        <w:tc>
+          <w:tcPr>
+            <w:tcW w:w="1768" w:type="dxa"/>
+          </w:tcPr>
+          <w:p>
+            <w:pPr>
+              <w:spacing w:line="276" w:lineRule="auto"/>
+              <w:jc w:val="both"/>
+              <w:rPr>
+                <w:rFonts w:ascii="Book Antiqua" w:hAnsi="Book Antiqua"/>
+                <w:b/>
+                <w:sz w:val="20"/>
+                <w:szCs w:val="20"/>
+              </w:rPr>
+            </w:pPr>
+          </w:p>
+        </w:tc>
+        <w:tc>
+          <w:tcPr>
+            <w:tcW w:w="2872" w:type="dxa"/>
+          </w:tcPr>
+          <w:p>
+            <w:pPr>
+              <w:spacing w:line="276" w:lineRule="auto"/>
+              <w:jc w:val="both"/>
+              <w:rPr>
+                <w:rFonts w:ascii="Book Antiqua" w:hAnsi="Book Antiqua"/>
+                <w:b/>
+                <w:sz w:val="20"/>
+                <w:szCs w:val="20"/>
+              </w:rPr>
+            </w:pPr>
+          </w:p>
+        </w:tc>
+      </w:tr>
+    </w:tbl>
     <w:p>
       <w:pPr>
         <w:spacing w:line="276" w:lineRule="auto"/>
@@ -422,184 +952,11 @@
       <w:r>
         <w:rPr>
           <w:rFonts w:ascii="Book Antiqua" w:hAnsi="Book Antiqua"/>
-          <w:b/>
-          <w:bCs/>
-          <w:sz w:val="20"/>
-          <w:szCs w:val="20"/>
-        </w:rPr>
-        <w:t>EDAD:</w:t>
-      </w:r>
-      <w:r>
-        <w:rPr>
-          <w:rFonts w:ascii="Book Antiqua" w:hAnsi="Book Antiqua"/>
           <w:sz w:val="20"/>
           <w:szCs w:val="20"/>
         </w:rPr>
         <w:tab/>
       </w:r>
-      <w:r>
-        <w:rPr>
-          <w:rFonts w:ascii="Book Antiqua" w:hAnsi="Book Antiqua"/>
-          <w:sz w:val="20"/>
-          <w:szCs w:val="20"/>
-        </w:rPr>
-        <w:tab/>
-      </w:r>
-      <w:r>
-        <w:rPr>
-          <w:rFonts w:ascii="Book Antiqua" w:hAnsi="Book Antiqua"/>
-          <w:sz w:val="20"/>
-          <w:szCs w:val="20"/>
-        </w:rPr>
-        <w:fldChar w:fldCharType="begin"/>
-      </w:r>
-      <w:r>
-        <w:rPr>
-          <w:rFonts w:ascii="Book Antiqua" w:hAnsi="Book Antiqua"/>
-          <w:sz w:val="20"/>
-          <w:szCs w:val="20"/>
-        </w:rPr>
-        <w:instrText xml:space="preserve"> MERGEFIELD </w:instrText>
-      </w:r>
-      <w:r>
-        <w:rPr>
-          <w:rFonts w:ascii="Book Antiqua" w:hAnsi="Book Antiqua"/>
-          <w:sz w:val="20"/>
-          <w:szCs w:val="20"/>
-        </w:rPr>
-        <w:instrText>=</w:instrText>
-      </w:r>
-      <w:r>
-        <w:rPr>
-          <w:rFonts w:ascii="Book Antiqua" w:hAnsi="Book Antiqua"/>
-          <w:sz w:val="20"/>
-          <w:szCs w:val="20"/>
-        </w:rPr>
-        <w:instrText>patient.</w:instrText>
-      </w:r>
-      <w:r>
-        <w:rPr>
-          <w:rFonts w:ascii="Book Antiqua" w:hAnsi="Book Antiqua"/>
-          <w:sz w:val="20"/>
-          <w:szCs w:val="20"/>
-        </w:rPr>
-        <w:instrText>relative</w:instrText>
-      </w:r>
-      <w:r>
-        <w:rPr>
-          <w:rFonts w:ascii="Book Antiqua" w:hAnsi="Book Antiqua"/>
-          <w:sz w:val="20"/>
-          <w:szCs w:val="20"/>
-        </w:rPr>
-        <w:instrText>_age</w:instrText>
-      </w:r>
-      <w:r>
-        <w:rPr>
-          <w:rFonts w:ascii="Book Antiqua" w:hAnsi="Book Antiqua"/>
-          <w:sz w:val="20"/>
-          <w:szCs w:val="20"/>
-        </w:rPr>
-        <w:instrText>.years</w:instrText>
-      </w:r>
-      <w:r>
-        <w:rPr>
-          <w:rFonts w:ascii="Book Antiqua" w:hAnsi="Book Antiqua"/>
-          <w:sz w:val="20"/>
-          <w:szCs w:val="20"/>
-        </w:rPr>
-        <w:instrText xml:space="preserve"> \* MERGEFORMAT </w:instrText>
-      </w:r>
-      <w:r>
-        <w:rPr>
-          <w:rFonts w:ascii="Book Antiqua" w:hAnsi="Book Antiqua"/>
-          <w:sz w:val="20"/>
-          <w:szCs w:val="20"/>
-        </w:rPr>
-        <w:fldChar w:fldCharType="separate"/>
-      </w:r>
-      <w:r>
-        <w:rPr>
-          <w:rFonts w:ascii="Book Antiqua" w:hAnsi="Book Antiqua"/>
-          <w:sz w:val="20"/>
-          <w:szCs w:val="20"/>
-        </w:rPr>
-        <w:t>«=patient.relative_age.years»</w:t>
-      </w:r>
-      <w:r>
-        <w:rPr>
-          <w:rFonts w:ascii="Book Antiqua" w:hAnsi="Book Antiqua"/>
-          <w:sz w:val="20"/>
-          <w:szCs w:val="20"/>
-        </w:rPr>
-        <w:fldChar w:fldCharType="end"/>
-      </w:r>
-      <w:r>
-        <w:rPr>
-          <w:rFonts w:ascii="Book Antiqua" w:hAnsi="Book Antiqua"/>
-          <w:sz w:val="20"/>
-          <w:szCs w:val="20"/>
-        </w:rPr>
-        <w:t xml:space="preserve"> AÑOS </w:t>
-      </w:r>
-      <w:r>
-        <w:rPr>
-          <w:rFonts w:ascii="Book Antiqua" w:hAnsi="Book Antiqua"/>
-          <w:sz w:val="20"/>
-          <w:szCs w:val="20"/>
-        </w:rPr>
-        <w:fldChar w:fldCharType="begin"/>
-      </w:r>
-      <w:r>
-        <w:rPr>
-          <w:rFonts w:ascii="Book Antiqua" w:hAnsi="Book Antiqua"/>
-          <w:sz w:val="20"/>
-          <w:szCs w:val="20"/>
-        </w:rPr>
-        <w:instrText xml:space="preserve"> MERGEFIELD =patient.relative_age.months \* MERGEFORMAT </w:instrText>
-      </w:r>
-      <w:r>
-        <w:rPr>
-          <w:rFonts w:ascii="Book Antiqua" w:hAnsi="Book Antiqua"/>
-          <w:sz w:val="20"/>
-          <w:szCs w:val="20"/>
-        </w:rPr>
-        <w:fldChar w:fldCharType="separate"/>
-      </w:r>
-      <w:r>
-        <w:rPr>
-          <w:rFonts w:ascii="Book Antiqua" w:hAnsi="Book Antiqua"/>
-          <w:sz w:val="20"/>
-          <w:szCs w:val="20"/>
-        </w:rPr>
-        <w:t>«=patient.relative_age.months»</w:t>
-      </w:r>
-      <w:r>
-        <w:rPr>
-          <w:rFonts w:ascii="Book Antiqua" w:hAnsi="Book Antiqua"/>
-          <w:sz w:val="20"/>
-          <w:szCs w:val="20"/>
-        </w:rPr>
-        <w:fldChar w:fldCharType="end"/>
-      </w:r>
-      <w:r>
-        <w:rPr>
-          <w:rFonts w:ascii="Book Antiqua" w:hAnsi="Book Antiqua"/>
-          <w:sz w:val="20"/>
-          <w:szCs w:val="20"/>
-        </w:rPr>
-        <w:t xml:space="preserve"> MESES</w:t>
-      </w:r>
-    </w:p>
-    <w:p>
-      <w:pPr>
-        <w:spacing w:line="276" w:lineRule="auto"/>
-        <w:jc w:val="both"/>
-        <w:rPr>
-          <w:rFonts w:ascii="Book Antiqua" w:hAnsi="Book Antiqua"/>
-          <w:sz w:val="20"/>
-          <w:szCs w:val="20"/>
-        </w:rPr>
-      </w:pPr>
     </w:p>
     <w:p>
       <w:pPr>
@@ -2691,6 +3048,7 @@
           <w:sz w:val="20"/>
           <w:szCs w:val="20"/>
         </w:rPr>
+        <w:lastRenderedPageBreak/>
         <w:t>FOSA NASAL DERECHA</w:t>
       </w:r>
       <w:r>
@@ -3053,7 +3411,6 @@
           <w:sz w:val="20"/>
           <w:szCs w:val="20"/>
         </w:rPr>
-        <w:lastRenderedPageBreak/>
         <w:t>AMIGDALAS Y PILARES</w:t>
       </w:r>
       <w:r>

</xml_diff>

<commit_message>
Add extra information to the certificate (#56)
Co-authored-by: Ma. Elena Bustillos <ma.elena.bustillos>
</commit_message>
<xml_diff>
--- a/public/templates/certificates/consultation.docx
+++ b/public/templates/certificates/consultation.docx
@@ -53,360 +53,890 @@
         </w:rPr>
       </w:pPr>
     </w:p>
-    <w:p>
-      <w:pPr>
-        <w:spacing w:line="276" w:lineRule="auto"/>
-        <w:jc w:val="both"/>
-        <w:rPr>
-          <w:rFonts w:ascii="Book Antiqua" w:hAnsi="Book Antiqua"/>
-          <w:sz w:val="20"/>
-          <w:szCs w:val="20"/>
-        </w:rPr>
-      </w:pPr>
-      <w:r>
-        <w:rPr>
-          <w:rFonts w:ascii="Book Antiqua" w:hAnsi="Book Antiqua"/>
-          <w:b/>
-          <w:sz w:val="20"/>
-          <w:szCs w:val="20"/>
-        </w:rPr>
-        <w:t>FECHA</w:t>
-      </w:r>
-      <w:r>
-        <w:rPr>
-          <w:rFonts w:ascii="Book Antiqua" w:hAnsi="Book Antiqua"/>
-          <w:sz w:val="20"/>
-          <w:szCs w:val="20"/>
-        </w:rPr>
-        <w:t>:</w:t>
-      </w:r>
-      <w:r>
-        <w:rPr>
-          <w:rFonts w:ascii="Book Antiqua" w:hAnsi="Book Antiqua"/>
-          <w:sz w:val="20"/>
-          <w:szCs w:val="20"/>
-        </w:rPr>
-        <w:tab/>
-      </w:r>
-      <w:r>
-        <w:rPr>
-          <w:rFonts w:ascii="Book Antiqua" w:hAnsi="Book Antiqua"/>
-          <w:sz w:val="20"/>
-          <w:szCs w:val="20"/>
-        </w:rPr>
-        <w:fldChar w:fldCharType="begin"/>
-      </w:r>
-      <w:r>
-        <w:rPr>
-          <w:rFonts w:ascii="Book Antiqua" w:hAnsi="Book Antiqua"/>
-          <w:sz w:val="20"/>
-          <w:szCs w:val="20"/>
-        </w:rPr>
-        <w:instrText>MERGEFIELD =</w:instrText>
-      </w:r>
-      <w:r>
-        <w:rPr>
-          <w:rFonts w:ascii="Book Antiqua" w:hAnsi="Book Antiqua"/>
-          <w:sz w:val="20"/>
-          <w:szCs w:val="20"/>
-        </w:rPr>
-        <w:instrText>consultation.</w:instrText>
-      </w:r>
-      <w:r>
-        <w:rPr>
-          <w:rFonts w:ascii="Book Antiqua" w:hAnsi="Book Antiqua"/>
-          <w:sz w:val="20"/>
-          <w:szCs w:val="20"/>
-        </w:rPr>
-        <w:instrText>pretty_</w:instrText>
-      </w:r>
-      <w:r>
-        <w:rPr>
-          <w:rFonts w:ascii="Book Antiqua" w:hAnsi="Book Antiqua"/>
-          <w:sz w:val="20"/>
-          <w:szCs w:val="20"/>
-        </w:rPr>
-        <w:instrText>date</w:instrText>
-      </w:r>
-      <w:r>
-        <w:rPr>
-          <w:rFonts w:ascii="Book Antiqua" w:hAnsi="Book Antiqua"/>
-          <w:sz w:val="20"/>
-          <w:szCs w:val="20"/>
-        </w:rPr>
-        <w:instrText xml:space="preserve"> \* MERGEFORMAT </w:instrText>
-      </w:r>
-      <w:r>
-        <w:rPr>
-          <w:rFonts w:ascii="Book Antiqua" w:hAnsi="Book Antiqua"/>
-          <w:sz w:val="20"/>
-          <w:szCs w:val="20"/>
-        </w:rPr>
-        <w:fldChar w:fldCharType="separate"/>
-      </w:r>
-      <w:r>
-        <w:rPr>
-          <w:rFonts w:ascii="Book Antiqua" w:hAnsi="Book Antiqua"/>
-          <w:sz w:val="20"/>
-          <w:szCs w:val="20"/>
-        </w:rPr>
-        <w:t>«=consultation.pretty_date»</w:t>
-      </w:r>
-      <w:r>
-        <w:rPr>
-          <w:rFonts w:ascii="Book Antiqua" w:hAnsi="Book Antiqua"/>
-          <w:sz w:val="20"/>
-          <w:szCs w:val="20"/>
-        </w:rPr>
-        <w:fldChar w:fldCharType="end"/>
-      </w:r>
-      <w:r>
-        <w:rPr>
-          <w:rFonts w:ascii="Book Antiqua" w:hAnsi="Book Antiqua"/>
-          <w:sz w:val="20"/>
-          <w:szCs w:val="20"/>
-        </w:rPr>
-        <w:tab/>
-      </w:r>
-      <w:r>
-        <w:rPr>
-          <w:rFonts w:ascii="Book Antiqua" w:hAnsi="Book Antiqua"/>
-          <w:sz w:val="20"/>
-          <w:szCs w:val="20"/>
-        </w:rPr>
-        <w:tab/>
-      </w:r>
-      <w:r>
-        <w:rPr>
-          <w:rFonts w:ascii="Book Antiqua" w:hAnsi="Book Antiqua"/>
-          <w:b/>
-          <w:sz w:val="20"/>
-          <w:szCs w:val="20"/>
-        </w:rPr>
-        <w:t>HISTORIA</w:t>
-      </w:r>
-      <w:r>
-        <w:rPr>
-          <w:rFonts w:ascii="Book Antiqua" w:hAnsi="Book Antiqua"/>
-          <w:sz w:val="20"/>
-          <w:szCs w:val="20"/>
-        </w:rPr>
-        <w:t>:</w:t>
-      </w:r>
-      <w:r>
-        <w:rPr>
-          <w:rFonts w:ascii="Book Antiqua" w:hAnsi="Book Antiqua"/>
-          <w:sz w:val="20"/>
-          <w:szCs w:val="20"/>
-        </w:rPr>
-        <w:tab/>
-      </w:r>
-      <w:r>
-        <w:rPr>
-          <w:rFonts w:ascii="Book Antiqua" w:hAnsi="Book Antiqua"/>
-          <w:sz w:val="20"/>
-          <w:szCs w:val="20"/>
-        </w:rPr>
-        <w:fldChar w:fldCharType="begin"/>
-      </w:r>
-      <w:r>
-        <w:rPr>
-          <w:rFonts w:ascii="Book Antiqua" w:hAnsi="Book Antiqua"/>
-          <w:sz w:val="20"/>
-          <w:szCs w:val="20"/>
-        </w:rPr>
-        <w:instrText xml:space="preserve">MERGEFIELD =patient.medical_history \* MERGEFORMAT </w:instrText>
-      </w:r>
-      <w:r>
-        <w:rPr>
-          <w:rFonts w:ascii="Book Antiqua" w:hAnsi="Book Antiqua"/>
-          <w:sz w:val="20"/>
-          <w:szCs w:val="20"/>
-        </w:rPr>
-        <w:fldChar w:fldCharType="separate"/>
-      </w:r>
-      <w:r>
-        <w:rPr>
-          <w:rFonts w:ascii="Book Antiqua" w:hAnsi="Book Antiqua"/>
-          <w:sz w:val="20"/>
-          <w:szCs w:val="20"/>
-        </w:rPr>
-        <w:t>«=patient.medical_history»</w:t>
-      </w:r>
-      <w:r>
-        <w:rPr>
-          <w:rFonts w:ascii="Book Antiqua" w:hAnsi="Book Antiqua"/>
-          <w:sz w:val="20"/>
-          <w:szCs w:val="20"/>
-        </w:rPr>
-        <w:fldChar w:fldCharType="end"/>
-      </w:r>
-    </w:p>
-    <w:p>
-      <w:pPr>
-        <w:spacing w:line="276" w:lineRule="auto"/>
-        <w:jc w:val="both"/>
-        <w:rPr>
-          <w:rFonts w:ascii="Book Antiqua" w:hAnsi="Book Antiqua"/>
-          <w:sz w:val="20"/>
-          <w:szCs w:val="20"/>
-        </w:rPr>
-      </w:pPr>
-      <w:r>
-        <w:rPr>
-          <w:rFonts w:ascii="Book Antiqua" w:hAnsi="Book Antiqua"/>
-          <w:b/>
-          <w:sz w:val="20"/>
-          <w:szCs w:val="20"/>
-        </w:rPr>
-        <w:t>APELLIDOS</w:t>
-      </w:r>
-      <w:r>
-        <w:rPr>
-          <w:rFonts w:ascii="Book Antiqua" w:hAnsi="Book Antiqua"/>
-          <w:sz w:val="20"/>
-          <w:szCs w:val="20"/>
-        </w:rPr>
-        <w:t>:</w:t>
-      </w:r>
-      <w:r>
-        <w:rPr>
-          <w:rFonts w:ascii="Book Antiqua" w:hAnsi="Book Antiqua"/>
-          <w:sz w:val="20"/>
-          <w:szCs w:val="20"/>
-        </w:rPr>
-        <w:tab/>
-      </w:r>
-      <w:r>
-        <w:rPr>
-          <w:rFonts w:ascii="Book Antiqua" w:hAnsi="Book Antiqua"/>
-          <w:sz w:val="20"/>
-          <w:szCs w:val="20"/>
-        </w:rPr>
-        <w:fldChar w:fldCharType="begin"/>
-      </w:r>
-      <w:r>
-        <w:rPr>
-          <w:rFonts w:ascii="Book Antiqua" w:hAnsi="Book Antiqua"/>
-          <w:sz w:val="20"/>
-          <w:szCs w:val="20"/>
-        </w:rPr>
-        <w:instrText xml:space="preserve">MERGEFIELD =patient.last_name \* MERGEFORMAT </w:instrText>
-      </w:r>
-      <w:r>
-        <w:rPr>
-          <w:rFonts w:ascii="Book Antiqua" w:hAnsi="Book Antiqua"/>
-          <w:sz w:val="20"/>
-          <w:szCs w:val="20"/>
-        </w:rPr>
-        <w:fldChar w:fldCharType="separate"/>
-      </w:r>
-      <w:r>
-        <w:rPr>
-          <w:rFonts w:ascii="Book Antiqua" w:hAnsi="Book Antiqua"/>
-          <w:sz w:val="20"/>
-          <w:szCs w:val="20"/>
-        </w:rPr>
-        <w:t>«=patient.last_name»</w:t>
-      </w:r>
-      <w:r>
-        <w:rPr>
-          <w:rFonts w:ascii="Book Antiqua" w:hAnsi="Book Antiqua"/>
-          <w:sz w:val="20"/>
-          <w:szCs w:val="20"/>
-        </w:rPr>
-        <w:fldChar w:fldCharType="end"/>
-      </w:r>
-      <w:r>
-        <w:rPr>
-          <w:rFonts w:ascii="Book Antiqua" w:hAnsi="Book Antiqua"/>
-          <w:sz w:val="20"/>
-          <w:szCs w:val="20"/>
-        </w:rPr>
-        <w:tab/>
-      </w:r>
-      <w:r>
-        <w:rPr>
-          <w:rFonts w:ascii="Book Antiqua" w:hAnsi="Book Antiqua"/>
-          <w:sz w:val="20"/>
-          <w:szCs w:val="20"/>
-        </w:rPr>
-        <w:tab/>
-      </w:r>
-      <w:r>
-        <w:rPr>
-          <w:rFonts w:ascii="Book Antiqua" w:hAnsi="Book Antiqua"/>
-          <w:sz w:val="20"/>
-          <w:szCs w:val="20"/>
-        </w:rPr>
-        <w:tab/>
-      </w:r>
-      <w:r>
-        <w:rPr>
-          <w:rFonts w:ascii="Book Antiqua" w:hAnsi="Book Antiqua"/>
-          <w:b/>
-          <w:sz w:val="20"/>
-          <w:szCs w:val="20"/>
-        </w:rPr>
-        <w:t>NOMBRES</w:t>
-      </w:r>
-      <w:r>
-        <w:rPr>
-          <w:rFonts w:ascii="Book Antiqua" w:hAnsi="Book Antiqua"/>
-          <w:sz w:val="20"/>
-          <w:szCs w:val="20"/>
-        </w:rPr>
-        <w:t>:</w:t>
-      </w:r>
-      <w:r>
-        <w:rPr>
-          <w:rFonts w:ascii="Book Antiqua" w:hAnsi="Book Antiqua"/>
-          <w:sz w:val="20"/>
-          <w:szCs w:val="20"/>
-        </w:rPr>
-        <w:tab/>
-      </w:r>
-      <w:r>
-        <w:rPr>
-          <w:rFonts w:ascii="Book Antiqua" w:hAnsi="Book Antiqua"/>
-          <w:sz w:val="20"/>
-          <w:szCs w:val="20"/>
-        </w:rPr>
-        <w:fldChar w:fldCharType="begin"/>
-      </w:r>
-      <w:r>
-        <w:rPr>
-          <w:rFonts w:ascii="Book Antiqua" w:hAnsi="Book Antiqua"/>
-          <w:sz w:val="20"/>
-          <w:szCs w:val="20"/>
-        </w:rPr>
-        <w:instrText xml:space="preserve">MERGEFIELD =patient.first_name \* MERGEFORMAT </w:instrText>
-      </w:r>
-      <w:r>
-        <w:rPr>
-          <w:rFonts w:ascii="Book Antiqua" w:hAnsi="Book Antiqua"/>
-          <w:sz w:val="20"/>
-          <w:szCs w:val="20"/>
-        </w:rPr>
-        <w:fldChar w:fldCharType="separate"/>
-      </w:r>
-      <w:r>
-        <w:rPr>
-          <w:rFonts w:ascii="Book Antiqua" w:hAnsi="Book Antiqua"/>
-          <w:sz w:val="20"/>
-          <w:szCs w:val="20"/>
-        </w:rPr>
-        <w:t>«=patient.first_name»</w:t>
-      </w:r>
-      <w:r>
-        <w:rPr>
-          <w:rFonts w:ascii="Book Antiqua" w:hAnsi="Book Antiqua"/>
-          <w:sz w:val="20"/>
-          <w:szCs w:val="20"/>
-        </w:rPr>
-        <w:fldChar w:fldCharType="end"/>
-      </w:r>
-    </w:p>
+    <w:tbl>
+      <w:tblPr>
+        <w:tblStyle w:val="TableGrid"/>
+        <w:tblW w:w="0" w:type="auto"/>
+        <w:tblBorders>
+          <w:top w:val="none" w:sz="0" w:space="0" w:color="auto"/>
+          <w:left w:val="none" w:sz="0" w:space="0" w:color="auto"/>
+          <w:bottom w:val="none" w:sz="0" w:space="0" w:color="auto"/>
+          <w:right w:val="none" w:sz="0" w:space="0" w:color="auto"/>
+          <w:insideH w:val="none" w:sz="0" w:space="0" w:color="auto"/>
+          <w:insideV w:val="none" w:sz="0" w:space="0" w:color="auto"/>
+        </w:tblBorders>
+        <w:tblLook w:val="04A0" w:firstRow="1" w:lastRow="0" w:firstColumn="1" w:lastColumn="0" w:noHBand="0" w:noVBand="1"/>
+      </w:tblPr>
+      <w:tblGrid>
+        <w:gridCol w:w="1594"/>
+        <w:gridCol w:w="3001"/>
+        <w:gridCol w:w="1495"/>
+        <w:gridCol w:w="3190"/>
+      </w:tblGrid>
+      <w:tr>
+        <w:tc>
+          <w:tcPr>
+            <w:tcW w:w="1638" w:type="dxa"/>
+          </w:tcPr>
+          <w:p>
+            <w:pPr>
+              <w:spacing w:line="276" w:lineRule="auto"/>
+              <w:jc w:val="both"/>
+              <w:rPr>
+                <w:rFonts w:ascii="Book Antiqua" w:hAnsi="Book Antiqua"/>
+                <w:b/>
+                <w:sz w:val="20"/>
+                <w:szCs w:val="20"/>
+              </w:rPr>
+            </w:pPr>
+            <w:r>
+              <w:rPr>
+                <w:rFonts w:ascii="Book Antiqua" w:hAnsi="Book Antiqua"/>
+                <w:b/>
+                <w:sz w:val="20"/>
+                <w:szCs w:val="20"/>
+              </w:rPr>
+              <w:t>FECHA:</w:t>
+            </w:r>
+          </w:p>
+        </w:tc>
+        <w:tc>
+          <w:tcPr>
+            <w:tcW w:w="3002" w:type="dxa"/>
+          </w:tcPr>
+          <w:p>
+            <w:pPr>
+              <w:spacing w:line="276" w:lineRule="auto"/>
+              <w:jc w:val="both"/>
+              <w:rPr>
+                <w:rFonts w:ascii="Book Antiqua" w:hAnsi="Book Antiqua"/>
+                <w:b/>
+                <w:sz w:val="20"/>
+                <w:szCs w:val="20"/>
+              </w:rPr>
+            </w:pPr>
+            <w:r>
+              <w:rPr>
+                <w:rFonts w:ascii="Book Antiqua" w:hAnsi="Book Antiqua"/>
+                <w:sz w:val="20"/>
+                <w:szCs w:val="20"/>
+              </w:rPr>
+              <w:fldChar w:fldCharType="begin"/>
+            </w:r>
+            <w:r>
+              <w:rPr>
+                <w:rFonts w:ascii="Book Antiqua" w:hAnsi="Book Antiqua"/>
+                <w:sz w:val="20"/>
+                <w:szCs w:val="20"/>
+              </w:rPr>
+              <w:instrText>MERGEFIELD =</w:instrText>
+            </w:r>
+            <w:r>
+              <w:rPr>
+                <w:rFonts w:ascii="Book Antiqua" w:hAnsi="Book Antiqua"/>
+                <w:sz w:val="20"/>
+                <w:szCs w:val="20"/>
+              </w:rPr>
+              <w:instrText>consultation.pretty_date</w:instrText>
+            </w:r>
+            <w:r>
+              <w:rPr>
+                <w:rFonts w:ascii="Book Antiqua" w:hAnsi="Book Antiqua"/>
+                <w:sz w:val="20"/>
+                <w:szCs w:val="20"/>
+              </w:rPr>
+              <w:instrText xml:space="preserve"> \* MERGEFORMAT </w:instrText>
+            </w:r>
+            <w:r>
+              <w:rPr>
+                <w:rFonts w:ascii="Book Antiqua" w:hAnsi="Book Antiqua"/>
+                <w:sz w:val="20"/>
+                <w:szCs w:val="20"/>
+              </w:rPr>
+              <w:fldChar w:fldCharType="separate"/>
+            </w:r>
+            <w:r>
+              <w:rPr>
+                <w:rFonts w:ascii="Book Antiqua" w:hAnsi="Book Antiqua"/>
+                <w:sz w:val="20"/>
+                <w:szCs w:val="20"/>
+              </w:rPr>
+              <w:t>«=consultation.pretty_date»</w:t>
+            </w:r>
+            <w:r>
+              <w:rPr>
+                <w:rFonts w:ascii="Book Antiqua" w:hAnsi="Book Antiqua"/>
+                <w:sz w:val="20"/>
+                <w:szCs w:val="20"/>
+              </w:rPr>
+              <w:fldChar w:fldCharType="end"/>
+            </w:r>
+          </w:p>
+        </w:tc>
+        <w:tc>
+          <w:tcPr>
+            <w:tcW w:w="1768" w:type="dxa"/>
+          </w:tcPr>
+          <w:p>
+            <w:pPr>
+              <w:spacing w:line="276" w:lineRule="auto"/>
+              <w:jc w:val="both"/>
+              <w:rPr>
+                <w:rFonts w:ascii="Book Antiqua" w:hAnsi="Book Antiqua"/>
+                <w:b/>
+                <w:sz w:val="20"/>
+                <w:szCs w:val="20"/>
+              </w:rPr>
+            </w:pPr>
+            <w:r>
+              <w:rPr>
+                <w:rFonts w:ascii="Book Antiqua" w:hAnsi="Book Antiqua"/>
+                <w:b/>
+                <w:sz w:val="20"/>
+                <w:szCs w:val="20"/>
+              </w:rPr>
+              <w:t>HISTORIA:</w:t>
+            </w:r>
+          </w:p>
+        </w:tc>
+        <w:tc>
+          <w:tcPr>
+            <w:tcW w:w="2872" w:type="dxa"/>
+          </w:tcPr>
+          <w:p>
+            <w:pPr>
+              <w:spacing w:line="276" w:lineRule="auto"/>
+              <w:jc w:val="both"/>
+              <w:rPr>
+                <w:rFonts w:ascii="Book Antiqua" w:hAnsi="Book Antiqua"/>
+                <w:b/>
+                <w:sz w:val="20"/>
+                <w:szCs w:val="20"/>
+              </w:rPr>
+            </w:pPr>
+            <w:r>
+              <w:rPr>
+                <w:rFonts w:ascii="Book Antiqua" w:hAnsi="Book Antiqua"/>
+                <w:sz w:val="20"/>
+                <w:szCs w:val="20"/>
+              </w:rPr>
+              <w:fldChar w:fldCharType="begin"/>
+            </w:r>
+            <w:r>
+              <w:rPr>
+                <w:rFonts w:ascii="Book Antiqua" w:hAnsi="Book Antiqua"/>
+                <w:sz w:val="20"/>
+                <w:szCs w:val="20"/>
+              </w:rPr>
+              <w:instrText xml:space="preserve">MERGEFIELD =patient.medical_history \* MERGEFORMAT </w:instrText>
+            </w:r>
+            <w:r>
+              <w:rPr>
+                <w:rFonts w:ascii="Book Antiqua" w:hAnsi="Book Antiqua"/>
+                <w:sz w:val="20"/>
+                <w:szCs w:val="20"/>
+              </w:rPr>
+              <w:fldChar w:fldCharType="separate"/>
+            </w:r>
+            <w:r>
+              <w:rPr>
+                <w:rFonts w:ascii="Book Antiqua" w:hAnsi="Book Antiqua"/>
+                <w:sz w:val="20"/>
+                <w:szCs w:val="20"/>
+              </w:rPr>
+              <w:t>«=patient.medical_history»</w:t>
+            </w:r>
+            <w:r>
+              <w:rPr>
+                <w:rFonts w:ascii="Book Antiqua" w:hAnsi="Book Antiqua"/>
+                <w:sz w:val="20"/>
+                <w:szCs w:val="20"/>
+              </w:rPr>
+              <w:fldChar w:fldCharType="end"/>
+            </w:r>
+          </w:p>
+        </w:tc>
+      </w:tr>
+      <w:tr>
+        <w:tc>
+          <w:tcPr>
+            <w:tcW w:w="1638" w:type="dxa"/>
+          </w:tcPr>
+          <w:p>
+            <w:pPr>
+              <w:spacing w:line="276" w:lineRule="auto"/>
+              <w:jc w:val="both"/>
+              <w:rPr>
+                <w:rFonts w:ascii="Book Antiqua" w:hAnsi="Book Antiqua"/>
+                <w:b/>
+                <w:sz w:val="20"/>
+                <w:szCs w:val="20"/>
+              </w:rPr>
+            </w:pPr>
+            <w:r>
+              <w:rPr>
+                <w:rFonts w:ascii="Book Antiqua" w:hAnsi="Book Antiqua"/>
+                <w:b/>
+                <w:sz w:val="20"/>
+                <w:szCs w:val="20"/>
+              </w:rPr>
+              <w:t>APELLIDOS:</w:t>
+            </w:r>
+          </w:p>
+        </w:tc>
+        <w:tc>
+          <w:tcPr>
+            <w:tcW w:w="3002" w:type="dxa"/>
+          </w:tcPr>
+          <w:p>
+            <w:pPr>
+              <w:spacing w:line="276" w:lineRule="auto"/>
+              <w:jc w:val="both"/>
+              <w:rPr>
+                <w:rFonts w:ascii="Book Antiqua" w:hAnsi="Book Antiqua"/>
+                <w:b/>
+                <w:sz w:val="20"/>
+                <w:szCs w:val="20"/>
+              </w:rPr>
+            </w:pPr>
+            <w:r>
+              <w:rPr>
+                <w:rFonts w:ascii="Book Antiqua" w:hAnsi="Book Antiqua"/>
+                <w:sz w:val="20"/>
+                <w:szCs w:val="20"/>
+              </w:rPr>
+              <w:fldChar w:fldCharType="begin"/>
+            </w:r>
+            <w:r>
+              <w:rPr>
+                <w:rFonts w:ascii="Book Antiqua" w:hAnsi="Book Antiqua"/>
+                <w:sz w:val="20"/>
+                <w:szCs w:val="20"/>
+              </w:rPr>
+              <w:instrText xml:space="preserve">MERGEFIELD =patient.last_name \* MERGEFORMAT </w:instrText>
+            </w:r>
+            <w:r>
+              <w:rPr>
+                <w:rFonts w:ascii="Book Antiqua" w:hAnsi="Book Antiqua"/>
+                <w:sz w:val="20"/>
+                <w:szCs w:val="20"/>
+              </w:rPr>
+              <w:fldChar w:fldCharType="separate"/>
+            </w:r>
+            <w:r>
+              <w:rPr>
+                <w:rFonts w:ascii="Book Antiqua" w:hAnsi="Book Antiqua"/>
+                <w:sz w:val="20"/>
+                <w:szCs w:val="20"/>
+              </w:rPr>
+              <w:t>«=patient.last_name»</w:t>
+            </w:r>
+            <w:r>
+              <w:rPr>
+                <w:rFonts w:ascii="Book Antiqua" w:hAnsi="Book Antiqua"/>
+                <w:sz w:val="20"/>
+                <w:szCs w:val="20"/>
+              </w:rPr>
+              <w:fldChar w:fldCharType="end"/>
+            </w:r>
+          </w:p>
+        </w:tc>
+        <w:tc>
+          <w:tcPr>
+            <w:tcW w:w="1768" w:type="dxa"/>
+          </w:tcPr>
+          <w:p>
+            <w:pPr>
+              <w:spacing w:line="276" w:lineRule="auto"/>
+              <w:jc w:val="both"/>
+              <w:rPr>
+                <w:rFonts w:ascii="Book Antiqua" w:hAnsi="Book Antiqua"/>
+                <w:b/>
+                <w:sz w:val="20"/>
+                <w:szCs w:val="20"/>
+              </w:rPr>
+            </w:pPr>
+            <w:r>
+              <w:rPr>
+                <w:rFonts w:ascii="Book Antiqua" w:hAnsi="Book Antiqua"/>
+                <w:b/>
+                <w:sz w:val="20"/>
+                <w:szCs w:val="20"/>
+              </w:rPr>
+              <w:t>NOMBRES:</w:t>
+            </w:r>
+          </w:p>
+        </w:tc>
+        <w:tc>
+          <w:tcPr>
+            <w:tcW w:w="2872" w:type="dxa"/>
+          </w:tcPr>
+          <w:p>
+            <w:pPr>
+              <w:spacing w:line="276" w:lineRule="auto"/>
+              <w:jc w:val="both"/>
+              <w:rPr>
+                <w:rFonts w:ascii="Book Antiqua" w:hAnsi="Book Antiqua"/>
+                <w:b/>
+                <w:sz w:val="20"/>
+                <w:szCs w:val="20"/>
+              </w:rPr>
+            </w:pPr>
+            <w:r>
+              <w:rPr>
+                <w:rFonts w:ascii="Book Antiqua" w:hAnsi="Book Antiqua"/>
+                <w:sz w:val="20"/>
+                <w:szCs w:val="20"/>
+              </w:rPr>
+              <w:fldChar w:fldCharType="begin"/>
+            </w:r>
+            <w:r>
+              <w:rPr>
+                <w:rFonts w:ascii="Book Antiqua" w:hAnsi="Book Antiqua"/>
+                <w:sz w:val="20"/>
+                <w:szCs w:val="20"/>
+              </w:rPr>
+              <w:instrText xml:space="preserve">MERGEFIELD =patient.first_name \* MERGEFORMAT </w:instrText>
+            </w:r>
+            <w:r>
+              <w:rPr>
+                <w:rFonts w:ascii="Book Antiqua" w:hAnsi="Book Antiqua"/>
+                <w:sz w:val="20"/>
+                <w:szCs w:val="20"/>
+              </w:rPr>
+              <w:fldChar w:fldCharType="separate"/>
+            </w:r>
+            <w:r>
+              <w:rPr>
+                <w:rFonts w:ascii="Book Antiqua" w:hAnsi="Book Antiqua"/>
+                <w:sz w:val="20"/>
+                <w:szCs w:val="20"/>
+              </w:rPr>
+              <w:t>«=patient.first_name»</w:t>
+            </w:r>
+            <w:r>
+              <w:rPr>
+                <w:rFonts w:ascii="Book Antiqua" w:hAnsi="Book Antiqua"/>
+                <w:sz w:val="20"/>
+                <w:szCs w:val="20"/>
+              </w:rPr>
+              <w:fldChar w:fldCharType="end"/>
+            </w:r>
+          </w:p>
+        </w:tc>
+      </w:tr>
+      <w:tr>
+        <w:tc>
+          <w:tcPr>
+            <w:tcW w:w="1638" w:type="dxa"/>
+          </w:tcPr>
+          <w:p>
+            <w:pPr>
+              <w:spacing w:line="276" w:lineRule="auto"/>
+              <w:jc w:val="both"/>
+              <w:rPr>
+                <w:rFonts w:ascii="Book Antiqua" w:hAnsi="Book Antiqua"/>
+                <w:b/>
+                <w:sz w:val="20"/>
+                <w:szCs w:val="20"/>
+              </w:rPr>
+            </w:pPr>
+            <w:r>
+              <w:rPr>
+                <w:rFonts w:ascii="Book Antiqua" w:hAnsi="Book Antiqua"/>
+                <w:b/>
+                <w:sz w:val="20"/>
+                <w:szCs w:val="20"/>
+              </w:rPr>
+              <w:t>EDAD:</w:t>
+            </w:r>
+          </w:p>
+        </w:tc>
+        <w:tc>
+          <w:tcPr>
+            <w:tcW w:w="3002" w:type="dxa"/>
+          </w:tcPr>
+          <w:p>
+            <w:pPr>
+              <w:spacing w:line="276" w:lineRule="auto"/>
+              <w:jc w:val="both"/>
+              <w:rPr>
+                <w:rFonts w:ascii="Book Antiqua" w:hAnsi="Book Antiqua"/>
+                <w:b/>
+                <w:sz w:val="20"/>
+                <w:szCs w:val="20"/>
+              </w:rPr>
+            </w:pPr>
+            <w:r>
+              <w:rPr>
+                <w:rFonts w:ascii="Book Antiqua" w:hAnsi="Book Antiqua"/>
+                <w:sz w:val="20"/>
+                <w:szCs w:val="20"/>
+              </w:rPr>
+              <w:fldChar w:fldCharType="begin"/>
+            </w:r>
+            <w:r>
+              <w:rPr>
+                <w:rFonts w:ascii="Book Antiqua" w:hAnsi="Book Antiqua"/>
+                <w:sz w:val="20"/>
+                <w:szCs w:val="20"/>
+              </w:rPr>
+              <w:instrText xml:space="preserve"> MERGEFIELD =patient.relative_age.years \* MERGEFORMAT </w:instrText>
+            </w:r>
+            <w:r>
+              <w:rPr>
+                <w:rFonts w:ascii="Book Antiqua" w:hAnsi="Book Antiqua"/>
+                <w:sz w:val="20"/>
+                <w:szCs w:val="20"/>
+              </w:rPr>
+              <w:fldChar w:fldCharType="separate"/>
+            </w:r>
+            <w:r>
+              <w:rPr>
+                <w:rFonts w:ascii="Book Antiqua" w:hAnsi="Book Antiqua"/>
+                <w:sz w:val="20"/>
+                <w:szCs w:val="20"/>
+              </w:rPr>
+              <w:t>«=patient.relative_age.years»</w:t>
+            </w:r>
+            <w:r>
+              <w:rPr>
+                <w:rFonts w:ascii="Book Antiqua" w:hAnsi="Book Antiqua"/>
+                <w:sz w:val="20"/>
+                <w:szCs w:val="20"/>
+              </w:rPr>
+              <w:fldChar w:fldCharType="end"/>
+            </w:r>
+            <w:r>
+              <w:rPr>
+                <w:rFonts w:ascii="Book Antiqua" w:hAnsi="Book Antiqua"/>
+                <w:sz w:val="20"/>
+                <w:szCs w:val="20"/>
+              </w:rPr>
+              <w:t xml:space="preserve"> AÑOS </w:t>
+            </w:r>
+            <w:r>
+              <w:rPr>
+                <w:rFonts w:ascii="Book Antiqua" w:hAnsi="Book Antiqua"/>
+                <w:sz w:val="20"/>
+                <w:szCs w:val="20"/>
+              </w:rPr>
+              <w:fldChar w:fldCharType="begin"/>
+            </w:r>
+            <w:r>
+              <w:rPr>
+                <w:rFonts w:ascii="Book Antiqua" w:hAnsi="Book Antiqua"/>
+                <w:sz w:val="20"/>
+                <w:szCs w:val="20"/>
+              </w:rPr>
+              <w:instrText xml:space="preserve"> MERGEFIELD =patient.relative_age.months \* MERGEFORMAT </w:instrText>
+            </w:r>
+            <w:r>
+              <w:rPr>
+                <w:rFonts w:ascii="Book Antiqua" w:hAnsi="Book Antiqua"/>
+                <w:sz w:val="20"/>
+                <w:szCs w:val="20"/>
+              </w:rPr>
+              <w:fldChar w:fldCharType="separate"/>
+            </w:r>
+            <w:r>
+              <w:rPr>
+                <w:rFonts w:ascii="Book Antiqua" w:hAnsi="Book Antiqua"/>
+                <w:sz w:val="20"/>
+                <w:szCs w:val="20"/>
+              </w:rPr>
+              <w:t>«=patient.relative_age.months»</w:t>
+            </w:r>
+            <w:r>
+              <w:rPr>
+                <w:rFonts w:ascii="Book Antiqua" w:hAnsi="Book Antiqua"/>
+                <w:sz w:val="20"/>
+                <w:szCs w:val="20"/>
+              </w:rPr>
+              <w:fldChar w:fldCharType="end"/>
+            </w:r>
+            <w:r>
+              <w:rPr>
+                <w:rFonts w:ascii="Book Antiqua" w:hAnsi="Book Antiqua"/>
+                <w:sz w:val="20"/>
+                <w:szCs w:val="20"/>
+              </w:rPr>
+              <w:t xml:space="preserve"> MESES</w:t>
+            </w:r>
+          </w:p>
+        </w:tc>
+        <w:tc>
+          <w:tcPr>
+            <w:tcW w:w="1768" w:type="dxa"/>
+          </w:tcPr>
+          <w:p>
+            <w:pPr>
+              <w:spacing w:line="276" w:lineRule="auto"/>
+              <w:jc w:val="both"/>
+              <w:rPr>
+                <w:rFonts w:ascii="Book Antiqua" w:hAnsi="Book Antiqua"/>
+                <w:b/>
+                <w:sz w:val="20"/>
+                <w:szCs w:val="20"/>
+              </w:rPr>
+            </w:pPr>
+            <w:r>
+              <w:rPr>
+                <w:rFonts w:ascii="Book Antiqua" w:hAnsi="Book Antiqua"/>
+                <w:b/>
+                <w:sz w:val="20"/>
+                <w:szCs w:val="20"/>
+              </w:rPr>
+              <w:t>CÉDULA:</w:t>
+            </w:r>
+          </w:p>
+        </w:tc>
+        <w:tc>
+          <w:tcPr>
+            <w:tcW w:w="2872" w:type="dxa"/>
+          </w:tcPr>
+          <w:p>
+            <w:pPr>
+              <w:spacing w:line="276" w:lineRule="auto"/>
+              <w:jc w:val="both"/>
+              <w:rPr>
+                <w:rFonts w:ascii="Book Antiqua" w:hAnsi="Book Antiqua"/>
+                <w:b/>
+                <w:sz w:val="20"/>
+                <w:szCs w:val="20"/>
+              </w:rPr>
+            </w:pPr>
+            <w:r>
+              <w:rPr>
+                <w:rFonts w:ascii="Book Antiqua" w:hAnsi="Book Antiqua"/>
+                <w:sz w:val="20"/>
+                <w:szCs w:val="20"/>
+              </w:rPr>
+              <w:fldChar w:fldCharType="begin"/>
+            </w:r>
+            <w:r>
+              <w:rPr>
+                <w:rFonts w:ascii="Book Antiqua" w:hAnsi="Book Antiqua"/>
+                <w:sz w:val="20"/>
+                <w:szCs w:val="20"/>
+              </w:rPr>
+              <w:instrText xml:space="preserve"> MERGEFIELD =patient.identity_card_number \* MERGEFORMAT </w:instrText>
+            </w:r>
+            <w:r>
+              <w:rPr>
+                <w:rFonts w:ascii="Book Antiqua" w:hAnsi="Book Antiqua"/>
+                <w:sz w:val="20"/>
+                <w:szCs w:val="20"/>
+              </w:rPr>
+              <w:fldChar w:fldCharType="separate"/>
+            </w:r>
+            <w:r>
+              <w:rPr>
+                <w:rFonts w:ascii="Book Antiqua" w:hAnsi="Book Antiqua"/>
+                <w:sz w:val="20"/>
+                <w:szCs w:val="20"/>
+              </w:rPr>
+              <w:t>«=patient.identity_card_number»</w:t>
+            </w:r>
+            <w:r>
+              <w:rPr>
+                <w:rFonts w:ascii="Book Antiqua" w:hAnsi="Book Antiqua"/>
+                <w:sz w:val="20"/>
+                <w:szCs w:val="20"/>
+              </w:rPr>
+              <w:fldChar w:fldCharType="end"/>
+            </w:r>
+          </w:p>
+        </w:tc>
+      </w:tr>
+      <w:tr>
+        <w:tc>
+          <w:tcPr>
+            <w:tcW w:w="1638" w:type="dxa"/>
+          </w:tcPr>
+          <w:p>
+            <w:pPr>
+              <w:spacing w:line="276" w:lineRule="auto"/>
+              <w:jc w:val="both"/>
+              <w:rPr>
+                <w:rFonts w:ascii="Book Antiqua" w:hAnsi="Book Antiqua"/>
+                <w:b/>
+                <w:sz w:val="20"/>
+                <w:szCs w:val="20"/>
+              </w:rPr>
+            </w:pPr>
+            <w:r>
+              <w:rPr>
+                <w:rFonts w:ascii="Book Antiqua" w:hAnsi="Book Antiqua"/>
+                <w:b/>
+                <w:sz w:val="20"/>
+                <w:szCs w:val="20"/>
+              </w:rPr>
+              <w:t>SEXO:</w:t>
+            </w:r>
+          </w:p>
+        </w:tc>
+        <w:tc>
+          <w:tcPr>
+            <w:tcW w:w="3002" w:type="dxa"/>
+          </w:tcPr>
+          <w:p>
+            <w:pPr>
+              <w:spacing w:line="276" w:lineRule="auto"/>
+              <w:jc w:val="both"/>
+              <w:rPr>
+                <w:rFonts w:ascii="Book Antiqua" w:hAnsi="Book Antiqua"/>
+                <w:b/>
+                <w:sz w:val="20"/>
+                <w:szCs w:val="20"/>
+              </w:rPr>
+            </w:pPr>
+            <w:r>
+              <w:rPr>
+                <w:rFonts w:ascii="Book Antiqua" w:hAnsi="Book Antiqua"/>
+                <w:sz w:val="20"/>
+                <w:szCs w:val="20"/>
+              </w:rPr>
+              <w:fldChar w:fldCharType="begin"/>
+            </w:r>
+            <w:r>
+              <w:rPr>
+                <w:rFonts w:ascii="Book Antiqua" w:hAnsi="Book Antiqua"/>
+                <w:sz w:val="20"/>
+                <w:szCs w:val="20"/>
+              </w:rPr>
+              <w:instrText xml:space="preserve"> MERGEFIELD =patient.gender_es \* MERGEFORMAT </w:instrText>
+            </w:r>
+            <w:r>
+              <w:rPr>
+                <w:rFonts w:ascii="Book Antiqua" w:hAnsi="Book Antiqua"/>
+                <w:sz w:val="20"/>
+                <w:szCs w:val="20"/>
+              </w:rPr>
+              <w:fldChar w:fldCharType="separate"/>
+            </w:r>
+            <w:r>
+              <w:rPr>
+                <w:rFonts w:ascii="Book Antiqua" w:hAnsi="Book Antiqua"/>
+                <w:sz w:val="20"/>
+                <w:szCs w:val="20"/>
+              </w:rPr>
+              <w:t>«=patient.gender_es»</w:t>
+            </w:r>
+            <w:r>
+              <w:rPr>
+                <w:rFonts w:ascii="Book Antiqua" w:hAnsi="Book Antiqua"/>
+                <w:sz w:val="20"/>
+                <w:szCs w:val="20"/>
+              </w:rPr>
+              <w:fldChar w:fldCharType="end"/>
+            </w:r>
+          </w:p>
+        </w:tc>
+        <w:tc>
+          <w:tcPr>
+            <w:tcW w:w="1768" w:type="dxa"/>
+          </w:tcPr>
+          <w:p>
+            <w:pPr>
+              <w:spacing w:line="276" w:lineRule="auto"/>
+              <w:jc w:val="both"/>
+              <w:rPr>
+                <w:rFonts w:ascii="Book Antiqua" w:hAnsi="Book Antiqua"/>
+                <w:b/>
+                <w:sz w:val="20"/>
+                <w:szCs w:val="20"/>
+              </w:rPr>
+            </w:pPr>
+            <w:r>
+              <w:rPr>
+                <w:rFonts w:ascii="Book Antiqua" w:hAnsi="Book Antiqua"/>
+                <w:b/>
+                <w:sz w:val="20"/>
+                <w:szCs w:val="20"/>
+              </w:rPr>
+              <w:t>ESTADO CIVIL:</w:t>
+            </w:r>
+          </w:p>
+        </w:tc>
+        <w:tc>
+          <w:tcPr>
+            <w:tcW w:w="2872" w:type="dxa"/>
+          </w:tcPr>
+          <w:p>
+            <w:pPr>
+              <w:spacing w:line="276" w:lineRule="auto"/>
+              <w:jc w:val="both"/>
+              <w:rPr>
+                <w:rFonts w:ascii="Book Antiqua" w:hAnsi="Book Antiqua"/>
+                <w:b/>
+                <w:sz w:val="20"/>
+                <w:szCs w:val="20"/>
+              </w:rPr>
+            </w:pPr>
+            <w:r>
+              <w:rPr>
+                <w:rFonts w:ascii="Book Antiqua" w:hAnsi="Book Antiqua"/>
+                <w:sz w:val="20"/>
+                <w:szCs w:val="20"/>
+              </w:rPr>
+              <w:fldChar w:fldCharType="begin"/>
+            </w:r>
+            <w:r>
+              <w:rPr>
+                <w:rFonts w:ascii="Book Antiqua" w:hAnsi="Book Antiqua"/>
+                <w:sz w:val="20"/>
+                <w:szCs w:val="20"/>
+              </w:rPr>
+              <w:instrText xml:space="preserve"> MERGEFIELD =patient.civil_status_es \* MERGEFORMAT </w:instrText>
+            </w:r>
+            <w:r>
+              <w:rPr>
+                <w:rFonts w:ascii="Book Antiqua" w:hAnsi="Book Antiqua"/>
+                <w:sz w:val="20"/>
+                <w:szCs w:val="20"/>
+              </w:rPr>
+              <w:fldChar w:fldCharType="separate"/>
+            </w:r>
+            <w:r>
+              <w:rPr>
+                <w:rFonts w:ascii="Book Antiqua" w:hAnsi="Book Antiqua"/>
+                <w:sz w:val="20"/>
+                <w:szCs w:val="20"/>
+              </w:rPr>
+              <w:t>«=patient.civil_status_es»</w:t>
+            </w:r>
+            <w:r>
+              <w:rPr>
+                <w:rFonts w:ascii="Book Antiqua" w:hAnsi="Book Antiqua"/>
+                <w:sz w:val="20"/>
+                <w:szCs w:val="20"/>
+              </w:rPr>
+              <w:fldChar w:fldCharType="end"/>
+            </w:r>
+          </w:p>
+        </w:tc>
+      </w:tr>
+      <w:tr>
+        <w:tc>
+          <w:tcPr>
+            <w:tcW w:w="1638" w:type="dxa"/>
+          </w:tcPr>
+          <w:p>
+            <w:pPr>
+              <w:spacing w:line="276" w:lineRule="auto"/>
+              <w:jc w:val="both"/>
+              <w:rPr>
+                <w:rFonts w:ascii="Book Antiqua" w:hAnsi="Book Antiqua"/>
+                <w:b/>
+                <w:sz w:val="20"/>
+                <w:szCs w:val="20"/>
+              </w:rPr>
+            </w:pPr>
+            <w:r>
+              <w:rPr>
+                <w:rFonts w:ascii="Book Antiqua" w:hAnsi="Book Antiqua"/>
+                <w:b/>
+                <w:sz w:val="20"/>
+                <w:szCs w:val="20"/>
+              </w:rPr>
+              <w:t>OCUPACIÓN:</w:t>
+            </w:r>
+          </w:p>
+        </w:tc>
+        <w:tc>
+          <w:tcPr>
+            <w:tcW w:w="3002" w:type="dxa"/>
+          </w:tcPr>
+          <w:p>
+            <w:pPr>
+              <w:spacing w:line="276" w:lineRule="auto"/>
+              <w:jc w:val="both"/>
+              <w:rPr>
+                <w:rFonts w:ascii="Book Antiqua" w:hAnsi="Book Antiqua"/>
+                <w:b/>
+                <w:sz w:val="20"/>
+                <w:szCs w:val="20"/>
+              </w:rPr>
+            </w:pPr>
+            <w:r>
+              <w:rPr>
+                <w:rFonts w:ascii="Book Antiqua" w:hAnsi="Book Antiqua"/>
+                <w:sz w:val="20"/>
+                <w:szCs w:val="20"/>
+              </w:rPr>
+              <w:fldChar w:fldCharType="begin"/>
+            </w:r>
+            <w:r>
+              <w:rPr>
+                <w:rFonts w:ascii="Book Antiqua" w:hAnsi="Book Antiqua"/>
+                <w:sz w:val="20"/>
+                <w:szCs w:val="20"/>
+              </w:rPr>
+              <w:instrText xml:space="preserve"> MERGEFIELD =patient.profession \* MERGEFORMAT </w:instrText>
+            </w:r>
+            <w:r>
+              <w:rPr>
+                <w:rFonts w:ascii="Book Antiqua" w:hAnsi="Book Antiqua"/>
+                <w:sz w:val="20"/>
+                <w:szCs w:val="20"/>
+              </w:rPr>
+              <w:fldChar w:fldCharType="separate"/>
+            </w:r>
+            <w:r>
+              <w:rPr>
+                <w:rFonts w:ascii="Book Antiqua" w:hAnsi="Book Antiqua"/>
+                <w:sz w:val="20"/>
+                <w:szCs w:val="20"/>
+              </w:rPr>
+              <w:t>«=patient.profession»</w:t>
+            </w:r>
+            <w:r>
+              <w:rPr>
+                <w:rFonts w:ascii="Book Antiqua" w:hAnsi="Book Antiqua"/>
+                <w:sz w:val="20"/>
+                <w:szCs w:val="20"/>
+              </w:rPr>
+              <w:fldChar w:fldCharType="end"/>
+            </w:r>
+          </w:p>
+        </w:tc>
+        <w:tc>
+          <w:tcPr>
+            <w:tcW w:w="1768" w:type="dxa"/>
+          </w:tcPr>
+          <w:p>
+            <w:pPr>
+              <w:spacing w:line="276" w:lineRule="auto"/>
+              <w:jc w:val="both"/>
+              <w:rPr>
+                <w:rFonts w:ascii="Book Antiqua" w:hAnsi="Book Antiqua"/>
+                <w:b/>
+                <w:sz w:val="20"/>
+                <w:szCs w:val="20"/>
+              </w:rPr>
+            </w:pPr>
+          </w:p>
+        </w:tc>
+        <w:tc>
+          <w:tcPr>
+            <w:tcW w:w="2872" w:type="dxa"/>
+          </w:tcPr>
+          <w:p>
+            <w:pPr>
+              <w:spacing w:line="276" w:lineRule="auto"/>
+              <w:jc w:val="both"/>
+              <w:rPr>
+                <w:rFonts w:ascii="Book Antiqua" w:hAnsi="Book Antiqua"/>
+                <w:b/>
+                <w:sz w:val="20"/>
+                <w:szCs w:val="20"/>
+              </w:rPr>
+            </w:pPr>
+          </w:p>
+        </w:tc>
+      </w:tr>
+    </w:tbl>
     <w:p>
       <w:pPr>
         <w:spacing w:line="276" w:lineRule="auto"/>
@@ -422,184 +952,11 @@
       <w:r>
         <w:rPr>
           <w:rFonts w:ascii="Book Antiqua" w:hAnsi="Book Antiqua"/>
-          <w:b/>
-          <w:bCs/>
-          <w:sz w:val="20"/>
-          <w:szCs w:val="20"/>
-        </w:rPr>
-        <w:t>EDAD:</w:t>
-      </w:r>
-      <w:r>
-        <w:rPr>
-          <w:rFonts w:ascii="Book Antiqua" w:hAnsi="Book Antiqua"/>
           <w:sz w:val="20"/>
           <w:szCs w:val="20"/>
         </w:rPr>
         <w:tab/>
       </w:r>
-      <w:r>
-        <w:rPr>
-          <w:rFonts w:ascii="Book Antiqua" w:hAnsi="Book Antiqua"/>
-          <w:sz w:val="20"/>
-          <w:szCs w:val="20"/>
-        </w:rPr>
-        <w:tab/>
-      </w:r>
-      <w:r>
-        <w:rPr>
-          <w:rFonts w:ascii="Book Antiqua" w:hAnsi="Book Antiqua"/>
-          <w:sz w:val="20"/>
-          <w:szCs w:val="20"/>
-        </w:rPr>
-        <w:fldChar w:fldCharType="begin"/>
-      </w:r>
-      <w:r>
-        <w:rPr>
-          <w:rFonts w:ascii="Book Antiqua" w:hAnsi="Book Antiqua"/>
-          <w:sz w:val="20"/>
-          <w:szCs w:val="20"/>
-        </w:rPr>
-        <w:instrText xml:space="preserve"> MERGEFIELD </w:instrText>
-      </w:r>
-      <w:r>
-        <w:rPr>
-          <w:rFonts w:ascii="Book Antiqua" w:hAnsi="Book Antiqua"/>
-          <w:sz w:val="20"/>
-          <w:szCs w:val="20"/>
-        </w:rPr>
-        <w:instrText>=</w:instrText>
-      </w:r>
-      <w:r>
-        <w:rPr>
-          <w:rFonts w:ascii="Book Antiqua" w:hAnsi="Book Antiqua"/>
-          <w:sz w:val="20"/>
-          <w:szCs w:val="20"/>
-        </w:rPr>
-        <w:instrText>patient.</w:instrText>
-      </w:r>
-      <w:r>
-        <w:rPr>
-          <w:rFonts w:ascii="Book Antiqua" w:hAnsi="Book Antiqua"/>
-          <w:sz w:val="20"/>
-          <w:szCs w:val="20"/>
-        </w:rPr>
-        <w:instrText>relative</w:instrText>
-      </w:r>
-      <w:r>
-        <w:rPr>
-          <w:rFonts w:ascii="Book Antiqua" w:hAnsi="Book Antiqua"/>
-          <w:sz w:val="20"/>
-          <w:szCs w:val="20"/>
-        </w:rPr>
-        <w:instrText>_age</w:instrText>
-      </w:r>
-      <w:r>
-        <w:rPr>
-          <w:rFonts w:ascii="Book Antiqua" w:hAnsi="Book Antiqua"/>
-          <w:sz w:val="20"/>
-          <w:szCs w:val="20"/>
-        </w:rPr>
-        <w:instrText>.years</w:instrText>
-      </w:r>
-      <w:r>
-        <w:rPr>
-          <w:rFonts w:ascii="Book Antiqua" w:hAnsi="Book Antiqua"/>
-          <w:sz w:val="20"/>
-          <w:szCs w:val="20"/>
-        </w:rPr>
-        <w:instrText xml:space="preserve"> \* MERGEFORMAT </w:instrText>
-      </w:r>
-      <w:r>
-        <w:rPr>
-          <w:rFonts w:ascii="Book Antiqua" w:hAnsi="Book Antiqua"/>
-          <w:sz w:val="20"/>
-          <w:szCs w:val="20"/>
-        </w:rPr>
-        <w:fldChar w:fldCharType="separate"/>
-      </w:r>
-      <w:r>
-        <w:rPr>
-          <w:rFonts w:ascii="Book Antiqua" w:hAnsi="Book Antiqua"/>
-          <w:sz w:val="20"/>
-          <w:szCs w:val="20"/>
-        </w:rPr>
-        <w:t>«=patient.relative_age.years»</w:t>
-      </w:r>
-      <w:r>
-        <w:rPr>
-          <w:rFonts w:ascii="Book Antiqua" w:hAnsi="Book Antiqua"/>
-          <w:sz w:val="20"/>
-          <w:szCs w:val="20"/>
-        </w:rPr>
-        <w:fldChar w:fldCharType="end"/>
-      </w:r>
-      <w:r>
-        <w:rPr>
-          <w:rFonts w:ascii="Book Antiqua" w:hAnsi="Book Antiqua"/>
-          <w:sz w:val="20"/>
-          <w:szCs w:val="20"/>
-        </w:rPr>
-        <w:t xml:space="preserve"> AÑOS </w:t>
-      </w:r>
-      <w:r>
-        <w:rPr>
-          <w:rFonts w:ascii="Book Antiqua" w:hAnsi="Book Antiqua"/>
-          <w:sz w:val="20"/>
-          <w:szCs w:val="20"/>
-        </w:rPr>
-        <w:fldChar w:fldCharType="begin"/>
-      </w:r>
-      <w:r>
-        <w:rPr>
-          <w:rFonts w:ascii="Book Antiqua" w:hAnsi="Book Antiqua"/>
-          <w:sz w:val="20"/>
-          <w:szCs w:val="20"/>
-        </w:rPr>
-        <w:instrText xml:space="preserve"> MERGEFIELD =patient.relative_age.months \* MERGEFORMAT </w:instrText>
-      </w:r>
-      <w:r>
-        <w:rPr>
-          <w:rFonts w:ascii="Book Antiqua" w:hAnsi="Book Antiqua"/>
-          <w:sz w:val="20"/>
-          <w:szCs w:val="20"/>
-        </w:rPr>
-        <w:fldChar w:fldCharType="separate"/>
-      </w:r>
-      <w:r>
-        <w:rPr>
-          <w:rFonts w:ascii="Book Antiqua" w:hAnsi="Book Antiqua"/>
-          <w:sz w:val="20"/>
-          <w:szCs w:val="20"/>
-        </w:rPr>
-        <w:t>«=patient.relative_age.months»</w:t>
-      </w:r>
-      <w:r>
-        <w:rPr>
-          <w:rFonts w:ascii="Book Antiqua" w:hAnsi="Book Antiqua"/>
-          <w:sz w:val="20"/>
-          <w:szCs w:val="20"/>
-        </w:rPr>
-        <w:fldChar w:fldCharType="end"/>
-      </w:r>
-      <w:r>
-        <w:rPr>
-          <w:rFonts w:ascii="Book Antiqua" w:hAnsi="Book Antiqua"/>
-          <w:sz w:val="20"/>
-          <w:szCs w:val="20"/>
-        </w:rPr>
-        <w:t xml:space="preserve"> MESES</w:t>
-      </w:r>
-    </w:p>
-    <w:p>
-      <w:pPr>
-        <w:spacing w:line="276" w:lineRule="auto"/>
-        <w:jc w:val="both"/>
-        <w:rPr>
-          <w:rFonts w:ascii="Book Antiqua" w:hAnsi="Book Antiqua"/>
-          <w:sz w:val="20"/>
-          <w:szCs w:val="20"/>
-        </w:rPr>
-      </w:pPr>
     </w:p>
     <w:p>
       <w:pPr>
@@ -2691,6 +3048,7 @@
           <w:sz w:val="20"/>
           <w:szCs w:val="20"/>
         </w:rPr>
+        <w:lastRenderedPageBreak/>
         <w:t>FOSA NASAL DERECHA</w:t>
       </w:r>
       <w:r>
@@ -3053,7 +3411,6 @@
           <w:sz w:val="20"/>
           <w:szCs w:val="20"/>
         </w:rPr>
-        <w:lastRenderedPageBreak/>
         <w:t>AMIGDALAS Y PILARES</w:t>
       </w:r>
       <w:r>

</xml_diff>

<commit_message>
Update consultation certificate (#61)
</commit_message>
<xml_diff>
--- a/public/templates/certificates/consultation.docx
+++ b/public/templates/certificates/consultation.docx
@@ -30,16 +30,7 @@
           <w:sz w:val="36"/>
           <w:szCs w:val="36"/>
         </w:rPr>
-        <w:t>CONTROL</w:t>
-      </w:r>
-      <w:r>
-        <w:rPr>
-          <w:rFonts w:ascii="Book Antiqua" w:hAnsi="Book Antiqua"/>
-          <w:b/>
-          <w:sz w:val="36"/>
-          <w:szCs w:val="36"/>
-        </w:rPr>
-        <w:t xml:space="preserve"> MÉDICO</w:t>
+        <w:t>HISTORIA CLÍNICA</w:t>
       </w:r>
     </w:p>
     <w:p>

</xml_diff>